<commit_message>
Enabled C6 permissions for admin + cafcass and edited LA-to-court mapping to be policy compliant
</commit_message>
<xml_diff>
--- a/docker/docmosis/templates/FL-PLW-HNO-ENG-00092.docx
+++ b/docker/docmosis/templates/FL-PLW-HNO-ENG-00092.docx
@@ -341,7 +341,21 @@
         <w:rPr>
           <w:rFonts w:ascii="Arial" w:hAnsi="Arial" w:cs="Arial"/>
         </w:rPr>
-        <w:t>courtName&gt;&gt;</w:t>
+        <w:t>court</w:t>
+      </w:r>
+      <w:r>
+        <w:rPr>
+          <w:rFonts w:ascii="Arial" w:hAnsi="Arial" w:cs="Arial"/>
+        </w:rPr>
+        <w:t>Name</w:t>
+      </w:r>
+      <w:bookmarkStart w:id="0" w:name="_GoBack"/>
+      <w:bookmarkEnd w:id="0"/>
+      <w:r>
+        <w:rPr>
+          <w:rFonts w:ascii="Arial" w:hAnsi="Arial" w:cs="Arial"/>
+        </w:rPr>
+        <w:t>&gt;&gt;</w:t>
       </w:r>
     </w:p>
     <w:p>
@@ -1141,15 +1155,7 @@
         <w:rPr>
           <w:rFonts w:ascii="Arial" w:hAnsi="Arial" w:cs="Arial"/>
         </w:rPr>
-        <w:t>if the child has any special need</w:t>
-      </w:r>
-      <w:bookmarkStart w:id="0" w:name="_GoBack"/>
-      <w:bookmarkEnd w:id="0"/>
-      <w:r>
-        <w:rPr>
-          <w:rFonts w:ascii="Arial" w:hAnsi="Arial" w:cs="Arial"/>
-        </w:rPr>
-        <w:t xml:space="preserve">s or circumstances. </w:t>
+        <w:t xml:space="preserve">if the child has any special needs or circumstances. </w:t>
       </w:r>
     </w:p>
     <w:p>
@@ -2362,7 +2368,7 @@
 </file>
 
 <file path=customXml/itemProps1.xml><?xml version="1.0" encoding="utf-8"?>
-<ds:datastoreItem xmlns:ds="http://schemas.openxmlformats.org/officeDocument/2006/customXml" ds:itemID="{A34392FD-A415-6B40-919E-2E9A9FBB972F}">
+<ds:datastoreItem xmlns:ds="http://schemas.openxmlformats.org/officeDocument/2006/customXml" ds:itemID="{9E5582E3-30F0-1E4F-9E06-3856C0CAB291}">
   <ds:schemaRefs>
     <ds:schemaRef ds:uri="http://schemas.openxmlformats.org/officeDocument/2006/bibliography"/>
   </ds:schemaRefs>

</xml_diff>

<commit_message>
FPLA-753: C6 & C6A template updates
</commit_message>
<xml_diff>
--- a/docker/docmosis/templates/FL-PLW-HNO-ENG-00092.docx
+++ b/docker/docmosis/templates/FL-PLW-HNO-ENG-00092.docx
@@ -14,15 +14,15 @@
       </w:pPr>
       <w:r>
         <w:rPr>
-          <w:rFonts w:ascii="GDS Transport Website Light" w:eastAsia="Times New Roman" w:hAnsi="GDS Transport Website Light" w:cs="Times New Roman"/>
+          <w:rFonts w:eastAsia="Times New Roman"/>
           <w:noProof/>
           <w:color w:val="000000" w:themeColor="text1"/>
         </w:rPr>
         <w:drawing>
-          <wp:anchor distT="0" distB="0" distL="114300" distR="114300" simplePos="0" relativeHeight="251660288" behindDoc="1" locked="0" layoutInCell="1" allowOverlap="1" wp14:anchorId="07EBE530" wp14:editId="53800CF3">
+          <wp:anchor distT="0" distB="0" distL="114300" distR="114300" simplePos="0" relativeHeight="251660288" behindDoc="1" locked="0" layoutInCell="1" allowOverlap="1" wp14:anchorId="07EBE530" wp14:editId="458FE992">
             <wp:simplePos x="0" y="0"/>
             <wp:positionH relativeFrom="column">
-              <wp:posOffset>5118100</wp:posOffset>
+              <wp:posOffset>4584700</wp:posOffset>
             </wp:positionH>
             <wp:positionV relativeFrom="paragraph">
               <wp:posOffset>-108585</wp:posOffset>
@@ -42,7 +42,7 @@
                     <pic:cNvPicPr/>
                   </pic:nvPicPr>
                   <pic:blipFill>
-                    <a:blip r:embed="rId7" cstate="print">
+                    <a:blip r:embed="rId8" cstate="print">
                       <a:extLst>
                         <a:ext uri="{28A0092B-C50C-407E-A947-70E740481C1C}">
                           <a14:useLocalDpi xmlns:a14="http://schemas.microsoft.com/office/drawing/2010/main" val="0"/>
@@ -80,7 +80,7 @@
           <w:color w:val="000000" w:themeColor="text1"/>
         </w:rPr>
         <w:drawing>
-          <wp:anchor distT="0" distB="0" distL="114300" distR="114300" simplePos="0" relativeHeight="251659264" behindDoc="0" locked="0" layoutInCell="1" allowOverlap="1" wp14:anchorId="2107FDFE" wp14:editId="7FD98EA2">
+          <wp:anchor distT="0" distB="0" distL="114300" distR="114300" simplePos="0" relativeHeight="251659264" behindDoc="0" locked="0" layoutInCell="1" allowOverlap="1" wp14:anchorId="2107FDFE" wp14:editId="73C71401">
             <wp:simplePos x="0" y="0"/>
             <wp:positionH relativeFrom="margin">
               <wp:posOffset>-338455</wp:posOffset>
@@ -105,7 +105,7 @@
                     </pic:cNvPicPr>
                   </pic:nvPicPr>
                   <pic:blipFill>
-                    <a:blip r:embed="rId8">
+                    <a:blip r:embed="rId9">
                       <a:extLst>
                         <a:ext uri="{28A0092B-C50C-407E-A947-70E740481C1C}">
                           <a14:useLocalDpi xmlns:a14="http://schemas.microsoft.com/office/drawing/2010/main" val="0"/>
@@ -138,12 +138,21 @@
       </w:r>
       <w:r>
         <w:rPr>
-          <w:rFonts w:ascii="GDS Transport Website Light" w:eastAsia="Times New Roman" w:hAnsi="GDS Transport Website Light"/>
-          <w:color w:val="000000" w:themeColor="text1"/>
-          <w:sz w:val="28"/>
-          <w:szCs w:val="28"/>
-        </w:rPr>
-        <w:t>&lt;&lt;{</w:t>
+          <w:rFonts w:eastAsia="Times New Roman"/>
+          <w:color w:val="000000" w:themeColor="text1"/>
+          <w:sz w:val="28"/>
+          <w:szCs w:val="28"/>
+        </w:rPr>
+        <w:t>&lt;&lt;</w:t>
+      </w:r>
+      <w:r>
+        <w:rPr>
+          <w:rFonts w:ascii="GDS Transport Website Light" w:eastAsia="Times New Roman" w:hAnsi="GDS Transport Website Light"/>
+          <w:color w:val="000000" w:themeColor="text1"/>
+          <w:sz w:val="28"/>
+          <w:szCs w:val="28"/>
+        </w:rPr>
+        <w:t>{</w:t>
       </w:r>
       <w:proofErr w:type="spellStart"/>
       <w:r>
@@ -183,7 +192,16 @@
           <w:sz w:val="28"/>
           <w:szCs w:val="28"/>
         </w:rPr>
-        <w:t>)}&gt;&gt;</w:t>
+        <w:t>)}</w:t>
+      </w:r>
+      <w:r>
+        <w:rPr>
+          <w:rFonts w:eastAsia="Times New Roman"/>
+          <w:color w:val="000000" w:themeColor="text1"/>
+          <w:sz w:val="28"/>
+          <w:szCs w:val="28"/>
+        </w:rPr>
+        <w:t>&gt;&gt;</w:t>
       </w:r>
     </w:p>
     <w:p>
@@ -216,25 +234,25 @@
       </w:pPr>
       <w:r>
         <w:rPr>
+          <w:rFonts w:eastAsia="Times New Roman"/>
+          <w:sz w:val="28"/>
+          <w:szCs w:val="28"/>
+        </w:rPr>
+        <w:t>&lt;&lt;</w:t>
+      </w:r>
+      <w:proofErr w:type="spellStart"/>
+      <w:r>
+        <w:rPr>
           <w:rFonts w:ascii="GDS Transport Website Light" w:eastAsia="Times New Roman" w:hAnsi="GDS Transport Website Light" w:cs="Times New Roman"/>
           <w:sz w:val="28"/>
           <w:szCs w:val="28"/>
         </w:rPr>
-        <w:t>&lt;&lt;</w:t>
-      </w:r>
-      <w:proofErr w:type="spellStart"/>
-      <w:r>
-        <w:rPr>
-          <w:rFonts w:ascii="GDS Transport Website Light" w:eastAsia="Times New Roman" w:hAnsi="GDS Transport Website Light" w:cs="Times New Roman"/>
-          <w:sz w:val="28"/>
-          <w:szCs w:val="28"/>
-        </w:rPr>
         <w:t>todaysDate</w:t>
       </w:r>
       <w:proofErr w:type="spellEnd"/>
       <w:r>
         <w:rPr>
-          <w:rFonts w:ascii="GDS Transport Website Light" w:eastAsia="Times New Roman" w:hAnsi="GDS Transport Website Light" w:cs="Times New Roman"/>
+          <w:rFonts w:eastAsia="Times New Roman"/>
           <w:sz w:val="28"/>
           <w:szCs w:val="28"/>
         </w:rPr>
@@ -243,9 +261,9 @@
     </w:p>
     <w:p>
       <w:pPr>
-        <w:ind w:left="-567" w:right="-608"/>
-        <w:rPr>
-          <w:rFonts w:ascii="GDS Transport Website Light" w:eastAsia="Times New Roman" w:hAnsi="GDS Transport Website Light" w:cs="Times New Roman"/>
+        <w:ind w:right="-608"/>
+        <w:rPr>
+          <w:rFonts w:ascii="GDS Transport Website" w:eastAsia="Times New Roman" w:hAnsi="GDS Transport Website" w:cs="Times New Roman"/>
           <w:sz w:val="20"/>
           <w:szCs w:val="20"/>
         </w:rPr>
@@ -255,58 +273,259 @@
       <w:pPr>
         <w:ind w:left="-567" w:right="-608"/>
         <w:rPr>
-          <w:rFonts w:ascii="GDS Transport Website Light" w:eastAsia="Times New Roman" w:hAnsi="GDS Transport Website Light" w:cs="Times New Roman"/>
-          <w:color w:val="000000" w:themeColor="text1"/>
-          <w:sz w:val="28"/>
-          <w:szCs w:val="28"/>
-        </w:rPr>
-      </w:pPr>
-      <w:commentRangeStart w:id="0"/>
-      <w:r>
-        <w:rPr>
-          <w:rFonts w:ascii="GDS Transport Website Light" w:eastAsia="Times New Roman" w:hAnsi="GDS Transport Website Light"/>
-          <w:color w:val="000000" w:themeColor="text1"/>
-          <w:sz w:val="28"/>
-          <w:szCs w:val="28"/>
-        </w:rPr>
-        <w:t>His Honour Judge Sharpe </w:t>
-      </w:r>
-      <w:commentRangeEnd w:id="0"/>
-      <w:r>
-        <w:rPr>
-          <w:rStyle w:val="CommentReference"/>
-          <w:rFonts w:asciiTheme="minorHAnsi" w:eastAsiaTheme="minorHAnsi" w:hAnsiTheme="minorHAnsi" w:cstheme="minorBidi"/>
-          <w:lang w:eastAsia="en-US"/>
-        </w:rPr>
-        <w:commentReference w:id="0"/>
-      </w:r>
-      <w:r>
-        <w:rPr>
-          <w:rFonts w:ascii="GDS Transport Website Light" w:eastAsia="Times New Roman" w:hAnsi="GDS Transport Website Light"/>
-          <w:color w:val="000000" w:themeColor="text1"/>
-          <w:sz w:val="28"/>
-          <w:szCs w:val="28"/>
-        </w:rPr>
-        <w:t xml:space="preserve">and Legal advisor </w:t>
-      </w:r>
-      <w:commentRangeStart w:id="1"/>
-      <w:r>
-        <w:rPr>
-          <w:rFonts w:ascii="GDS Transport Website Light" w:eastAsia="Times New Roman" w:hAnsi="GDS Transport Website Light"/>
-          <w:color w:val="000000" w:themeColor="text1"/>
-          <w:sz w:val="28"/>
-          <w:szCs w:val="28"/>
-        </w:rPr>
-        <w:t>Janice Evans</w:t>
-      </w:r>
-      <w:commentRangeEnd w:id="1"/>
-      <w:r>
-        <w:rPr>
-          <w:rStyle w:val="CommentReference"/>
-          <w:rFonts w:asciiTheme="minorHAnsi" w:eastAsiaTheme="minorHAnsi" w:hAnsiTheme="minorHAnsi" w:cstheme="minorBidi"/>
-          <w:lang w:eastAsia="en-US"/>
-        </w:rPr>
-        <w:commentReference w:id="1"/>
+          <w:rFonts w:ascii="GDS Transport Website Light" w:eastAsia="Times New Roman" w:hAnsi="GDS Transport Website Light"/>
+          <w:color w:val="000000" w:themeColor="text1"/>
+          <w:sz w:val="28"/>
+          <w:szCs w:val="28"/>
+        </w:rPr>
+      </w:pPr>
+      <w:r>
+        <w:rPr>
+          <w:rFonts w:eastAsia="Times New Roman"/>
+          <w:color w:val="000000" w:themeColor="text1"/>
+          <w:sz w:val="28"/>
+          <w:szCs w:val="28"/>
+        </w:rPr>
+        <w:t>&lt;&lt;</w:t>
+      </w:r>
+      <w:r>
+        <w:rPr>
+          <w:rFonts w:ascii="GDS Transport Website Light" w:eastAsia="Times New Roman" w:hAnsi="GDS Transport Website Light"/>
+          <w:color w:val="000000" w:themeColor="text1"/>
+          <w:sz w:val="28"/>
+          <w:szCs w:val="28"/>
+        </w:rPr>
+        <w:t>cs_</w:t>
+      </w:r>
+      <w:proofErr w:type="gramStart"/>
+      <w:r>
+        <w:rPr>
+          <w:rFonts w:ascii="GDS Transport Website Light" w:eastAsia="Times New Roman" w:hAnsi="GDS Transport Website Light"/>
+          <w:color w:val="000000" w:themeColor="text1"/>
+          <w:sz w:val="28"/>
+          <w:szCs w:val="28"/>
+        </w:rPr>
+        <w:t>{!</w:t>
+      </w:r>
+      <w:proofErr w:type="spellStart"/>
+      <w:r>
+        <w:rPr>
+          <w:rFonts w:ascii="GDS Transport Website Light" w:eastAsia="Times New Roman" w:hAnsi="GDS Transport Website Light"/>
+          <w:color w:val="000000" w:themeColor="text1"/>
+          <w:sz w:val="28"/>
+          <w:szCs w:val="28"/>
+        </w:rPr>
+        <w:t>isBlank</w:t>
+      </w:r>
+      <w:proofErr w:type="spellEnd"/>
+      <w:proofErr w:type="gramEnd"/>
+      <w:r>
+        <w:rPr>
+          <w:rFonts w:ascii="GDS Transport Website Light" w:eastAsia="Times New Roman" w:hAnsi="GDS Transport Website Light"/>
+          <w:color w:val="000000" w:themeColor="text1"/>
+          <w:sz w:val="28"/>
+          <w:szCs w:val="28"/>
+        </w:rPr>
+        <w:t>(</w:t>
+      </w:r>
+      <w:proofErr w:type="spellStart"/>
+      <w:r>
+        <w:rPr>
+          <w:rFonts w:ascii="GDS Transport Website Light" w:eastAsia="Times New Roman" w:hAnsi="GDS Transport Website Light"/>
+          <w:color w:val="000000" w:themeColor="text1"/>
+          <w:sz w:val="28"/>
+          <w:szCs w:val="28"/>
+        </w:rPr>
+        <w:t>judgeTitleAndName</w:t>
+      </w:r>
+      <w:proofErr w:type="spellEnd"/>
+      <w:r>
+        <w:rPr>
+          <w:rFonts w:ascii="GDS Transport Website Light" w:eastAsia="Times New Roman" w:hAnsi="GDS Transport Website Light"/>
+          <w:color w:val="000000" w:themeColor="text1"/>
+          <w:sz w:val="28"/>
+          <w:szCs w:val="28"/>
+        </w:rPr>
+        <w:t>)}</w:t>
+      </w:r>
+      <w:r>
+        <w:rPr>
+          <w:rFonts w:eastAsia="Times New Roman"/>
+          <w:color w:val="000000" w:themeColor="text1"/>
+          <w:sz w:val="28"/>
+          <w:szCs w:val="28"/>
+        </w:rPr>
+        <w:t>&gt;&gt;&lt;&lt;</w:t>
+      </w:r>
+      <w:proofErr w:type="spellStart"/>
+      <w:r>
+        <w:rPr>
+          <w:rFonts w:ascii="GDS Transport Website Light" w:eastAsia="Times New Roman" w:hAnsi="GDS Transport Website Light"/>
+          <w:color w:val="000000" w:themeColor="text1"/>
+          <w:sz w:val="28"/>
+          <w:szCs w:val="28"/>
+        </w:rPr>
+        <w:t>judgeTitleAndName</w:t>
+      </w:r>
+      <w:proofErr w:type="spellEnd"/>
+      <w:r>
+        <w:rPr>
+          <w:rFonts w:eastAsia="Times New Roman"/>
+          <w:color w:val="000000" w:themeColor="text1"/>
+          <w:sz w:val="28"/>
+          <w:szCs w:val="28"/>
+        </w:rPr>
+        <w:t>&gt;&gt;&lt;&lt;</w:t>
+      </w:r>
+      <w:r>
+        <w:rPr>
+          <w:rFonts w:ascii="GDS Transport Website Light" w:eastAsia="Times New Roman" w:hAnsi="GDS Transport Website Light"/>
+          <w:color w:val="000000" w:themeColor="text1"/>
+          <w:sz w:val="28"/>
+          <w:szCs w:val="28"/>
+        </w:rPr>
+        <w:t>es_</w:t>
+      </w:r>
+      <w:r>
+        <w:rPr>
+          <w:rFonts w:eastAsia="Times New Roman"/>
+          <w:color w:val="000000" w:themeColor="text1"/>
+          <w:sz w:val="28"/>
+          <w:szCs w:val="28"/>
+        </w:rPr>
+        <w:t>&gt;&gt;</w:t>
+      </w:r>
+      <w:r>
+        <w:rPr>
+          <w:rFonts w:ascii="GDS Transport Website Light" w:eastAsia="Times New Roman" w:hAnsi="GDS Transport Website Light"/>
+          <w:color w:val="000000" w:themeColor="text1"/>
+          <w:sz w:val="28"/>
+          <w:szCs w:val="28"/>
+        </w:rPr>
+        <w:t xml:space="preserve"> </w:t>
+      </w:r>
+      <w:r>
+        <w:rPr>
+          <w:rFonts w:eastAsia="Times New Roman"/>
+          <w:color w:val="000000" w:themeColor="text1"/>
+          <w:sz w:val="28"/>
+          <w:szCs w:val="28"/>
+        </w:rPr>
+        <w:t>&lt;&lt;</w:t>
+      </w:r>
+      <w:r>
+        <w:rPr>
+          <w:rFonts w:ascii="GDS Transport Website Light" w:eastAsia="Times New Roman" w:hAnsi="GDS Transport Website Light"/>
+          <w:color w:val="000000" w:themeColor="text1"/>
+          <w:sz w:val="28"/>
+          <w:szCs w:val="28"/>
+        </w:rPr>
+        <w:t>cs_{!</w:t>
+      </w:r>
+      <w:proofErr w:type="spellStart"/>
+      <w:r>
+        <w:rPr>
+          <w:rFonts w:ascii="GDS Transport Website Light" w:eastAsia="Times New Roman" w:hAnsi="GDS Transport Website Light"/>
+          <w:color w:val="000000" w:themeColor="text1"/>
+          <w:sz w:val="28"/>
+          <w:szCs w:val="28"/>
+        </w:rPr>
+        <w:t>isBlank</w:t>
+      </w:r>
+      <w:proofErr w:type="spellEnd"/>
+      <w:r>
+        <w:rPr>
+          <w:rFonts w:ascii="GDS Transport Website Light" w:eastAsia="Times New Roman" w:hAnsi="GDS Transport Website Light"/>
+          <w:color w:val="000000" w:themeColor="text1"/>
+          <w:sz w:val="28"/>
+          <w:szCs w:val="28"/>
+        </w:rPr>
+        <w:t>(</w:t>
+      </w:r>
+      <w:proofErr w:type="spellStart"/>
+      <w:r>
+        <w:rPr>
+          <w:rFonts w:ascii="GDS Transport Website Light" w:eastAsia="Times New Roman" w:hAnsi="GDS Transport Website Light"/>
+          <w:color w:val="000000" w:themeColor="text1"/>
+          <w:sz w:val="28"/>
+          <w:szCs w:val="28"/>
+        </w:rPr>
+        <w:t>legalAdvisorName</w:t>
+      </w:r>
+      <w:proofErr w:type="spellEnd"/>
+      <w:r>
+        <w:rPr>
+          <w:rFonts w:ascii="GDS Transport Website Light" w:eastAsia="Times New Roman" w:hAnsi="GDS Transport Website Light"/>
+          <w:color w:val="000000" w:themeColor="text1"/>
+          <w:sz w:val="28"/>
+          <w:szCs w:val="28"/>
+        </w:rPr>
+        <w:t>)}</w:t>
+      </w:r>
+      <w:r>
+        <w:rPr>
+          <w:rFonts w:eastAsia="Times New Roman"/>
+          <w:color w:val="000000" w:themeColor="text1"/>
+          <w:sz w:val="28"/>
+          <w:szCs w:val="28"/>
+        </w:rPr>
+        <w:t>&gt;&gt;</w:t>
+      </w:r>
+      <w:r>
+        <w:rPr>
+          <w:rFonts w:ascii="GDS Transport Website Light" w:eastAsia="Times New Roman" w:hAnsi="GDS Transport Website Light"/>
+          <w:color w:val="000000" w:themeColor="text1"/>
+          <w:sz w:val="28"/>
+          <w:szCs w:val="28"/>
+        </w:rPr>
+        <w:t xml:space="preserve"> and Legal advisor </w:t>
+      </w:r>
+      <w:r>
+        <w:rPr>
+          <w:rFonts w:eastAsia="Times New Roman"/>
+          <w:color w:val="000000" w:themeColor="text1"/>
+          <w:sz w:val="28"/>
+          <w:szCs w:val="28"/>
+        </w:rPr>
+        <w:t>&lt;&lt;</w:t>
+      </w:r>
+      <w:proofErr w:type="spellStart"/>
+      <w:r>
+        <w:rPr>
+          <w:rFonts w:ascii="GDS Transport Website Light" w:eastAsia="Times New Roman" w:hAnsi="GDS Transport Website Light"/>
+          <w:color w:val="000000" w:themeColor="text1"/>
+          <w:sz w:val="28"/>
+          <w:szCs w:val="28"/>
+        </w:rPr>
+        <w:t>legalAdvisorName</w:t>
+      </w:r>
+      <w:proofErr w:type="spellEnd"/>
+      <w:r>
+        <w:rPr>
+          <w:rFonts w:eastAsia="Times New Roman"/>
+          <w:color w:val="000000" w:themeColor="text1"/>
+          <w:sz w:val="28"/>
+          <w:szCs w:val="28"/>
+        </w:rPr>
+        <w:t>&gt;&gt;&lt;&lt;</w:t>
+      </w:r>
+      <w:r>
+        <w:rPr>
+          <w:rFonts w:ascii="GDS Transport Website Light" w:eastAsia="Times New Roman" w:hAnsi="GDS Transport Website Light"/>
+          <w:color w:val="000000" w:themeColor="text1"/>
+          <w:sz w:val="28"/>
+          <w:szCs w:val="28"/>
+        </w:rPr>
+        <w:t>es_</w:t>
+      </w:r>
+      <w:r>
+        <w:rPr>
+          <w:rFonts w:eastAsia="Times New Roman"/>
+          <w:color w:val="000000" w:themeColor="text1"/>
+          <w:sz w:val="28"/>
+          <w:szCs w:val="28"/>
+        </w:rPr>
+        <w:t>&gt;&gt;</w:t>
       </w:r>
     </w:p>
     <w:p>
@@ -326,6 +545,15 @@
           <w:sz w:val="28"/>
           <w:szCs w:val="28"/>
         </w:rPr>
+        <w:t xml:space="preserve">Family court sitting at </w:t>
+      </w:r>
+      <w:r>
+        <w:rPr>
+          <w:rFonts w:eastAsia="Times New Roman"/>
+          <w:color w:val="000000" w:themeColor="text1"/>
+          <w:sz w:val="28"/>
+          <w:szCs w:val="28"/>
+        </w:rPr>
         <w:t>&lt;&lt;</w:t>
       </w:r>
       <w:proofErr w:type="spellStart"/>
@@ -336,12 +564,12 @@
           <w:sz w:val="28"/>
           <w:szCs w:val="28"/>
         </w:rPr>
-        <w:t>courtName</w:t>
+        <w:t>courtLocation</w:t>
       </w:r>
       <w:proofErr w:type="spellEnd"/>
       <w:r>
         <w:rPr>
-          <w:rFonts w:ascii="GDS Transport Website Light" w:eastAsia="Times New Roman" w:hAnsi="GDS Transport Website Light"/>
+          <w:rFonts w:eastAsia="Times New Roman"/>
           <w:color w:val="000000" w:themeColor="text1"/>
           <w:sz w:val="28"/>
           <w:szCs w:val="28"/>
@@ -370,28 +598,21 @@
           <w:szCs w:val="28"/>
         </w:rPr>
       </w:pPr>
-      <w:commentRangeStart w:id="2"/>
-      <w:r>
-        <w:rPr>
-          <w:sz w:val="24"/>
-          <w:szCs w:val="24"/>
-        </w:rPr>
-        <w:t>{</w:t>
+      <w:r>
+        <w:rPr>
+          <w:sz w:val="24"/>
+          <w:szCs w:val="24"/>
+        </w:rPr>
+        <w:t>&lt;&lt;</w:t>
       </w:r>
       <w:proofErr w:type="spellStart"/>
       <w:r>
         <w:rPr>
-          <w:sz w:val="24"/>
-          <w:szCs w:val="24"/>
-        </w:rPr>
-        <w:t>Applicant</w:t>
-      </w:r>
-      <w:r>
-        <w:rPr>
-          <w:sz w:val="24"/>
-          <w:szCs w:val="24"/>
-        </w:rPr>
-        <w:t>Name</w:t>
+          <w:rFonts w:ascii="GDS Transport Website Light" w:hAnsi="GDS Transport Website Light"/>
+          <w:sz w:val="24"/>
+          <w:szCs w:val="24"/>
+        </w:rPr>
+        <w:t>applicantName</w:t>
       </w:r>
       <w:proofErr w:type="spellEnd"/>
       <w:r>
@@ -399,23 +620,15 @@
           <w:sz w:val="24"/>
           <w:szCs w:val="24"/>
         </w:rPr>
-        <w:t xml:space="preserve">} </w:t>
-      </w:r>
-      <w:commentRangeEnd w:id="2"/>
-      <w:r>
-        <w:rPr>
-          <w:rStyle w:val="CommentReference"/>
-          <w:rFonts w:asciiTheme="minorHAnsi" w:eastAsiaTheme="minorHAnsi" w:hAnsiTheme="minorHAnsi" w:cstheme="minorBidi"/>
-          <w:lang w:eastAsia="en-US"/>
-        </w:rPr>
-        <w:commentReference w:id="2"/>
-      </w:r>
-      <w:r>
-        <w:rPr>
-          <w:sz w:val="24"/>
-          <w:szCs w:val="24"/>
-        </w:rPr>
-        <w:t xml:space="preserve">has applied for a </w:t>
+        <w:t>&gt;&gt;</w:t>
+      </w:r>
+      <w:r>
+        <w:rPr>
+          <w:rFonts w:ascii="GDS Transport Website Light" w:hAnsi="GDS Transport Website Light"/>
+          <w:sz w:val="24"/>
+          <w:szCs w:val="24"/>
+        </w:rPr>
+        <w:t xml:space="preserve"> has applied for a </w:t>
       </w:r>
       <w:r>
         <w:rPr>
@@ -427,6 +640,7 @@
       <w:proofErr w:type="spellStart"/>
       <w:r>
         <w:rPr>
+          <w:rFonts w:ascii="GDS Transport Website Light" w:hAnsi="GDS Transport Website Light"/>
           <w:sz w:val="24"/>
           <w:szCs w:val="24"/>
         </w:rPr>
@@ -438,11 +652,20 @@
           <w:sz w:val="24"/>
           <w:szCs w:val="24"/>
         </w:rPr>
-        <w:t>&gt;&gt;&lt;&lt;cs</w:t>
+        <w:t>&gt;&gt;&lt;&lt;</w:t>
+      </w:r>
+      <w:r>
+        <w:rPr>
+          <w:rFonts w:ascii="GDS Transport Website Light" w:hAnsi="GDS Transport Website Light"/>
+          <w:sz w:val="24"/>
+          <w:szCs w:val="24"/>
+        </w:rPr>
+        <w:t>cs</w:t>
       </w:r>
       <w:proofErr w:type="gramStart"/>
       <w:r>
         <w:rPr>
+          <w:rFonts w:ascii="GDS Transport Website Light" w:hAnsi="GDS Transport Website Light"/>
           <w:sz w:val="24"/>
           <w:szCs w:val="24"/>
         </w:rPr>
@@ -452,6 +675,7 @@
       <w:proofErr w:type="gramEnd"/>
       <w:r>
         <w:rPr>
+          <w:rFonts w:ascii="GDS Transport Website Light" w:hAnsi="GDS Transport Website Light"/>
           <w:sz w:val="24"/>
           <w:szCs w:val="24"/>
         </w:rPr>
@@ -460,6 +684,7 @@
       <w:proofErr w:type="spellEnd"/>
       <w:r>
         <w:rPr>
+          <w:rFonts w:ascii="GDS Transport Website Light" w:hAnsi="GDS Transport Website Light"/>
           <w:sz w:val="24"/>
           <w:szCs w:val="24"/>
         </w:rPr>
@@ -468,6 +693,7 @@
       <w:proofErr w:type="spellStart"/>
       <w:r>
         <w:rPr>
+          <w:rFonts w:ascii="GDS Transport Website Light" w:hAnsi="GDS Transport Website Light"/>
           <w:sz w:val="24"/>
           <w:szCs w:val="24"/>
         </w:rPr>
@@ -476,13 +702,67 @@
       <w:proofErr w:type="spellEnd"/>
       <w:r>
         <w:rPr>
-          <w:sz w:val="24"/>
-          <w:szCs w:val="24"/>
-        </w:rPr>
-        <w:t>, ‘order’)}&gt;&gt;&lt;&lt;else&gt;&gt;order &lt;&lt;es_&gt;&gt;</w:t>
-      </w:r>
-      <w:r>
-        <w:rPr>
+          <w:rFonts w:ascii="GDS Transport Website Light" w:hAnsi="GDS Transport Website Light"/>
+          <w:sz w:val="24"/>
+          <w:szCs w:val="24"/>
+        </w:rPr>
+        <w:t>, ‘order’)}</w:t>
+      </w:r>
+      <w:r>
+        <w:rPr>
+          <w:sz w:val="24"/>
+          <w:szCs w:val="24"/>
+        </w:rPr>
+        <w:t>&gt;&gt;&lt;&lt;</w:t>
+      </w:r>
+      <w:r>
+        <w:rPr>
+          <w:rFonts w:ascii="GDS Transport Website Light" w:hAnsi="GDS Transport Website Light"/>
+          <w:sz w:val="24"/>
+          <w:szCs w:val="24"/>
+        </w:rPr>
+        <w:t>else</w:t>
+      </w:r>
+      <w:r>
+        <w:rPr>
+          <w:sz w:val="24"/>
+          <w:szCs w:val="24"/>
+        </w:rPr>
+        <w:t>&gt;&gt;</w:t>
+      </w:r>
+      <w:r>
+        <w:rPr>
+          <w:rFonts w:ascii="GDS Transport Website Light" w:hAnsi="GDS Transport Website Light"/>
+          <w:sz w:val="24"/>
+          <w:szCs w:val="24"/>
+        </w:rPr>
+        <w:t xml:space="preserve">order </w:t>
+      </w:r>
+      <w:r>
+        <w:rPr>
+          <w:sz w:val="24"/>
+          <w:szCs w:val="24"/>
+        </w:rPr>
+        <w:t>&lt;&lt;</w:t>
+      </w:r>
+      <w:r>
+        <w:rPr>
+          <w:rFonts w:ascii="GDS Transport Website Light" w:hAnsi="GDS Transport Website Light"/>
+          <w:sz w:val="24"/>
+          <w:szCs w:val="24"/>
+        </w:rPr>
+        <w:t>es_</w:t>
+      </w:r>
+      <w:r>
+        <w:rPr>
+          <w:sz w:val="24"/>
+          <w:szCs w:val="24"/>
+        </w:rPr>
+        <w:t>&gt;&gt;</w:t>
+      </w:r>
+      <w:r>
+        <w:rPr>
+          <w:rFonts w:ascii="GDS Transport Website Light" w:hAnsi="GDS Transport Website Light"/>
           <w:sz w:val="24"/>
           <w:szCs w:val="24"/>
         </w:rPr>
@@ -490,6 +770,7 @@
       </w:r>
       <w:r>
         <w:rPr>
+          <w:rFonts w:ascii="GDS Transport Website Light" w:hAnsi="GDS Transport Website Light"/>
           <w:sz w:val="24"/>
           <w:szCs w:val="24"/>
         </w:rPr>
@@ -505,6 +786,7 @@
       <w:proofErr w:type="spellStart"/>
       <w:r>
         <w:rPr>
+          <w:rFonts w:ascii="GDS Transport Website Light" w:hAnsi="GDS Transport Website Light"/>
           <w:sz w:val="24"/>
           <w:szCs w:val="24"/>
         </w:rPr>
@@ -516,7 +798,196 @@
           <w:sz w:val="24"/>
           <w:szCs w:val="24"/>
         </w:rPr>
-        <w:t>&gt;&gt;.</w:t>
+        <w:t>&gt;&gt;</w:t>
+      </w:r>
+      <w:r>
+        <w:rPr>
+          <w:rFonts w:ascii="GDS Transport Website Light" w:hAnsi="GDS Transport Website Light"/>
+          <w:sz w:val="24"/>
+          <w:szCs w:val="24"/>
+        </w:rPr>
+        <w:t xml:space="preserve">. </w:t>
+      </w:r>
+      <w:r>
+        <w:rPr>
+          <w:rFonts w:ascii="GDS Transport Website Light" w:hAnsi="GDS Transport Website Light"/>
+          <w:sz w:val="24"/>
+          <w:szCs w:val="24"/>
+        </w:rPr>
+        <w:t>You have been named as a party.</w:t>
+      </w:r>
+    </w:p>
+    <w:p>
+      <w:pPr>
+        <w:ind w:left="-567" w:right="-608"/>
+        <w:rPr>
+          <w:rFonts w:ascii="GDS Transport Website Light" w:eastAsia="Times New Roman" w:hAnsi="GDS Transport Website Light"/>
+          <w:color w:val="000000" w:themeColor="text1"/>
+          <w:sz w:val="28"/>
+          <w:szCs w:val="28"/>
+        </w:rPr>
+      </w:pPr>
+      <w:bookmarkStart w:id="0" w:name="_GoBack"/>
+      <w:bookmarkEnd w:id="0"/>
+    </w:p>
+    <w:p>
+      <w:pPr>
+        <w:ind w:left="-567" w:right="-608"/>
+        <w:rPr>
+          <w:rFonts w:ascii="GDS Transport Website" w:eastAsia="Times New Roman" w:hAnsi="GDS Transport Website"/>
+          <w:b/>
+          <w:bCs/>
+          <w:color w:val="000000" w:themeColor="text1"/>
+          <w:sz w:val="28"/>
+          <w:szCs w:val="28"/>
+        </w:rPr>
+      </w:pPr>
+      <w:r>
+        <w:rPr>
+          <w:rFonts w:ascii="GDS Transport Website" w:hAnsi="GDS Transport Website"/>
+          <w:b/>
+          <w:bCs/>
+          <w:sz w:val="28"/>
+          <w:szCs w:val="28"/>
+        </w:rPr>
+        <w:t>What you need to do</w:t>
+      </w:r>
+    </w:p>
+    <w:p>
+      <w:pPr>
+        <w:ind w:left="-567" w:right="-608"/>
+        <w:rPr>
+          <w:rFonts w:ascii="GDS Transport Website" w:eastAsia="Times New Roman" w:hAnsi="GDS Transport Website"/>
+          <w:b/>
+          <w:bCs/>
+          <w:color w:val="000000" w:themeColor="text1"/>
+          <w:sz w:val="28"/>
+          <w:szCs w:val="28"/>
+        </w:rPr>
+      </w:pPr>
+    </w:p>
+    <w:p>
+      <w:pPr>
+        <w:ind w:left="-567" w:right="-608"/>
+        <w:rPr>
+          <w:rFonts w:ascii="GDS Transport Website" w:hAnsi="GDS Transport Website"/>
+          <w:sz w:val="24"/>
+          <w:szCs w:val="24"/>
+        </w:rPr>
+      </w:pPr>
+      <w:r>
+        <w:rPr>
+          <w:rFonts w:ascii="GDS Transport Website Light" w:hAnsi="GDS Transport Website Light"/>
+          <w:sz w:val="24"/>
+          <w:szCs w:val="24"/>
+        </w:rPr>
+        <w:t>1</w:t>
+      </w:r>
+      <w:r>
+        <w:rPr>
+          <w:rFonts w:ascii="GDS Transport Website Light" w:hAnsi="GDS Transport Website Light"/>
+          <w:sz w:val="24"/>
+          <w:szCs w:val="24"/>
+        </w:rPr>
+        <w:t xml:space="preserve">. Read the </w:t>
+      </w:r>
+      <w:r>
+        <w:rPr>
+          <w:rFonts w:ascii="GDS Transport Website Light" w:hAnsi="GDS Transport Website Light"/>
+          <w:sz w:val="24"/>
+          <w:szCs w:val="24"/>
+        </w:rPr>
+        <w:t xml:space="preserve">attached </w:t>
+      </w:r>
+      <w:r>
+        <w:rPr>
+          <w:rFonts w:ascii="GDS Transport Website Light" w:hAnsi="GDS Transport Website Light"/>
+          <w:sz w:val="24"/>
+          <w:szCs w:val="24"/>
+        </w:rPr>
+        <w:t>application.</w:t>
+      </w:r>
+    </w:p>
+    <w:p>
+      <w:pPr>
+        <w:ind w:left="-567" w:right="-608"/>
+        <w:rPr>
+          <w:rFonts w:ascii="GDS Transport Website Light" w:eastAsia="Times New Roman" w:hAnsi="GDS Transport Website Light"/>
+          <w:color w:val="000000" w:themeColor="text1"/>
+          <w:sz w:val="24"/>
+          <w:szCs w:val="24"/>
+        </w:rPr>
+      </w:pPr>
+    </w:p>
+    <w:p>
+      <w:pPr>
+        <w:ind w:left="-567" w:right="-608"/>
+        <w:rPr>
+          <w:rFonts w:ascii="GDS Transport Website Light" w:hAnsi="GDS Transport Website Light"/>
+          <w:sz w:val="24"/>
+          <w:szCs w:val="24"/>
+        </w:rPr>
+      </w:pPr>
+      <w:r>
+        <w:rPr>
+          <w:rFonts w:ascii="GDS Transport Website Light" w:hAnsi="GDS Transport Website Light"/>
+          <w:sz w:val="24"/>
+          <w:szCs w:val="24"/>
+        </w:rPr>
+        <w:t>2</w:t>
+      </w:r>
+      <w:r>
+        <w:rPr>
+          <w:rFonts w:ascii="GDS Transport Website Light" w:hAnsi="GDS Transport Website Light"/>
+          <w:sz w:val="24"/>
+          <w:szCs w:val="24"/>
+        </w:rPr>
+        <w:t xml:space="preserve">. You should go to the </w:t>
+      </w:r>
+      <w:r>
+        <w:rPr>
+          <w:rFonts w:ascii="GDS Transport Website Light" w:hAnsi="GDS Transport Website Light"/>
+          <w:sz w:val="24"/>
+          <w:szCs w:val="24"/>
+        </w:rPr>
+        <w:t xml:space="preserve">pre-hearing and the </w:t>
+      </w:r>
+      <w:r>
+        <w:rPr>
+          <w:rFonts w:ascii="GDS Transport Website Light" w:hAnsi="GDS Transport Website Light"/>
+          <w:sz w:val="24"/>
+          <w:szCs w:val="24"/>
+        </w:rPr>
+        <w:t>hearing.</w:t>
+      </w:r>
+    </w:p>
+    <w:p>
+      <w:pPr>
+        <w:ind w:right="-608"/>
+        <w:rPr>
+          <w:rFonts w:ascii="GDS Transport Website Light" w:hAnsi="GDS Transport Website Light"/>
+          <w:sz w:val="24"/>
+          <w:szCs w:val="24"/>
+        </w:rPr>
+      </w:pPr>
+    </w:p>
+    <w:p>
+      <w:pPr>
+        <w:ind w:right="-608"/>
+        <w:rPr>
+          <w:rFonts w:ascii="GDS Transport Website Light" w:eastAsia="Times New Roman" w:hAnsi="GDS Transport Website Light"/>
+          <w:color w:val="000000" w:themeColor="text1"/>
+          <w:sz w:val="28"/>
+          <w:szCs w:val="28"/>
+        </w:rPr>
+      </w:pPr>
+      <w:r>
+        <w:rPr>
+          <w:rFonts w:ascii="GDS Transport Website Light" w:hAnsi="GDS Transport Website Light"/>
+          <w:sz w:val="24"/>
+          <w:szCs w:val="24"/>
+        </w:rPr>
+        <w:t>Date</w:t>
       </w:r>
       <w:r>
         <w:rPr>
@@ -530,430 +1001,282 @@
           <w:sz w:val="24"/>
           <w:szCs w:val="24"/>
         </w:rPr>
-        <w:t>You have been named as a party.</w:t>
-      </w:r>
+        <w:t xml:space="preserve">                  </w:t>
+      </w:r>
+      <w:r>
+        <w:rPr>
+          <w:sz w:val="24"/>
+          <w:szCs w:val="24"/>
+        </w:rPr>
+        <w:t xml:space="preserve"> </w:t>
+      </w:r>
+      <w:r>
+        <w:rPr>
+          <w:b/>
+          <w:bCs/>
+          <w:sz w:val="24"/>
+          <w:szCs w:val="24"/>
+        </w:rPr>
+        <w:t>&lt;&lt;</w:t>
+      </w:r>
+      <w:proofErr w:type="spellStart"/>
+      <w:r>
+        <w:rPr>
+          <w:rFonts w:ascii="GDS Transport Website" w:hAnsi="GDS Transport Website"/>
+          <w:b/>
+          <w:bCs/>
+          <w:sz w:val="24"/>
+          <w:szCs w:val="24"/>
+        </w:rPr>
+        <w:t>hearingDate</w:t>
+      </w:r>
+      <w:proofErr w:type="spellEnd"/>
+      <w:r>
+        <w:rPr>
+          <w:b/>
+          <w:bCs/>
+          <w:sz w:val="24"/>
+          <w:szCs w:val="24"/>
+        </w:rPr>
+        <w:t>&gt;&gt;</w:t>
+      </w:r>
+      <w:r>
+        <w:rPr>
+          <w:b/>
+          <w:sz w:val="24"/>
+          <w:szCs w:val="24"/>
+        </w:rPr>
+        <w:t xml:space="preserve"> </w:t>
+      </w:r>
+    </w:p>
+    <w:p>
+      <w:pPr>
+        <w:ind w:right="-608"/>
+        <w:rPr>
+          <w:rFonts w:ascii="GDS Transport Website Light" w:eastAsia="Times New Roman" w:hAnsi="GDS Transport Website Light"/>
+          <w:color w:val="000000" w:themeColor="text1"/>
+          <w:sz w:val="28"/>
+          <w:szCs w:val="28"/>
+        </w:rPr>
+      </w:pPr>
+      <w:r>
+        <w:rPr>
+          <w:rFonts w:ascii="GDS Transport Website Light" w:hAnsi="GDS Transport Website Light"/>
+          <w:sz w:val="24"/>
+          <w:szCs w:val="24"/>
+        </w:rPr>
+        <w:t>Venue</w:t>
+      </w:r>
+      <w:r>
+        <w:rPr>
+          <w:sz w:val="24"/>
+          <w:szCs w:val="24"/>
+        </w:rPr>
+        <w:t xml:space="preserve"> </w:t>
+      </w:r>
+      <w:r>
+        <w:rPr>
+          <w:sz w:val="24"/>
+          <w:szCs w:val="24"/>
+        </w:rPr>
+        <w:t xml:space="preserve">               </w:t>
+      </w:r>
+      <w:r>
+        <w:rPr>
+          <w:sz w:val="24"/>
+          <w:szCs w:val="24"/>
+        </w:rPr>
+        <w:t xml:space="preserve">  </w:t>
+      </w:r>
+      <w:r>
+        <w:rPr>
+          <w:b/>
+          <w:bCs/>
+          <w:sz w:val="24"/>
+          <w:szCs w:val="24"/>
+        </w:rPr>
+        <w:t>&lt;&lt;</w:t>
+      </w:r>
+      <w:proofErr w:type="spellStart"/>
+      <w:r>
+        <w:rPr>
+          <w:rFonts w:ascii="GDS Transport Website" w:hAnsi="GDS Transport Website"/>
+          <w:b/>
+          <w:bCs/>
+          <w:sz w:val="24"/>
+          <w:szCs w:val="24"/>
+        </w:rPr>
+        <w:t>hearingVenue</w:t>
+      </w:r>
+      <w:proofErr w:type="spellEnd"/>
+      <w:r>
+        <w:rPr>
+          <w:b/>
+          <w:bCs/>
+          <w:sz w:val="24"/>
+          <w:szCs w:val="24"/>
+        </w:rPr>
+        <w:t>&gt;&gt;</w:t>
+      </w:r>
+    </w:p>
+    <w:p>
+      <w:pPr>
+        <w:ind w:right="-608"/>
+        <w:rPr>
+          <w:rFonts w:ascii="GDS Transport Website" w:eastAsia="Times New Roman" w:hAnsi="GDS Transport Website"/>
+          <w:b/>
+          <w:bCs/>
+          <w:color w:val="000000" w:themeColor="text1"/>
+          <w:sz w:val="28"/>
+          <w:szCs w:val="28"/>
+        </w:rPr>
+      </w:pPr>
+      <w:r>
+        <w:rPr>
+          <w:rFonts w:ascii="GDS Transport Website Light" w:hAnsi="GDS Transport Website Light"/>
+          <w:sz w:val="24"/>
+          <w:szCs w:val="24"/>
+        </w:rPr>
+        <w:t>Pre-hearing</w:t>
+      </w:r>
+      <w:r>
+        <w:rPr>
+          <w:sz w:val="24"/>
+          <w:szCs w:val="24"/>
+        </w:rPr>
+        <w:t xml:space="preserve">        </w:t>
+      </w:r>
+      <w:r>
+        <w:rPr>
+          <w:sz w:val="24"/>
+          <w:szCs w:val="24"/>
+        </w:rPr>
+        <w:t xml:space="preserve">  </w:t>
+      </w:r>
+      <w:r>
+        <w:rPr>
+          <w:b/>
+          <w:bCs/>
+          <w:sz w:val="24"/>
+          <w:szCs w:val="24"/>
+        </w:rPr>
+        <w:t>&lt;&lt;</w:t>
+      </w:r>
+      <w:proofErr w:type="spellStart"/>
+      <w:r>
+        <w:rPr>
+          <w:rFonts w:ascii="GDS Transport Website" w:hAnsi="GDS Transport Website"/>
+          <w:b/>
+          <w:bCs/>
+          <w:sz w:val="24"/>
+          <w:szCs w:val="24"/>
+        </w:rPr>
+        <w:t>preHearingAttendance</w:t>
+      </w:r>
+      <w:proofErr w:type="spellEnd"/>
+      <w:r>
+        <w:rPr>
+          <w:b/>
+          <w:bCs/>
+          <w:sz w:val="24"/>
+          <w:szCs w:val="24"/>
+        </w:rPr>
+        <w:t>&gt;&gt;</w:t>
+      </w:r>
+    </w:p>
+    <w:p>
+      <w:pPr>
+        <w:ind w:right="-608"/>
+        <w:rPr>
+          <w:rFonts w:ascii="GDS Transport Website Light" w:eastAsia="Times New Roman" w:hAnsi="GDS Transport Website Light"/>
+          <w:color w:val="000000" w:themeColor="text1"/>
+          <w:sz w:val="28"/>
+          <w:szCs w:val="28"/>
+        </w:rPr>
+      </w:pPr>
+      <w:r>
+        <w:rPr>
+          <w:rFonts w:ascii="GDS Transport Website Light" w:hAnsi="GDS Transport Website Light"/>
+          <w:sz w:val="24"/>
+          <w:szCs w:val="24"/>
+        </w:rPr>
+        <w:t>Hearing</w:t>
+      </w:r>
+      <w:r>
+        <w:rPr>
+          <w:sz w:val="24"/>
+          <w:szCs w:val="24"/>
+        </w:rPr>
+        <w:tab/>
+      </w:r>
+      <w:r>
+        <w:rPr>
+          <w:sz w:val="24"/>
+          <w:szCs w:val="24"/>
+        </w:rPr>
+        <w:t xml:space="preserve">     </w:t>
+      </w:r>
+      <w:r>
+        <w:rPr>
+          <w:sz w:val="24"/>
+          <w:szCs w:val="24"/>
+        </w:rPr>
+        <w:t xml:space="preserve"> </w:t>
+      </w:r>
+      <w:r>
+        <w:rPr>
+          <w:b/>
+          <w:bCs/>
+          <w:sz w:val="24"/>
+          <w:szCs w:val="24"/>
+        </w:rPr>
+        <w:t>&lt;&lt;</w:t>
+      </w:r>
+      <w:proofErr w:type="spellStart"/>
+      <w:r>
+        <w:rPr>
+          <w:rFonts w:ascii="GDS Transport Website" w:hAnsi="GDS Transport Website"/>
+          <w:b/>
+          <w:bCs/>
+          <w:sz w:val="24"/>
+          <w:szCs w:val="24"/>
+        </w:rPr>
+        <w:t>hearingTime</w:t>
+      </w:r>
+      <w:proofErr w:type="spellEnd"/>
+      <w:r>
+        <w:rPr>
+          <w:b/>
+          <w:bCs/>
+          <w:sz w:val="24"/>
+          <w:szCs w:val="24"/>
+        </w:rPr>
+        <w:t>&gt;&gt;</w:t>
+      </w:r>
+    </w:p>
+    <w:p>
+      <w:pPr>
+        <w:ind w:right="-608"/>
+        <w:rPr>
+          <w:rFonts w:ascii="GDS Transport Website Light" w:hAnsi="GDS Transport Website Light"/>
+          <w:color w:val="999999"/>
+          <w:sz w:val="24"/>
+          <w:szCs w:val="24"/>
+        </w:rPr>
+      </w:pPr>
     </w:p>
     <w:p>
       <w:pPr>
         <w:ind w:left="-567" w:right="-608"/>
         <w:rPr>
-          <w:rFonts w:ascii="GDS Transport Website Light" w:eastAsia="Times New Roman" w:hAnsi="GDS Transport Website Light"/>
-          <w:color w:val="000000" w:themeColor="text1"/>
-          <w:sz w:val="28"/>
-          <w:szCs w:val="28"/>
-        </w:rPr>
-      </w:pPr>
-    </w:p>
-    <w:p>
-      <w:pPr>
-        <w:ind w:left="-567" w:right="-608"/>
-        <w:rPr>
-          <w:rFonts w:ascii="GDS Transport Website Light" w:eastAsia="Times New Roman" w:hAnsi="GDS Transport Website Light"/>
-          <w:color w:val="000000" w:themeColor="text1"/>
-          <w:sz w:val="28"/>
-          <w:szCs w:val="28"/>
-        </w:rPr>
-      </w:pPr>
-      <w:r>
-        <w:rPr>
-          <w:b/>
-          <w:sz w:val="28"/>
-          <w:szCs w:val="28"/>
-        </w:rPr>
-        <w:t>What you need to do</w:t>
-      </w:r>
-    </w:p>
-    <w:p>
-      <w:pPr>
-        <w:ind w:right="-608"/>
-        <w:rPr>
-          <w:rFonts w:ascii="GDS Transport Website Light" w:eastAsia="Times New Roman" w:hAnsi="GDS Transport Website Light"/>
-          <w:color w:val="000000" w:themeColor="text1"/>
-          <w:sz w:val="28"/>
-          <w:szCs w:val="28"/>
-        </w:rPr>
-      </w:pPr>
-    </w:p>
-    <w:p>
-      <w:pPr>
-        <w:ind w:left="-567" w:right="-608"/>
-        <w:rPr>
-          <w:sz w:val="24"/>
-          <w:szCs w:val="24"/>
-        </w:rPr>
-      </w:pPr>
-      <w:r>
-        <w:rPr>
-          <w:sz w:val="24"/>
-          <w:szCs w:val="24"/>
-        </w:rPr>
-        <w:t>1</w:t>
-      </w:r>
-      <w:r>
-        <w:rPr>
-          <w:sz w:val="24"/>
-          <w:szCs w:val="24"/>
-        </w:rPr>
-        <w:t xml:space="preserve">. Read the </w:t>
-      </w:r>
-      <w:r>
-        <w:rPr>
-          <w:sz w:val="24"/>
-          <w:szCs w:val="24"/>
-        </w:rPr>
-        <w:t xml:space="preserve">attached </w:t>
-      </w:r>
-      <w:r>
-        <w:rPr>
-          <w:sz w:val="24"/>
-          <w:szCs w:val="24"/>
-        </w:rPr>
-        <w:t xml:space="preserve">application. </w:t>
-      </w:r>
-    </w:p>
-    <w:p>
-      <w:pPr>
-        <w:ind w:left="-567" w:right="-608"/>
-        <w:rPr>
-          <w:rFonts w:ascii="GDS Transport Website Light" w:eastAsia="Times New Roman" w:hAnsi="GDS Transport Website Light"/>
-          <w:color w:val="000000" w:themeColor="text1"/>
-          <w:sz w:val="28"/>
-          <w:szCs w:val="28"/>
-        </w:rPr>
-      </w:pPr>
-    </w:p>
-    <w:p>
-      <w:pPr>
-        <w:ind w:left="-567" w:right="-608"/>
-        <w:rPr>
-          <w:rFonts w:ascii="GDS Transport Website Light" w:eastAsia="Times New Roman" w:hAnsi="GDS Transport Website Light"/>
-          <w:color w:val="000000" w:themeColor="text1"/>
-          <w:sz w:val="28"/>
-          <w:szCs w:val="28"/>
-        </w:rPr>
-      </w:pPr>
-      <w:r>
-        <w:rPr>
-          <w:sz w:val="24"/>
-          <w:szCs w:val="24"/>
-        </w:rPr>
-        <w:t>2</w:t>
-      </w:r>
-      <w:r>
-        <w:rPr>
-          <w:sz w:val="24"/>
-          <w:szCs w:val="24"/>
-        </w:rPr>
-        <w:t xml:space="preserve">. You should go to the </w:t>
-      </w:r>
-      <w:r>
-        <w:rPr>
-          <w:sz w:val="24"/>
-          <w:szCs w:val="24"/>
-        </w:rPr>
-        <w:t xml:space="preserve">pre-hearing and the </w:t>
-      </w:r>
-      <w:r>
-        <w:rPr>
-          <w:sz w:val="24"/>
-          <w:szCs w:val="24"/>
-        </w:rPr>
-        <w:t xml:space="preserve">hearing. </w:t>
-      </w:r>
-      <w:r>
-        <w:rPr>
-          <w:rFonts w:ascii="GDS Transport Website Light" w:eastAsia="Times New Roman" w:hAnsi="GDS Transport Website Light"/>
-          <w:color w:val="000000" w:themeColor="text1"/>
-          <w:sz w:val="28"/>
-          <w:szCs w:val="28"/>
-        </w:rPr>
-        <w:br/>
-        <w:t xml:space="preserve">     </w:t>
-      </w:r>
-    </w:p>
-    <w:p>
-      <w:pPr>
-        <w:ind w:left="-567" w:right="-608"/>
-        <w:rPr>
-          <w:rFonts w:ascii="GDS Transport Website Light" w:eastAsia="Times New Roman" w:hAnsi="GDS Transport Website Light"/>
-          <w:color w:val="000000" w:themeColor="text1"/>
-          <w:sz w:val="28"/>
-          <w:szCs w:val="28"/>
-        </w:rPr>
-      </w:pPr>
-      <w:r>
-        <w:rPr>
-          <w:rFonts w:ascii="GDS Transport Website Light" w:eastAsia="Times New Roman" w:hAnsi="GDS Transport Website Light"/>
-          <w:color w:val="000000" w:themeColor="text1"/>
-          <w:sz w:val="28"/>
-          <w:szCs w:val="28"/>
-        </w:rPr>
-        <w:t xml:space="preserve">     </w:t>
-      </w:r>
-      <w:r>
-        <w:rPr>
-          <w:sz w:val="24"/>
-          <w:szCs w:val="24"/>
-        </w:rPr>
-        <w:t xml:space="preserve">Date </w:t>
-      </w:r>
-      <w:r>
-        <w:rPr>
-          <w:sz w:val="24"/>
-          <w:szCs w:val="24"/>
-        </w:rPr>
-        <w:tab/>
-      </w:r>
-      <w:r>
-        <w:rPr>
-          <w:sz w:val="24"/>
-          <w:szCs w:val="24"/>
-        </w:rPr>
-        <w:tab/>
-      </w:r>
-      <w:r>
-        <w:rPr>
-          <w:b/>
-          <w:sz w:val="24"/>
-          <w:szCs w:val="24"/>
-        </w:rPr>
-        <w:t>&lt;&lt;</w:t>
-      </w:r>
-      <w:proofErr w:type="spellStart"/>
-      <w:r>
-        <w:rPr>
-          <w:b/>
-          <w:sz w:val="24"/>
-          <w:szCs w:val="24"/>
-        </w:rPr>
-        <w:t>hearingDate</w:t>
-      </w:r>
-      <w:proofErr w:type="spellEnd"/>
-      <w:r>
-        <w:rPr>
-          <w:b/>
-          <w:sz w:val="24"/>
-          <w:szCs w:val="24"/>
-        </w:rPr>
-        <w:t>&gt;&gt;</w:t>
-      </w:r>
-      <w:r>
-        <w:rPr>
-          <w:b/>
-          <w:sz w:val="24"/>
-          <w:szCs w:val="24"/>
-        </w:rPr>
-        <w:t xml:space="preserve"> </w:t>
-      </w:r>
-    </w:p>
-    <w:p>
-      <w:pPr>
-        <w:ind w:left="-567" w:right="-608"/>
-        <w:rPr>
-          <w:rFonts w:eastAsia="Times New Roman" w:cs="Times New Roman"/>
-          <w:bCs/>
-          <w:sz w:val="24"/>
-          <w:szCs w:val="24"/>
-        </w:rPr>
-      </w:pPr>
-      <w:r>
-        <w:rPr>
-          <w:sz w:val="24"/>
-          <w:szCs w:val="24"/>
-        </w:rPr>
-        <w:t xml:space="preserve">     </w:t>
-      </w:r>
-      <w:r>
-        <w:rPr>
-          <w:sz w:val="24"/>
-          <w:szCs w:val="24"/>
-        </w:rPr>
-        <w:t xml:space="preserve">Venue </w:t>
-      </w:r>
-      <w:r>
-        <w:rPr>
-          <w:sz w:val="24"/>
-          <w:szCs w:val="24"/>
-        </w:rPr>
-        <w:tab/>
-      </w:r>
-      <w:r>
-        <w:rPr>
-          <w:sz w:val="24"/>
-          <w:szCs w:val="24"/>
-        </w:rPr>
-        <w:tab/>
-      </w:r>
-      <w:r>
-        <w:rPr>
-          <w:b/>
-          <w:sz w:val="24"/>
-          <w:szCs w:val="24"/>
-        </w:rPr>
-        <w:t>&lt;&lt;</w:t>
-      </w:r>
-      <w:proofErr w:type="spellStart"/>
-      <w:r>
-        <w:rPr>
-          <w:b/>
-          <w:sz w:val="24"/>
-          <w:szCs w:val="24"/>
-        </w:rPr>
-        <w:t>hearingVenue</w:t>
-      </w:r>
-      <w:proofErr w:type="spellEnd"/>
-      <w:r>
-        <w:rPr>
-          <w:b/>
-          <w:sz w:val="24"/>
-          <w:szCs w:val="24"/>
-        </w:rPr>
-        <w:t>&gt;&gt;</w:t>
-      </w:r>
-    </w:p>
-    <w:p>
-      <w:pPr>
-        <w:ind w:left="-567" w:right="-608"/>
-        <w:rPr>
-          <w:rFonts w:ascii="GDS Transport Website Light" w:eastAsia="Times New Roman" w:hAnsi="GDS Transport Website Light"/>
-          <w:color w:val="000000" w:themeColor="text1"/>
-          <w:sz w:val="28"/>
-          <w:szCs w:val="28"/>
-        </w:rPr>
-      </w:pPr>
-      <w:r>
-        <w:rPr>
-          <w:sz w:val="24"/>
-          <w:szCs w:val="24"/>
-        </w:rPr>
-        <w:t xml:space="preserve">     </w:t>
-      </w:r>
-      <w:r>
-        <w:rPr>
-          <w:sz w:val="24"/>
-          <w:szCs w:val="24"/>
-        </w:rPr>
-        <w:t>Pre-hearing</w:t>
-      </w:r>
-      <w:r>
-        <w:rPr>
-          <w:sz w:val="24"/>
-          <w:szCs w:val="24"/>
-        </w:rPr>
-        <w:tab/>
-      </w:r>
-      <w:r>
-        <w:rPr>
-          <w:b/>
-          <w:sz w:val="24"/>
-          <w:szCs w:val="24"/>
-        </w:rPr>
-        <w:t>&lt;&lt;</w:t>
-      </w:r>
-      <w:proofErr w:type="spellStart"/>
-      <w:r>
-        <w:rPr>
-          <w:b/>
-          <w:sz w:val="24"/>
-          <w:szCs w:val="24"/>
-        </w:rPr>
-        <w:t>preHearingAttendance</w:t>
-      </w:r>
-      <w:proofErr w:type="spellEnd"/>
-      <w:r>
-        <w:rPr>
-          <w:b/>
-          <w:sz w:val="24"/>
-          <w:szCs w:val="24"/>
-        </w:rPr>
-        <w:t>&gt;&gt;</w:t>
-      </w:r>
-    </w:p>
-    <w:p>
-      <w:pPr>
-        <w:ind w:left="-567" w:right="-608"/>
-        <w:rPr>
-          <w:rFonts w:ascii="GDS Transport Website Light" w:eastAsia="Times New Roman" w:hAnsi="GDS Transport Website Light"/>
-          <w:color w:val="000000" w:themeColor="text1"/>
-          <w:sz w:val="28"/>
-          <w:szCs w:val="28"/>
-        </w:rPr>
-      </w:pPr>
-      <w:r>
-        <w:rPr>
-          <w:sz w:val="24"/>
-          <w:szCs w:val="24"/>
-        </w:rPr>
-        <w:t xml:space="preserve">     </w:t>
-      </w:r>
-      <w:r>
-        <w:rPr>
-          <w:sz w:val="24"/>
-          <w:szCs w:val="24"/>
-        </w:rPr>
-        <w:t>Hearing</w:t>
-      </w:r>
-      <w:r>
-        <w:rPr>
-          <w:sz w:val="24"/>
-          <w:szCs w:val="24"/>
-        </w:rPr>
-        <w:tab/>
-      </w:r>
-      <w:r>
-        <w:rPr>
-          <w:sz w:val="24"/>
-          <w:szCs w:val="24"/>
-        </w:rPr>
-        <w:tab/>
-      </w:r>
-      <w:r>
-        <w:rPr>
-          <w:b/>
-          <w:sz w:val="24"/>
-          <w:szCs w:val="24"/>
-        </w:rPr>
-        <w:t>&lt;&lt;</w:t>
-      </w:r>
-      <w:proofErr w:type="spellStart"/>
-      <w:r>
-        <w:rPr>
-          <w:b/>
-          <w:sz w:val="24"/>
-          <w:szCs w:val="24"/>
-        </w:rPr>
-        <w:t>hearingTime</w:t>
-      </w:r>
-      <w:proofErr w:type="spellEnd"/>
-      <w:r>
-        <w:rPr>
-          <w:b/>
-          <w:sz w:val="24"/>
-          <w:szCs w:val="24"/>
-        </w:rPr>
-        <w:t>&gt;&gt;</w:t>
-      </w:r>
-    </w:p>
-    <w:p>
-      <w:pPr>
-        <w:ind w:left="-567" w:right="-608"/>
-        <w:rPr>
-          <w:color w:val="999999"/>
-          <w:sz w:val="24"/>
-          <w:szCs w:val="24"/>
-        </w:rPr>
-      </w:pPr>
-    </w:p>
-    <w:p>
-      <w:pPr>
-        <w:ind w:left="-567" w:right="-608"/>
-        <w:rPr>
-          <w:sz w:val="24"/>
-          <w:szCs w:val="24"/>
-        </w:rPr>
-      </w:pPr>
-      <w:r>
-        <w:rPr>
+          <w:rFonts w:ascii="GDS Transport Website Light" w:hAnsi="GDS Transport Website Light"/>
+          <w:sz w:val="24"/>
+          <w:szCs w:val="24"/>
+        </w:rPr>
+      </w:pPr>
+      <w:r>
+        <w:rPr>
+          <w:rFonts w:ascii="GDS Transport Website Light" w:hAnsi="GDS Transport Website Light"/>
           <w:sz w:val="24"/>
           <w:szCs w:val="24"/>
         </w:rPr>
@@ -961,6 +1284,7 @@
       </w:r>
       <w:r>
         <w:rPr>
+          <w:rFonts w:ascii="GDS Transport Website Light" w:hAnsi="GDS Transport Website Light"/>
           <w:sz w:val="24"/>
           <w:szCs w:val="24"/>
         </w:rPr>
@@ -1069,6 +1393,7 @@
       </w:r>
       <w:r>
         <w:rPr>
+          <w:rFonts w:ascii="GDS Transport Website Light" w:hAnsi="GDS Transport Website Light"/>
           <w:sz w:val="24"/>
           <w:szCs w:val="24"/>
         </w:rPr>
@@ -1090,15 +1415,15 @@
       <w:pPr>
         <w:ind w:left="-567" w:right="-608"/>
         <w:rPr>
-          <w:rFonts w:eastAsia="Times New Roman"/>
-          <w:color w:val="000000" w:themeColor="text1"/>
-          <w:sz w:val="24"/>
-          <w:szCs w:val="24"/>
-        </w:rPr>
-      </w:pPr>
-      <w:r>
-        <w:rPr>
-          <w:rFonts w:eastAsia="Times New Roman"/>
+          <w:rFonts w:ascii="GDS Transport Website Light" w:eastAsia="Times New Roman" w:hAnsi="GDS Transport Website Light"/>
+          <w:color w:val="000000" w:themeColor="text1"/>
+          <w:sz w:val="24"/>
+          <w:szCs w:val="24"/>
+        </w:rPr>
+      </w:pPr>
+      <w:r>
+        <w:rPr>
+          <w:rFonts w:ascii="GDS Transport Website Light" w:eastAsia="Times New Roman" w:hAnsi="GDS Transport Website Light"/>
           <w:color w:val="000000" w:themeColor="text1"/>
           <w:sz w:val="24"/>
           <w:szCs w:val="24"/>
@@ -1107,7 +1432,7 @@
       </w:r>
       <w:r>
         <w:rPr>
-          <w:rFonts w:eastAsia="Times New Roman"/>
+          <w:rFonts w:ascii="GDS Transport Website Light" w:eastAsia="Times New Roman" w:hAnsi="GDS Transport Website Light"/>
           <w:color w:val="000000" w:themeColor="text1"/>
           <w:sz w:val="24"/>
           <w:szCs w:val="24"/>
@@ -1116,7 +1441,7 @@
       </w:r>
       <w:r>
         <w:rPr>
-          <w:rFonts w:eastAsia="Times New Roman"/>
+          <w:rFonts w:ascii="GDS Transport Website Light" w:eastAsia="Times New Roman" w:hAnsi="GDS Transport Website Light"/>
           <w:color w:val="000000" w:themeColor="text1"/>
           <w:sz w:val="24"/>
           <w:szCs w:val="24"/>
@@ -1125,7 +1450,7 @@
       </w:r>
       <w:r>
         <w:rPr>
-          <w:rFonts w:eastAsia="Times New Roman"/>
+          <w:rFonts w:ascii="GDS Transport Website Light" w:eastAsia="Times New Roman" w:hAnsi="GDS Transport Website Light"/>
           <w:color w:val="000000" w:themeColor="text1"/>
           <w:sz w:val="24"/>
           <w:szCs w:val="24"/>
@@ -1153,15 +1478,15 @@
         </w:numPr>
         <w:ind w:right="-608"/>
         <w:rPr>
-          <w:rFonts w:eastAsia="Times New Roman"/>
-          <w:color w:val="000000" w:themeColor="text1"/>
-          <w:sz w:val="24"/>
-          <w:szCs w:val="24"/>
-        </w:rPr>
-      </w:pPr>
-      <w:r>
-        <w:rPr>
-          <w:rFonts w:eastAsia="Times New Roman"/>
+          <w:rFonts w:ascii="GDS Transport Website Light" w:eastAsia="Times New Roman" w:hAnsi="GDS Transport Website Light"/>
+          <w:color w:val="000000" w:themeColor="text1"/>
+          <w:sz w:val="24"/>
+          <w:szCs w:val="24"/>
+        </w:rPr>
+      </w:pPr>
+      <w:r>
+        <w:rPr>
+          <w:rFonts w:ascii="GDS Transport Website Light" w:eastAsia="Times New Roman" w:hAnsi="GDS Transport Website Light"/>
           <w:color w:val="000000" w:themeColor="text1"/>
           <w:sz w:val="24"/>
           <w:szCs w:val="24"/>
@@ -1170,7 +1495,7 @@
       </w:r>
       <w:r>
         <w:rPr>
-          <w:rFonts w:eastAsia="Times New Roman"/>
+          <w:rFonts w:ascii="GDS Transport Website Light" w:eastAsia="Times New Roman" w:hAnsi="GDS Transport Website Light"/>
           <w:color w:val="000000" w:themeColor="text1"/>
           <w:sz w:val="24"/>
           <w:szCs w:val="24"/>
@@ -1179,19 +1504,11 @@
       </w:r>
       <w:r>
         <w:rPr>
-          <w:sz w:val="24"/>
-          <w:szCs w:val="24"/>
-        </w:rPr>
-        <w:t xml:space="preserve"> (new instructi</w:t>
-      </w:r>
-      <w:bookmarkStart w:id="3" w:name="_GoBack"/>
-      <w:bookmarkEnd w:id="3"/>
-      <w:r>
-        <w:rPr>
-          <w:sz w:val="24"/>
-          <w:szCs w:val="24"/>
-        </w:rPr>
-        <w:t>ons for parties)</w:t>
+          <w:rFonts w:ascii="GDS Transport Website Light" w:hAnsi="GDS Transport Website Light"/>
+          <w:sz w:val="24"/>
+          <w:szCs w:val="24"/>
+        </w:rPr>
+        <w:t xml:space="preserve"> (new instructions for parties)</w:t>
       </w:r>
     </w:p>
     <w:p>
@@ -1203,14 +1520,15 @@
         </w:numPr>
         <w:ind w:right="-608"/>
         <w:rPr>
-          <w:rFonts w:eastAsia="Times New Roman"/>
-          <w:color w:val="000000" w:themeColor="text1"/>
-          <w:sz w:val="24"/>
-          <w:szCs w:val="24"/>
-        </w:rPr>
-      </w:pPr>
-      <w:r>
-        <w:rPr>
+          <w:rFonts w:ascii="GDS Transport Website Light" w:eastAsia="Times New Roman" w:hAnsi="GDS Transport Website Light"/>
+          <w:color w:val="000000" w:themeColor="text1"/>
+          <w:sz w:val="24"/>
+          <w:szCs w:val="24"/>
+        </w:rPr>
+      </w:pPr>
+      <w:r>
+        <w:rPr>
+          <w:rFonts w:ascii="GDS Transport Website Light" w:hAnsi="GDS Transport Website Light"/>
           <w:sz w:val="24"/>
           <w:szCs w:val="24"/>
         </w:rPr>
@@ -1218,6 +1536,7 @@
       </w:r>
       <w:r>
         <w:rPr>
+          <w:rFonts w:ascii="GDS Transport Website Light" w:hAnsi="GDS Transport Website Light"/>
           <w:sz w:val="24"/>
           <w:szCs w:val="24"/>
         </w:rPr>
@@ -1233,15 +1552,15 @@
         </w:numPr>
         <w:ind w:right="-608"/>
         <w:rPr>
-          <w:rFonts w:eastAsia="Times New Roman"/>
-          <w:color w:val="000000" w:themeColor="text1"/>
-          <w:sz w:val="24"/>
-          <w:szCs w:val="24"/>
-        </w:rPr>
-      </w:pPr>
-      <w:r>
-        <w:rPr>
-          <w:rFonts w:eastAsia="Times New Roman"/>
+          <w:rFonts w:ascii="GDS Transport Website Light" w:eastAsia="Times New Roman" w:hAnsi="GDS Transport Website Light"/>
+          <w:color w:val="000000" w:themeColor="text1"/>
+          <w:sz w:val="24"/>
+          <w:szCs w:val="24"/>
+        </w:rPr>
+      </w:pPr>
+      <w:r>
+        <w:rPr>
+          <w:rFonts w:ascii="GDS Transport Website Light" w:eastAsia="Times New Roman" w:hAnsi="GDS Transport Website Light"/>
           <w:color w:val="000000" w:themeColor="text1"/>
           <w:sz w:val="24"/>
           <w:szCs w:val="24"/>
@@ -1250,7 +1569,7 @@
       </w:r>
       <w:r>
         <w:rPr>
-          <w:rFonts w:eastAsia="Times New Roman"/>
+          <w:rFonts w:ascii="GDS Transport Website Light" w:eastAsia="Times New Roman" w:hAnsi="GDS Transport Website Light"/>
           <w:color w:val="000000" w:themeColor="text1"/>
           <w:sz w:val="24"/>
           <w:szCs w:val="24"/>
@@ -1259,7 +1578,7 @@
       </w:r>
       <w:r>
         <w:rPr>
-          <w:rFonts w:eastAsia="Times New Roman"/>
+          <w:rFonts w:ascii="GDS Transport Website Light" w:eastAsia="Times New Roman" w:hAnsi="GDS Transport Website Light"/>
           <w:color w:val="000000" w:themeColor="text1"/>
           <w:sz w:val="24"/>
           <w:szCs w:val="24"/>
@@ -1268,7 +1587,7 @@
       </w:r>
       <w:r>
         <w:rPr>
-          <w:rFonts w:eastAsia="Times New Roman"/>
+          <w:rFonts w:ascii="GDS Transport Website Light" w:eastAsia="Times New Roman" w:hAnsi="GDS Transport Website Light"/>
           <w:color w:val="000000" w:themeColor="text1"/>
           <w:sz w:val="24"/>
           <w:szCs w:val="24"/>
@@ -1289,44 +1608,23 @@
       <w:pPr>
         <w:ind w:left="-567" w:right="-608"/>
         <w:rPr>
-          <w:sz w:val="24"/>
-          <w:szCs w:val="24"/>
-        </w:rPr>
-      </w:pPr>
-      <w:r>
-        <w:rPr>
+          <w:rFonts w:ascii="GDS Transport Website Light" w:hAnsi="GDS Transport Website Light"/>
+          <w:sz w:val="24"/>
+          <w:szCs w:val="24"/>
+        </w:rPr>
+      </w:pPr>
+      <w:r>
+        <w:rPr>
+          <w:rFonts w:ascii="GDS Transport Website Light" w:hAnsi="GDS Transport Website Light"/>
           <w:sz w:val="24"/>
           <w:szCs w:val="24"/>
           <w:highlight w:val="white"/>
         </w:rPr>
-        <w:t xml:space="preserve">You’ll need to </w:t>
-      </w:r>
-      <w:r>
-        <w:rPr>
-          <w:sz w:val="24"/>
-          <w:szCs w:val="24"/>
-          <w:highlight w:val="white"/>
-        </w:rPr>
-        <w:t xml:space="preserve">send </w:t>
-      </w:r>
-      <w:r>
-        <w:rPr>
-          <w:sz w:val="24"/>
-          <w:szCs w:val="24"/>
-          <w:highlight w:val="white"/>
-        </w:rPr>
-        <w:t>the C2</w:t>
-      </w:r>
-      <w:r>
-        <w:rPr>
-          <w:sz w:val="24"/>
-          <w:szCs w:val="24"/>
-          <w:highlight w:val="white"/>
-        </w:rPr>
-        <w:t xml:space="preserve"> to the court and all parties</w:t>
-      </w:r>
-      <w:r>
-        <w:rPr>
+        <w:t>You’ll need to send the C2 to the court and all parties</w:t>
+      </w:r>
+      <w:r>
+        <w:rPr>
+          <w:rFonts w:ascii="GDS Transport Website Light" w:hAnsi="GDS Transport Website Light"/>
           <w:sz w:val="24"/>
           <w:szCs w:val="24"/>
         </w:rPr>
@@ -1334,6 +1632,7 @@
       </w:r>
       <w:r>
         <w:rPr>
+          <w:rFonts w:ascii="GDS Transport Website Light" w:hAnsi="GDS Transport Website Light"/>
           <w:sz w:val="24"/>
           <w:szCs w:val="24"/>
         </w:rPr>
@@ -1341,6 +1640,7 @@
       </w:r>
       <w:r>
         <w:rPr>
+          <w:rFonts w:ascii="GDS Transport Website Light" w:hAnsi="GDS Transport Website Light"/>
           <w:sz w:val="24"/>
           <w:szCs w:val="24"/>
         </w:rPr>
@@ -1357,10 +1657,11 @@
           <w:szCs w:val="28"/>
         </w:rPr>
       </w:pPr>
-      <w:hyperlink r:id="rId12" w:history="1">
+      <w:hyperlink r:id="rId10" w:history="1">
         <w:r>
           <w:rPr>
             <w:rStyle w:val="Hyperlink"/>
+            <w:rFonts w:ascii="GDS Transport Website Light" w:hAnsi="GDS Transport Website Light"/>
             <w:sz w:val="24"/>
             <w:szCs w:val="24"/>
           </w:rPr>
@@ -1381,6 +1682,7 @@
       <w:pPr>
         <w:ind w:left="-567" w:right="-608"/>
         <w:rPr>
+          <w:rFonts w:ascii="GDS Transport Website" w:hAnsi="GDS Transport Website"/>
           <w:b/>
           <w:bCs/>
           <w:sz w:val="28"/>
@@ -1389,6 +1691,7 @@
       </w:pPr>
       <w:r>
         <w:rPr>
+          <w:rFonts w:ascii="GDS Transport Website" w:hAnsi="GDS Transport Website"/>
           <w:b/>
           <w:bCs/>
           <w:sz w:val="28"/>
@@ -1401,8 +1704,11 @@
       <w:pPr>
         <w:ind w:left="-567" w:right="-608"/>
         <w:rPr>
-          <w:sz w:val="24"/>
-          <w:szCs w:val="24"/>
+          <w:rFonts w:ascii="GDS Transport Website" w:hAnsi="GDS Transport Website"/>
+          <w:b/>
+          <w:bCs/>
+          <w:sz w:val="28"/>
+          <w:szCs w:val="28"/>
         </w:rPr>
       </w:pPr>
     </w:p>
@@ -1410,41 +1716,26 @@
       <w:pPr>
         <w:ind w:left="-567" w:right="-608"/>
         <w:rPr>
-          <w:sz w:val="24"/>
-          <w:szCs w:val="24"/>
-        </w:rPr>
-      </w:pPr>
-      <w:r>
-        <w:rPr>
-          <w:rFonts w:eastAsia="Times New Roman" w:cs="Times New Roman"/>
+          <w:rFonts w:ascii="GDS Transport Website Light" w:hAnsi="GDS Transport Website Light"/>
+          <w:sz w:val="24"/>
+          <w:szCs w:val="24"/>
+        </w:rPr>
+      </w:pPr>
+      <w:r>
+        <w:rPr>
+          <w:rFonts w:ascii="GDS Transport Website Light" w:eastAsia="Times New Roman" w:hAnsi="GDS Transport Website Light" w:cs="Times New Roman"/>
           <w:color w:val="000000"/>
           <w:sz w:val="24"/>
           <w:szCs w:val="24"/>
         </w:rPr>
-        <w:t>To</w:t>
-      </w:r>
-      <w:r>
-        <w:rPr>
-          <w:rFonts w:eastAsia="Times New Roman" w:cs="Times New Roman"/>
-          <w:color w:val="000000"/>
-          <w:sz w:val="24"/>
-          <w:szCs w:val="24"/>
-        </w:rPr>
-        <w:t xml:space="preserve"> find a legal adviser</w:t>
-      </w:r>
-      <w:r>
-        <w:rPr>
-          <w:rFonts w:eastAsia="Times New Roman" w:cs="Times New Roman"/>
-          <w:color w:val="000000"/>
-          <w:sz w:val="24"/>
-          <w:szCs w:val="24"/>
-        </w:rPr>
-        <w:t xml:space="preserve">, go to </w:t>
-      </w:r>
-      <w:hyperlink r:id="rId13" w:history="1">
+        <w:lastRenderedPageBreak/>
+        <w:t xml:space="preserve">To find a legal adviser, go to </w:t>
+      </w:r>
+      <w:hyperlink r:id="rId11" w:history="1">
         <w:r>
           <w:rPr>
             <w:rStyle w:val="Hyperlink"/>
+            <w:rFonts w:ascii="GDS Transport Website Light" w:hAnsi="GDS Transport Website Light"/>
             <w:sz w:val="24"/>
             <w:szCs w:val="24"/>
           </w:rPr>
@@ -1456,26 +1747,22 @@
       <w:pPr>
         <w:ind w:left="-567" w:right="-608"/>
         <w:rPr>
-          <w:sz w:val="24"/>
-          <w:szCs w:val="24"/>
-        </w:rPr>
-      </w:pPr>
-      <w:r>
-        <w:rPr>
-          <w:sz w:val="24"/>
-          <w:szCs w:val="24"/>
-        </w:rPr>
-        <w:t>Check if you can</w:t>
-      </w:r>
-      <w:r>
-        <w:rPr>
-          <w:sz w:val="24"/>
-          <w:szCs w:val="24"/>
-        </w:rPr>
-        <w:t xml:space="preserve"> get help to pay for legal advice, </w:t>
-      </w:r>
-      <w:r>
-        <w:rPr>
+          <w:rFonts w:ascii="GDS Transport Website Light" w:hAnsi="GDS Transport Website Light"/>
+          <w:sz w:val="24"/>
+          <w:szCs w:val="24"/>
+        </w:rPr>
+      </w:pPr>
+      <w:r>
+        <w:rPr>
+          <w:rFonts w:ascii="GDS Transport Website Light" w:hAnsi="GDS Transport Website Light"/>
+          <w:sz w:val="24"/>
+          <w:szCs w:val="24"/>
+        </w:rPr>
+        <w:t xml:space="preserve">Check if you can get help to pay for legal advice, </w:t>
+      </w:r>
+      <w:r>
+        <w:rPr>
+          <w:rFonts w:ascii="GDS Transport Website Light" w:hAnsi="GDS Transport Website Light"/>
           <w:sz w:val="24"/>
           <w:szCs w:val="24"/>
         </w:rPr>
@@ -1483,15 +1770,17 @@
       </w:r>
       <w:r>
         <w:rPr>
+          <w:rFonts w:ascii="GDS Transport Website Light" w:hAnsi="GDS Transport Website Light"/>
           <w:sz w:val="24"/>
           <w:szCs w:val="24"/>
         </w:rPr>
         <w:t xml:space="preserve"> </w:t>
       </w:r>
-      <w:hyperlink r:id="rId14" w:history="1">
+      <w:hyperlink r:id="rId12" w:history="1">
         <w:r>
           <w:rPr>
             <w:rStyle w:val="Hyperlink"/>
+            <w:rFonts w:ascii="GDS Transport Website Light" w:hAnsi="GDS Transport Website Light"/>
             <w:sz w:val="24"/>
             <w:szCs w:val="24"/>
           </w:rPr>
@@ -1503,6 +1792,7 @@
       <w:pPr>
         <w:ind w:right="-608"/>
         <w:rPr>
+          <w:rFonts w:ascii="GDS Transport Website Light" w:hAnsi="GDS Transport Website Light"/>
           <w:color w:val="666666"/>
           <w:sz w:val="24"/>
           <w:szCs w:val="24"/>
@@ -1513,12 +1803,14 @@
       <w:pPr>
         <w:ind w:left="-567" w:right="-608"/>
         <w:rPr>
-          <w:sz w:val="24"/>
-          <w:szCs w:val="24"/>
-        </w:rPr>
-      </w:pPr>
-      <w:r>
-        <w:rPr>
+          <w:rFonts w:ascii="GDS Transport Website Light" w:hAnsi="GDS Transport Website Light"/>
+          <w:sz w:val="24"/>
+          <w:szCs w:val="24"/>
+        </w:rPr>
+      </w:pPr>
+      <w:r>
+        <w:rPr>
+          <w:rFonts w:ascii="GDS Transport Website Light" w:hAnsi="GDS Transport Website Light"/>
           <w:sz w:val="24"/>
           <w:szCs w:val="24"/>
         </w:rPr>
@@ -1526,6 +1818,7 @@
       </w:r>
       <w:r>
         <w:rPr>
+          <w:rFonts w:ascii="GDS Transport Website Light" w:hAnsi="GDS Transport Website Light"/>
           <w:sz w:val="24"/>
           <w:szCs w:val="24"/>
         </w:rPr>
@@ -1534,34 +1827,34 @@
     </w:p>
     <w:p>
       <w:pPr>
-        <w:ind w:right="-608"/>
-        <w:rPr>
+        <w:ind w:left="-567" w:right="-608"/>
+        <w:rPr>
+          <w:rFonts w:ascii="GDS Transport Website Light" w:hAnsi="GDS Transport Website Light"/>
+          <w:sz w:val="24"/>
+          <w:szCs w:val="24"/>
+        </w:rPr>
+      </w:pPr>
+    </w:p>
+    <w:p>
+      <w:pPr>
+        <w:ind w:left="-567" w:right="-608"/>
+        <w:rPr>
+          <w:sz w:val="24"/>
+          <w:szCs w:val="24"/>
+        </w:rPr>
+      </w:pPr>
+      <w:r>
+        <w:rPr>
+          <w:rFonts w:ascii="GDS Transport Website Light" w:hAnsi="GDS Transport Website Light"/>
           <w:color w:val="666666"/>
           <w:sz w:val="20"/>
           <w:szCs w:val="20"/>
         </w:rPr>
-      </w:pPr>
-    </w:p>
-    <w:p>
-      <w:pPr>
-        <w:ind w:left="-567" w:right="-608"/>
-        <w:rPr>
-          <w:rFonts w:ascii="GDS Transport Website Light" w:eastAsia="Times New Roman" w:hAnsi="GDS Transport Website Light"/>
-          <w:color w:val="000000" w:themeColor="text1"/>
-          <w:sz w:val="28"/>
-          <w:szCs w:val="28"/>
-        </w:rPr>
-      </w:pPr>
-      <w:r>
-        <w:rPr>
-          <w:color w:val="666666"/>
-          <w:sz w:val="20"/>
-          <w:szCs w:val="20"/>
-        </w:rPr>
         <w:t>C6 (Notice to parties)</w:t>
       </w:r>
       <w:r>
         <w:rPr>
+          <w:rFonts w:ascii="GDS Transport Website Light" w:hAnsi="GDS Transport Website Light"/>
           <w:color w:val="666666"/>
           <w:sz w:val="20"/>
           <w:szCs w:val="20"/>
@@ -1617,75 +1910,6 @@
     </w:sectPr>
   </w:body>
 </w:document>
-</file>
-
-<file path=word/comments.xml><?xml version="1.0" encoding="utf-8"?>
-<w:comments xmlns:wpc="http://schemas.microsoft.com/office/word/2010/wordprocessingCanvas" xmlns:cx="http://schemas.microsoft.com/office/drawing/2014/chartex" xmlns:cx1="http://schemas.microsoft.com/office/drawing/2015/9/8/chartex" xmlns:cx2="http://schemas.microsoft.com/office/drawing/2015/10/21/chartex" xmlns:cx3="http://schemas.microsoft.com/office/drawing/2016/5/9/chartex" xmlns:cx4="http://schemas.microsoft.com/office/drawing/2016/5/10/chartex" xmlns:cx5="http://schemas.microsoft.com/office/drawing/2016/5/11/chartex" xmlns:cx6="http://schemas.microsoft.com/office/drawing/2016/5/12/chartex" xmlns:cx7="http://schemas.microsoft.com/office/drawing/2016/5/13/chartex" xmlns:cx8="http://schemas.microsoft.com/office/drawing/2016/5/14/chartex" xmlns:mc="http://schemas.openxmlformats.org/markup-compatibility/2006" xmlns:aink="http://schemas.microsoft.com/office/drawing/2016/ink" xmlns:am3d="http://schemas.microsoft.com/office/drawing/2017/model3d" xmlns:o="urn:schemas-microsoft-com:office:office" xmlns:r="http://schemas.openxmlformats.org/officeDocument/2006/relationships" xmlns:m="http://schemas.openxmlformats.org/officeDocument/2006/math" xmlns:v="urn:schemas-microsoft-com:vml" xmlns:wp14="http://schemas.microsoft.com/office/word/2010/wordprocessingDrawing" xmlns:wp="http://schemas.openxmlformats.org/drawingml/2006/wordprocessingDrawing" xmlns:w10="urn:schemas-microsoft-com:office:word" xmlns:w="http://schemas.openxmlformats.org/wordprocessingml/2006/main" xmlns:w14="http://schemas.microsoft.com/office/word/2010/wordml" xmlns:w15="http://schemas.microsoft.com/office/word/2012/wordml" xmlns:w16cid="http://schemas.microsoft.com/office/word/2016/wordml/cid" xmlns:w16se="http://schemas.microsoft.com/office/word/2015/wordml/symex" xmlns:wpg="http://schemas.microsoft.com/office/word/2010/wordprocessingGroup" xmlns:wpi="http://schemas.microsoft.com/office/word/2010/wordprocessingInk" xmlns:wne="http://schemas.microsoft.com/office/word/2006/wordml" xmlns:wps="http://schemas.microsoft.com/office/word/2010/wordprocessingShape" mc:Ignorable="w14 w15 w16se w16cid wp14">
-  <w:comment w:id="0" w:author="Microsoft Office User" w:date="2019-09-20T12:46:00Z" w:initials="MOU">
-    <w:p>
-      <w:pPr>
-        <w:pStyle w:val="CommentText"/>
-      </w:pPr>
-      <w:r>
-        <w:rPr>
-          <w:rStyle w:val="CommentReference"/>
-        </w:rPr>
-        <w:annotationRef/>
-      </w:r>
-      <w:r>
-        <w:t>From data input in create C6 (or central location)</w:t>
-      </w:r>
-    </w:p>
-  </w:comment>
-  <w:comment w:id="1" w:author="Microsoft Office User" w:date="2019-09-20T12:46:00Z" w:initials="MOU">
-    <w:p>
-      <w:pPr>
-        <w:pStyle w:val="CommentText"/>
-      </w:pPr>
-      <w:r>
-        <w:rPr>
-          <w:rStyle w:val="CommentReference"/>
-        </w:rPr>
-        <w:annotationRef/>
-      </w:r>
-      <w:r>
-        <w:t>From data input in create C6 (or central location)</w:t>
-      </w:r>
-    </w:p>
-  </w:comment>
-  <w:comment w:id="2" w:author="Microsoft Office User" w:date="2019-09-20T12:46:00Z" w:initials="MOU">
-    <w:p>
-      <w:pPr>
-        <w:pStyle w:val="CommentText"/>
-      </w:pPr>
-      <w:r>
-        <w:rPr>
-          <w:rStyle w:val="CommentReference"/>
-        </w:rPr>
-        <w:annotationRef/>
-      </w:r>
-      <w:r>
-        <w:t>From application</w:t>
-      </w:r>
-    </w:p>
-  </w:comment>
-</w:comments>
-</file>
-
-<file path=word/commentsExtended.xml><?xml version="1.0" encoding="utf-8"?>
-<w15:commentsEx xmlns:wpc="http://schemas.microsoft.com/office/word/2010/wordprocessingCanvas" xmlns:cx="http://schemas.microsoft.com/office/drawing/2014/chartex" xmlns:cx1="http://schemas.microsoft.com/office/drawing/2015/9/8/chartex" xmlns:cx2="http://schemas.microsoft.com/office/drawing/2015/10/21/chartex" xmlns:cx3="http://schemas.microsoft.com/office/drawing/2016/5/9/chartex" xmlns:cx4="http://schemas.microsoft.com/office/drawing/2016/5/10/chartex" xmlns:cx5="http://schemas.microsoft.com/office/drawing/2016/5/11/chartex" xmlns:cx6="http://schemas.microsoft.com/office/drawing/2016/5/12/chartex" xmlns:cx7="http://schemas.microsoft.com/office/drawing/2016/5/13/chartex" xmlns:cx8="http://schemas.microsoft.com/office/drawing/2016/5/14/chartex" xmlns:mc="http://schemas.openxmlformats.org/markup-compatibility/2006" xmlns:aink="http://schemas.microsoft.com/office/drawing/2016/ink" xmlns:am3d="http://schemas.microsoft.com/office/drawing/2017/model3d" xmlns:o="urn:schemas-microsoft-com:office:office" xmlns:r="http://schemas.openxmlformats.org/officeDocument/2006/relationships" xmlns:m="http://schemas.openxmlformats.org/officeDocument/2006/math" xmlns:v="urn:schemas-microsoft-com:vml" xmlns:wp14="http://schemas.microsoft.com/office/word/2010/wordprocessingDrawing" xmlns:wp="http://schemas.openxmlformats.org/drawingml/2006/wordprocessingDrawing" xmlns:w10="urn:schemas-microsoft-com:office:word" xmlns:w="http://schemas.openxmlformats.org/wordprocessingml/2006/main" xmlns:w14="http://schemas.microsoft.com/office/word/2010/wordml" xmlns:w15="http://schemas.microsoft.com/office/word/2012/wordml" xmlns:w16cid="http://schemas.microsoft.com/office/word/2016/wordml/cid" xmlns:w16se="http://schemas.microsoft.com/office/word/2015/wordml/symex" xmlns:wpg="http://schemas.microsoft.com/office/word/2010/wordprocessingGroup" xmlns:wpi="http://schemas.microsoft.com/office/word/2010/wordprocessingInk" xmlns:wne="http://schemas.microsoft.com/office/word/2006/wordml" xmlns:wps="http://schemas.microsoft.com/office/word/2010/wordprocessingShape" mc:Ignorable="w14 w15 w16se w16cid wp14">
-  <w15:commentEx w15:paraId="266F6493" w15:done="1"/>
-  <w15:commentEx w15:paraId="2B5A62D2" w15:done="1"/>
-  <w15:commentEx w15:paraId="0B9F57BA" w15:done="0"/>
-</w15:commentsEx>
-</file>
-
-<file path=word/commentsIds.xml><?xml version="1.0" encoding="utf-8"?>
-<w16cid:commentsIds xmlns:wpc="http://schemas.microsoft.com/office/word/2010/wordprocessingCanvas" xmlns:cx="http://schemas.microsoft.com/office/drawing/2014/chartex" xmlns:cx1="http://schemas.microsoft.com/office/drawing/2015/9/8/chartex" xmlns:cx2="http://schemas.microsoft.com/office/drawing/2015/10/21/chartex" xmlns:cx3="http://schemas.microsoft.com/office/drawing/2016/5/9/chartex" xmlns:cx4="http://schemas.microsoft.com/office/drawing/2016/5/10/chartex" xmlns:cx5="http://schemas.microsoft.com/office/drawing/2016/5/11/chartex" xmlns:cx6="http://schemas.microsoft.com/office/drawing/2016/5/12/chartex" xmlns:cx7="http://schemas.microsoft.com/office/drawing/2016/5/13/chartex" xmlns:cx8="http://schemas.microsoft.com/office/drawing/2016/5/14/chartex" xmlns:mc="http://schemas.openxmlformats.org/markup-compatibility/2006" xmlns:aink="http://schemas.microsoft.com/office/drawing/2016/ink" xmlns:am3d="http://schemas.microsoft.com/office/drawing/2017/model3d" xmlns:o="urn:schemas-microsoft-com:office:office" xmlns:r="http://schemas.openxmlformats.org/officeDocument/2006/relationships" xmlns:m="http://schemas.openxmlformats.org/officeDocument/2006/math" xmlns:v="urn:schemas-microsoft-com:vml" xmlns:wp14="http://schemas.microsoft.com/office/word/2010/wordprocessingDrawing" xmlns:wp="http://schemas.openxmlformats.org/drawingml/2006/wordprocessingDrawing" xmlns:w10="urn:schemas-microsoft-com:office:word" xmlns:w="http://schemas.openxmlformats.org/wordprocessingml/2006/main" xmlns:w14="http://schemas.microsoft.com/office/word/2010/wordml" xmlns:w15="http://schemas.microsoft.com/office/word/2012/wordml" xmlns:w16cid="http://schemas.microsoft.com/office/word/2016/wordml/cid" xmlns:w16se="http://schemas.microsoft.com/office/word/2015/wordml/symex" xmlns:wpg="http://schemas.microsoft.com/office/word/2010/wordprocessingGroup" xmlns:wpi="http://schemas.microsoft.com/office/word/2010/wordprocessingInk" xmlns:wne="http://schemas.microsoft.com/office/word/2006/wordml" xmlns:wps="http://schemas.microsoft.com/office/word/2010/wordprocessingShape" mc:Ignorable="w14 w15 w16se w16cid wp14">
-  <w16cid:commentId w16cid:paraId="266F6493" w16cid:durableId="212F48AC"/>
-  <w16cid:commentId w16cid:paraId="2B5A62D2" w16cid:durableId="212F48B9"/>
-  <w16cid:commentId w16cid:paraId="0B9F57BA" w16cid:durableId="212F48C0"/>
-</w16cid:commentsIds>
 </file>
 
 <file path=word/endnotes.xml><?xml version="1.0" encoding="utf-8"?>
@@ -2076,6 +2300,7 @@
     <w:lsdException w:name="HTML Sample" w:semiHidden="1" w:unhideWhenUsed="1"/>
     <w:lsdException w:name="HTML Typewriter" w:semiHidden="1" w:unhideWhenUsed="1"/>
     <w:lsdException w:name="HTML Variable" w:semiHidden="1" w:unhideWhenUsed="1"/>
+    <w:lsdException w:name="Normal Table" w:semiHidden="1" w:unhideWhenUsed="1"/>
     <w:lsdException w:name="annotation subject" w:semiHidden="1" w:unhideWhenUsed="1"/>
     <w:lsdException w:name="No List" w:semiHidden="1" w:unhideWhenUsed="1"/>
     <w:lsdException w:name="Outline List 1" w:semiHidden="1" w:unhideWhenUsed="1"/>
@@ -2122,8 +2347,10 @@
     <w:lsdException w:name="Table Subtle 2" w:semiHidden="1" w:unhideWhenUsed="1"/>
     <w:lsdException w:name="Table Web 1" w:semiHidden="1" w:unhideWhenUsed="1"/>
     <w:lsdException w:name="Table Web 2" w:semiHidden="1" w:unhideWhenUsed="1"/>
+    <w:lsdException w:name="Table Web 3" w:semiHidden="1" w:unhideWhenUsed="1"/>
     <w:lsdException w:name="Balloon Text" w:semiHidden="1" w:unhideWhenUsed="1"/>
     <w:lsdException w:name="Table Grid" w:uiPriority="39"/>
+    <w:lsdException w:name="Table Theme" w:semiHidden="1" w:unhideWhenUsed="1"/>
     <w:lsdException w:name="Placeholder Text" w:semiHidden="1"/>
     <w:lsdException w:name="No Spacing" w:uiPriority="1" w:qFormat="1"/>
     <w:lsdException w:name="Light Shading" w:uiPriority="60"/>
@@ -2719,6 +2946,16 @@
     <w:uiPriority w:val="99"/>
     <w:rsid w:val="009B12EE"/>
   </w:style>
+  <w:style w:type="paragraph" w:styleId="Revision">
+    <w:name w:val="Revision"/>
+    <w:hidden/>
+    <w:uiPriority w:val="99"/>
+    <w:semiHidden/>
+    <w:rsid w:val="0010143A"/>
+    <w:pPr>
+      <w:spacing w:line="240" w:lineRule="auto"/>
+    </w:pPr>
+  </w:style>
 </w:styles>
 </file>
 
@@ -3040,4 +3277,16 @@
   </a:objectDefaults>
   <a:extraClrSchemeLst/>
 </a:theme>
+</file>
+
+<file path=customXml/item1.xml><?xml version="1.0" encoding="utf-8"?>
+<b:Sources xmlns:b="http://schemas.openxmlformats.org/officeDocument/2006/bibliography" xmlns="http://schemas.openxmlformats.org/officeDocument/2006/bibliography" SelectedStyle="/APASixthEditionOfficeOnline.xsl" StyleName="APA" Version="6"/>
+</file>
+
+<file path=customXml/itemProps1.xml><?xml version="1.0" encoding="utf-8"?>
+<ds:datastoreItem xmlns:ds="http://schemas.openxmlformats.org/officeDocument/2006/customXml" ds:itemID="{0E601440-DC8F-4C43-A9BF-290EC361AF66}">
+  <ds:schemaRefs>
+    <ds:schemaRef ds:uri="http://schemas.openxmlformats.org/officeDocument/2006/bibliography"/>
+  </ds:schemaRefs>
+</ds:datastoreItem>
 </file>
</xml_diff>

<commit_message>
FPLA-753: Further template changes
</commit_message>
<xml_diff>
--- a/docker/docmosis/templates/FL-PLW-HNO-ENG-00092.docx
+++ b/docker/docmosis/templates/FL-PLW-HNO-ENG-00092.docx
@@ -19,13 +19,13 @@
           <w:color w:val="000000" w:themeColor="text1"/>
         </w:rPr>
         <w:drawing>
-          <wp:anchor distT="0" distB="0" distL="114300" distR="114300" simplePos="0" relativeHeight="251660288" behindDoc="1" locked="0" layoutInCell="1" allowOverlap="1" wp14:anchorId="07EBE530" wp14:editId="458FE992">
+          <wp:anchor distT="0" distB="0" distL="114300" distR="114300" simplePos="0" relativeHeight="251660288" behindDoc="1" locked="0" layoutInCell="1" allowOverlap="1" wp14:anchorId="07EBE530" wp14:editId="212F71F4">
             <wp:simplePos x="0" y="0"/>
             <wp:positionH relativeFrom="column">
-              <wp:posOffset>4584700</wp:posOffset>
+              <wp:posOffset>4432300</wp:posOffset>
             </wp:positionH>
             <wp:positionV relativeFrom="paragraph">
-              <wp:posOffset>-108585</wp:posOffset>
+              <wp:posOffset>-159385</wp:posOffset>
             </wp:positionV>
             <wp:extent cx="983615" cy="949960"/>
             <wp:effectExtent l="0" t="0" r="0" b="2540"/>
@@ -152,47 +152,7 @@
           <w:sz w:val="28"/>
           <w:szCs w:val="28"/>
         </w:rPr>
-        <w:t>{</w:t>
-      </w:r>
-      <w:proofErr w:type="spellStart"/>
-      <w:r>
-        <w:rPr>
-          <w:rFonts w:ascii="GDS Transport Website Light" w:eastAsia="Times New Roman" w:hAnsi="GDS Transport Website Light"/>
-          <w:color w:val="000000" w:themeColor="text1"/>
-          <w:sz w:val="28"/>
-          <w:szCs w:val="28"/>
-        </w:rPr>
-        <w:t>toUpperCase</w:t>
-      </w:r>
-      <w:proofErr w:type="spellEnd"/>
-      <w:r>
-        <w:rPr>
-          <w:rFonts w:ascii="GDS Transport Website Light" w:eastAsia="Times New Roman" w:hAnsi="GDS Transport Website Light"/>
-          <w:color w:val="000000" w:themeColor="text1"/>
-          <w:sz w:val="28"/>
-          <w:szCs w:val="28"/>
-        </w:rPr>
-        <w:t>(</w:t>
-      </w:r>
-      <w:proofErr w:type="spellStart"/>
-      <w:r>
-        <w:rPr>
-          <w:rFonts w:ascii="GDS Transport Website Light" w:eastAsia="Times New Roman" w:hAnsi="GDS Transport Website Light"/>
-          <w:color w:val="000000" w:themeColor="text1"/>
-          <w:sz w:val="28"/>
-          <w:szCs w:val="28"/>
-        </w:rPr>
-        <w:t>familyManCaseNumber</w:t>
-      </w:r>
-      <w:proofErr w:type="spellEnd"/>
-      <w:r>
-        <w:rPr>
-          <w:rFonts w:ascii="GDS Transport Website Light" w:eastAsia="Times New Roman" w:hAnsi="GDS Transport Website Light"/>
-          <w:color w:val="000000" w:themeColor="text1"/>
-          <w:sz w:val="28"/>
-          <w:szCs w:val="28"/>
-        </w:rPr>
-        <w:t>)}</w:t>
+        <w:t>{toUpperCase(familyManCaseNumber)}</w:t>
       </w:r>
       <w:r>
         <w:rPr>
@@ -240,7 +200,6 @@
         </w:rPr>
         <w:t>&lt;&lt;</w:t>
       </w:r>
-      <w:proofErr w:type="spellStart"/>
       <w:r>
         <w:rPr>
           <w:rFonts w:ascii="GDS Transport Website Light" w:eastAsia="Times New Roman" w:hAnsi="GDS Transport Website Light" w:cs="Times New Roman"/>
@@ -249,7 +208,6 @@
         </w:rPr>
         <w:t>todaysDate</w:t>
       </w:r>
-      <w:proofErr w:type="spellEnd"/>
       <w:r>
         <w:rPr>
           <w:rFonts w:eastAsia="Times New Roman"/>
@@ -295,40 +253,17 @@
           <w:sz w:val="28"/>
           <w:szCs w:val="28"/>
         </w:rPr>
-        <w:t>cs_</w:t>
-      </w:r>
-      <w:proofErr w:type="gramStart"/>
-      <w:r>
-        <w:rPr>
-          <w:rFonts w:ascii="GDS Transport Website Light" w:eastAsia="Times New Roman" w:hAnsi="GDS Transport Website Light"/>
-          <w:color w:val="000000" w:themeColor="text1"/>
-          <w:sz w:val="28"/>
-          <w:szCs w:val="28"/>
-        </w:rPr>
-        <w:t>{!</w:t>
-      </w:r>
-      <w:proofErr w:type="spellStart"/>
-      <w:r>
-        <w:rPr>
-          <w:rFonts w:ascii="GDS Transport Website Light" w:eastAsia="Times New Roman" w:hAnsi="GDS Transport Website Light"/>
-          <w:color w:val="000000" w:themeColor="text1"/>
-          <w:sz w:val="28"/>
-          <w:szCs w:val="28"/>
-        </w:rPr>
-        <w:t>isBlank</w:t>
-      </w:r>
-      <w:proofErr w:type="spellEnd"/>
-      <w:proofErr w:type="gramEnd"/>
-      <w:r>
-        <w:rPr>
-          <w:rFonts w:ascii="GDS Transport Website Light" w:eastAsia="Times New Roman" w:hAnsi="GDS Transport Website Light"/>
-          <w:color w:val="000000" w:themeColor="text1"/>
-          <w:sz w:val="28"/>
-          <w:szCs w:val="28"/>
-        </w:rPr>
-        <w:t>(</w:t>
-      </w:r>
-      <w:proofErr w:type="spellStart"/>
+        <w:t>cs_{!isBlank(judgeTitleAndName)}</w:t>
+      </w:r>
+      <w:r>
+        <w:rPr>
+          <w:rFonts w:eastAsia="Times New Roman"/>
+          <w:color w:val="000000" w:themeColor="text1"/>
+          <w:sz w:val="28"/>
+          <w:szCs w:val="28"/>
+        </w:rPr>
+        <w:t>&gt;&gt;&lt;&lt;</w:t>
+      </w:r>
       <w:r>
         <w:rPr>
           <w:rFonts w:ascii="GDS Transport Website Light" w:eastAsia="Times New Roman" w:hAnsi="GDS Transport Website Light"/>
@@ -338,16 +273,6 @@
         </w:rPr>
         <w:t>judgeTitleAndName</w:t>
       </w:r>
-      <w:proofErr w:type="spellEnd"/>
-      <w:r>
-        <w:rPr>
-          <w:rFonts w:ascii="GDS Transport Website Light" w:eastAsia="Times New Roman" w:hAnsi="GDS Transport Website Light"/>
-          <w:color w:val="000000" w:themeColor="text1"/>
-          <w:sz w:val="28"/>
-          <w:szCs w:val="28"/>
-        </w:rPr>
-        <w:t>)}</w:t>
-      </w:r>
       <w:r>
         <w:rPr>
           <w:rFonts w:eastAsia="Times New Roman"/>
@@ -357,17 +282,15 @@
         </w:rPr>
         <w:t>&gt;&gt;&lt;&lt;</w:t>
       </w:r>
-      <w:proofErr w:type="spellStart"/>
-      <w:r>
-        <w:rPr>
-          <w:rFonts w:ascii="GDS Transport Website Light" w:eastAsia="Times New Roman" w:hAnsi="GDS Transport Website Light"/>
-          <w:color w:val="000000" w:themeColor="text1"/>
-          <w:sz w:val="28"/>
-          <w:szCs w:val="28"/>
-        </w:rPr>
-        <w:t>judgeTitleAndName</w:t>
-      </w:r>
-      <w:proofErr w:type="spellEnd"/>
+      <w:r>
+        <w:rPr>
+          <w:rFonts w:ascii="GDS Transport Website Light" w:eastAsia="Times New Roman" w:hAnsi="GDS Transport Website Light"/>
+          <w:color w:val="000000" w:themeColor="text1"/>
+          <w:sz w:val="28"/>
+          <w:szCs w:val="28"/>
+        </w:rPr>
+        <w:t>es_</w:t>
+      </w:r>
       <w:r>
         <w:rPr>
           <w:rFonts w:eastAsia="Times New Roman"/>
@@ -375,6 +298,78 @@
           <w:sz w:val="28"/>
           <w:szCs w:val="28"/>
         </w:rPr>
+        <w:t>&gt;&gt;</w:t>
+      </w:r>
+      <w:r>
+        <w:rPr>
+          <w:rFonts w:ascii="GDS Transport Website Light" w:eastAsia="Times New Roman" w:hAnsi="GDS Transport Website Light"/>
+          <w:color w:val="000000" w:themeColor="text1"/>
+          <w:sz w:val="28"/>
+          <w:szCs w:val="28"/>
+        </w:rPr>
+        <w:t xml:space="preserve"> </w:t>
+      </w:r>
+      <w:r>
+        <w:rPr>
+          <w:rFonts w:eastAsia="Times New Roman"/>
+          <w:color w:val="000000" w:themeColor="text1"/>
+          <w:sz w:val="28"/>
+          <w:szCs w:val="28"/>
+        </w:rPr>
+        <w:t>&lt;&lt;</w:t>
+      </w:r>
+      <w:r>
+        <w:rPr>
+          <w:rFonts w:ascii="GDS Transport Website Light" w:eastAsia="Times New Roman" w:hAnsi="GDS Transport Website Light"/>
+          <w:color w:val="000000" w:themeColor="text1"/>
+          <w:sz w:val="28"/>
+          <w:szCs w:val="28"/>
+        </w:rPr>
+        <w:t>cs_{!isBlank(legalAdvisorName)}</w:t>
+      </w:r>
+      <w:r>
+        <w:rPr>
+          <w:rFonts w:eastAsia="Times New Roman"/>
+          <w:color w:val="000000" w:themeColor="text1"/>
+          <w:sz w:val="28"/>
+          <w:szCs w:val="28"/>
+        </w:rPr>
+        <w:t>&gt;&gt;</w:t>
+      </w:r>
+      <w:r>
+        <w:rPr>
+          <w:rFonts w:ascii="GDS Transport Website Light" w:eastAsia="Times New Roman" w:hAnsi="GDS Transport Website Light"/>
+          <w:color w:val="000000" w:themeColor="text1"/>
+          <w:sz w:val="28"/>
+          <w:szCs w:val="28"/>
+        </w:rPr>
+        <w:t xml:space="preserve"> and Legal advisor </w:t>
+      </w:r>
+      <w:r>
+        <w:rPr>
+          <w:rFonts w:eastAsia="Times New Roman"/>
+          <w:color w:val="000000" w:themeColor="text1"/>
+          <w:sz w:val="28"/>
+          <w:szCs w:val="28"/>
+        </w:rPr>
+        <w:t>&lt;&lt;</w:t>
+      </w:r>
+      <w:r>
+        <w:rPr>
+          <w:rFonts w:ascii="GDS Transport Website Light" w:eastAsia="Times New Roman" w:hAnsi="GDS Transport Website Light"/>
+          <w:color w:val="000000" w:themeColor="text1"/>
+          <w:sz w:val="28"/>
+          <w:szCs w:val="28"/>
+        </w:rPr>
+        <w:t>legalAdvisorName</w:t>
+      </w:r>
+      <w:r>
+        <w:rPr>
+          <w:rFonts w:eastAsia="Times New Roman"/>
+          <w:color w:val="000000" w:themeColor="text1"/>
+          <w:sz w:val="28"/>
+          <w:szCs w:val="28"/>
+        </w:rPr>
         <w:t>&gt;&gt;&lt;&lt;</w:t>
       </w:r>
       <w:r>
@@ -395,14 +390,25 @@
         </w:rPr>
         <w:t>&gt;&gt;</w:t>
       </w:r>
-      <w:r>
-        <w:rPr>
-          <w:rFonts w:ascii="GDS Transport Website Light" w:eastAsia="Times New Roman" w:hAnsi="GDS Transport Website Light"/>
-          <w:color w:val="000000" w:themeColor="text1"/>
-          <w:sz w:val="28"/>
-          <w:szCs w:val="28"/>
-        </w:rPr>
-        <w:t xml:space="preserve"> </w:t>
+    </w:p>
+    <w:p>
+      <w:pPr>
+        <w:ind w:left="-567" w:right="-608"/>
+        <w:rPr>
+          <w:rFonts w:ascii="GDS Transport Website Light" w:eastAsia="Times New Roman" w:hAnsi="GDS Transport Website Light"/>
+          <w:color w:val="000000" w:themeColor="text1"/>
+          <w:sz w:val="28"/>
+          <w:szCs w:val="28"/>
+        </w:rPr>
+      </w:pPr>
+      <w:r>
+        <w:rPr>
+          <w:rFonts w:ascii="GDS Transport Website Light" w:eastAsia="Times New Roman" w:hAnsi="GDS Transport Website Light"/>
+          <w:color w:val="000000" w:themeColor="text1"/>
+          <w:sz w:val="28"/>
+          <w:szCs w:val="28"/>
+        </w:rPr>
+        <w:t xml:space="preserve">Family court sitting at </w:t>
       </w:r>
       <w:r>
         <w:rPr>
@@ -420,153 +426,8 @@
           <w:sz w:val="28"/>
           <w:szCs w:val="28"/>
         </w:rPr>
-        <w:t>cs_{!</w:t>
-      </w:r>
-      <w:proofErr w:type="spellStart"/>
-      <w:r>
-        <w:rPr>
-          <w:rFonts w:ascii="GDS Transport Website Light" w:eastAsia="Times New Roman" w:hAnsi="GDS Transport Website Light"/>
-          <w:color w:val="000000" w:themeColor="text1"/>
-          <w:sz w:val="28"/>
-          <w:szCs w:val="28"/>
-        </w:rPr>
-        <w:t>isBlank</w:t>
-      </w:r>
-      <w:proofErr w:type="spellEnd"/>
-      <w:r>
-        <w:rPr>
-          <w:rFonts w:ascii="GDS Transport Website Light" w:eastAsia="Times New Roman" w:hAnsi="GDS Transport Website Light"/>
-          <w:color w:val="000000" w:themeColor="text1"/>
-          <w:sz w:val="28"/>
-          <w:szCs w:val="28"/>
-        </w:rPr>
-        <w:t>(</w:t>
-      </w:r>
-      <w:proofErr w:type="spellStart"/>
-      <w:r>
-        <w:rPr>
-          <w:rFonts w:ascii="GDS Transport Website Light" w:eastAsia="Times New Roman" w:hAnsi="GDS Transport Website Light"/>
-          <w:color w:val="000000" w:themeColor="text1"/>
-          <w:sz w:val="28"/>
-          <w:szCs w:val="28"/>
-        </w:rPr>
-        <w:t>legalAdvisorName</w:t>
-      </w:r>
-      <w:proofErr w:type="spellEnd"/>
-      <w:r>
-        <w:rPr>
-          <w:rFonts w:ascii="GDS Transport Website Light" w:eastAsia="Times New Roman" w:hAnsi="GDS Transport Website Light"/>
-          <w:color w:val="000000" w:themeColor="text1"/>
-          <w:sz w:val="28"/>
-          <w:szCs w:val="28"/>
-        </w:rPr>
-        <w:t>)}</w:t>
-      </w:r>
-      <w:r>
-        <w:rPr>
-          <w:rFonts w:eastAsia="Times New Roman"/>
-          <w:color w:val="000000" w:themeColor="text1"/>
-          <w:sz w:val="28"/>
-          <w:szCs w:val="28"/>
-        </w:rPr>
-        <w:t>&gt;&gt;</w:t>
-      </w:r>
-      <w:r>
-        <w:rPr>
-          <w:rFonts w:ascii="GDS Transport Website Light" w:eastAsia="Times New Roman" w:hAnsi="GDS Transport Website Light"/>
-          <w:color w:val="000000" w:themeColor="text1"/>
-          <w:sz w:val="28"/>
-          <w:szCs w:val="28"/>
-        </w:rPr>
-        <w:t xml:space="preserve"> and Legal advisor </w:t>
-      </w:r>
-      <w:r>
-        <w:rPr>
-          <w:rFonts w:eastAsia="Times New Roman"/>
-          <w:color w:val="000000" w:themeColor="text1"/>
-          <w:sz w:val="28"/>
-          <w:szCs w:val="28"/>
-        </w:rPr>
-        <w:t>&lt;&lt;</w:t>
-      </w:r>
-      <w:proofErr w:type="spellStart"/>
-      <w:r>
-        <w:rPr>
-          <w:rFonts w:ascii="GDS Transport Website Light" w:eastAsia="Times New Roman" w:hAnsi="GDS Transport Website Light"/>
-          <w:color w:val="000000" w:themeColor="text1"/>
-          <w:sz w:val="28"/>
-          <w:szCs w:val="28"/>
-        </w:rPr>
-        <w:t>legalAdvisorName</w:t>
-      </w:r>
-      <w:proofErr w:type="spellEnd"/>
-      <w:r>
-        <w:rPr>
-          <w:rFonts w:eastAsia="Times New Roman"/>
-          <w:color w:val="000000" w:themeColor="text1"/>
-          <w:sz w:val="28"/>
-          <w:szCs w:val="28"/>
-        </w:rPr>
-        <w:t>&gt;&gt;&lt;&lt;</w:t>
-      </w:r>
-      <w:r>
-        <w:rPr>
-          <w:rFonts w:ascii="GDS Transport Website Light" w:eastAsia="Times New Roman" w:hAnsi="GDS Transport Website Light"/>
-          <w:color w:val="000000" w:themeColor="text1"/>
-          <w:sz w:val="28"/>
-          <w:szCs w:val="28"/>
-        </w:rPr>
-        <w:t>es_</w:t>
-      </w:r>
-      <w:r>
-        <w:rPr>
-          <w:rFonts w:eastAsia="Times New Roman"/>
-          <w:color w:val="000000" w:themeColor="text1"/>
-          <w:sz w:val="28"/>
-          <w:szCs w:val="28"/>
-        </w:rPr>
-        <w:t>&gt;&gt;</w:t>
-      </w:r>
-    </w:p>
-    <w:p>
-      <w:pPr>
-        <w:ind w:left="-567" w:right="-608"/>
-        <w:rPr>
-          <w:rFonts w:ascii="GDS Transport Website Light" w:eastAsia="Times New Roman" w:hAnsi="GDS Transport Website Light"/>
-          <w:color w:val="000000" w:themeColor="text1"/>
-          <w:sz w:val="28"/>
-          <w:szCs w:val="28"/>
-        </w:rPr>
-      </w:pPr>
-      <w:r>
-        <w:rPr>
-          <w:rFonts w:ascii="GDS Transport Website Light" w:eastAsia="Times New Roman" w:hAnsi="GDS Transport Website Light"/>
-          <w:color w:val="000000" w:themeColor="text1"/>
-          <w:sz w:val="28"/>
-          <w:szCs w:val="28"/>
-        </w:rPr>
-        <w:t xml:space="preserve">Family court sitting at </w:t>
-      </w:r>
-      <w:r>
-        <w:rPr>
-          <w:rFonts w:eastAsia="Times New Roman"/>
-          <w:color w:val="000000" w:themeColor="text1"/>
-          <w:sz w:val="28"/>
-          <w:szCs w:val="28"/>
-        </w:rPr>
-        <w:t>&lt;&lt;</w:t>
-      </w:r>
-      <w:proofErr w:type="spellStart"/>
-      <w:r>
-        <w:rPr>
-          <w:rFonts w:ascii="GDS Transport Website Light" w:eastAsia="Times New Roman" w:hAnsi="GDS Transport Website Light"/>
-          <w:color w:val="000000" w:themeColor="text1"/>
-          <w:sz w:val="28"/>
-          <w:szCs w:val="28"/>
-        </w:rPr>
         <w:t>courtLocation</w:t>
       </w:r>
-      <w:proofErr w:type="spellEnd"/>
       <w:r>
         <w:rPr>
           <w:rFonts w:eastAsia="Times New Roman"/>
@@ -605,7 +466,6 @@
         </w:rPr>
         <w:t>&lt;&lt;</w:t>
       </w:r>
-      <w:proofErr w:type="spellStart"/>
       <w:r>
         <w:rPr>
           <w:rFonts w:ascii="GDS Transport Website Light" w:hAnsi="GDS Transport Website Light"/>
@@ -614,7 +474,6 @@
         </w:rPr>
         <w:t>applicantName</w:t>
       </w:r>
-      <w:proofErr w:type="spellEnd"/>
       <w:r>
         <w:rPr>
           <w:sz w:val="24"/>
@@ -637,7 +496,6 @@
         </w:rPr>
         <w:t>&lt;&lt;</w:t>
       </w:r>
-      <w:proofErr w:type="spellStart"/>
       <w:r>
         <w:rPr>
           <w:rFonts w:ascii="GDS Transport Website Light" w:hAnsi="GDS Transport Website Light"/>
@@ -646,7 +504,6 @@
         </w:rPr>
         <w:t>orderTypes</w:t>
       </w:r>
-      <w:proofErr w:type="spellEnd"/>
       <w:r>
         <w:rPr>
           <w:sz w:val="24"/>
@@ -660,53 +517,7 @@
           <w:sz w:val="24"/>
           <w:szCs w:val="24"/>
         </w:rPr>
-        <w:t>cs</w:t>
-      </w:r>
-      <w:proofErr w:type="gramStart"/>
-      <w:r>
-        <w:rPr>
-          <w:rFonts w:ascii="GDS Transport Website Light" w:hAnsi="GDS Transport Website Light"/>
-          <w:sz w:val="24"/>
-          <w:szCs w:val="24"/>
-        </w:rPr>
-        <w:t>_{</w:t>
-      </w:r>
-      <w:proofErr w:type="spellStart"/>
-      <w:proofErr w:type="gramEnd"/>
-      <w:r>
-        <w:rPr>
-          <w:rFonts w:ascii="GDS Transport Website Light" w:hAnsi="GDS Transport Website Light"/>
-          <w:sz w:val="24"/>
-          <w:szCs w:val="24"/>
-        </w:rPr>
-        <w:t>endsWith</w:t>
-      </w:r>
-      <w:proofErr w:type="spellEnd"/>
-      <w:r>
-        <w:rPr>
-          <w:rFonts w:ascii="GDS Transport Website Light" w:hAnsi="GDS Transport Website Light"/>
-          <w:sz w:val="24"/>
-          <w:szCs w:val="24"/>
-        </w:rPr>
-        <w:t>(</w:t>
-      </w:r>
-      <w:proofErr w:type="spellStart"/>
-      <w:r>
-        <w:rPr>
-          <w:rFonts w:ascii="GDS Transport Website Light" w:hAnsi="GDS Transport Website Light"/>
-          <w:sz w:val="24"/>
-          <w:szCs w:val="24"/>
-        </w:rPr>
-        <w:t>orderTypes</w:t>
-      </w:r>
-      <w:proofErr w:type="spellEnd"/>
-      <w:r>
-        <w:rPr>
-          <w:rFonts w:ascii="GDS Transport Website Light" w:hAnsi="GDS Transport Website Light"/>
-          <w:sz w:val="24"/>
-          <w:szCs w:val="24"/>
-        </w:rPr>
-        <w:t>, ‘order’)}</w:t>
+        <w:t>cs_{endsWith(orderTypes, ‘order’)}</w:t>
       </w:r>
       <w:r>
         <w:rPr>
@@ -783,7 +594,6 @@
         </w:rPr>
         <w:t>&lt;&lt;</w:t>
       </w:r>
-      <w:proofErr w:type="spellStart"/>
       <w:r>
         <w:rPr>
           <w:rFonts w:ascii="GDS Transport Website Light" w:hAnsi="GDS Transport Website Light"/>
@@ -792,7 +602,6 @@
         </w:rPr>
         <w:t>childrenNames</w:t>
       </w:r>
-      <w:proofErr w:type="spellEnd"/>
       <w:r>
         <w:rPr>
           <w:sz w:val="24"/>
@@ -827,8 +636,6 @@
           <w:szCs w:val="28"/>
         </w:rPr>
       </w:pPr>
-      <w:bookmarkStart w:id="0" w:name="_GoBack"/>
-      <w:bookmarkEnd w:id="0"/>
     </w:p>
     <w:p>
       <w:pPr>
@@ -861,8 +668,8 @@
           <w:b/>
           <w:bCs/>
           <w:color w:val="000000" w:themeColor="text1"/>
-          <w:sz w:val="28"/>
-          <w:szCs w:val="28"/>
+          <w:sz w:val="24"/>
+          <w:szCs w:val="24"/>
         </w:rPr>
       </w:pPr>
     </w:p>
@@ -963,18 +770,18 @@
     </w:p>
     <w:p>
       <w:pPr>
+        <w:ind w:left="-567" w:right="-608"/>
+        <w:rPr>
+          <w:rFonts w:ascii="GDS Transport Website Light" w:hAnsi="GDS Transport Website Light"/>
+          <w:sz w:val="24"/>
+          <w:szCs w:val="24"/>
+        </w:rPr>
+      </w:pPr>
+    </w:p>
+    <w:p>
+      <w:pPr>
         <w:ind w:right="-608"/>
         <w:rPr>
-          <w:rFonts w:ascii="GDS Transport Website Light" w:hAnsi="GDS Transport Website Light"/>
-          <w:sz w:val="24"/>
-          <w:szCs w:val="24"/>
-        </w:rPr>
-      </w:pPr>
-    </w:p>
-    <w:p>
-      <w:pPr>
-        <w:ind w:right="-608"/>
-        <w:rPr>
           <w:rFonts w:ascii="GDS Transport Website Light" w:eastAsia="Times New Roman" w:hAnsi="GDS Transport Website Light"/>
           <w:color w:val="000000" w:themeColor="text1"/>
           <w:sz w:val="28"/>
@@ -1002,13 +809,6 @@
           <w:szCs w:val="24"/>
         </w:rPr>
         <w:t xml:space="preserve">                  </w:t>
-      </w:r>
-      <w:r>
-        <w:rPr>
-          <w:sz w:val="24"/>
-          <w:szCs w:val="24"/>
-        </w:rPr>
-        <w:t xml:space="preserve"> </w:t>
       </w:r>
       <w:r>
         <w:rPr>
@@ -1019,7 +819,6 @@
         </w:rPr>
         <w:t>&lt;&lt;</w:t>
       </w:r>
-      <w:proofErr w:type="spellStart"/>
       <w:r>
         <w:rPr>
           <w:rFonts w:ascii="GDS Transport Website" w:hAnsi="GDS Transport Website"/>
@@ -1030,7 +829,6 @@
         </w:rPr>
         <w:t>hearingDate</w:t>
       </w:r>
-      <w:proofErr w:type="spellEnd"/>
       <w:r>
         <w:rPr>
           <w:b/>
@@ -1083,13 +881,6 @@
       </w:r>
       <w:r>
         <w:rPr>
-          <w:sz w:val="24"/>
-          <w:szCs w:val="24"/>
-        </w:rPr>
-        <w:t xml:space="preserve">  </w:t>
-      </w:r>
-      <w:r>
-        <w:rPr>
           <w:b/>
           <w:bCs/>
           <w:sz w:val="24"/>
@@ -1097,7 +888,6 @@
         </w:rPr>
         <w:t>&lt;&lt;</w:t>
       </w:r>
-      <w:proofErr w:type="spellStart"/>
       <w:r>
         <w:rPr>
           <w:rFonts w:ascii="GDS Transport Website" w:hAnsi="GDS Transport Website"/>
@@ -1108,7 +898,6 @@
         </w:rPr>
         <w:t>hearingVenue</w:t>
       </w:r>
-      <w:proofErr w:type="spellEnd"/>
       <w:r>
         <w:rPr>
           <w:b/>
@@ -1123,46 +912,36 @@
       <w:pPr>
         <w:ind w:right="-608"/>
         <w:rPr>
-          <w:rFonts w:ascii="GDS Transport Website" w:eastAsia="Times New Roman" w:hAnsi="GDS Transport Website"/>
+          <w:rFonts w:ascii="GDS Transport Website Light" w:eastAsia="Times New Roman" w:hAnsi="GDS Transport Website Light"/>
+          <w:color w:val="000000" w:themeColor="text1"/>
+          <w:sz w:val="28"/>
+          <w:szCs w:val="28"/>
+        </w:rPr>
+      </w:pPr>
+      <w:r>
+        <w:rPr>
+          <w:rFonts w:ascii="GDS Transport Website Light" w:hAnsi="GDS Transport Website Light"/>
+          <w:sz w:val="24"/>
+          <w:szCs w:val="24"/>
+        </w:rPr>
+        <w:t>Pre-hearing</w:t>
+      </w:r>
+      <w:r>
+        <w:rPr>
+          <w:sz w:val="24"/>
+          <w:szCs w:val="24"/>
+        </w:rPr>
+        <w:t xml:space="preserve">      </w:t>
+      </w:r>
+      <w:r>
+        <w:rPr>
           <w:b/>
           <w:bCs/>
-          <w:color w:val="000000" w:themeColor="text1"/>
-          <w:sz w:val="28"/>
-          <w:szCs w:val="28"/>
-        </w:rPr>
-      </w:pPr>
-      <w:r>
-        <w:rPr>
-          <w:rFonts w:ascii="GDS Transport Website Light" w:hAnsi="GDS Transport Website Light"/>
-          <w:sz w:val="24"/>
-          <w:szCs w:val="24"/>
-        </w:rPr>
-        <w:t>Pre-hearing</w:t>
-      </w:r>
-      <w:r>
-        <w:rPr>
-          <w:sz w:val="24"/>
-          <w:szCs w:val="24"/>
-        </w:rPr>
-        <w:t xml:space="preserve">        </w:t>
-      </w:r>
-      <w:r>
-        <w:rPr>
-          <w:sz w:val="24"/>
-          <w:szCs w:val="24"/>
-        </w:rPr>
-        <w:t xml:space="preserve">  </w:t>
-      </w:r>
-      <w:r>
-        <w:rPr>
-          <w:b/>
-          <w:bCs/>
           <w:sz w:val="24"/>
           <w:szCs w:val="24"/>
         </w:rPr>
         <w:t>&lt;&lt;</w:t>
       </w:r>
-      <w:proofErr w:type="spellStart"/>
       <w:r>
         <w:rPr>
           <w:rFonts w:ascii="GDS Transport Website" w:hAnsi="GDS Transport Website"/>
@@ -1173,7 +952,6 @@
         </w:rPr>
         <w:t>preHearingAttendance</w:t>
       </w:r>
-      <w:proofErr w:type="spellEnd"/>
       <w:r>
         <w:rPr>
           <w:b/>
@@ -1204,6 +982,7 @@
       </w:r>
       <w:r>
         <w:rPr>
+          <w:rFonts w:ascii="GDS Transport Website Light" w:hAnsi="GDS Transport Website Light"/>
           <w:sz w:val="24"/>
           <w:szCs w:val="24"/>
         </w:rPr>
@@ -1223,6 +1002,8 @@
         </w:rPr>
         <w:t xml:space="preserve"> </w:t>
       </w:r>
+      <w:bookmarkStart w:id="0" w:name="_GoBack"/>
+      <w:bookmarkEnd w:id="0"/>
       <w:r>
         <w:rPr>
           <w:b/>
@@ -1232,7 +1013,6 @@
         </w:rPr>
         <w:t>&lt;&lt;</w:t>
       </w:r>
-      <w:proofErr w:type="spellStart"/>
       <w:r>
         <w:rPr>
           <w:rFonts w:ascii="GDS Transport Website" w:hAnsi="GDS Transport Website"/>
@@ -1243,7 +1023,6 @@
         </w:rPr>
         <w:t>hearingTime</w:t>
       </w:r>
-      <w:proofErr w:type="spellEnd"/>
       <w:r>
         <w:rPr>
           <w:b/>
@@ -1308,16 +1087,16 @@
         <mc:AlternateContent>
           <mc:Choice Requires="wps">
             <w:drawing>
-              <wp:anchor distT="114300" distB="114300" distL="114300" distR="114300" simplePos="0" relativeHeight="251662336" behindDoc="0" locked="0" layoutInCell="1" hidden="0" allowOverlap="1" wp14:anchorId="053F3E7D" wp14:editId="16996972">
+              <wp:anchor distT="114300" distB="114300" distL="114300" distR="114300" simplePos="0" relativeHeight="251662336" behindDoc="0" locked="0" layoutInCell="1" hidden="0" allowOverlap="1" wp14:anchorId="053F3E7D" wp14:editId="33B5605C">
                 <wp:simplePos x="0" y="0"/>
                 <wp:positionH relativeFrom="column">
-                  <wp:posOffset>-342900</wp:posOffset>
+                  <wp:posOffset>-343535</wp:posOffset>
                 </wp:positionH>
                 <wp:positionV relativeFrom="paragraph">
-                  <wp:posOffset>126365</wp:posOffset>
+                  <wp:posOffset>143510</wp:posOffset>
                 </wp:positionV>
-                <wp:extent cx="190500" cy="285750"/>
-                <wp:effectExtent l="0" t="0" r="0" b="0"/>
+                <wp:extent cx="101600" cy="285750"/>
+                <wp:effectExtent l="0" t="0" r="0" b="6350"/>
                 <wp:wrapSquare wrapText="bothSides" distT="114300" distB="114300" distL="114300" distR="114300"/>
                 <wp:docPr id="3" name="Rectangle 3"/>
                 <wp:cNvGraphicFramePr/>
@@ -1328,7 +1107,7 @@
                       <wps:spPr>
                         <a:xfrm>
                           <a:off x="0" y="0"/>
-                          <a:ext cx="190500" cy="285750"/>
+                          <a:ext cx="101600" cy="285750"/>
                         </a:xfrm>
                         <a:prstGeom prst="rect">
                           <a:avLst/>
@@ -1355,12 +1134,15 @@
                     </wps:wsp>
                   </a:graphicData>
                 </a:graphic>
+                <wp14:sizeRelH relativeFrom="margin">
+                  <wp14:pctWidth>0</wp14:pctWidth>
+                </wp14:sizeRelH>
               </wp:anchor>
             </w:drawing>
           </mc:Choice>
           <mc:Fallback>
             <w:pict>
-              <v:rect w14:anchorId="053F3E7D" id="Rectangle 3" o:spid="_x0000_s1026" style="position:absolute;left:0;text-align:left;margin-left:-27pt;margin-top:9.95pt;width:15pt;height:22.5pt;z-index:251662336;visibility:visible;mso-wrap-style:square;mso-wrap-distance-left:9pt;mso-wrap-distance-top:9pt;mso-wrap-distance-right:9pt;mso-wrap-distance-bottom:9pt;mso-position-horizontal:absolute;mso-position-horizontal-relative:text;mso-position-vertical:absolute;mso-position-vertical-relative:text;v-text-anchor:middle" o:gfxdata="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" fillcolor="#bfc1c3" stroked="f">
+              <v:rect w14:anchorId="053F3E7D" id="Rectangle 3" o:spid="_x0000_s1026" style="position:absolute;left:0;text-align:left;margin-left:-27.05pt;margin-top:11.3pt;width:8pt;height:22.5pt;z-index:251662336;visibility:visible;mso-wrap-style:square;mso-width-percent:0;mso-wrap-distance-left:9pt;mso-wrap-distance-top:9pt;mso-wrap-distance-right:9pt;mso-wrap-distance-bottom:9pt;mso-position-horizontal:absolute;mso-position-horizontal-relative:text;mso-position-vertical:absolute;mso-position-vertical-relative:text;mso-width-percent:0;mso-width-relative:margin;v-text-anchor:middle" o:gfxdata="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" fillcolor="#bfc1c3" stroked="f">
                 <v:textbox inset="2.53958mm,2.53958mm,2.53958mm,2.53958mm">
                   <w:txbxContent>
                     <w:p>
@@ -1389,7 +1171,14 @@
           <w:sz w:val="24"/>
           <w:szCs w:val="24"/>
         </w:rPr>
-        <w:t xml:space="preserve">       </w:t>
+        <w:t xml:space="preserve">   </w:t>
+      </w:r>
+      <w:r>
+        <w:rPr>
+          <w:sz w:val="24"/>
+          <w:szCs w:val="24"/>
+        </w:rPr>
+        <w:t xml:space="preserve">  </w:t>
       </w:r>
       <w:r>
         <w:rPr>
@@ -3284,7 +3073,7 @@
 </file>
 
 <file path=customXml/itemProps1.xml><?xml version="1.0" encoding="utf-8"?>
-<ds:datastoreItem xmlns:ds="http://schemas.openxmlformats.org/officeDocument/2006/customXml" ds:itemID="{0E601440-DC8F-4C43-A9BF-290EC361AF66}">
+<ds:datastoreItem xmlns:ds="http://schemas.openxmlformats.org/officeDocument/2006/customXml" ds:itemID="{B02288BC-FD15-AE4B-AA00-1C0C62D3D872}">
   <ds:schemaRefs>
     <ds:schemaRef ds:uri="http://schemas.openxmlformats.org/officeDocument/2006/bibliography"/>
   </ds:schemaRefs>

</xml_diff>

<commit_message>
FPLA-753: C6 and C6A now use gds new transport
</commit_message>
<xml_diff>
--- a/docker/docmosis/templates/FL-PLW-HNO-ENG-00092.docx
+++ b/docker/docmosis/templates/FL-PLW-HNO-ENG-00092.docx
@@ -19,16 +19,16 @@
           <w:color w:val="000000" w:themeColor="text1"/>
         </w:rPr>
         <w:drawing>
-          <wp:anchor distT="0" distB="0" distL="114300" distR="114300" simplePos="0" relativeHeight="251660288" behindDoc="1" locked="0" layoutInCell="1" allowOverlap="1" wp14:anchorId="07EBE530" wp14:editId="212F71F4">
+          <wp:anchor distT="0" distB="0" distL="114300" distR="114300" simplePos="0" relativeHeight="251660288" behindDoc="1" locked="0" layoutInCell="1" allowOverlap="1" wp14:anchorId="07EBE530" wp14:editId="70AA2CB2">
             <wp:simplePos x="0" y="0"/>
             <wp:positionH relativeFrom="column">
-              <wp:posOffset>4432300</wp:posOffset>
+              <wp:posOffset>4520565</wp:posOffset>
             </wp:positionH>
             <wp:positionV relativeFrom="paragraph">
-              <wp:posOffset>-159385</wp:posOffset>
+              <wp:posOffset>-121285</wp:posOffset>
             </wp:positionV>
-            <wp:extent cx="983615" cy="949960"/>
-            <wp:effectExtent l="0" t="0" r="0" b="2540"/>
+            <wp:extent cx="907345" cy="876300"/>
+            <wp:effectExtent l="0" t="0" r="0" b="0"/>
             <wp:wrapNone/>
             <wp:docPr id="2" name="Picture 2" descr="A close up of a logo&#10;&#10;Description automatically generated"/>
             <wp:cNvGraphicFramePr>
@@ -56,7 +56,7 @@
                   <pic:spPr>
                     <a:xfrm>
                       <a:off x="0" y="0"/>
-                      <a:ext cx="983615" cy="949960"/>
+                      <a:ext cx="907345" cy="876300"/>
                     </a:xfrm>
                     <a:prstGeom prst="rect">
                       <a:avLst/>
@@ -138,7 +138,7 @@
       </w:r>
       <w:r>
         <w:rPr>
-          <w:rFonts w:eastAsia="Times New Roman"/>
+          <w:rFonts w:ascii="GDS Transport Website Light" w:eastAsia="Times New Roman" w:hAnsi="GDS Transport Website Light"/>
           <w:color w:val="000000" w:themeColor="text1"/>
           <w:sz w:val="28"/>
           <w:szCs w:val="28"/>
@@ -152,11 +152,51 @@
           <w:sz w:val="28"/>
           <w:szCs w:val="28"/>
         </w:rPr>
-        <w:t>{toUpperCase(familyManCaseNumber)}</w:t>
-      </w:r>
-      <w:r>
-        <w:rPr>
-          <w:rFonts w:eastAsia="Times New Roman"/>
+        <w:t>{</w:t>
+      </w:r>
+      <w:proofErr w:type="spellStart"/>
+      <w:r>
+        <w:rPr>
+          <w:rFonts w:ascii="GDS Transport Website Light" w:eastAsia="Times New Roman" w:hAnsi="GDS Transport Website Light"/>
+          <w:color w:val="000000" w:themeColor="text1"/>
+          <w:sz w:val="28"/>
+          <w:szCs w:val="28"/>
+        </w:rPr>
+        <w:t>toUpperCase</w:t>
+      </w:r>
+      <w:proofErr w:type="spellEnd"/>
+      <w:r>
+        <w:rPr>
+          <w:rFonts w:ascii="GDS Transport Website Light" w:eastAsia="Times New Roman" w:hAnsi="GDS Transport Website Light"/>
+          <w:color w:val="000000" w:themeColor="text1"/>
+          <w:sz w:val="28"/>
+          <w:szCs w:val="28"/>
+        </w:rPr>
+        <w:t>(</w:t>
+      </w:r>
+      <w:proofErr w:type="spellStart"/>
+      <w:r>
+        <w:rPr>
+          <w:rFonts w:ascii="GDS Transport Website Light" w:eastAsia="Times New Roman" w:hAnsi="GDS Transport Website Light"/>
+          <w:color w:val="000000" w:themeColor="text1"/>
+          <w:sz w:val="28"/>
+          <w:szCs w:val="28"/>
+        </w:rPr>
+        <w:t>familyManCaseNumber</w:t>
+      </w:r>
+      <w:proofErr w:type="spellEnd"/>
+      <w:r>
+        <w:rPr>
+          <w:rFonts w:ascii="GDS Transport Website Light" w:eastAsia="Times New Roman" w:hAnsi="GDS Transport Website Light"/>
+          <w:color w:val="000000" w:themeColor="text1"/>
+          <w:sz w:val="28"/>
+          <w:szCs w:val="28"/>
+        </w:rPr>
+        <w:t>)}</w:t>
+      </w:r>
+      <w:r>
+        <w:rPr>
+          <w:rFonts w:ascii="GDS Transport Website Light" w:eastAsia="Times New Roman" w:hAnsi="GDS Transport Website Light"/>
           <w:color w:val="000000" w:themeColor="text1"/>
           <w:sz w:val="28"/>
           <w:szCs w:val="28"/>
@@ -194,12 +234,14 @@
       </w:pPr>
       <w:r>
         <w:rPr>
-          <w:rFonts w:eastAsia="Times New Roman"/>
+          <w:rFonts w:ascii="GDS Transport Website Light" w:eastAsia="Times New Roman" w:hAnsi="GDS Transport Website Light"/>
+          <w:color w:val="000000" w:themeColor="text1"/>
           <w:sz w:val="28"/>
           <w:szCs w:val="28"/>
         </w:rPr>
         <w:t>&lt;&lt;</w:t>
       </w:r>
+      <w:proofErr w:type="spellStart"/>
       <w:r>
         <w:rPr>
           <w:rFonts w:ascii="GDS Transport Website Light" w:eastAsia="Times New Roman" w:hAnsi="GDS Transport Website Light" w:cs="Times New Roman"/>
@@ -208,9 +250,11 @@
         </w:rPr>
         <w:t>todaysDate</w:t>
       </w:r>
-      <w:r>
-        <w:rPr>
-          <w:rFonts w:eastAsia="Times New Roman"/>
+      <w:proofErr w:type="spellEnd"/>
+      <w:r>
+        <w:rPr>
+          <w:rFonts w:ascii="GDS Transport Website Light" w:eastAsia="Times New Roman" w:hAnsi="GDS Transport Website Light"/>
+          <w:color w:val="000000" w:themeColor="text1"/>
           <w:sz w:val="28"/>
           <w:szCs w:val="28"/>
         </w:rPr>
@@ -239,7 +283,7 @@
       </w:pPr>
       <w:r>
         <w:rPr>
-          <w:rFonts w:eastAsia="Times New Roman"/>
+          <w:rFonts w:ascii="GDS Transport Website Light" w:eastAsia="Times New Roman" w:hAnsi="GDS Transport Website Light"/>
           <w:color w:val="000000" w:themeColor="text1"/>
           <w:sz w:val="28"/>
           <w:szCs w:val="28"/>
@@ -253,17 +297,69 @@
           <w:sz w:val="28"/>
           <w:szCs w:val="28"/>
         </w:rPr>
-        <w:t>cs_{!isBlank(judgeTitleAndName)}</w:t>
-      </w:r>
-      <w:r>
-        <w:rPr>
-          <w:rFonts w:eastAsia="Times New Roman"/>
+        <w:t>cs_</w:t>
+      </w:r>
+      <w:proofErr w:type="gramStart"/>
+      <w:r>
+        <w:rPr>
+          <w:rFonts w:ascii="GDS Transport Website Light" w:eastAsia="Times New Roman" w:hAnsi="GDS Transport Website Light"/>
+          <w:color w:val="000000" w:themeColor="text1"/>
+          <w:sz w:val="28"/>
+          <w:szCs w:val="28"/>
+        </w:rPr>
+        <w:t>{!</w:t>
+      </w:r>
+      <w:proofErr w:type="spellStart"/>
+      <w:r>
+        <w:rPr>
+          <w:rFonts w:ascii="GDS Transport Website Light" w:eastAsia="Times New Roman" w:hAnsi="GDS Transport Website Light"/>
+          <w:color w:val="000000" w:themeColor="text1"/>
+          <w:sz w:val="28"/>
+          <w:szCs w:val="28"/>
+        </w:rPr>
+        <w:t>isBlank</w:t>
+      </w:r>
+      <w:proofErr w:type="spellEnd"/>
+      <w:proofErr w:type="gramEnd"/>
+      <w:r>
+        <w:rPr>
+          <w:rFonts w:ascii="GDS Transport Website Light" w:eastAsia="Times New Roman" w:hAnsi="GDS Transport Website Light"/>
+          <w:color w:val="000000" w:themeColor="text1"/>
+          <w:sz w:val="28"/>
+          <w:szCs w:val="28"/>
+        </w:rPr>
+        <w:t>(</w:t>
+      </w:r>
+      <w:proofErr w:type="spellStart"/>
+      <w:r>
+        <w:rPr>
+          <w:rFonts w:ascii="GDS Transport Website Light" w:eastAsia="Times New Roman" w:hAnsi="GDS Transport Website Light"/>
+          <w:color w:val="000000" w:themeColor="text1"/>
+          <w:sz w:val="28"/>
+          <w:szCs w:val="28"/>
+        </w:rPr>
+        <w:t>judgeTitleAndName</w:t>
+      </w:r>
+      <w:proofErr w:type="spellEnd"/>
+      <w:r>
+        <w:rPr>
+          <w:rFonts w:ascii="GDS Transport Website Light" w:eastAsia="Times New Roman" w:hAnsi="GDS Transport Website Light"/>
+          <w:color w:val="000000" w:themeColor="text1"/>
+          <w:sz w:val="28"/>
+          <w:szCs w:val="28"/>
+        </w:rPr>
+        <w:t>)}</w:t>
+      </w:r>
+      <w:r>
+        <w:rPr>
+          <w:rFonts w:ascii="GDS Transport Website Light" w:eastAsia="Times New Roman" w:hAnsi="GDS Transport Website Light"/>
           <w:color w:val="000000" w:themeColor="text1"/>
           <w:sz w:val="28"/>
           <w:szCs w:val="28"/>
         </w:rPr>
         <w:t>&gt;&gt;&lt;&lt;</w:t>
       </w:r>
+      <w:proofErr w:type="spellStart"/>
       <w:r>
         <w:rPr>
           <w:rFonts w:ascii="GDS Transport Website Light" w:eastAsia="Times New Roman" w:hAnsi="GDS Transport Website Light"/>
@@ -273,9 +369,10 @@
         </w:rPr>
         <w:t>judgeTitleAndName</w:t>
       </w:r>
-      <w:r>
-        <w:rPr>
-          <w:rFonts w:eastAsia="Times New Roman"/>
+      <w:proofErr w:type="spellEnd"/>
+      <w:r>
+        <w:rPr>
+          <w:rFonts w:ascii="GDS Transport Website Light" w:eastAsia="Times New Roman" w:hAnsi="GDS Transport Website Light"/>
           <w:color w:val="000000" w:themeColor="text1"/>
           <w:sz w:val="28"/>
           <w:szCs w:val="28"/>
@@ -293,7 +390,7 @@
       </w:r>
       <w:r>
         <w:rPr>
-          <w:rFonts w:eastAsia="Times New Roman"/>
+          <w:rFonts w:ascii="GDS Transport Website Light" w:eastAsia="Times New Roman" w:hAnsi="GDS Transport Website Light"/>
           <w:color w:val="000000" w:themeColor="text1"/>
           <w:sz w:val="28"/>
           <w:szCs w:val="28"/>
@@ -311,7 +408,7 @@
       </w:r>
       <w:r>
         <w:rPr>
-          <w:rFonts w:eastAsia="Times New Roman"/>
+          <w:rFonts w:ascii="GDS Transport Website Light" w:eastAsia="Times New Roman" w:hAnsi="GDS Transport Website Light"/>
           <w:color w:val="000000" w:themeColor="text1"/>
           <w:sz w:val="28"/>
           <w:szCs w:val="28"/>
@@ -325,11 +422,51 @@
           <w:sz w:val="28"/>
           <w:szCs w:val="28"/>
         </w:rPr>
-        <w:t>cs_{!isBlank(legalAdvisorName)}</w:t>
-      </w:r>
-      <w:r>
-        <w:rPr>
-          <w:rFonts w:eastAsia="Times New Roman"/>
+        <w:t>cs_{!</w:t>
+      </w:r>
+      <w:proofErr w:type="spellStart"/>
+      <w:r>
+        <w:rPr>
+          <w:rFonts w:ascii="GDS Transport Website Light" w:eastAsia="Times New Roman" w:hAnsi="GDS Transport Website Light"/>
+          <w:color w:val="000000" w:themeColor="text1"/>
+          <w:sz w:val="28"/>
+          <w:szCs w:val="28"/>
+        </w:rPr>
+        <w:t>isBlank</w:t>
+      </w:r>
+      <w:proofErr w:type="spellEnd"/>
+      <w:r>
+        <w:rPr>
+          <w:rFonts w:ascii="GDS Transport Website Light" w:eastAsia="Times New Roman" w:hAnsi="GDS Transport Website Light"/>
+          <w:color w:val="000000" w:themeColor="text1"/>
+          <w:sz w:val="28"/>
+          <w:szCs w:val="28"/>
+        </w:rPr>
+        <w:t>(</w:t>
+      </w:r>
+      <w:proofErr w:type="spellStart"/>
+      <w:r>
+        <w:rPr>
+          <w:rFonts w:ascii="GDS Transport Website Light" w:eastAsia="Times New Roman" w:hAnsi="GDS Transport Website Light"/>
+          <w:color w:val="000000" w:themeColor="text1"/>
+          <w:sz w:val="28"/>
+          <w:szCs w:val="28"/>
+        </w:rPr>
+        <w:t>legalAdvisorName</w:t>
+      </w:r>
+      <w:proofErr w:type="spellEnd"/>
+      <w:r>
+        <w:rPr>
+          <w:rFonts w:ascii="GDS Transport Website Light" w:eastAsia="Times New Roman" w:hAnsi="GDS Transport Website Light"/>
+          <w:color w:val="000000" w:themeColor="text1"/>
+          <w:sz w:val="28"/>
+          <w:szCs w:val="28"/>
+        </w:rPr>
+        <w:t>)}</w:t>
+      </w:r>
+      <w:r>
+        <w:rPr>
+          <w:rFonts w:ascii="GDS Transport Website Light" w:eastAsia="Times New Roman" w:hAnsi="GDS Transport Website Light"/>
           <w:color w:val="000000" w:themeColor="text1"/>
           <w:sz w:val="28"/>
           <w:szCs w:val="28"/>
@@ -347,13 +484,14 @@
       </w:r>
       <w:r>
         <w:rPr>
-          <w:rFonts w:eastAsia="Times New Roman"/>
+          <w:rFonts w:ascii="GDS Transport Website Light" w:eastAsia="Times New Roman" w:hAnsi="GDS Transport Website Light"/>
           <w:color w:val="000000" w:themeColor="text1"/>
           <w:sz w:val="28"/>
           <w:szCs w:val="28"/>
         </w:rPr>
         <w:t>&lt;&lt;</w:t>
       </w:r>
+      <w:proofErr w:type="spellStart"/>
       <w:r>
         <w:rPr>
           <w:rFonts w:ascii="GDS Transport Website Light" w:eastAsia="Times New Roman" w:hAnsi="GDS Transport Website Light"/>
@@ -363,9 +501,10 @@
         </w:rPr>
         <w:t>legalAdvisorName</w:t>
       </w:r>
-      <w:r>
-        <w:rPr>
-          <w:rFonts w:eastAsia="Times New Roman"/>
+      <w:proofErr w:type="spellEnd"/>
+      <w:r>
+        <w:rPr>
+          <w:rFonts w:ascii="GDS Transport Website Light" w:eastAsia="Times New Roman" w:hAnsi="GDS Transport Website Light"/>
           <w:color w:val="000000" w:themeColor="text1"/>
           <w:sz w:val="28"/>
           <w:szCs w:val="28"/>
@@ -383,7 +522,7 @@
       </w:r>
       <w:r>
         <w:rPr>
-          <w:rFonts w:eastAsia="Times New Roman"/>
+          <w:rFonts w:ascii="GDS Transport Website Light" w:eastAsia="Times New Roman" w:hAnsi="GDS Transport Website Light"/>
           <w:color w:val="000000" w:themeColor="text1"/>
           <w:sz w:val="28"/>
           <w:szCs w:val="28"/>
@@ -412,13 +551,14 @@
       </w:r>
       <w:r>
         <w:rPr>
-          <w:rFonts w:eastAsia="Times New Roman"/>
+          <w:rFonts w:ascii="GDS Transport Website Light" w:eastAsia="Times New Roman" w:hAnsi="GDS Transport Website Light"/>
           <w:color w:val="000000" w:themeColor="text1"/>
           <w:sz w:val="28"/>
           <w:szCs w:val="28"/>
         </w:rPr>
         <w:t>&lt;&lt;</w:t>
       </w:r>
+      <w:proofErr w:type="spellStart"/>
       <w:r>
         <w:rPr>
           <w:rFonts w:ascii="GDS Transport Website Light" w:eastAsia="Times New Roman" w:hAnsi="GDS Transport Website Light"/>
@@ -428,9 +568,10 @@
         </w:rPr>
         <w:t>courtLocation</w:t>
       </w:r>
-      <w:r>
-        <w:rPr>
-          <w:rFonts w:eastAsia="Times New Roman"/>
+      <w:proofErr w:type="spellEnd"/>
+      <w:r>
+        <w:rPr>
+          <w:rFonts w:ascii="GDS Transport Website Light" w:eastAsia="Times New Roman" w:hAnsi="GDS Transport Website Light"/>
           <w:color w:val="000000" w:themeColor="text1"/>
           <w:sz w:val="28"/>
           <w:szCs w:val="28"/>
@@ -461,11 +602,13 @@
       </w:pPr>
       <w:r>
         <w:rPr>
+          <w:rFonts w:ascii="GDS Transport Website Light" w:hAnsi="GDS Transport Website Light"/>
           <w:sz w:val="24"/>
           <w:szCs w:val="24"/>
         </w:rPr>
         <w:t>&lt;&lt;</w:t>
       </w:r>
+      <w:proofErr w:type="spellStart"/>
       <w:r>
         <w:rPr>
           <w:rFonts w:ascii="GDS Transport Website Light" w:hAnsi="GDS Transport Website Light"/>
@@ -474,8 +617,10 @@
         </w:rPr>
         <w:t>applicantName</w:t>
       </w:r>
-      <w:r>
-        <w:rPr>
+      <w:proofErr w:type="spellEnd"/>
+      <w:r>
+        <w:rPr>
+          <w:rFonts w:ascii="GDS Transport Website Light" w:hAnsi="GDS Transport Website Light"/>
           <w:sz w:val="24"/>
           <w:szCs w:val="24"/>
         </w:rPr>
@@ -491,11 +636,13 @@
       </w:r>
       <w:r>
         <w:rPr>
+          <w:rFonts w:ascii="GDS Transport Website Light" w:hAnsi="GDS Transport Website Light"/>
           <w:sz w:val="24"/>
           <w:szCs w:val="24"/>
         </w:rPr>
         <w:t>&lt;&lt;</w:t>
       </w:r>
+      <w:proofErr w:type="spellStart"/>
       <w:r>
         <w:rPr>
           <w:rFonts w:ascii="GDS Transport Website Light" w:hAnsi="GDS Transport Website Light"/>
@@ -504,8 +651,10 @@
         </w:rPr>
         <w:t>orderTypes</w:t>
       </w:r>
-      <w:r>
-        <w:rPr>
+      <w:proofErr w:type="spellEnd"/>
+      <w:r>
+        <w:rPr>
+          <w:rFonts w:ascii="GDS Transport Website Light" w:hAnsi="GDS Transport Website Light"/>
           <w:sz w:val="24"/>
           <w:szCs w:val="24"/>
         </w:rPr>
@@ -517,14 +666,77 @@
           <w:sz w:val="24"/>
           <w:szCs w:val="24"/>
         </w:rPr>
-        <w:t>cs_{endsWith(orderTypes, ‘order’)}</w:t>
-      </w:r>
-      <w:r>
-        <w:rPr>
-          <w:sz w:val="24"/>
-          <w:szCs w:val="24"/>
-        </w:rPr>
-        <w:t>&gt;&gt;&lt;&lt;</w:t>
+        <w:t>cs</w:t>
+      </w:r>
+      <w:proofErr w:type="gramStart"/>
+      <w:r>
+        <w:rPr>
+          <w:rFonts w:ascii="GDS Transport Website Light" w:hAnsi="GDS Transport Website Light"/>
+          <w:sz w:val="24"/>
+          <w:szCs w:val="24"/>
+        </w:rPr>
+        <w:t>_{</w:t>
+      </w:r>
+      <w:proofErr w:type="spellStart"/>
+      <w:proofErr w:type="gramEnd"/>
+      <w:r>
+        <w:rPr>
+          <w:rFonts w:ascii="GDS Transport Website Light" w:hAnsi="GDS Transport Website Light"/>
+          <w:sz w:val="24"/>
+          <w:szCs w:val="24"/>
+        </w:rPr>
+        <w:t>endsWith</w:t>
+      </w:r>
+      <w:proofErr w:type="spellEnd"/>
+      <w:r>
+        <w:rPr>
+          <w:rFonts w:ascii="GDS Transport Website Light" w:hAnsi="GDS Transport Website Light"/>
+          <w:sz w:val="24"/>
+          <w:szCs w:val="24"/>
+        </w:rPr>
+        <w:t>(</w:t>
+      </w:r>
+      <w:proofErr w:type="spellStart"/>
+      <w:r>
+        <w:rPr>
+          <w:rFonts w:ascii="GDS Transport Website Light" w:hAnsi="GDS Transport Website Light"/>
+          <w:sz w:val="24"/>
+          <w:szCs w:val="24"/>
+        </w:rPr>
+        <w:t>orderTypes</w:t>
+      </w:r>
+      <w:proofErr w:type="spellEnd"/>
+      <w:r>
+        <w:rPr>
+          <w:rFonts w:ascii="GDS Transport Website Light" w:hAnsi="GDS Transport Website Light"/>
+          <w:sz w:val="24"/>
+          <w:szCs w:val="24"/>
+        </w:rPr>
+        <w:t>, ‘order’)}</w:t>
+      </w:r>
+      <w:r>
+        <w:rPr>
+          <w:rFonts w:ascii="GDS Transport Website Light" w:hAnsi="GDS Transport Website Light"/>
+          <w:sz w:val="24"/>
+          <w:szCs w:val="24"/>
+        </w:rPr>
+        <w:t>&gt;&gt;</w:t>
+      </w:r>
+      <w:r>
+        <w:rPr>
+          <w:rFonts w:ascii="GDS Transport Website Light" w:hAnsi="GDS Transport Website Light"/>
+          <w:sz w:val="24"/>
+          <w:szCs w:val="24"/>
+        </w:rPr>
+        <w:t xml:space="preserve"> </w:t>
+      </w:r>
+      <w:r>
+        <w:rPr>
+          <w:rFonts w:ascii="GDS Transport Website Light" w:hAnsi="GDS Transport Website Light"/>
+          <w:sz w:val="24"/>
+          <w:szCs w:val="24"/>
+        </w:rPr>
+        <w:t>&lt;&lt;</w:t>
       </w:r>
       <w:r>
         <w:rPr>
@@ -536,6 +748,7 @@
       </w:r>
       <w:r>
         <w:rPr>
+          <w:rFonts w:ascii="GDS Transport Website Light" w:hAnsi="GDS Transport Website Light"/>
           <w:sz w:val="24"/>
           <w:szCs w:val="24"/>
         </w:rPr>
@@ -551,6 +764,7 @@
       </w:r>
       <w:r>
         <w:rPr>
+          <w:rFonts w:ascii="GDS Transport Website Light" w:hAnsi="GDS Transport Website Light"/>
           <w:sz w:val="24"/>
           <w:szCs w:val="24"/>
         </w:rPr>
@@ -566,6 +780,7 @@
       </w:r>
       <w:r>
         <w:rPr>
+          <w:rFonts w:ascii="GDS Transport Website Light" w:hAnsi="GDS Transport Website Light"/>
           <w:sz w:val="24"/>
           <w:szCs w:val="24"/>
         </w:rPr>
@@ -589,11 +804,13 @@
       </w:r>
       <w:r>
         <w:rPr>
+          <w:rFonts w:ascii="GDS Transport Website Light" w:hAnsi="GDS Transport Website Light"/>
           <w:sz w:val="24"/>
           <w:szCs w:val="24"/>
         </w:rPr>
         <w:t>&lt;&lt;</w:t>
       </w:r>
+      <w:proofErr w:type="spellStart"/>
       <w:r>
         <w:rPr>
           <w:rFonts w:ascii="GDS Transport Website Light" w:hAnsi="GDS Transport Website Light"/>
@@ -602,8 +819,10 @@
         </w:rPr>
         <w:t>childrenNames</w:t>
       </w:r>
-      <w:r>
-        <w:rPr>
+      <w:proofErr w:type="spellEnd"/>
+      <w:r>
+        <w:rPr>
+          <w:rFonts w:ascii="GDS Transport Website Light" w:hAnsi="GDS Transport Website Light"/>
           <w:sz w:val="24"/>
           <w:szCs w:val="24"/>
         </w:rPr>
@@ -623,7 +842,17 @@
           <w:sz w:val="24"/>
           <w:szCs w:val="24"/>
         </w:rPr>
-        <w:t>You have been named as a party.</w:t>
+        <w:t xml:space="preserve">You have been </w:t>
+      </w:r>
+      <w:bookmarkStart w:id="0" w:name="_GoBack"/>
+      <w:bookmarkEnd w:id="0"/>
+      <w:r>
+        <w:rPr>
+          <w:rFonts w:ascii="GDS Transport Website Light" w:hAnsi="GDS Transport Website Light"/>
+          <w:sz w:val="24"/>
+          <w:szCs w:val="24"/>
+        </w:rPr>
+        <w:t>named as a party.</w:t>
       </w:r>
     </w:p>
     <w:p>
@@ -812,82 +1041,15 @@
       </w:r>
       <w:r>
         <w:rPr>
-          <w:b/>
-          <w:bCs/>
-          <w:sz w:val="24"/>
-          <w:szCs w:val="24"/>
-        </w:rPr>
-        <w:t>&lt;&lt;</w:t>
-      </w:r>
-      <w:r>
-        <w:rPr>
           <w:rFonts w:ascii="GDS Transport Website" w:hAnsi="GDS Transport Website"/>
           <w:b/>
           <w:bCs/>
           <w:sz w:val="24"/>
           <w:szCs w:val="24"/>
         </w:rPr>
-        <w:t>hearingDate</w:t>
-      </w:r>
-      <w:r>
-        <w:rPr>
-          <w:b/>
-          <w:bCs/>
-          <w:sz w:val="24"/>
-          <w:szCs w:val="24"/>
-        </w:rPr>
-        <w:t>&gt;&gt;</w:t>
-      </w:r>
-      <w:r>
-        <w:rPr>
-          <w:b/>
-          <w:sz w:val="24"/>
-          <w:szCs w:val="24"/>
-        </w:rPr>
-        <w:t xml:space="preserve"> </w:t>
-      </w:r>
-    </w:p>
-    <w:p>
-      <w:pPr>
-        <w:ind w:right="-608"/>
-        <w:rPr>
-          <w:rFonts w:ascii="GDS Transport Website Light" w:eastAsia="Times New Roman" w:hAnsi="GDS Transport Website Light"/>
-          <w:color w:val="000000" w:themeColor="text1"/>
-          <w:sz w:val="28"/>
-          <w:szCs w:val="28"/>
-        </w:rPr>
-      </w:pPr>
-      <w:r>
-        <w:rPr>
-          <w:rFonts w:ascii="GDS Transport Website Light" w:hAnsi="GDS Transport Website Light"/>
-          <w:sz w:val="24"/>
-          <w:szCs w:val="24"/>
-        </w:rPr>
-        <w:t>Venue</w:t>
-      </w:r>
-      <w:r>
-        <w:rPr>
-          <w:sz w:val="24"/>
-          <w:szCs w:val="24"/>
-        </w:rPr>
-        <w:t xml:space="preserve"> </w:t>
-      </w:r>
-      <w:r>
-        <w:rPr>
-          <w:sz w:val="24"/>
-          <w:szCs w:val="24"/>
-        </w:rPr>
-        <w:t xml:space="preserve">               </w:t>
-      </w:r>
-      <w:r>
-        <w:rPr>
-          <w:b/>
-          <w:bCs/>
-          <w:sz w:val="24"/>
-          <w:szCs w:val="24"/>
-        </w:rPr>
         <w:t>&lt;&lt;</w:t>
       </w:r>
+      <w:proofErr w:type="spellStart"/>
       <w:r>
         <w:rPr>
           <w:rFonts w:ascii="GDS Transport Website" w:hAnsi="GDS Transport Website"/>
@@ -896,52 +1058,9 @@
           <w:sz w:val="24"/>
           <w:szCs w:val="24"/>
         </w:rPr>
-        <w:t>hearingVenue</w:t>
-      </w:r>
-      <w:r>
-        <w:rPr>
-          <w:b/>
-          <w:bCs/>
-          <w:sz w:val="24"/>
-          <w:szCs w:val="24"/>
-        </w:rPr>
-        <w:t>&gt;&gt;</w:t>
-      </w:r>
-    </w:p>
-    <w:p>
-      <w:pPr>
-        <w:ind w:right="-608"/>
-        <w:rPr>
-          <w:rFonts w:ascii="GDS Transport Website Light" w:eastAsia="Times New Roman" w:hAnsi="GDS Transport Website Light"/>
-          <w:color w:val="000000" w:themeColor="text1"/>
-          <w:sz w:val="28"/>
-          <w:szCs w:val="28"/>
-        </w:rPr>
-      </w:pPr>
-      <w:r>
-        <w:rPr>
-          <w:rFonts w:ascii="GDS Transport Website Light" w:hAnsi="GDS Transport Website Light"/>
-          <w:sz w:val="24"/>
-          <w:szCs w:val="24"/>
-        </w:rPr>
-        <w:t>Pre-hearing</w:t>
-      </w:r>
-      <w:r>
-        <w:rPr>
-          <w:sz w:val="24"/>
-          <w:szCs w:val="24"/>
-        </w:rPr>
-        <w:t xml:space="preserve">      </w:t>
-      </w:r>
-      <w:r>
-        <w:rPr>
-          <w:b/>
-          <w:bCs/>
-          <w:sz w:val="24"/>
-          <w:szCs w:val="24"/>
-        </w:rPr>
-        <w:t>&lt;&lt;</w:t>
-      </w:r>
+        <w:t>hearingDate</w:t>
+      </w:r>
+      <w:proofErr w:type="spellEnd"/>
       <w:r>
         <w:rPr>
           <w:rFonts w:ascii="GDS Transport Website" w:hAnsi="GDS Transport Website"/>
@@ -950,16 +1069,15 @@
           <w:sz w:val="24"/>
           <w:szCs w:val="24"/>
         </w:rPr>
-        <w:t>preHearingAttendance</w:t>
+        <w:t>&gt;&gt;</w:t>
       </w:r>
       <w:r>
         <w:rPr>
           <w:b/>
-          <w:bCs/>
-          <w:sz w:val="24"/>
-          <w:szCs w:val="24"/>
-        </w:rPr>
-        <w:t>&gt;&gt;</w:t>
+          <w:sz w:val="24"/>
+          <w:szCs w:val="24"/>
+        </w:rPr>
+        <w:t xml:space="preserve"> </w:t>
       </w:r>
     </w:p>
     <w:p>
@@ -978,22 +1096,7 @@
           <w:sz w:val="24"/>
           <w:szCs w:val="24"/>
         </w:rPr>
-        <w:t>Hearing</w:t>
-      </w:r>
-      <w:r>
-        <w:rPr>
-          <w:rFonts w:ascii="GDS Transport Website Light" w:hAnsi="GDS Transport Website Light"/>
-          <w:sz w:val="24"/>
-          <w:szCs w:val="24"/>
-        </w:rPr>
-        <w:tab/>
-      </w:r>
-      <w:r>
-        <w:rPr>
-          <w:sz w:val="24"/>
-          <w:szCs w:val="24"/>
-        </w:rPr>
-        <w:t xml:space="preserve">     </w:t>
+        <w:t>Venue</w:t>
       </w:r>
       <w:r>
         <w:rPr>
@@ -1002,16 +1105,12 @@
         </w:rPr>
         <w:t xml:space="preserve"> </w:t>
       </w:r>
-      <w:bookmarkStart w:id="0" w:name="_GoBack"/>
-      <w:bookmarkEnd w:id="0"/>
-      <w:r>
-        <w:rPr>
-          <w:b/>
-          <w:bCs/>
-          <w:sz w:val="24"/>
-          <w:szCs w:val="24"/>
-        </w:rPr>
-        <w:t>&lt;&lt;</w:t>
+      <w:r>
+        <w:rPr>
+          <w:sz w:val="24"/>
+          <w:szCs w:val="24"/>
+        </w:rPr>
+        <w:t xml:space="preserve">               </w:t>
       </w:r>
       <w:r>
         <w:rPr>
@@ -1021,10 +1120,154 @@
           <w:sz w:val="24"/>
           <w:szCs w:val="24"/>
         </w:rPr>
+        <w:t>&lt;&lt;</w:t>
+      </w:r>
+      <w:proofErr w:type="spellStart"/>
+      <w:r>
+        <w:rPr>
+          <w:rFonts w:ascii="GDS Transport Website" w:hAnsi="GDS Transport Website"/>
+          <w:b/>
+          <w:bCs/>
+          <w:sz w:val="24"/>
+          <w:szCs w:val="24"/>
+        </w:rPr>
+        <w:t>hearingVenue</w:t>
+      </w:r>
+      <w:proofErr w:type="spellEnd"/>
+      <w:r>
+        <w:rPr>
+          <w:rFonts w:ascii="GDS Transport Website" w:hAnsi="GDS Transport Website"/>
+          <w:b/>
+          <w:bCs/>
+          <w:sz w:val="24"/>
+          <w:szCs w:val="24"/>
+        </w:rPr>
+        <w:t>&gt;&gt;</w:t>
+      </w:r>
+    </w:p>
+    <w:p>
+      <w:pPr>
+        <w:ind w:right="-608"/>
+        <w:rPr>
+          <w:rFonts w:ascii="GDS Transport Website Light" w:eastAsia="Times New Roman" w:hAnsi="GDS Transport Website Light"/>
+          <w:color w:val="000000" w:themeColor="text1"/>
+          <w:sz w:val="28"/>
+          <w:szCs w:val="28"/>
+        </w:rPr>
+      </w:pPr>
+      <w:r>
+        <w:rPr>
+          <w:rFonts w:ascii="GDS Transport Website Light" w:hAnsi="GDS Transport Website Light"/>
+          <w:sz w:val="24"/>
+          <w:szCs w:val="24"/>
+        </w:rPr>
+        <w:t>Pre-hearing</w:t>
+      </w:r>
+      <w:r>
+        <w:rPr>
+          <w:sz w:val="24"/>
+          <w:szCs w:val="24"/>
+        </w:rPr>
+        <w:t xml:space="preserve">      </w:t>
+      </w:r>
+      <w:r>
+        <w:rPr>
+          <w:rFonts w:ascii="GDS Transport Website" w:hAnsi="GDS Transport Website"/>
+          <w:b/>
+          <w:bCs/>
+          <w:sz w:val="24"/>
+          <w:szCs w:val="24"/>
+        </w:rPr>
+        <w:t>&lt;&lt;</w:t>
+      </w:r>
+      <w:proofErr w:type="spellStart"/>
+      <w:r>
+        <w:rPr>
+          <w:rFonts w:ascii="GDS Transport Website" w:hAnsi="GDS Transport Website"/>
+          <w:b/>
+          <w:bCs/>
+          <w:sz w:val="24"/>
+          <w:szCs w:val="24"/>
+        </w:rPr>
+        <w:t>preHearingAttendance</w:t>
+      </w:r>
+      <w:proofErr w:type="spellEnd"/>
+      <w:r>
+        <w:rPr>
+          <w:rFonts w:ascii="GDS Transport Website" w:hAnsi="GDS Transport Website"/>
+          <w:b/>
+          <w:bCs/>
+          <w:sz w:val="24"/>
+          <w:szCs w:val="24"/>
+        </w:rPr>
+        <w:t>&gt;&gt;</w:t>
+      </w:r>
+    </w:p>
+    <w:p>
+      <w:pPr>
+        <w:ind w:right="-608"/>
+        <w:rPr>
+          <w:rFonts w:ascii="GDS Transport Website Light" w:eastAsia="Times New Roman" w:hAnsi="GDS Transport Website Light"/>
+          <w:color w:val="000000" w:themeColor="text1"/>
+          <w:sz w:val="28"/>
+          <w:szCs w:val="28"/>
+        </w:rPr>
+      </w:pPr>
+      <w:r>
+        <w:rPr>
+          <w:rFonts w:ascii="GDS Transport Website Light" w:hAnsi="GDS Transport Website Light"/>
+          <w:sz w:val="24"/>
+          <w:szCs w:val="24"/>
+        </w:rPr>
+        <w:t>Hearing</w:t>
+      </w:r>
+      <w:r>
+        <w:rPr>
+          <w:rFonts w:ascii="GDS Transport Website Light" w:hAnsi="GDS Transport Website Light"/>
+          <w:sz w:val="24"/>
+          <w:szCs w:val="24"/>
+        </w:rPr>
+        <w:tab/>
+      </w:r>
+      <w:r>
+        <w:rPr>
+          <w:sz w:val="24"/>
+          <w:szCs w:val="24"/>
+        </w:rPr>
+        <w:t xml:space="preserve">     </w:t>
+      </w:r>
+      <w:r>
+        <w:rPr>
+          <w:sz w:val="24"/>
+          <w:szCs w:val="24"/>
+        </w:rPr>
+        <w:t xml:space="preserve"> </w:t>
+      </w:r>
+      <w:r>
+        <w:rPr>
+          <w:rFonts w:ascii="GDS Transport Website" w:hAnsi="GDS Transport Website"/>
+          <w:b/>
+          <w:bCs/>
+          <w:sz w:val="24"/>
+          <w:szCs w:val="24"/>
+        </w:rPr>
+        <w:t>&lt;&lt;</w:t>
+      </w:r>
+      <w:proofErr w:type="spellStart"/>
+      <w:r>
+        <w:rPr>
+          <w:rFonts w:ascii="GDS Transport Website" w:hAnsi="GDS Transport Website"/>
+          <w:b/>
+          <w:bCs/>
+          <w:sz w:val="24"/>
+          <w:szCs w:val="24"/>
+        </w:rPr>
         <w:t>hearingTime</w:t>
       </w:r>
-      <w:r>
-        <w:rPr>
+      <w:proofErr w:type="spellEnd"/>
+      <w:r>
+        <w:rPr>
+          <w:rFonts w:ascii="GDS Transport Website" w:hAnsi="GDS Transport Website"/>
           <w:b/>
           <w:bCs/>
           <w:sz w:val="24"/>
@@ -1517,7 +1760,6 @@
           <w:sz w:val="24"/>
           <w:szCs w:val="24"/>
         </w:rPr>
-        <w:lastRenderedPageBreak/>
         <w:t xml:space="preserve">To find a legal adviser, go to </w:t>
       </w:r>
       <w:hyperlink r:id="rId11" w:history="1">
@@ -1639,6 +1881,7 @@
           <w:sz w:val="20"/>
           <w:szCs w:val="20"/>
         </w:rPr>
+        <w:lastRenderedPageBreak/>
         <w:t>C6 (Notice to parties)</w:t>
       </w:r>
       <w:r>
@@ -3073,7 +3316,7 @@
 </file>
 
 <file path=customXml/itemProps1.xml><?xml version="1.0" encoding="utf-8"?>
-<ds:datastoreItem xmlns:ds="http://schemas.openxmlformats.org/officeDocument/2006/customXml" ds:itemID="{B02288BC-FD15-AE4B-AA00-1C0C62D3D872}">
+<ds:datastoreItem xmlns:ds="http://schemas.openxmlformats.org/officeDocument/2006/customXml" ds:itemID="{FBE323F9-0233-5F4B-8F75-7B268A918A16}">
   <ds:schemaRefs>
     <ds:schemaRef ds:uri="http://schemas.openxmlformats.org/officeDocument/2006/bibliography"/>
   </ds:schemaRefs>

</xml_diff>

<commit_message>
FPLA-753: Minor template updates after design review
</commit_message>
<xml_diff>
--- a/docker/docmosis/templates/FL-PLW-HNO-ENG-00092.docx
+++ b/docker/docmosis/templates/FL-PLW-HNO-ENG-00092.docx
@@ -642,6 +642,14 @@
         </w:rPr>
         <w:t>&lt;&lt;</w:t>
       </w:r>
+      <w:r>
+        <w:rPr>
+          <w:rFonts w:ascii="GDS Transport Website Light" w:hAnsi="GDS Transport Website Light"/>
+          <w:sz w:val="24"/>
+          <w:szCs w:val="24"/>
+        </w:rPr>
+        <w:t>{</w:t>
+      </w:r>
       <w:proofErr w:type="spellStart"/>
       <w:r>
         <w:rPr>
@@ -649,9 +657,35 @@
           <w:sz w:val="24"/>
           <w:szCs w:val="24"/>
         </w:rPr>
+        <w:t>toLowerCase</w:t>
+      </w:r>
+      <w:proofErr w:type="spellEnd"/>
+      <w:r>
+        <w:rPr>
+          <w:rFonts w:ascii="GDS Transport Website Light" w:hAnsi="GDS Transport Website Light"/>
+          <w:sz w:val="24"/>
+          <w:szCs w:val="24"/>
+        </w:rPr>
+        <w:t>(</w:t>
+      </w:r>
+      <w:proofErr w:type="spellStart"/>
+      <w:r>
+        <w:rPr>
+          <w:rFonts w:ascii="GDS Transport Website Light" w:hAnsi="GDS Transport Website Light"/>
+          <w:sz w:val="24"/>
+          <w:szCs w:val="24"/>
+        </w:rPr>
         <w:t>orderTypes</w:t>
       </w:r>
       <w:proofErr w:type="spellEnd"/>
+      <w:r>
+        <w:rPr>
+          <w:rFonts w:ascii="GDS Transport Website Light" w:hAnsi="GDS Transport Website Light"/>
+          <w:sz w:val="24"/>
+          <w:szCs w:val="24"/>
+        </w:rPr>
+        <w:t>)}</w:t>
+      </w:r>
       <w:r>
         <w:rPr>
           <w:rFonts w:ascii="GDS Transport Website Light" w:hAnsi="GDS Transport Website Light"/>
@@ -842,17 +876,7 @@
           <w:sz w:val="24"/>
           <w:szCs w:val="24"/>
         </w:rPr>
-        <w:t xml:space="preserve">You have been </w:t>
-      </w:r>
-      <w:bookmarkStart w:id="0" w:name="_GoBack"/>
-      <w:bookmarkEnd w:id="0"/>
-      <w:r>
-        <w:rPr>
-          <w:rFonts w:ascii="GDS Transport Website Light" w:hAnsi="GDS Transport Website Light"/>
-          <w:sz w:val="24"/>
-          <w:szCs w:val="24"/>
-        </w:rPr>
-        <w:t>named as a party.</w:t>
+        <w:t>You have been named as a party.</w:t>
       </w:r>
     </w:p>
     <w:p>
@@ -1330,13 +1354,13 @@
         <mc:AlternateContent>
           <mc:Choice Requires="wps">
             <w:drawing>
-              <wp:anchor distT="114300" distB="114300" distL="114300" distR="114300" simplePos="0" relativeHeight="251662336" behindDoc="0" locked="0" layoutInCell="1" hidden="0" allowOverlap="1" wp14:anchorId="053F3E7D" wp14:editId="33B5605C">
+              <wp:anchor distT="114300" distB="114300" distL="114300" distR="114300" simplePos="0" relativeHeight="251662336" behindDoc="0" locked="0" layoutInCell="1" hidden="0" allowOverlap="1" wp14:anchorId="053F3E7D" wp14:editId="341BF86D">
                 <wp:simplePos x="0" y="0"/>
                 <wp:positionH relativeFrom="column">
                   <wp:posOffset>-343535</wp:posOffset>
                 </wp:positionH>
                 <wp:positionV relativeFrom="paragraph">
-                  <wp:posOffset>143510</wp:posOffset>
+                  <wp:posOffset>156210</wp:posOffset>
                 </wp:positionV>
                 <wp:extent cx="101600" cy="285750"/>
                 <wp:effectExtent l="0" t="0" r="0" b="6350"/>
@@ -1385,7 +1409,7 @@
           </mc:Choice>
           <mc:Fallback>
             <w:pict>
-              <v:rect w14:anchorId="053F3E7D" id="Rectangle 3" o:spid="_x0000_s1026" style="position:absolute;left:0;text-align:left;margin-left:-27.05pt;margin-top:11.3pt;width:8pt;height:22.5pt;z-index:251662336;visibility:visible;mso-wrap-style:square;mso-width-percent:0;mso-wrap-distance-left:9pt;mso-wrap-distance-top:9pt;mso-wrap-distance-right:9pt;mso-wrap-distance-bottom:9pt;mso-position-horizontal:absolute;mso-position-horizontal-relative:text;mso-position-vertical:absolute;mso-position-vertical-relative:text;mso-width-percent:0;mso-width-relative:margin;v-text-anchor:middle" o:gfxdata="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" fillcolor="#bfc1c3" stroked="f">
+              <v:rect w14:anchorId="053F3E7D" id="Rectangle 3" o:spid="_x0000_s1026" style="position:absolute;left:0;text-align:left;margin-left:-27.05pt;margin-top:12.3pt;width:8pt;height:22.5pt;z-index:251662336;visibility:visible;mso-wrap-style:square;mso-width-percent:0;mso-wrap-distance-left:9pt;mso-wrap-distance-top:9pt;mso-wrap-distance-right:9pt;mso-wrap-distance-bottom:9pt;mso-position-horizontal:absolute;mso-position-horizontal-relative:text;mso-position-vertical:absolute;mso-position-vertical-relative:text;mso-width-percent:0;mso-width-relative:margin;v-text-anchor:middle" o:gfxdata="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" fillcolor="#bfc1c3" stroked="f">
                 <v:textbox inset="2.53958mm,2.53958mm,2.53958mm,2.53958mm">
                   <w:txbxContent>
                     <w:p>
@@ -1429,7 +1453,17 @@
           <w:sz w:val="24"/>
           <w:szCs w:val="24"/>
         </w:rPr>
-        <w:t>Take this notice with you - you'll need to show it to a court official.</w:t>
+        <w:t>Take th</w:t>
+      </w:r>
+      <w:bookmarkStart w:id="0" w:name="_GoBack"/>
+      <w:bookmarkEnd w:id="0"/>
+      <w:r>
+        <w:rPr>
+          <w:rFonts w:ascii="GDS Transport Website Light" w:hAnsi="GDS Transport Website Light"/>
+          <w:sz w:val="24"/>
+          <w:szCs w:val="24"/>
+        </w:rPr>
+        <w:t>is notice with you - you'll need to show it to a court official.</w:t>
       </w:r>
     </w:p>
     <w:p>
@@ -3316,7 +3350,7 @@
 </file>
 
 <file path=customXml/itemProps1.xml><?xml version="1.0" encoding="utf-8"?>
-<ds:datastoreItem xmlns:ds="http://schemas.openxmlformats.org/officeDocument/2006/customXml" ds:itemID="{FBE323F9-0233-5F4B-8F75-7B268A918A16}">
+<ds:datastoreItem xmlns:ds="http://schemas.openxmlformats.org/officeDocument/2006/customXml" ds:itemID="{DF2E1D34-01CD-194F-B6BC-509FCBAB1EBB}">
   <ds:schemaRefs>
     <ds:schemaRef ds:uri="http://schemas.openxmlformats.org/officeDocument/2006/bibliography"/>
   </ds:schemaRefs>

</xml_diff>

<commit_message>
FPLA-753: Merged in with 770 update court mappings
</commit_message>
<xml_diff>
--- a/docker/docmosis/templates/FL-PLW-HNO-ENG-00092.docx
+++ b/docker/docmosis/templates/FL-PLW-HNO-ENG-00092.docx
@@ -19,7 +19,7 @@
           <w:color w:val="000000" w:themeColor="text1"/>
         </w:rPr>
         <w:drawing>
-          <wp:anchor distT="0" distB="0" distL="114300" distR="114300" simplePos="0" relativeHeight="251660288" behindDoc="1" locked="0" layoutInCell="1" allowOverlap="1" wp14:anchorId="07EBE530" wp14:editId="70AA2CB2">
+          <wp:anchor distT="0" distB="0" distL="114300" distR="114300" simplePos="0" relativeHeight="251660288" behindDoc="1" locked="0" layoutInCell="1" allowOverlap="1" wp14:anchorId="07EBE530" wp14:editId="5D157CBF">
             <wp:simplePos x="0" y="0"/>
             <wp:positionH relativeFrom="column">
               <wp:posOffset>4520565</wp:posOffset>
@@ -80,7 +80,7 @@
           <w:color w:val="000000" w:themeColor="text1"/>
         </w:rPr>
         <w:drawing>
-          <wp:anchor distT="0" distB="0" distL="114300" distR="114300" simplePos="0" relativeHeight="251659264" behindDoc="0" locked="0" layoutInCell="1" allowOverlap="1" wp14:anchorId="2107FDFE" wp14:editId="73C71401">
+          <wp:anchor distT="0" distB="0" distL="114300" distR="114300" simplePos="0" relativeHeight="251659264" behindDoc="0" locked="0" layoutInCell="1" allowOverlap="1" wp14:anchorId="2107FDFE" wp14:editId="540CDF43">
             <wp:simplePos x="0" y="0"/>
             <wp:positionH relativeFrom="margin">
               <wp:posOffset>-338455</wp:posOffset>
@@ -89,7 +89,7 @@
               <wp:posOffset>-41910</wp:posOffset>
             </wp:positionV>
             <wp:extent cx="736600" cy="652145"/>
-            <wp:effectExtent l="0" t="0" r="0" b="0"/>
+            <wp:effectExtent l="0" t="0" r="0" b="6350"/>
             <wp:wrapSquare wrapText="bothSides"/>
             <wp:docPr id="1" name="Picture 1"/>
             <wp:cNvGraphicFramePr>
@@ -133,6 +133,12 @@
                 </pic:pic>
               </a:graphicData>
             </a:graphic>
+            <wp14:sizeRelH relativeFrom="margin">
+              <wp14:pctWidth>0</wp14:pctWidth>
+            </wp14:sizeRelH>
+            <wp14:sizeRelV relativeFrom="margin">
+              <wp14:pctHeight>0</wp14:pctHeight>
+            </wp14:sizeRelV>
           </wp:anchor>
         </w:drawing>
       </w:r>
@@ -540,15 +546,7 @@
           <w:szCs w:val="28"/>
         </w:rPr>
       </w:pPr>
-      <w:r>
-        <w:rPr>
-          <w:rFonts w:ascii="GDS Transport Website Light" w:eastAsia="Times New Roman" w:hAnsi="GDS Transport Website Light"/>
-          <w:color w:val="000000" w:themeColor="text1"/>
-          <w:sz w:val="28"/>
-          <w:szCs w:val="28"/>
-        </w:rPr>
-        <w:t xml:space="preserve">Family court sitting at </w:t>
-      </w:r>
+      <w:bookmarkStart w:id="0" w:name="_GoBack"/>
       <w:r>
         <w:rPr>
           <w:rFonts w:ascii="GDS Transport Website Light" w:eastAsia="Times New Roman" w:hAnsi="GDS Transport Website Light"/>
@@ -566,7 +564,16 @@
           <w:sz w:val="28"/>
           <w:szCs w:val="28"/>
         </w:rPr>
-        <w:t>courtLocation</w:t>
+        <w:t>court</w:t>
+      </w:r>
+      <w:r>
+        <w:rPr>
+          <w:rFonts w:ascii="GDS Transport Website Light" w:eastAsia="Times New Roman" w:hAnsi="GDS Transport Website Light"/>
+          <w:color w:val="000000" w:themeColor="text1"/>
+          <w:sz w:val="28"/>
+          <w:szCs w:val="28"/>
+        </w:rPr>
+        <w:t>Name</w:t>
       </w:r>
       <w:proofErr w:type="spellEnd"/>
       <w:r>
@@ -579,6 +586,7 @@
         <w:t>&gt;&gt;</w:t>
       </w:r>
     </w:p>
+    <w:bookmarkEnd w:id="0"/>
     <w:p>
       <w:pPr>
         <w:ind w:left="-567" w:right="-608"/>
@@ -1453,17 +1461,7 @@
           <w:sz w:val="24"/>
           <w:szCs w:val="24"/>
         </w:rPr>
-        <w:t>Take th</w:t>
-      </w:r>
-      <w:bookmarkStart w:id="0" w:name="_GoBack"/>
-      <w:bookmarkEnd w:id="0"/>
-      <w:r>
-        <w:rPr>
-          <w:rFonts w:ascii="GDS Transport Website Light" w:hAnsi="GDS Transport Website Light"/>
-          <w:sz w:val="24"/>
-          <w:szCs w:val="24"/>
-        </w:rPr>
-        <w:t>is notice with you - you'll need to show it to a court official.</w:t>
+        <w:t>Take this notice with you - you'll need to show it to a court official.</w:t>
       </w:r>
     </w:p>
     <w:p>
@@ -3350,7 +3348,7 @@
 </file>
 
 <file path=customXml/itemProps1.xml><?xml version="1.0" encoding="utf-8"?>
-<ds:datastoreItem xmlns:ds="http://schemas.openxmlformats.org/officeDocument/2006/customXml" ds:itemID="{DF2E1D34-01CD-194F-B6BC-509FCBAB1EBB}">
+<ds:datastoreItem xmlns:ds="http://schemas.openxmlformats.org/officeDocument/2006/customXml" ds:itemID="{A602B680-F926-224A-AC82-C13BC9DA632F}">
   <ds:schemaRefs>
     <ds:schemaRef ds:uri="http://schemas.openxmlformats.org/officeDocument/2006/bibliography"/>
   </ds:schemaRefs>

</xml_diff>

<commit_message>
Fixed spacing on C6 templates
</commit_message>
<xml_diff>
--- a/docker/docmosis/templates/FL-PLW-HNO-ENG-00092.docx
+++ b/docker/docmosis/templates/FL-PLW-HNO-ENG-00092.docx
@@ -546,7 +546,6 @@
           <w:szCs w:val="28"/>
         </w:rPr>
       </w:pPr>
-      <w:bookmarkStart w:id="0" w:name="_GoBack"/>
       <w:r>
         <w:rPr>
           <w:rFonts w:ascii="GDS Transport Website Light" w:eastAsia="Times New Roman" w:hAnsi="GDS Transport Website Light"/>
@@ -586,7 +585,6 @@
         <w:t>&gt;&gt;</w:t>
       </w:r>
     </w:p>
-    <w:bookmarkEnd w:id="0"/>
     <w:p>
       <w:pPr>
         <w:ind w:left="-567" w:right="-608"/>
@@ -1055,21 +1053,39 @@
           <w:sz w:val="24"/>
           <w:szCs w:val="24"/>
         </w:rPr>
-        <w:t>Date</w:t>
-      </w:r>
-      <w:r>
-        <w:rPr>
-          <w:sz w:val="24"/>
-          <w:szCs w:val="24"/>
-        </w:rPr>
-        <w:t xml:space="preserve"> </w:t>
-      </w:r>
-      <w:r>
-        <w:rPr>
-          <w:sz w:val="24"/>
-          <w:szCs w:val="24"/>
-        </w:rPr>
-        <w:t xml:space="preserve">                  </w:t>
+        <w:t>Dat</w:t>
+      </w:r>
+      <w:r>
+        <w:rPr>
+          <w:rFonts w:ascii="GDS Transport Website Light" w:hAnsi="GDS Transport Website Light"/>
+          <w:sz w:val="24"/>
+          <w:szCs w:val="24"/>
+        </w:rPr>
+        <w:t>e</w:t>
+      </w:r>
+      <w:r>
+        <w:rPr>
+          <w:rFonts w:ascii="GDS Transport Website Light" w:hAnsi="GDS Transport Website Light"/>
+          <w:sz w:val="24"/>
+          <w:szCs w:val="24"/>
+        </w:rPr>
+        <w:tab/>
+      </w:r>
+      <w:r>
+        <w:rPr>
+          <w:rFonts w:ascii="GDS Transport Website Light" w:hAnsi="GDS Transport Website Light"/>
+          <w:sz w:val="24"/>
+          <w:szCs w:val="24"/>
+        </w:rPr>
+        <w:tab/>
+      </w:r>
+      <w:r>
+        <w:rPr>
+          <w:rFonts w:ascii="GDS Transport Website Light" w:hAnsi="GDS Transport Website Light"/>
+          <w:sz w:val="24"/>
+          <w:szCs w:val="24"/>
+        </w:rPr>
+        <w:tab/>
       </w:r>
       <w:r>
         <w:rPr>
@@ -1090,9 +1106,10 @@
           <w:sz w:val="24"/>
           <w:szCs w:val="24"/>
         </w:rPr>
-        <w:t>hearingDate</w:t>
-      </w:r>
-      <w:proofErr w:type="spellEnd"/>
+        <w:t>hear</w:t>
+      </w:r>
+      <w:bookmarkStart w:id="0" w:name="_GoBack"/>
+      <w:bookmarkEnd w:id="0"/>
       <w:r>
         <w:rPr>
           <w:rFonts w:ascii="GDS Transport Website" w:hAnsi="GDS Transport Website"/>
@@ -1101,49 +1118,9 @@
           <w:sz w:val="24"/>
           <w:szCs w:val="24"/>
         </w:rPr>
-        <w:t>&gt;&gt;</w:t>
-      </w:r>
-      <w:r>
-        <w:rPr>
-          <w:b/>
-          <w:sz w:val="24"/>
-          <w:szCs w:val="24"/>
-        </w:rPr>
-        <w:t xml:space="preserve"> </w:t>
-      </w:r>
-    </w:p>
-    <w:p>
-      <w:pPr>
-        <w:ind w:right="-608"/>
-        <w:rPr>
-          <w:rFonts w:ascii="GDS Transport Website Light" w:eastAsia="Times New Roman" w:hAnsi="GDS Transport Website Light"/>
-          <w:color w:val="000000" w:themeColor="text1"/>
-          <w:sz w:val="28"/>
-          <w:szCs w:val="28"/>
-        </w:rPr>
-      </w:pPr>
-      <w:r>
-        <w:rPr>
-          <w:rFonts w:ascii="GDS Transport Website Light" w:hAnsi="GDS Transport Website Light"/>
-          <w:sz w:val="24"/>
-          <w:szCs w:val="24"/>
-        </w:rPr>
-        <w:t>Venue</w:t>
-      </w:r>
-      <w:r>
-        <w:rPr>
-          <w:sz w:val="24"/>
-          <w:szCs w:val="24"/>
-        </w:rPr>
-        <w:t xml:space="preserve"> </w:t>
-      </w:r>
-      <w:r>
-        <w:rPr>
-          <w:sz w:val="24"/>
-          <w:szCs w:val="24"/>
-        </w:rPr>
-        <w:t xml:space="preserve">               </w:t>
-      </w:r>
+        <w:t>ingDate</w:t>
+      </w:r>
+      <w:proofErr w:type="spellEnd"/>
       <w:r>
         <w:rPr>
           <w:rFonts w:ascii="GDS Transport Website" w:hAnsi="GDS Transport Website"/>
@@ -1152,9 +1129,49 @@
           <w:sz w:val="24"/>
           <w:szCs w:val="24"/>
         </w:rPr>
-        <w:t>&lt;&lt;</w:t>
-      </w:r>
-      <w:proofErr w:type="spellStart"/>
+        <w:t>&gt;&gt;</w:t>
+      </w:r>
+      <w:r>
+        <w:rPr>
+          <w:b/>
+          <w:sz w:val="24"/>
+          <w:szCs w:val="24"/>
+        </w:rPr>
+        <w:t xml:space="preserve"> </w:t>
+      </w:r>
+    </w:p>
+    <w:p>
+      <w:pPr>
+        <w:ind w:right="-608"/>
+        <w:rPr>
+          <w:rFonts w:ascii="GDS Transport Website Light" w:eastAsia="Times New Roman" w:hAnsi="GDS Transport Website Light"/>
+          <w:color w:val="000000" w:themeColor="text1"/>
+          <w:sz w:val="28"/>
+          <w:szCs w:val="28"/>
+        </w:rPr>
+      </w:pPr>
+      <w:r>
+        <w:rPr>
+          <w:rFonts w:ascii="GDS Transport Website Light" w:hAnsi="GDS Transport Website Light"/>
+          <w:sz w:val="24"/>
+          <w:szCs w:val="24"/>
+        </w:rPr>
+        <w:t>Venue</w:t>
+      </w:r>
+      <w:r>
+        <w:rPr>
+          <w:sz w:val="24"/>
+          <w:szCs w:val="24"/>
+        </w:rPr>
+        <w:tab/>
+      </w:r>
+      <w:r>
+        <w:rPr>
+          <w:sz w:val="24"/>
+          <w:szCs w:val="24"/>
+        </w:rPr>
+        <w:tab/>
+      </w:r>
       <w:r>
         <w:rPr>
           <w:rFonts w:ascii="GDS Transport Website" w:hAnsi="GDS Transport Website"/>
@@ -1163,9 +1180,9 @@
           <w:sz w:val="24"/>
           <w:szCs w:val="24"/>
         </w:rPr>
-        <w:t>hearingVenue</w:t>
-      </w:r>
-      <w:proofErr w:type="spellEnd"/>
+        <w:t>&lt;&lt;</w:t>
+      </w:r>
+      <w:proofErr w:type="spellStart"/>
       <w:r>
         <w:rPr>
           <w:rFonts w:ascii="GDS Transport Website" w:hAnsi="GDS Transport Website"/>
@@ -1174,34 +1191,9 @@
           <w:sz w:val="24"/>
           <w:szCs w:val="24"/>
         </w:rPr>
-        <w:t>&gt;&gt;</w:t>
-      </w:r>
-    </w:p>
-    <w:p>
-      <w:pPr>
-        <w:ind w:right="-608"/>
-        <w:rPr>
-          <w:rFonts w:ascii="GDS Transport Website Light" w:eastAsia="Times New Roman" w:hAnsi="GDS Transport Website Light"/>
-          <w:color w:val="000000" w:themeColor="text1"/>
-          <w:sz w:val="28"/>
-          <w:szCs w:val="28"/>
-        </w:rPr>
-      </w:pPr>
-      <w:r>
-        <w:rPr>
-          <w:rFonts w:ascii="GDS Transport Website Light" w:hAnsi="GDS Transport Website Light"/>
-          <w:sz w:val="24"/>
-          <w:szCs w:val="24"/>
-        </w:rPr>
-        <w:t>Pre-hearing</w:t>
-      </w:r>
-      <w:r>
-        <w:rPr>
-          <w:sz w:val="24"/>
-          <w:szCs w:val="24"/>
-        </w:rPr>
-        <w:t xml:space="preserve">      </w:t>
-      </w:r>
+        <w:t>hearingVenue</w:t>
+      </w:r>
+      <w:proofErr w:type="spellEnd"/>
       <w:r>
         <w:rPr>
           <w:rFonts w:ascii="GDS Transport Website" w:hAnsi="GDS Transport Website"/>
@@ -1210,9 +1202,41 @@
           <w:sz w:val="24"/>
           <w:szCs w:val="24"/>
         </w:rPr>
-        <w:t>&lt;&lt;</w:t>
-      </w:r>
-      <w:proofErr w:type="spellStart"/>
+        <w:t>&gt;&gt;</w:t>
+      </w:r>
+    </w:p>
+    <w:p>
+      <w:pPr>
+        <w:ind w:right="-608"/>
+        <w:rPr>
+          <w:rFonts w:ascii="GDS Transport Website Light" w:eastAsia="Times New Roman" w:hAnsi="GDS Transport Website Light"/>
+          <w:color w:val="000000" w:themeColor="text1"/>
+          <w:sz w:val="28"/>
+          <w:szCs w:val="28"/>
+        </w:rPr>
+      </w:pPr>
+      <w:r>
+        <w:rPr>
+          <w:rFonts w:ascii="GDS Transport Website Light" w:hAnsi="GDS Transport Website Light"/>
+          <w:sz w:val="24"/>
+          <w:szCs w:val="24"/>
+        </w:rPr>
+        <w:t>Pre-hearing</w:t>
+      </w:r>
+      <w:r>
+        <w:rPr>
+          <w:sz w:val="24"/>
+          <w:szCs w:val="24"/>
+        </w:rPr>
+        <w:tab/>
+      </w:r>
+      <w:r>
+        <w:rPr>
+          <w:sz w:val="24"/>
+          <w:szCs w:val="24"/>
+        </w:rPr>
+        <w:tab/>
+      </w:r>
       <w:r>
         <w:rPr>
           <w:rFonts w:ascii="GDS Transport Website" w:hAnsi="GDS Transport Website"/>
@@ -1221,9 +1245,9 @@
           <w:sz w:val="24"/>
           <w:szCs w:val="24"/>
         </w:rPr>
-        <w:t>preHearingAttendance</w:t>
-      </w:r>
-      <w:proofErr w:type="spellEnd"/>
+        <w:t>&lt;&lt;</w:t>
+      </w:r>
+      <w:proofErr w:type="spellStart"/>
       <w:r>
         <w:rPr>
           <w:rFonts w:ascii="GDS Transport Website" w:hAnsi="GDS Transport Website"/>
@@ -1232,6 +1256,17 @@
           <w:sz w:val="24"/>
           <w:szCs w:val="24"/>
         </w:rPr>
+        <w:t>preHearingAttendance</w:t>
+      </w:r>
+      <w:proofErr w:type="spellEnd"/>
+      <w:r>
+        <w:rPr>
+          <w:rFonts w:ascii="GDS Transport Website" w:hAnsi="GDS Transport Website"/>
+          <w:b/>
+          <w:bCs/>
+          <w:sz w:val="24"/>
+          <w:szCs w:val="24"/>
+        </w:rPr>
         <w:t>&gt;&gt;</w:t>
       </w:r>
     </w:p>
@@ -1251,7 +1286,15 @@
           <w:sz w:val="24"/>
           <w:szCs w:val="24"/>
         </w:rPr>
-        <w:t>Hearing</w:t>
+        <w:t>Hearin</w:t>
+      </w:r>
+      <w:r>
+        <w:rPr>
+          <w:rFonts w:ascii="GDS Transport Website Light" w:hAnsi="GDS Transport Website Light"/>
+          <w:sz w:val="24"/>
+          <w:szCs w:val="24"/>
+        </w:rPr>
+        <w:t>g</w:t>
       </w:r>
       <w:r>
         <w:rPr>
@@ -1263,17 +1306,11 @@
       </w:r>
       <w:r>
         <w:rPr>
-          <w:sz w:val="24"/>
-          <w:szCs w:val="24"/>
-        </w:rPr>
-        <w:t xml:space="preserve">     </w:t>
-      </w:r>
-      <w:r>
-        <w:rPr>
-          <w:sz w:val="24"/>
-          <w:szCs w:val="24"/>
-        </w:rPr>
-        <w:t xml:space="preserve"> </w:t>
+          <w:rFonts w:ascii="GDS Transport Website Light" w:hAnsi="GDS Transport Website Light"/>
+          <w:sz w:val="24"/>
+          <w:szCs w:val="24"/>
+        </w:rPr>
+        <w:tab/>
       </w:r>
       <w:r>
         <w:rPr>
@@ -3348,7 +3385,7 @@
 </file>
 
 <file path=customXml/itemProps1.xml><?xml version="1.0" encoding="utf-8"?>
-<ds:datastoreItem xmlns:ds="http://schemas.openxmlformats.org/officeDocument/2006/customXml" ds:itemID="{A602B680-F926-224A-AC82-C13BC9DA632F}">
+<ds:datastoreItem xmlns:ds="http://schemas.openxmlformats.org/officeDocument/2006/customXml" ds:itemID="{791BF6F0-A1AE-904F-A7BC-2BAC41D9B553}">
   <ds:schemaRefs>
     <ds:schemaRef ds:uri="http://schemas.openxmlformats.org/officeDocument/2006/bibliography"/>
   </ds:schemaRefs>

</xml_diff>

<commit_message>
More format fixing for C6 and C6a templates
</commit_message>
<xml_diff>
--- a/docker/docmosis/templates/FL-PLW-HNO-ENG-00092.docx
+++ b/docker/docmosis/templates/FL-PLW-HNO-ENG-00092.docx
@@ -19,15 +19,15 @@
           <w:color w:val="000000" w:themeColor="text1"/>
         </w:rPr>
         <w:drawing>
-          <wp:anchor distT="0" distB="0" distL="114300" distR="114300" simplePos="0" relativeHeight="251660288" behindDoc="1" locked="0" layoutInCell="1" allowOverlap="1" wp14:anchorId="07EBE530" wp14:editId="5D157CBF">
+          <wp:anchor distT="0" distB="0" distL="114300" distR="114300" simplePos="0" relativeHeight="251660288" behindDoc="1" locked="0" layoutInCell="1" allowOverlap="1" wp14:anchorId="07EBE530" wp14:editId="7945855B">
             <wp:simplePos x="0" y="0"/>
             <wp:positionH relativeFrom="column">
-              <wp:posOffset>4520565</wp:posOffset>
+              <wp:posOffset>4536440</wp:posOffset>
             </wp:positionH>
             <wp:positionV relativeFrom="paragraph">
-              <wp:posOffset>-121285</wp:posOffset>
+              <wp:posOffset>-43180</wp:posOffset>
             </wp:positionV>
-            <wp:extent cx="907345" cy="876300"/>
+            <wp:extent cx="907200" cy="878400"/>
             <wp:effectExtent l="0" t="0" r="0" b="0"/>
             <wp:wrapNone/>
             <wp:docPr id="2" name="Picture 2" descr="A close up of a logo&#10;&#10;Description automatically generated"/>
@@ -56,7 +56,7 @@
                   <pic:spPr>
                     <a:xfrm>
                       <a:off x="0" y="0"/>
-                      <a:ext cx="907345" cy="876300"/>
+                      <a:ext cx="907200" cy="878400"/>
                     </a:xfrm>
                     <a:prstGeom prst="rect">
                       <a:avLst/>
@@ -80,7 +80,7 @@
           <w:color w:val="000000" w:themeColor="text1"/>
         </w:rPr>
         <w:drawing>
-          <wp:anchor distT="0" distB="0" distL="114300" distR="114300" simplePos="0" relativeHeight="251659264" behindDoc="0" locked="0" layoutInCell="1" allowOverlap="1" wp14:anchorId="2107FDFE" wp14:editId="540CDF43">
+          <wp:anchor distT="0" distB="0" distL="114300" distR="114300" simplePos="0" relativeHeight="251659264" behindDoc="0" locked="0" layoutInCell="1" allowOverlap="1" wp14:anchorId="2107FDFE" wp14:editId="681CC89C">
             <wp:simplePos x="0" y="0"/>
             <wp:positionH relativeFrom="margin">
               <wp:posOffset>-338455</wp:posOffset>
@@ -591,8 +591,8 @@
         <w:rPr>
           <w:rFonts w:ascii="GDS Transport Website Light" w:eastAsia="Times New Roman" w:hAnsi="GDS Transport Website Light"/>
           <w:color w:val="000000" w:themeColor="text1"/>
-          <w:sz w:val="20"/>
-          <w:szCs w:val="20"/>
+          <w:sz w:val="28"/>
+          <w:szCs w:val="28"/>
         </w:rPr>
       </w:pPr>
     </w:p>
@@ -900,9 +900,7 @@
       <w:pPr>
         <w:ind w:left="-567" w:right="-608"/>
         <w:rPr>
-          <w:rFonts w:ascii="GDS Transport Website" w:eastAsia="Times New Roman" w:hAnsi="GDS Transport Website"/>
-          <w:b/>
-          <w:bCs/>
+          <w:rFonts w:ascii="GDS Transport Website Light" w:eastAsia="Times New Roman" w:hAnsi="GDS Transport Website Light"/>
           <w:color w:val="000000" w:themeColor="text1"/>
           <w:sz w:val="28"/>
           <w:szCs w:val="28"/>
@@ -923,12 +921,10 @@
       <w:pPr>
         <w:ind w:left="-567" w:right="-608"/>
         <w:rPr>
-          <w:rFonts w:ascii="GDS Transport Website" w:eastAsia="Times New Roman" w:hAnsi="GDS Transport Website"/>
-          <w:b/>
-          <w:bCs/>
-          <w:color w:val="000000" w:themeColor="text1"/>
-          <w:sz w:val="24"/>
-          <w:szCs w:val="24"/>
+          <w:rFonts w:ascii="GDS Transport Website Light" w:eastAsia="Times New Roman" w:hAnsi="GDS Transport Website Light"/>
+          <w:color w:val="000000" w:themeColor="text1"/>
+          <w:sz w:val="28"/>
+          <w:szCs w:val="28"/>
         </w:rPr>
       </w:pPr>
     </w:p>
@@ -936,9 +932,10 @@
       <w:pPr>
         <w:ind w:left="-567" w:right="-608"/>
         <w:rPr>
-          <w:rFonts w:ascii="GDS Transport Website" w:hAnsi="GDS Transport Website"/>
-          <w:sz w:val="24"/>
-          <w:szCs w:val="24"/>
+          <w:rFonts w:ascii="GDS Transport Website Light" w:eastAsia="Times New Roman" w:hAnsi="GDS Transport Website Light"/>
+          <w:color w:val="000000" w:themeColor="text1"/>
+          <w:sz w:val="28"/>
+          <w:szCs w:val="28"/>
         </w:rPr>
       </w:pPr>
       <w:r>
@@ -955,7 +952,23 @@
           <w:sz w:val="24"/>
           <w:szCs w:val="24"/>
         </w:rPr>
-        <w:t xml:space="preserve">. Read the </w:t>
+        <w:t>.</w:t>
+      </w:r>
+      <w:r>
+        <w:rPr>
+          <w:rFonts w:ascii="GDS Transport Website Light" w:hAnsi="GDS Transport Website Light"/>
+          <w:sz w:val="24"/>
+          <w:szCs w:val="24"/>
+        </w:rPr>
+        <w:tab/>
+      </w:r>
+      <w:r>
+        <w:rPr>
+          <w:rFonts w:ascii="GDS Transport Website Light" w:hAnsi="GDS Transport Website Light"/>
+          <w:sz w:val="24"/>
+          <w:szCs w:val="24"/>
+        </w:rPr>
+        <w:t xml:space="preserve">Read the </w:t>
       </w:r>
       <w:r>
         <w:rPr>
@@ -1008,7 +1021,23 @@
           <w:sz w:val="24"/>
           <w:szCs w:val="24"/>
         </w:rPr>
-        <w:t xml:space="preserve">. You should go to the </w:t>
+        <w:t>.</w:t>
+      </w:r>
+      <w:r>
+        <w:rPr>
+          <w:rFonts w:ascii="GDS Transport Website Light" w:hAnsi="GDS Transport Website Light"/>
+          <w:sz w:val="24"/>
+          <w:szCs w:val="24"/>
+        </w:rPr>
+        <w:tab/>
+      </w:r>
+      <w:r>
+        <w:rPr>
+          <w:rFonts w:ascii="GDS Transport Website Light" w:hAnsi="GDS Transport Website Light"/>
+          <w:sz w:val="24"/>
+          <w:szCs w:val="24"/>
+        </w:rPr>
+        <w:t xml:space="preserve">You should go to the </w:t>
       </w:r>
       <w:r>
         <w:rPr>
@@ -1062,6 +1091,30 @@
           <w:szCs w:val="24"/>
         </w:rPr>
         <w:t>e</w:t>
+      </w:r>
+      <w:r>
+        <w:rPr>
+          <w:rFonts w:ascii="GDS Transport Website Light" w:hAnsi="GDS Transport Website Light"/>
+          <w:sz w:val="24"/>
+          <w:szCs w:val="24"/>
+        </w:rPr>
+        <w:tab/>
+      </w:r>
+      <w:r>
+        <w:rPr>
+          <w:rFonts w:ascii="GDS Transport Website Light" w:hAnsi="GDS Transport Website Light"/>
+          <w:sz w:val="24"/>
+          <w:szCs w:val="24"/>
+        </w:rPr>
+        <w:tab/>
+      </w:r>
+      <w:r>
+        <w:rPr>
+          <w:rFonts w:ascii="GDS Transport Website Light" w:hAnsi="GDS Transport Website Light"/>
+          <w:sz w:val="24"/>
+          <w:szCs w:val="24"/>
+        </w:rPr>
+        <w:tab/>
       </w:r>
       <w:r>
         <w:rPr>
@@ -1106,10 +1159,9 @@
           <w:sz w:val="24"/>
           <w:szCs w:val="24"/>
         </w:rPr>
-        <w:t>hear</w:t>
-      </w:r>
-      <w:bookmarkStart w:id="0" w:name="_GoBack"/>
-      <w:bookmarkEnd w:id="0"/>
+        <w:t>hearingDate</w:t>
+      </w:r>
+      <w:proofErr w:type="spellEnd"/>
       <w:r>
         <w:rPr>
           <w:rFonts w:ascii="GDS Transport Website" w:hAnsi="GDS Transport Website"/>
@@ -1118,9 +1170,70 @@
           <w:sz w:val="24"/>
           <w:szCs w:val="24"/>
         </w:rPr>
-        <w:t>ingDate</w:t>
-      </w:r>
-      <w:proofErr w:type="spellEnd"/>
+        <w:t>&gt;&gt;</w:t>
+      </w:r>
+      <w:r>
+        <w:rPr>
+          <w:b/>
+          <w:sz w:val="24"/>
+          <w:szCs w:val="24"/>
+        </w:rPr>
+        <w:t xml:space="preserve"> </w:t>
+      </w:r>
+    </w:p>
+    <w:p>
+      <w:pPr>
+        <w:ind w:right="-608"/>
+        <w:rPr>
+          <w:rFonts w:ascii="GDS Transport Website Light" w:eastAsia="Times New Roman" w:hAnsi="GDS Transport Website Light"/>
+          <w:color w:val="000000" w:themeColor="text1"/>
+          <w:sz w:val="28"/>
+          <w:szCs w:val="28"/>
+        </w:rPr>
+      </w:pPr>
+      <w:r>
+        <w:rPr>
+          <w:rFonts w:ascii="GDS Transport Website Light" w:hAnsi="GDS Transport Website Light"/>
+          <w:sz w:val="24"/>
+          <w:szCs w:val="24"/>
+        </w:rPr>
+        <w:t>Venue</w:t>
+      </w:r>
+      <w:r>
+        <w:rPr>
+          <w:sz w:val="24"/>
+          <w:szCs w:val="24"/>
+        </w:rPr>
+        <w:tab/>
+      </w:r>
+      <w:r>
+        <w:rPr>
+          <w:sz w:val="24"/>
+          <w:szCs w:val="24"/>
+        </w:rPr>
+        <w:tab/>
+      </w:r>
+      <w:r>
+        <w:rPr>
+          <w:sz w:val="24"/>
+          <w:szCs w:val="24"/>
+        </w:rPr>
+        <w:tab/>
+      </w:r>
+      <w:r>
+        <w:rPr>
+          <w:sz w:val="24"/>
+          <w:szCs w:val="24"/>
+        </w:rPr>
+        <w:tab/>
+      </w:r>
+      <w:r>
+        <w:rPr>
+          <w:sz w:val="24"/>
+          <w:szCs w:val="24"/>
+        </w:rPr>
+        <w:tab/>
+      </w:r>
       <w:r>
         <w:rPr>
           <w:rFonts w:ascii="GDS Transport Website" w:hAnsi="GDS Transport Website"/>
@@ -1129,49 +1242,9 @@
           <w:sz w:val="24"/>
           <w:szCs w:val="24"/>
         </w:rPr>
-        <w:t>&gt;&gt;</w:t>
-      </w:r>
-      <w:r>
-        <w:rPr>
-          <w:b/>
-          <w:sz w:val="24"/>
-          <w:szCs w:val="24"/>
-        </w:rPr>
-        <w:t xml:space="preserve"> </w:t>
-      </w:r>
-    </w:p>
-    <w:p>
-      <w:pPr>
-        <w:ind w:right="-608"/>
-        <w:rPr>
-          <w:rFonts w:ascii="GDS Transport Website Light" w:eastAsia="Times New Roman" w:hAnsi="GDS Transport Website Light"/>
-          <w:color w:val="000000" w:themeColor="text1"/>
-          <w:sz w:val="28"/>
-          <w:szCs w:val="28"/>
-        </w:rPr>
-      </w:pPr>
-      <w:r>
-        <w:rPr>
-          <w:rFonts w:ascii="GDS Transport Website Light" w:hAnsi="GDS Transport Website Light"/>
-          <w:sz w:val="24"/>
-          <w:szCs w:val="24"/>
-        </w:rPr>
-        <w:t>Venue</w:t>
-      </w:r>
-      <w:r>
-        <w:rPr>
-          <w:sz w:val="24"/>
-          <w:szCs w:val="24"/>
-        </w:rPr>
-        <w:tab/>
-      </w:r>
-      <w:r>
-        <w:rPr>
-          <w:sz w:val="24"/>
-          <w:szCs w:val="24"/>
-        </w:rPr>
-        <w:tab/>
-      </w:r>
+        <w:t>&lt;&lt;</w:t>
+      </w:r>
+      <w:proofErr w:type="spellStart"/>
       <w:r>
         <w:rPr>
           <w:rFonts w:ascii="GDS Transport Website" w:hAnsi="GDS Transport Website"/>
@@ -1180,9 +1253,9 @@
           <w:sz w:val="24"/>
           <w:szCs w:val="24"/>
         </w:rPr>
-        <w:t>&lt;&lt;</w:t>
-      </w:r>
-      <w:proofErr w:type="spellStart"/>
+        <w:t>hearingVenue</w:t>
+      </w:r>
+      <w:proofErr w:type="spellEnd"/>
       <w:r>
         <w:rPr>
           <w:rFonts w:ascii="GDS Transport Website" w:hAnsi="GDS Transport Website"/>
@@ -1191,9 +1264,48 @@
           <w:sz w:val="24"/>
           <w:szCs w:val="24"/>
         </w:rPr>
-        <w:t>hearingVenue</w:t>
-      </w:r>
-      <w:proofErr w:type="spellEnd"/>
+        <w:t>&gt;&gt;</w:t>
+      </w:r>
+    </w:p>
+    <w:p>
+      <w:pPr>
+        <w:ind w:right="-608"/>
+        <w:rPr>
+          <w:rFonts w:ascii="GDS Transport Website Light" w:eastAsia="Times New Roman" w:hAnsi="GDS Transport Website Light"/>
+          <w:color w:val="000000" w:themeColor="text1"/>
+          <w:sz w:val="28"/>
+          <w:szCs w:val="28"/>
+        </w:rPr>
+      </w:pPr>
+      <w:r>
+        <w:rPr>
+          <w:rFonts w:ascii="GDS Transport Website Light" w:hAnsi="GDS Transport Website Light"/>
+          <w:sz w:val="24"/>
+          <w:szCs w:val="24"/>
+        </w:rPr>
+        <w:t>Pre-hearing</w:t>
+      </w:r>
+      <w:r>
+        <w:rPr>
+          <w:sz w:val="24"/>
+          <w:szCs w:val="24"/>
+        </w:rPr>
+        <w:tab/>
+      </w:r>
+      <w:r>
+        <w:rPr>
+          <w:sz w:val="24"/>
+          <w:szCs w:val="24"/>
+        </w:rPr>
+        <w:tab/>
+      </w:r>
+      <w:r>
+        <w:rPr>
+          <w:sz w:val="24"/>
+          <w:szCs w:val="24"/>
+        </w:rPr>
+        <w:tab/>
+      </w:r>
       <w:r>
         <w:rPr>
           <w:rFonts w:ascii="GDS Transport Website" w:hAnsi="GDS Transport Website"/>
@@ -1202,41 +1314,9 @@
           <w:sz w:val="24"/>
           <w:szCs w:val="24"/>
         </w:rPr>
-        <w:t>&gt;&gt;</w:t>
-      </w:r>
-    </w:p>
-    <w:p>
-      <w:pPr>
-        <w:ind w:right="-608"/>
-        <w:rPr>
-          <w:rFonts w:ascii="GDS Transport Website Light" w:eastAsia="Times New Roman" w:hAnsi="GDS Transport Website Light"/>
-          <w:color w:val="000000" w:themeColor="text1"/>
-          <w:sz w:val="28"/>
-          <w:szCs w:val="28"/>
-        </w:rPr>
-      </w:pPr>
-      <w:r>
-        <w:rPr>
-          <w:rFonts w:ascii="GDS Transport Website Light" w:hAnsi="GDS Transport Website Light"/>
-          <w:sz w:val="24"/>
-          <w:szCs w:val="24"/>
-        </w:rPr>
-        <w:t>Pre-hearing</w:t>
-      </w:r>
-      <w:r>
-        <w:rPr>
-          <w:sz w:val="24"/>
-          <w:szCs w:val="24"/>
-        </w:rPr>
-        <w:tab/>
-      </w:r>
-      <w:r>
-        <w:rPr>
-          <w:sz w:val="24"/>
-          <w:szCs w:val="24"/>
-        </w:rPr>
-        <w:tab/>
-      </w:r>
+        <w:t>&lt;&lt;</w:t>
+      </w:r>
+      <w:proofErr w:type="spellStart"/>
       <w:r>
         <w:rPr>
           <w:rFonts w:ascii="GDS Transport Website" w:hAnsi="GDS Transport Website"/>
@@ -1245,9 +1325,9 @@
           <w:sz w:val="24"/>
           <w:szCs w:val="24"/>
         </w:rPr>
-        <w:t>&lt;&lt;</w:t>
-      </w:r>
-      <w:proofErr w:type="spellStart"/>
+        <w:t>preHearingAttendance</w:t>
+      </w:r>
+      <w:proofErr w:type="spellEnd"/>
       <w:r>
         <w:rPr>
           <w:rFonts w:ascii="GDS Transport Website" w:hAnsi="GDS Transport Website"/>
@@ -1256,9 +1336,67 @@
           <w:sz w:val="24"/>
           <w:szCs w:val="24"/>
         </w:rPr>
-        <w:t>preHearingAttendance</w:t>
-      </w:r>
-      <w:proofErr w:type="spellEnd"/>
+        <w:t>&gt;&gt;</w:t>
+      </w:r>
+    </w:p>
+    <w:p>
+      <w:pPr>
+        <w:ind w:right="-608"/>
+        <w:rPr>
+          <w:rFonts w:ascii="GDS Transport Website Light" w:eastAsia="Times New Roman" w:hAnsi="GDS Transport Website Light"/>
+          <w:color w:val="000000" w:themeColor="text1"/>
+          <w:sz w:val="28"/>
+          <w:szCs w:val="28"/>
+        </w:rPr>
+      </w:pPr>
+      <w:r>
+        <w:rPr>
+          <w:rFonts w:ascii="GDS Transport Website Light" w:hAnsi="GDS Transport Website Light"/>
+          <w:sz w:val="24"/>
+          <w:szCs w:val="24"/>
+        </w:rPr>
+        <w:t>Hearin</w:t>
+      </w:r>
+      <w:r>
+        <w:rPr>
+          <w:rFonts w:ascii="GDS Transport Website Light" w:hAnsi="GDS Transport Website Light"/>
+          <w:sz w:val="24"/>
+          <w:szCs w:val="24"/>
+        </w:rPr>
+        <w:t>g</w:t>
+      </w:r>
+      <w:r>
+        <w:rPr>
+          <w:rFonts w:ascii="GDS Transport Website Light" w:hAnsi="GDS Transport Website Light"/>
+          <w:sz w:val="24"/>
+          <w:szCs w:val="24"/>
+        </w:rPr>
+        <w:tab/>
+      </w:r>
+      <w:r>
+        <w:rPr>
+          <w:rFonts w:ascii="GDS Transport Website Light" w:hAnsi="GDS Transport Website Light"/>
+          <w:sz w:val="24"/>
+          <w:szCs w:val="24"/>
+        </w:rPr>
+        <w:tab/>
+      </w:r>
+      <w:r>
+        <w:rPr>
+          <w:rFonts w:ascii="GDS Transport Website Light" w:hAnsi="GDS Transport Website Light"/>
+          <w:sz w:val="24"/>
+          <w:szCs w:val="24"/>
+        </w:rPr>
+        <w:tab/>
+      </w:r>
+      <w:r>
+        <w:rPr>
+          <w:rFonts w:ascii="GDS Transport Website Light" w:hAnsi="GDS Transport Website Light"/>
+          <w:sz w:val="24"/>
+          <w:szCs w:val="24"/>
+        </w:rPr>
+        <w:tab/>
+      </w:r>
       <w:r>
         <w:rPr>
           <w:rFonts w:ascii="GDS Transport Website" w:hAnsi="GDS Transport Website"/>
@@ -1267,51 +1405,9 @@
           <w:sz w:val="24"/>
           <w:szCs w:val="24"/>
         </w:rPr>
-        <w:t>&gt;&gt;</w:t>
-      </w:r>
-    </w:p>
-    <w:p>
-      <w:pPr>
-        <w:ind w:right="-608"/>
-        <w:rPr>
-          <w:rFonts w:ascii="GDS Transport Website Light" w:eastAsia="Times New Roman" w:hAnsi="GDS Transport Website Light"/>
-          <w:color w:val="000000" w:themeColor="text1"/>
-          <w:sz w:val="28"/>
-          <w:szCs w:val="28"/>
-        </w:rPr>
-      </w:pPr>
-      <w:r>
-        <w:rPr>
-          <w:rFonts w:ascii="GDS Transport Website Light" w:hAnsi="GDS Transport Website Light"/>
-          <w:sz w:val="24"/>
-          <w:szCs w:val="24"/>
-        </w:rPr>
-        <w:t>Hearin</w:t>
-      </w:r>
-      <w:r>
-        <w:rPr>
-          <w:rFonts w:ascii="GDS Transport Website Light" w:hAnsi="GDS Transport Website Light"/>
-          <w:sz w:val="24"/>
-          <w:szCs w:val="24"/>
-        </w:rPr>
-        <w:t>g</w:t>
-      </w:r>
-      <w:r>
-        <w:rPr>
-          <w:rFonts w:ascii="GDS Transport Website Light" w:hAnsi="GDS Transport Website Light"/>
-          <w:sz w:val="24"/>
-          <w:szCs w:val="24"/>
-        </w:rPr>
-        <w:tab/>
-      </w:r>
-      <w:r>
-        <w:rPr>
-          <w:rFonts w:ascii="GDS Transport Website Light" w:hAnsi="GDS Transport Website Light"/>
-          <w:sz w:val="24"/>
-          <w:szCs w:val="24"/>
-        </w:rPr>
-        <w:tab/>
-      </w:r>
+        <w:t>&lt;&lt;</w:t>
+      </w:r>
+      <w:proofErr w:type="spellStart"/>
       <w:r>
         <w:rPr>
           <w:rFonts w:ascii="GDS Transport Website" w:hAnsi="GDS Transport Website"/>
@@ -1320,9 +1416,9 @@
           <w:sz w:val="24"/>
           <w:szCs w:val="24"/>
         </w:rPr>
-        <w:t>&lt;&lt;</w:t>
-      </w:r>
-      <w:proofErr w:type="spellStart"/>
+        <w:t>hearingTime</w:t>
+      </w:r>
+      <w:proofErr w:type="spellEnd"/>
       <w:r>
         <w:rPr>
           <w:rFonts w:ascii="GDS Transport Website" w:hAnsi="GDS Transport Website"/>
@@ -1331,17 +1427,6 @@
           <w:sz w:val="24"/>
           <w:szCs w:val="24"/>
         </w:rPr>
-        <w:t>hearingTime</w:t>
-      </w:r>
-      <w:proofErr w:type="spellEnd"/>
-      <w:r>
-        <w:rPr>
-          <w:rFonts w:ascii="GDS Transport Website" w:hAnsi="GDS Transport Website"/>
-          <w:b/>
-          <w:bCs/>
-          <w:sz w:val="24"/>
-          <w:szCs w:val="24"/>
-        </w:rPr>
         <w:t>&gt;&gt;</w:t>
       </w:r>
     </w:p>
@@ -1386,10 +1471,9 @@
       <w:pPr>
         <w:ind w:left="-567" w:right="-608"/>
         <w:rPr>
-          <w:rFonts w:ascii="GDS Transport Website Light" w:eastAsia="Times New Roman" w:hAnsi="GDS Transport Website Light"/>
-          <w:color w:val="000000" w:themeColor="text1"/>
-          <w:sz w:val="28"/>
-          <w:szCs w:val="28"/>
+          <w:rFonts w:ascii="GDS Transport Website Light" w:hAnsi="GDS Transport Website Light"/>
+          <w:sz w:val="24"/>
+          <w:szCs w:val="24"/>
         </w:rPr>
       </w:pPr>
       <w:r>
@@ -1529,7 +1613,16 @@
           <w:sz w:val="24"/>
           <w:szCs w:val="24"/>
         </w:rPr>
-        <w:t xml:space="preserve">3. </w:t>
+        <w:t>3.</w:t>
+      </w:r>
+      <w:r>
+        <w:rPr>
+          <w:rFonts w:ascii="GDS Transport Website Light" w:eastAsia="Times New Roman" w:hAnsi="GDS Transport Website Light"/>
+          <w:color w:val="000000" w:themeColor="text1"/>
+          <w:sz w:val="24"/>
+          <w:szCs w:val="24"/>
+        </w:rPr>
+        <w:tab/>
       </w:r>
       <w:r>
         <w:rPr>
@@ -1772,10 +1865,12 @@
     </w:p>
     <w:p>
       <w:pPr>
-        <w:ind w:right="-608"/>
-        <w:rPr>
-          <w:sz w:val="24"/>
-          <w:szCs w:val="24"/>
+        <w:ind w:left="-567" w:right="-608"/>
+        <w:rPr>
+          <w:rFonts w:ascii="GDS Transport Website Light" w:eastAsia="Times New Roman" w:hAnsi="GDS Transport Website Light"/>
+          <w:color w:val="000000" w:themeColor="text1"/>
+          <w:sz w:val="28"/>
+          <w:szCs w:val="28"/>
         </w:rPr>
       </w:pPr>
     </w:p>
@@ -1798,12 +1893,9 @@
           <w:sz w:val="28"/>
           <w:szCs w:val="28"/>
         </w:rPr>
-        <w:t>Help</w:t>
-      </w:r>
-    </w:p>
-    <w:p>
-      <w:pPr>
-        <w:ind w:left="-567" w:right="-608"/>
+        <w:t>Hel</w:t>
+      </w:r>
+      <w:r>
         <w:rPr>
           <w:rFonts w:ascii="GDS Transport Website" w:hAnsi="GDS Transport Website"/>
           <w:b/>
@@ -1811,15 +1903,29 @@
           <w:sz w:val="28"/>
           <w:szCs w:val="28"/>
         </w:rPr>
-      </w:pPr>
+        <w:t>p</w:t>
+      </w:r>
     </w:p>
     <w:p>
       <w:pPr>
         <w:ind w:left="-567" w:right="-608"/>
         <w:rPr>
-          <w:rFonts w:ascii="GDS Transport Website Light" w:hAnsi="GDS Transport Website Light"/>
-          <w:sz w:val="24"/>
-          <w:szCs w:val="24"/>
+          <w:rFonts w:ascii="GDS Transport Website" w:hAnsi="GDS Transport Website"/>
+          <w:b/>
+          <w:bCs/>
+          <w:sz w:val="28"/>
+          <w:szCs w:val="28"/>
+        </w:rPr>
+      </w:pPr>
+    </w:p>
+    <w:p>
+      <w:pPr>
+        <w:ind w:left="-567" w:right="-608"/>
+        <w:rPr>
+          <w:rFonts w:ascii="GDS Transport Website Light" w:eastAsia="Times New Roman" w:hAnsi="GDS Transport Website Light"/>
+          <w:color w:val="000000" w:themeColor="text1"/>
+          <w:sz w:val="28"/>
+          <w:szCs w:val="28"/>
         </w:rPr>
       </w:pPr>
       <w:r>
@@ -1890,17 +1996,6 @@
     </w:p>
     <w:p>
       <w:pPr>
-        <w:ind w:right="-608"/>
-        <w:rPr>
-          <w:rFonts w:ascii="GDS Transport Website Light" w:hAnsi="GDS Transport Website Light"/>
-          <w:color w:val="666666"/>
-          <w:sz w:val="24"/>
-          <w:szCs w:val="24"/>
-        </w:rPr>
-      </w:pPr>
-    </w:p>
-    <w:p>
-      <w:pPr>
         <w:ind w:left="-567" w:right="-608"/>
         <w:rPr>
           <w:rFonts w:ascii="GDS Transport Website Light" w:hAnsi="GDS Transport Website Light"/>
@@ -1908,6 +2003,18 @@
           <w:szCs w:val="24"/>
         </w:rPr>
       </w:pPr>
+      <w:bookmarkStart w:id="0" w:name="_GoBack"/>
+      <w:bookmarkEnd w:id="0"/>
+    </w:p>
+    <w:p>
+      <w:pPr>
+        <w:ind w:left="-567" w:right="-608"/>
+        <w:rPr>
+          <w:rFonts w:ascii="GDS Transport Website Light" w:hAnsi="GDS Transport Website Light"/>
+          <w:sz w:val="24"/>
+          <w:szCs w:val="24"/>
+        </w:rPr>
+      </w:pPr>
       <w:r>
         <w:rPr>
           <w:rFonts w:ascii="GDS Transport Website Light" w:hAnsi="GDS Transport Website Light"/>
@@ -1924,38 +2031,16 @@
         </w:rPr>
         <w:t xml:space="preserve">can call the court on 01792 485 800. The court cannot give legal advice. </w:t>
       </w:r>
-    </w:p>
-    <w:p>
-      <w:pPr>
-        <w:ind w:left="-567" w:right="-608"/>
-        <w:rPr>
-          <w:rFonts w:ascii="GDS Transport Website Light" w:hAnsi="GDS Transport Website Light"/>
-          <w:sz w:val="24"/>
-          <w:szCs w:val="24"/>
-        </w:rPr>
-      </w:pPr>
-    </w:p>
-    <w:p>
-      <w:pPr>
-        <w:ind w:left="-567" w:right="-608"/>
-        <w:rPr>
-          <w:sz w:val="24"/>
-          <w:szCs w:val="24"/>
-        </w:rPr>
-      </w:pPr>
-      <w:r>
-        <w:rPr>
-          <w:rFonts w:ascii="GDS Transport Website Light" w:hAnsi="GDS Transport Website Light"/>
+      <w:r>
+        <w:rPr>
           <w:color w:val="666666"/>
           <w:sz w:val="20"/>
           <w:szCs w:val="20"/>
         </w:rPr>
-        <w:lastRenderedPageBreak/>
-        <w:t>C6 (Notice to parties)</w:t>
-      </w:r>
-      <w:r>
-        <w:rPr>
-          <w:rFonts w:ascii="GDS Transport Website Light" w:hAnsi="GDS Transport Website Light"/>
+        <w:tab/>
+      </w:r>
+      <w:r>
+        <w:rPr>
           <w:color w:val="666666"/>
           <w:sz w:val="20"/>
           <w:szCs w:val="20"/>
@@ -1986,28 +2071,14 @@
         </w:rPr>
         <w:tab/>
       </w:r>
-      <w:r>
-        <w:rPr>
-          <w:color w:val="666666"/>
-          <w:sz w:val="20"/>
-          <w:szCs w:val="20"/>
-        </w:rPr>
-        <w:tab/>
-      </w:r>
-      <w:r>
-        <w:rPr>
-          <w:color w:val="666666"/>
-          <w:sz w:val="20"/>
-          <w:szCs w:val="20"/>
-        </w:rPr>
-        <w:tab/>
-      </w:r>
     </w:p>
     <w:sectPr>
+      <w:footerReference w:type="default" r:id="rId13"/>
       <w:pgSz w:w="11909" w:h="16834"/>
-      <w:pgMar w:top="851" w:right="1701" w:bottom="851" w:left="1701" w:header="0" w:footer="0" w:gutter="0"/>
+      <w:pgMar w:top="851" w:right="1701" w:bottom="851" w:left="1701" w:header="0" w:footer="567" w:gutter="0"/>
       <w:pgNumType w:start="1"/>
       <w:cols w:space="720"/>
+      <w:docGrid w:linePitch="299"/>
     </w:sectPr>
   </w:body>
 </w:document>
@@ -2036,6 +2107,35 @@
     </w:p>
   </w:endnote>
 </w:endnotes>
+</file>
+
+<file path=word/footer1.xml><?xml version="1.0" encoding="utf-8"?>
+<w:ftr xmlns:wpc="http://schemas.microsoft.com/office/word/2010/wordprocessingCanvas" xmlns:cx="http://schemas.microsoft.com/office/drawing/2014/chartex" xmlns:cx1="http://schemas.microsoft.com/office/drawing/2015/9/8/chartex" xmlns:cx2="http://schemas.microsoft.com/office/drawing/2015/10/21/chartex" xmlns:cx3="http://schemas.microsoft.com/office/drawing/2016/5/9/chartex" xmlns:cx4="http://schemas.microsoft.com/office/drawing/2016/5/10/chartex" xmlns:cx5="http://schemas.microsoft.com/office/drawing/2016/5/11/chartex" xmlns:cx6="http://schemas.microsoft.com/office/drawing/2016/5/12/chartex" xmlns:cx7="http://schemas.microsoft.com/office/drawing/2016/5/13/chartex" xmlns:cx8="http://schemas.microsoft.com/office/drawing/2016/5/14/chartex" xmlns:mc="http://schemas.openxmlformats.org/markup-compatibility/2006" xmlns:aink="http://schemas.microsoft.com/office/drawing/2016/ink" xmlns:am3d="http://schemas.microsoft.com/office/drawing/2017/model3d" xmlns:o="urn:schemas-microsoft-com:office:office" xmlns:r="http://schemas.openxmlformats.org/officeDocument/2006/relationships" xmlns:m="http://schemas.openxmlformats.org/officeDocument/2006/math" xmlns:v="urn:schemas-microsoft-com:vml" xmlns:wp14="http://schemas.microsoft.com/office/word/2010/wordprocessingDrawing" xmlns:wp="http://schemas.openxmlformats.org/drawingml/2006/wordprocessingDrawing" xmlns:w10="urn:schemas-microsoft-com:office:word" xmlns:w="http://schemas.openxmlformats.org/wordprocessingml/2006/main" xmlns:w14="http://schemas.microsoft.com/office/word/2010/wordml" xmlns:w15="http://schemas.microsoft.com/office/word/2012/wordml" xmlns:w16cid="http://schemas.microsoft.com/office/word/2016/wordml/cid" xmlns:w16se="http://schemas.microsoft.com/office/word/2015/wordml/symex" xmlns:wpg="http://schemas.microsoft.com/office/word/2010/wordprocessingGroup" xmlns:wpi="http://schemas.microsoft.com/office/word/2010/wordprocessingInk" xmlns:wne="http://schemas.microsoft.com/office/word/2006/wordml" xmlns:wps="http://schemas.microsoft.com/office/word/2010/wordprocessingShape" mc:Ignorable="w14 w15 w16se w16cid wp14">
+  <w:p>
+    <w:pPr>
+      <w:pStyle w:val="Footer"/>
+      <w:ind w:left="-567"/>
+    </w:pPr>
+    <w:r>
+      <w:rPr>
+        <w:rFonts w:ascii="GDS Transport Website Light" w:hAnsi="GDS Transport Website Light"/>
+        <w:color w:val="666666"/>
+        <w:sz w:val="20"/>
+        <w:szCs w:val="20"/>
+      </w:rPr>
+      <w:t>C6 (Notice to parties)</w:t>
+    </w:r>
+    <w:r>
+      <w:rPr>
+        <w:rFonts w:ascii="GDS Transport Website Light" w:hAnsi="GDS Transport Website Light"/>
+        <w:color w:val="666666"/>
+        <w:sz w:val="20"/>
+        <w:szCs w:val="20"/>
+      </w:rPr>
+      <w:tab/>
+    </w:r>
+  </w:p>
+</w:ftr>
 </file>
 
 <file path=word/footnotes.xml><?xml version="1.0" encoding="utf-8"?>
@@ -3385,7 +3485,7 @@
 </file>
 
 <file path=customXml/itemProps1.xml><?xml version="1.0" encoding="utf-8"?>
-<ds:datastoreItem xmlns:ds="http://schemas.openxmlformats.org/officeDocument/2006/customXml" ds:itemID="{791BF6F0-A1AE-904F-A7BC-2BAC41D9B553}">
+<ds:datastoreItem xmlns:ds="http://schemas.openxmlformats.org/officeDocument/2006/customXml" ds:itemID="{DEF6E498-8F30-EB45-B1B2-CD57C44F4212}">
   <ds:schemaRefs>
     <ds:schemaRef ds:uri="http://schemas.openxmlformats.org/officeDocument/2006/bibliography"/>
   </ds:schemaRefs>

</xml_diff>

<commit_message>
Aligned two images in header of C6 C6a template
</commit_message>
<xml_diff>
--- a/docker/docmosis/templates/FL-PLW-HNO-ENG-00092.docx
+++ b/docker/docmosis/templates/FL-PLW-HNO-ENG-00092.docx
@@ -19,15 +19,15 @@
           <w:color w:val="000000" w:themeColor="text1"/>
         </w:rPr>
         <w:drawing>
-          <wp:anchor distT="0" distB="0" distL="114300" distR="114300" simplePos="0" relativeHeight="251660288" behindDoc="1" locked="0" layoutInCell="1" allowOverlap="1" wp14:anchorId="07EBE530" wp14:editId="7945855B">
+          <wp:anchor distT="0" distB="0" distL="114300" distR="114300" simplePos="0" relativeHeight="251664384" behindDoc="1" locked="0" layoutInCell="1" allowOverlap="1" wp14:anchorId="7B32DDAF" wp14:editId="1D1B97F6">
             <wp:simplePos x="0" y="0"/>
             <wp:positionH relativeFrom="column">
-              <wp:posOffset>4536440</wp:posOffset>
+              <wp:posOffset>4586680</wp:posOffset>
             </wp:positionH>
             <wp:positionV relativeFrom="paragraph">
-              <wp:posOffset>-43180</wp:posOffset>
+              <wp:posOffset>0</wp:posOffset>
             </wp:positionV>
-            <wp:extent cx="907200" cy="878400"/>
+            <wp:extent cx="788400" cy="777600"/>
             <wp:effectExtent l="0" t="0" r="0" b="0"/>
             <wp:wrapNone/>
             <wp:docPr id="2" name="Picture 2" descr="A close up of a logo&#10;&#10;Description automatically generated"/>
@@ -41,7 +41,7 @@
                     <pic:cNvPr id="2" name="Screenshot 2019-09-04 at 13.45.08.png"/>
                     <pic:cNvPicPr/>
                   </pic:nvPicPr>
-                  <pic:blipFill>
+                  <pic:blipFill rotWithShape="1">
                     <a:blip r:embed="rId8" cstate="print">
                       <a:extLst>
                         <a:ext uri="{28A0092B-C50C-407E-A947-70E740481C1C}">
@@ -49,18 +49,25 @@
                         </a:ext>
                       </a:extLst>
                     </a:blip>
-                    <a:stretch>
-                      <a:fillRect/>
-                    </a:stretch>
+                    <a:srcRect l="7910" t="5664" r="5030" b="5229"/>
+                    <a:stretch/>
                   </pic:blipFill>
-                  <pic:spPr>
+                  <pic:spPr bwMode="auto">
                     <a:xfrm>
                       <a:off x="0" y="0"/>
-                      <a:ext cx="907200" cy="878400"/>
+                      <a:ext cx="788400" cy="777600"/>
                     </a:xfrm>
                     <a:prstGeom prst="rect">
                       <a:avLst/>
                     </a:prstGeom>
+                    <a:ln>
+                      <a:noFill/>
+                    </a:ln>
+                    <a:extLst>
+                      <a:ext uri="{53640926-AAD7-44D8-BBD7-CCE9431645EC}">
+                        <a14:shadowObscured xmlns:a14="http://schemas.microsoft.com/office/drawing/2010/main"/>
+                      </a:ext>
+                    </a:extLst>
                   </pic:spPr>
                 </pic:pic>
               </a:graphicData>
@@ -80,16 +87,16 @@
           <w:color w:val="000000" w:themeColor="text1"/>
         </w:rPr>
         <w:drawing>
-          <wp:anchor distT="0" distB="0" distL="114300" distR="114300" simplePos="0" relativeHeight="251659264" behindDoc="0" locked="0" layoutInCell="1" allowOverlap="1" wp14:anchorId="2107FDFE" wp14:editId="681CC89C">
+          <wp:anchor distT="0" distB="0" distL="114300" distR="114300" simplePos="0" relativeHeight="251659264" behindDoc="0" locked="0" layoutInCell="1" allowOverlap="1" wp14:anchorId="2107FDFE" wp14:editId="3CC2B106">
             <wp:simplePos x="0" y="0"/>
             <wp:positionH relativeFrom="margin">
-              <wp:posOffset>-338455</wp:posOffset>
+              <wp:posOffset>-360045</wp:posOffset>
             </wp:positionH>
             <wp:positionV relativeFrom="margin">
-              <wp:posOffset>-41910</wp:posOffset>
+              <wp:posOffset>71755</wp:posOffset>
             </wp:positionV>
-            <wp:extent cx="736600" cy="652145"/>
-            <wp:effectExtent l="0" t="0" r="0" b="6350"/>
+            <wp:extent cx="738000" cy="651600"/>
+            <wp:effectExtent l="0" t="0" r="0" b="0"/>
             <wp:wrapSquare wrapText="bothSides"/>
             <wp:docPr id="1" name="Picture 1"/>
             <wp:cNvGraphicFramePr>
@@ -120,7 +127,7 @@
                   <pic:spPr bwMode="auto">
                     <a:xfrm>
                       <a:off x="0" y="0"/>
-                      <a:ext cx="736600" cy="652145"/>
+                      <a:ext cx="738000" cy="651600"/>
                     </a:xfrm>
                     <a:prstGeom prst="rect">
                       <a:avLst/>
@@ -412,6 +419,8 @@
         </w:rPr>
         <w:t xml:space="preserve"> </w:t>
       </w:r>
+      <w:bookmarkStart w:id="0" w:name="_GoBack"/>
+      <w:bookmarkEnd w:id="0"/>
       <w:r>
         <w:rPr>
           <w:rFonts w:ascii="GDS Transport Website Light" w:eastAsia="Times New Roman" w:hAnsi="GDS Transport Website Light"/>
@@ -1587,19 +1596,18 @@
     </w:p>
     <w:p>
       <w:pPr>
-        <w:ind w:right="-608"/>
-        <w:rPr>
-          <w:rFonts w:ascii="GDS Transport Website Light" w:eastAsia="Times New Roman" w:hAnsi="GDS Transport Website Light"/>
-          <w:color w:val="000000" w:themeColor="text1"/>
-          <w:sz w:val="28"/>
-          <w:szCs w:val="28"/>
-        </w:rPr>
-      </w:pPr>
-    </w:p>
-    <w:p>
-      <w:pPr>
         <w:ind w:left="-567" w:right="-608"/>
         <w:rPr>
+          <w:rFonts w:ascii="GDS Transport Website Light" w:hAnsi="GDS Transport Website Light"/>
+          <w:sz w:val="24"/>
+          <w:szCs w:val="24"/>
+        </w:rPr>
+      </w:pPr>
+    </w:p>
+    <w:p>
+      <w:pPr>
+        <w:ind w:left="-567" w:right="-608"/>
+        <w:rPr>
           <w:rFonts w:ascii="GDS Transport Website Light" w:eastAsia="Times New Roman" w:hAnsi="GDS Transport Website Light"/>
           <w:color w:val="000000" w:themeColor="text1"/>
           <w:sz w:val="24"/>
@@ -1654,9 +1662,9 @@
     </w:p>
     <w:p>
       <w:pPr>
-        <w:ind w:right="-608"/>
-        <w:rPr>
-          <w:rFonts w:eastAsia="Times New Roman"/>
+        <w:ind w:left="-567" w:right="-608"/>
+        <w:rPr>
+          <w:rFonts w:ascii="GDS Transport Website Light" w:eastAsia="Times New Roman" w:hAnsi="GDS Transport Website Light"/>
           <w:color w:val="000000" w:themeColor="text1"/>
           <w:sz w:val="24"/>
           <w:szCs w:val="24"/>
@@ -1845,10 +1853,10 @@
       <w:pPr>
         <w:ind w:left="-567" w:right="-608"/>
         <w:rPr>
-          <w:rFonts w:ascii="GDS Transport Website Light" w:eastAsia="Times New Roman" w:hAnsi="GDS Transport Website Light"/>
-          <w:color w:val="000000" w:themeColor="text1"/>
-          <w:sz w:val="28"/>
-          <w:szCs w:val="28"/>
+          <w:rStyle w:val="Hyperlink"/>
+          <w:rFonts w:ascii="GDS Transport Website Light" w:hAnsi="GDS Transport Website Light"/>
+          <w:sz w:val="24"/>
+          <w:szCs w:val="24"/>
         </w:rPr>
       </w:pPr>
       <w:hyperlink r:id="rId10" w:history="1">
@@ -1865,18 +1873,25 @@
     </w:p>
     <w:p>
       <w:pPr>
-        <w:ind w:left="-567" w:right="-608"/>
-        <w:rPr>
-          <w:rFonts w:ascii="GDS Transport Website Light" w:eastAsia="Times New Roman" w:hAnsi="GDS Transport Website Light"/>
-          <w:color w:val="000000" w:themeColor="text1"/>
-          <w:sz w:val="28"/>
-          <w:szCs w:val="28"/>
-        </w:rPr>
-      </w:pPr>
-    </w:p>
-    <w:p>
-      <w:pPr>
-        <w:ind w:left="-567" w:right="-608"/>
+        <w:ind w:left="-567"/>
+        <w:rPr>
+          <w:rFonts w:ascii="GDS Transport Website Light" w:hAnsi="GDS Transport Website Light"/>
+          <w:color w:val="0000FF" w:themeColor="hyperlink"/>
+          <w:sz w:val="24"/>
+          <w:szCs w:val="24"/>
+          <w:u w:val="single"/>
+        </w:rPr>
+      </w:pPr>
+      <w:r>
+        <w:rPr>
+          <w:rStyle w:val="Hyperlink"/>
+          <w:rFonts w:ascii="GDS Transport Website Light" w:hAnsi="GDS Transport Website Light"/>
+          <w:sz w:val="24"/>
+          <w:szCs w:val="24"/>
+        </w:rPr>
+        <w:br w:type="page"/>
+      </w:r>
+      <w:r>
         <w:rPr>
           <w:rFonts w:ascii="GDS Transport Website" w:hAnsi="GDS Transport Website"/>
           <w:b/>
@@ -1884,15 +1899,7 @@
           <w:sz w:val="28"/>
           <w:szCs w:val="28"/>
         </w:rPr>
-      </w:pPr>
-      <w:r>
-        <w:rPr>
-          <w:rFonts w:ascii="GDS Transport Website" w:hAnsi="GDS Transport Website"/>
-          <w:b/>
-          <w:bCs/>
-          <w:sz w:val="28"/>
-          <w:szCs w:val="28"/>
-        </w:rPr>
+        <w:lastRenderedPageBreak/>
         <w:t>Hel</w:t>
       </w:r>
       <w:r>
@@ -2003,73 +2010,31 @@
           <w:szCs w:val="24"/>
         </w:rPr>
       </w:pPr>
-      <w:bookmarkStart w:id="0" w:name="_GoBack"/>
-      <w:bookmarkEnd w:id="0"/>
     </w:p>
     <w:p>
       <w:pPr>
         <w:ind w:left="-567" w:right="-608"/>
-        <w:rPr>
-          <w:rFonts w:ascii="GDS Transport Website Light" w:hAnsi="GDS Transport Website Light"/>
-          <w:sz w:val="24"/>
-          <w:szCs w:val="24"/>
-        </w:rPr>
-      </w:pPr>
-      <w:r>
-        <w:rPr>
-          <w:rFonts w:ascii="GDS Transport Website Light" w:hAnsi="GDS Transport Website Light"/>
-          <w:sz w:val="24"/>
-          <w:szCs w:val="24"/>
-        </w:rPr>
-        <w:t xml:space="preserve">You </w:t>
-      </w:r>
-      <w:r>
-        <w:rPr>
-          <w:rFonts w:ascii="GDS Transport Website Light" w:hAnsi="GDS Transport Website Light"/>
-          <w:sz w:val="24"/>
-          <w:szCs w:val="24"/>
-        </w:rPr>
-        <w:t xml:space="preserve">can call the court on 01792 485 800. The court cannot give legal advice. </w:t>
-      </w:r>
-      <w:r>
         <w:rPr>
           <w:color w:val="666666"/>
           <w:sz w:val="20"/>
           <w:szCs w:val="20"/>
         </w:rPr>
-        <w:tab/>
-      </w:r>
-      <w:r>
-        <w:rPr>
-          <w:color w:val="666666"/>
-          <w:sz w:val="20"/>
-          <w:szCs w:val="20"/>
-        </w:rPr>
-        <w:tab/>
-      </w:r>
-      <w:r>
-        <w:rPr>
-          <w:color w:val="666666"/>
-          <w:sz w:val="20"/>
-          <w:szCs w:val="20"/>
-        </w:rPr>
-        <w:tab/>
-      </w:r>
-      <w:r>
-        <w:rPr>
-          <w:color w:val="666666"/>
-          <w:sz w:val="20"/>
-          <w:szCs w:val="20"/>
-        </w:rPr>
-        <w:tab/>
-      </w:r>
-      <w:r>
-        <w:rPr>
-          <w:color w:val="666666"/>
-          <w:sz w:val="20"/>
-          <w:szCs w:val="20"/>
-        </w:rPr>
-        <w:tab/>
+      </w:pPr>
+      <w:r>
+        <w:rPr>
+          <w:rFonts w:ascii="GDS Transport Website Light" w:hAnsi="GDS Transport Website Light"/>
+          <w:sz w:val="24"/>
+          <w:szCs w:val="24"/>
+        </w:rPr>
+        <w:t xml:space="preserve">You </w:t>
+      </w:r>
+      <w:r>
+        <w:rPr>
+          <w:rFonts w:ascii="GDS Transport Website Light" w:hAnsi="GDS Transport Website Light"/>
+          <w:sz w:val="24"/>
+          <w:szCs w:val="24"/>
+        </w:rPr>
+        <w:t>can call the court on 01792 485 800. The court cannot give legal advice.</w:t>
       </w:r>
     </w:p>
     <w:sectPr>
@@ -2124,15 +2089,6 @@
         <w:szCs w:val="20"/>
       </w:rPr>
       <w:t>C6 (Notice to parties)</w:t>
-    </w:r>
-    <w:r>
-      <w:rPr>
-        <w:rFonts w:ascii="GDS Transport Website Light" w:hAnsi="GDS Transport Website Light"/>
-        <w:color w:val="666666"/>
-        <w:sz w:val="20"/>
-        <w:szCs w:val="20"/>
-      </w:rPr>
-      <w:tab/>
     </w:r>
   </w:p>
 </w:ftr>
@@ -3485,7 +3441,7 @@
 </file>
 
 <file path=customXml/itemProps1.xml><?xml version="1.0" encoding="utf-8"?>
-<ds:datastoreItem xmlns:ds="http://schemas.openxmlformats.org/officeDocument/2006/customXml" ds:itemID="{DEF6E498-8F30-EB45-B1B2-CD57C44F4212}">
+<ds:datastoreItem xmlns:ds="http://schemas.openxmlformats.org/officeDocument/2006/customXml" ds:itemID="{7D89CE47-D3C1-2343-9A4A-3DF4CAF9150C}">
   <ds:schemaRefs>
     <ds:schemaRef ds:uri="http://schemas.openxmlformats.org/officeDocument/2006/bibliography"/>
   </ds:schemaRefs>

</xml_diff>

<commit_message>
FPLA-753: Fixed missing footer bracket. Spacing of hearingDate
</commit_message>
<xml_diff>
--- a/docker/docmosis/templates/FL-PLW-HNO-ENG-00092.docx
+++ b/docker/docmosis/templates/FL-PLW-HNO-ENG-00092.docx
@@ -419,8 +419,6 @@
         </w:rPr>
         <w:t xml:space="preserve"> </w:t>
       </w:r>
-      <w:bookmarkStart w:id="0" w:name="_GoBack"/>
-      <w:bookmarkEnd w:id="0"/>
       <w:r>
         <w:rPr>
           <w:rFonts w:ascii="GDS Transport Website Light" w:eastAsia="Times New Roman" w:hAnsi="GDS Transport Website Light"/>
@@ -1141,14 +1139,8 @@
         </w:rPr>
         <w:tab/>
       </w:r>
-      <w:r>
-        <w:rPr>
-          <w:rFonts w:ascii="GDS Transport Website Light" w:hAnsi="GDS Transport Website Light"/>
-          <w:sz w:val="24"/>
-          <w:szCs w:val="24"/>
-        </w:rPr>
-        <w:tab/>
-      </w:r>
+      <w:bookmarkStart w:id="0" w:name="_GoBack"/>
+      <w:bookmarkEnd w:id="0"/>
       <w:r>
         <w:rPr>
           <w:rFonts w:ascii="GDS Transport Website" w:hAnsi="GDS Transport Website"/>
@@ -3441,7 +3433,7 @@
 </file>
 
 <file path=customXml/itemProps1.xml><?xml version="1.0" encoding="utf-8"?>
-<ds:datastoreItem xmlns:ds="http://schemas.openxmlformats.org/officeDocument/2006/customXml" ds:itemID="{7D89CE47-D3C1-2343-9A4A-3DF4CAF9150C}">
+<ds:datastoreItem xmlns:ds="http://schemas.openxmlformats.org/officeDocument/2006/customXml" ds:itemID="{70CAF31B-9AC6-774F-B6AE-C7E78EABEA9E}">
   <ds:schemaRefs>
     <ds:schemaRef ds:uri="http://schemas.openxmlformats.org/officeDocument/2006/bibliography"/>
   </ds:schemaRefs>

</xml_diff>

<commit_message>
removed all parties from document text
</commit_message>
<xml_diff>
--- a/docker/docmosis/templates/FL-PLW-HNO-ENG-00092.docx
+++ b/docker/docmosis/templates/FL-PLW-HNO-ENG-00092.docx
@@ -165,47 +165,7 @@
           <w:sz w:val="28"/>
           <w:szCs w:val="28"/>
         </w:rPr>
-        <w:t>{</w:t>
-      </w:r>
-      <w:proofErr w:type="spellStart"/>
-      <w:r>
-        <w:rPr>
-          <w:rFonts w:ascii="GDS Transport Website Light" w:eastAsia="Times New Roman" w:hAnsi="GDS Transport Website Light"/>
-          <w:color w:val="000000" w:themeColor="text1"/>
-          <w:sz w:val="28"/>
-          <w:szCs w:val="28"/>
-        </w:rPr>
-        <w:t>toUpperCase</w:t>
-      </w:r>
-      <w:proofErr w:type="spellEnd"/>
-      <w:r>
-        <w:rPr>
-          <w:rFonts w:ascii="GDS Transport Website Light" w:eastAsia="Times New Roman" w:hAnsi="GDS Transport Website Light"/>
-          <w:color w:val="000000" w:themeColor="text1"/>
-          <w:sz w:val="28"/>
-          <w:szCs w:val="28"/>
-        </w:rPr>
-        <w:t>(</w:t>
-      </w:r>
-      <w:proofErr w:type="spellStart"/>
-      <w:r>
-        <w:rPr>
-          <w:rFonts w:ascii="GDS Transport Website Light" w:eastAsia="Times New Roman" w:hAnsi="GDS Transport Website Light"/>
-          <w:color w:val="000000" w:themeColor="text1"/>
-          <w:sz w:val="28"/>
-          <w:szCs w:val="28"/>
-        </w:rPr>
-        <w:t>familyManCaseNumber</w:t>
-      </w:r>
-      <w:proofErr w:type="spellEnd"/>
-      <w:r>
-        <w:rPr>
-          <w:rFonts w:ascii="GDS Transport Website Light" w:eastAsia="Times New Roman" w:hAnsi="GDS Transport Website Light"/>
-          <w:color w:val="000000" w:themeColor="text1"/>
-          <w:sz w:val="28"/>
-          <w:szCs w:val="28"/>
-        </w:rPr>
-        <w:t>)}</w:t>
+        <w:t>{toUpperCase(familyManCaseNumber)}</w:t>
       </w:r>
       <w:r>
         <w:rPr>
@@ -254,7 +214,6 @@
         </w:rPr>
         <w:t>&lt;&lt;</w:t>
       </w:r>
-      <w:proofErr w:type="spellStart"/>
       <w:r>
         <w:rPr>
           <w:rFonts w:ascii="GDS Transport Website Light" w:eastAsia="Times New Roman" w:hAnsi="GDS Transport Website Light" w:cs="Times New Roman"/>
@@ -263,7 +222,6 @@
         </w:rPr>
         <w:t>todaysDate</w:t>
       </w:r>
-      <w:proofErr w:type="spellEnd"/>
       <w:r>
         <w:rPr>
           <w:rFonts w:ascii="GDS Transport Website Light" w:eastAsia="Times New Roman" w:hAnsi="GDS Transport Website Light"/>
@@ -310,40 +268,17 @@
           <w:sz w:val="28"/>
           <w:szCs w:val="28"/>
         </w:rPr>
-        <w:t>cs_</w:t>
-      </w:r>
-      <w:proofErr w:type="gramStart"/>
-      <w:r>
-        <w:rPr>
-          <w:rFonts w:ascii="GDS Transport Website Light" w:eastAsia="Times New Roman" w:hAnsi="GDS Transport Website Light"/>
-          <w:color w:val="000000" w:themeColor="text1"/>
-          <w:sz w:val="28"/>
-          <w:szCs w:val="28"/>
-        </w:rPr>
-        <w:t>{!</w:t>
-      </w:r>
-      <w:proofErr w:type="spellStart"/>
-      <w:r>
-        <w:rPr>
-          <w:rFonts w:ascii="GDS Transport Website Light" w:eastAsia="Times New Roman" w:hAnsi="GDS Transport Website Light"/>
-          <w:color w:val="000000" w:themeColor="text1"/>
-          <w:sz w:val="28"/>
-          <w:szCs w:val="28"/>
-        </w:rPr>
-        <w:t>isBlank</w:t>
-      </w:r>
-      <w:proofErr w:type="spellEnd"/>
-      <w:proofErr w:type="gramEnd"/>
-      <w:r>
-        <w:rPr>
-          <w:rFonts w:ascii="GDS Transport Website Light" w:eastAsia="Times New Roman" w:hAnsi="GDS Transport Website Light"/>
-          <w:color w:val="000000" w:themeColor="text1"/>
-          <w:sz w:val="28"/>
-          <w:szCs w:val="28"/>
-        </w:rPr>
-        <w:t>(</w:t>
-      </w:r>
-      <w:proofErr w:type="spellStart"/>
+        <w:t>cs_{!isBlank(judgeTitleAndName)}</w:t>
+      </w:r>
+      <w:r>
+        <w:rPr>
+          <w:rFonts w:ascii="GDS Transport Website Light" w:eastAsia="Times New Roman" w:hAnsi="GDS Transport Website Light"/>
+          <w:color w:val="000000" w:themeColor="text1"/>
+          <w:sz w:val="28"/>
+          <w:szCs w:val="28"/>
+        </w:rPr>
+        <w:t>&gt;&gt;&lt;&lt;</w:t>
+      </w:r>
       <w:r>
         <w:rPr>
           <w:rFonts w:ascii="GDS Transport Website Light" w:eastAsia="Times New Roman" w:hAnsi="GDS Transport Website Light"/>
@@ -353,520 +288,376 @@
         </w:rPr>
         <w:t>judgeTitleAndName</w:t>
       </w:r>
-      <w:proofErr w:type="spellEnd"/>
-      <w:r>
-        <w:rPr>
-          <w:rFonts w:ascii="GDS Transport Website Light" w:eastAsia="Times New Roman" w:hAnsi="GDS Transport Website Light"/>
-          <w:color w:val="000000" w:themeColor="text1"/>
-          <w:sz w:val="28"/>
-          <w:szCs w:val="28"/>
+      <w:r>
+        <w:rPr>
+          <w:rFonts w:ascii="GDS Transport Website Light" w:eastAsia="Times New Roman" w:hAnsi="GDS Transport Website Light"/>
+          <w:color w:val="000000" w:themeColor="text1"/>
+          <w:sz w:val="28"/>
+          <w:szCs w:val="28"/>
+        </w:rPr>
+        <w:t>&gt;&gt;&lt;&lt;</w:t>
+      </w:r>
+      <w:r>
+        <w:rPr>
+          <w:rFonts w:ascii="GDS Transport Website Light" w:eastAsia="Times New Roman" w:hAnsi="GDS Transport Website Light"/>
+          <w:color w:val="000000" w:themeColor="text1"/>
+          <w:sz w:val="28"/>
+          <w:szCs w:val="28"/>
+        </w:rPr>
+        <w:t>es_</w:t>
+      </w:r>
+      <w:r>
+        <w:rPr>
+          <w:rFonts w:ascii="GDS Transport Website Light" w:eastAsia="Times New Roman" w:hAnsi="GDS Transport Website Light"/>
+          <w:color w:val="000000" w:themeColor="text1"/>
+          <w:sz w:val="28"/>
+          <w:szCs w:val="28"/>
+        </w:rPr>
+        <w:t>&gt;&gt;</w:t>
+      </w:r>
+      <w:r>
+        <w:rPr>
+          <w:rFonts w:ascii="GDS Transport Website Light" w:eastAsia="Times New Roman" w:hAnsi="GDS Transport Website Light"/>
+          <w:color w:val="000000" w:themeColor="text1"/>
+          <w:sz w:val="28"/>
+          <w:szCs w:val="28"/>
+        </w:rPr>
+        <w:t xml:space="preserve"> </w:t>
+      </w:r>
+      <w:r>
+        <w:rPr>
+          <w:rFonts w:ascii="GDS Transport Website Light" w:eastAsia="Times New Roman" w:hAnsi="GDS Transport Website Light"/>
+          <w:color w:val="000000" w:themeColor="text1"/>
+          <w:sz w:val="28"/>
+          <w:szCs w:val="28"/>
+        </w:rPr>
+        <w:t>&lt;&lt;</w:t>
+      </w:r>
+      <w:r>
+        <w:rPr>
+          <w:rFonts w:ascii="GDS Transport Website Light" w:eastAsia="Times New Roman" w:hAnsi="GDS Transport Website Light"/>
+          <w:color w:val="000000" w:themeColor="text1"/>
+          <w:sz w:val="28"/>
+          <w:szCs w:val="28"/>
+        </w:rPr>
+        <w:t>cs_{!isBlank(legalAdvisorName)}</w:t>
+      </w:r>
+      <w:r>
+        <w:rPr>
+          <w:rFonts w:ascii="GDS Transport Website Light" w:eastAsia="Times New Roman" w:hAnsi="GDS Transport Website Light"/>
+          <w:color w:val="000000" w:themeColor="text1"/>
+          <w:sz w:val="28"/>
+          <w:szCs w:val="28"/>
+        </w:rPr>
+        <w:t>&gt;&gt;</w:t>
+      </w:r>
+      <w:r>
+        <w:rPr>
+          <w:rFonts w:ascii="GDS Transport Website Light" w:eastAsia="Times New Roman" w:hAnsi="GDS Transport Website Light"/>
+          <w:color w:val="000000" w:themeColor="text1"/>
+          <w:sz w:val="28"/>
+          <w:szCs w:val="28"/>
+        </w:rPr>
+        <w:t xml:space="preserve"> and Legal advisor </w:t>
+      </w:r>
+      <w:r>
+        <w:rPr>
+          <w:rFonts w:ascii="GDS Transport Website Light" w:eastAsia="Times New Roman" w:hAnsi="GDS Transport Website Light"/>
+          <w:color w:val="000000" w:themeColor="text1"/>
+          <w:sz w:val="28"/>
+          <w:szCs w:val="28"/>
+        </w:rPr>
+        <w:t>&lt;&lt;</w:t>
+      </w:r>
+      <w:r>
+        <w:rPr>
+          <w:rFonts w:ascii="GDS Transport Website Light" w:eastAsia="Times New Roman" w:hAnsi="GDS Transport Website Light"/>
+          <w:color w:val="000000" w:themeColor="text1"/>
+          <w:sz w:val="28"/>
+          <w:szCs w:val="28"/>
+        </w:rPr>
+        <w:t>legalAdvisorName</w:t>
+      </w:r>
+      <w:r>
+        <w:rPr>
+          <w:rFonts w:ascii="GDS Transport Website Light" w:eastAsia="Times New Roman" w:hAnsi="GDS Transport Website Light"/>
+          <w:color w:val="000000" w:themeColor="text1"/>
+          <w:sz w:val="28"/>
+          <w:szCs w:val="28"/>
+        </w:rPr>
+        <w:t>&gt;&gt;&lt;&lt;</w:t>
+      </w:r>
+      <w:r>
+        <w:rPr>
+          <w:rFonts w:ascii="GDS Transport Website Light" w:eastAsia="Times New Roman" w:hAnsi="GDS Transport Website Light"/>
+          <w:color w:val="000000" w:themeColor="text1"/>
+          <w:sz w:val="28"/>
+          <w:szCs w:val="28"/>
+        </w:rPr>
+        <w:t>es_</w:t>
+      </w:r>
+      <w:r>
+        <w:rPr>
+          <w:rFonts w:ascii="GDS Transport Website Light" w:eastAsia="Times New Roman" w:hAnsi="GDS Transport Website Light"/>
+          <w:color w:val="000000" w:themeColor="text1"/>
+          <w:sz w:val="28"/>
+          <w:szCs w:val="28"/>
+        </w:rPr>
+        <w:t>&gt;&gt;</w:t>
+      </w:r>
+    </w:p>
+    <w:p>
+      <w:pPr>
+        <w:ind w:left="-567" w:right="-608"/>
+        <w:rPr>
+          <w:rFonts w:ascii="GDS Transport Website Light" w:eastAsia="Times New Roman" w:hAnsi="GDS Transport Website Light"/>
+          <w:color w:val="000000" w:themeColor="text1"/>
+          <w:sz w:val="28"/>
+          <w:szCs w:val="28"/>
+        </w:rPr>
+      </w:pPr>
+      <w:r>
+        <w:rPr>
+          <w:rFonts w:ascii="GDS Transport Website Light" w:eastAsia="Times New Roman" w:hAnsi="GDS Transport Website Light"/>
+          <w:color w:val="000000" w:themeColor="text1"/>
+          <w:sz w:val="28"/>
+          <w:szCs w:val="28"/>
+        </w:rPr>
+        <w:t>&lt;&lt;</w:t>
+      </w:r>
+      <w:r>
+        <w:rPr>
+          <w:rFonts w:ascii="GDS Transport Website Light" w:eastAsia="Times New Roman" w:hAnsi="GDS Transport Website Light"/>
+          <w:color w:val="000000" w:themeColor="text1"/>
+          <w:sz w:val="28"/>
+          <w:szCs w:val="28"/>
+        </w:rPr>
+        <w:t>court</w:t>
+      </w:r>
+      <w:r>
+        <w:rPr>
+          <w:rFonts w:ascii="GDS Transport Website Light" w:eastAsia="Times New Roman" w:hAnsi="GDS Transport Website Light"/>
+          <w:color w:val="000000" w:themeColor="text1"/>
+          <w:sz w:val="28"/>
+          <w:szCs w:val="28"/>
+        </w:rPr>
+        <w:t>Name</w:t>
+      </w:r>
+      <w:r>
+        <w:rPr>
+          <w:rFonts w:ascii="GDS Transport Website Light" w:eastAsia="Times New Roman" w:hAnsi="GDS Transport Website Light"/>
+          <w:color w:val="000000" w:themeColor="text1"/>
+          <w:sz w:val="28"/>
+          <w:szCs w:val="28"/>
+        </w:rPr>
+        <w:t>&gt;&gt;</w:t>
+      </w:r>
+    </w:p>
+    <w:p>
+      <w:pPr>
+        <w:ind w:left="-567" w:right="-608"/>
+        <w:rPr>
+          <w:rFonts w:ascii="GDS Transport Website Light" w:eastAsia="Times New Roman" w:hAnsi="GDS Transport Website Light"/>
+          <w:color w:val="000000" w:themeColor="text1"/>
+          <w:sz w:val="28"/>
+          <w:szCs w:val="28"/>
+        </w:rPr>
+      </w:pPr>
+    </w:p>
+    <w:p>
+      <w:pPr>
+        <w:ind w:left="-567" w:right="-608"/>
+        <w:rPr>
+          <w:rFonts w:ascii="GDS Transport Website Light" w:eastAsia="Times New Roman" w:hAnsi="GDS Transport Website Light"/>
+          <w:color w:val="000000" w:themeColor="text1"/>
+          <w:sz w:val="28"/>
+          <w:szCs w:val="28"/>
+        </w:rPr>
+      </w:pPr>
+      <w:r>
+        <w:rPr>
+          <w:rFonts w:ascii="GDS Transport Website Light" w:hAnsi="GDS Transport Website Light"/>
+          <w:sz w:val="24"/>
+          <w:szCs w:val="24"/>
+        </w:rPr>
+        <w:t>&lt;&lt;</w:t>
+      </w:r>
+      <w:r>
+        <w:rPr>
+          <w:rFonts w:ascii="GDS Transport Website Light" w:hAnsi="GDS Transport Website Light"/>
+          <w:sz w:val="24"/>
+          <w:szCs w:val="24"/>
+        </w:rPr>
+        <w:t>applicantName</w:t>
+      </w:r>
+      <w:r>
+        <w:rPr>
+          <w:rFonts w:ascii="GDS Transport Website Light" w:hAnsi="GDS Transport Website Light"/>
+          <w:sz w:val="24"/>
+          <w:szCs w:val="24"/>
+        </w:rPr>
+        <w:t>&gt;&gt;</w:t>
+      </w:r>
+      <w:r>
+        <w:rPr>
+          <w:rFonts w:ascii="GDS Transport Website Light" w:hAnsi="GDS Transport Website Light"/>
+          <w:sz w:val="24"/>
+          <w:szCs w:val="24"/>
+        </w:rPr>
+        <w:t xml:space="preserve"> has applied for a </w:t>
+      </w:r>
+      <w:r>
+        <w:rPr>
+          <w:rFonts w:ascii="GDS Transport Website Light" w:hAnsi="GDS Transport Website Light"/>
+          <w:sz w:val="24"/>
+          <w:szCs w:val="24"/>
+        </w:rPr>
+        <w:t>&lt;&lt;</w:t>
+      </w:r>
+      <w:r>
+        <w:rPr>
+          <w:rFonts w:ascii="GDS Transport Website Light" w:hAnsi="GDS Transport Website Light"/>
+          <w:sz w:val="24"/>
+          <w:szCs w:val="24"/>
+        </w:rPr>
+        <w:t>{toLowerCase(</w:t>
+      </w:r>
+      <w:r>
+        <w:rPr>
+          <w:rFonts w:ascii="GDS Transport Website Light" w:hAnsi="GDS Transport Website Light"/>
+          <w:sz w:val="24"/>
+          <w:szCs w:val="24"/>
+        </w:rPr>
+        <w:t>orderTypes</w:t>
+      </w:r>
+      <w:r>
+        <w:rPr>
+          <w:rFonts w:ascii="GDS Transport Website Light" w:hAnsi="GDS Transport Website Light"/>
+          <w:sz w:val="24"/>
+          <w:szCs w:val="24"/>
         </w:rPr>
         <w:t>)}</w:t>
       </w:r>
       <w:r>
         <w:rPr>
-          <w:rFonts w:ascii="GDS Transport Website Light" w:eastAsia="Times New Roman" w:hAnsi="GDS Transport Website Light"/>
-          <w:color w:val="000000" w:themeColor="text1"/>
-          <w:sz w:val="28"/>
-          <w:szCs w:val="28"/>
+          <w:rFonts w:ascii="GDS Transport Website Light" w:hAnsi="GDS Transport Website Light"/>
+          <w:sz w:val="24"/>
+          <w:szCs w:val="24"/>
         </w:rPr>
         <w:t>&gt;&gt;&lt;&lt;</w:t>
       </w:r>
-      <w:proofErr w:type="spellStart"/>
-      <w:r>
-        <w:rPr>
-          <w:rFonts w:ascii="GDS Transport Website Light" w:eastAsia="Times New Roman" w:hAnsi="GDS Transport Website Light"/>
-          <w:color w:val="000000" w:themeColor="text1"/>
-          <w:sz w:val="28"/>
-          <w:szCs w:val="28"/>
-        </w:rPr>
-        <w:t>judgeTitleAndName</w:t>
-      </w:r>
-      <w:proofErr w:type="spellEnd"/>
-      <w:r>
-        <w:rPr>
-          <w:rFonts w:ascii="GDS Transport Website Light" w:eastAsia="Times New Roman" w:hAnsi="GDS Transport Website Light"/>
-          <w:color w:val="000000" w:themeColor="text1"/>
-          <w:sz w:val="28"/>
-          <w:szCs w:val="28"/>
-        </w:rPr>
-        <w:t>&gt;&gt;&lt;&lt;</w:t>
-      </w:r>
-      <w:r>
-        <w:rPr>
-          <w:rFonts w:ascii="GDS Transport Website Light" w:eastAsia="Times New Roman" w:hAnsi="GDS Transport Website Light"/>
-          <w:color w:val="000000" w:themeColor="text1"/>
-          <w:sz w:val="28"/>
-          <w:szCs w:val="28"/>
+      <w:r>
+        <w:rPr>
+          <w:rFonts w:ascii="GDS Transport Website Light" w:hAnsi="GDS Transport Website Light"/>
+          <w:sz w:val="24"/>
+          <w:szCs w:val="24"/>
+        </w:rPr>
+        <w:t>cs_{endsWith(orderTypes, ‘order’)}</w:t>
+      </w:r>
+      <w:r>
+        <w:rPr>
+          <w:rFonts w:ascii="GDS Transport Website Light" w:hAnsi="GDS Transport Website Light"/>
+          <w:sz w:val="24"/>
+          <w:szCs w:val="24"/>
+        </w:rPr>
+        <w:t>&gt;&gt;</w:t>
+      </w:r>
+      <w:r>
+        <w:rPr>
+          <w:rFonts w:ascii="GDS Transport Website Light" w:hAnsi="GDS Transport Website Light"/>
+          <w:sz w:val="24"/>
+          <w:szCs w:val="24"/>
+        </w:rPr>
+        <w:t xml:space="preserve"> </w:t>
+      </w:r>
+      <w:r>
+        <w:rPr>
+          <w:rFonts w:ascii="GDS Transport Website Light" w:hAnsi="GDS Transport Website Light"/>
+          <w:sz w:val="24"/>
+          <w:szCs w:val="24"/>
+        </w:rPr>
+        <w:t>&lt;&lt;</w:t>
+      </w:r>
+      <w:r>
+        <w:rPr>
+          <w:rFonts w:ascii="GDS Transport Website Light" w:hAnsi="GDS Transport Website Light"/>
+          <w:sz w:val="24"/>
+          <w:szCs w:val="24"/>
+        </w:rPr>
+        <w:t>else</w:t>
+      </w:r>
+      <w:r>
+        <w:rPr>
+          <w:rFonts w:ascii="GDS Transport Website Light" w:hAnsi="GDS Transport Website Light"/>
+          <w:sz w:val="24"/>
+          <w:szCs w:val="24"/>
+        </w:rPr>
+        <w:t>&gt;&gt;</w:t>
+      </w:r>
+      <w:r>
+        <w:rPr>
+          <w:rFonts w:ascii="GDS Transport Website Light" w:hAnsi="GDS Transport Website Light"/>
+          <w:sz w:val="24"/>
+          <w:szCs w:val="24"/>
+        </w:rPr>
+        <w:t xml:space="preserve">order </w:t>
+      </w:r>
+      <w:r>
+        <w:rPr>
+          <w:rFonts w:ascii="GDS Transport Website Light" w:hAnsi="GDS Transport Website Light"/>
+          <w:sz w:val="24"/>
+          <w:szCs w:val="24"/>
+        </w:rPr>
+        <w:t>&lt;&lt;</w:t>
+      </w:r>
+      <w:r>
+        <w:rPr>
+          <w:rFonts w:ascii="GDS Transport Website Light" w:hAnsi="GDS Transport Website Light"/>
+          <w:sz w:val="24"/>
+          <w:szCs w:val="24"/>
         </w:rPr>
         <w:t>es_</w:t>
       </w:r>
       <w:r>
         <w:rPr>
-          <w:rFonts w:ascii="GDS Transport Website Light" w:eastAsia="Times New Roman" w:hAnsi="GDS Transport Website Light"/>
-          <w:color w:val="000000" w:themeColor="text1"/>
-          <w:sz w:val="28"/>
-          <w:szCs w:val="28"/>
+          <w:rFonts w:ascii="GDS Transport Website Light" w:hAnsi="GDS Transport Website Light"/>
+          <w:sz w:val="24"/>
+          <w:szCs w:val="24"/>
         </w:rPr>
         <w:t>&gt;&gt;</w:t>
       </w:r>
       <w:r>
         <w:rPr>
-          <w:rFonts w:ascii="GDS Transport Website Light" w:eastAsia="Times New Roman" w:hAnsi="GDS Transport Website Light"/>
-          <w:color w:val="000000" w:themeColor="text1"/>
-          <w:sz w:val="28"/>
-          <w:szCs w:val="28"/>
+          <w:rFonts w:ascii="GDS Transport Website Light" w:hAnsi="GDS Transport Website Light"/>
+          <w:sz w:val="24"/>
+          <w:szCs w:val="24"/>
         </w:rPr>
         <w:t xml:space="preserve"> </w:t>
       </w:r>
       <w:r>
         <w:rPr>
-          <w:rFonts w:ascii="GDS Transport Website Light" w:eastAsia="Times New Roman" w:hAnsi="GDS Transport Website Light"/>
-          <w:color w:val="000000" w:themeColor="text1"/>
-          <w:sz w:val="28"/>
-          <w:szCs w:val="28"/>
+          <w:rFonts w:ascii="GDS Transport Website Light" w:hAnsi="GDS Transport Website Light"/>
+          <w:sz w:val="24"/>
+          <w:szCs w:val="24"/>
+        </w:rPr>
+        <w:t xml:space="preserve">for </w:t>
+      </w:r>
+      <w:r>
+        <w:rPr>
+          <w:rFonts w:ascii="GDS Transport Website Light" w:hAnsi="GDS Transport Website Light"/>
+          <w:sz w:val="24"/>
+          <w:szCs w:val="24"/>
         </w:rPr>
         <w:t>&lt;&lt;</w:t>
       </w:r>
       <w:r>
         <w:rPr>
-          <w:rFonts w:ascii="GDS Transport Website Light" w:eastAsia="Times New Roman" w:hAnsi="GDS Transport Website Light"/>
-          <w:color w:val="000000" w:themeColor="text1"/>
-          <w:sz w:val="28"/>
-          <w:szCs w:val="28"/>
-        </w:rPr>
-        <w:t>cs_{!</w:t>
-      </w:r>
-      <w:proofErr w:type="spellStart"/>
-      <w:r>
-        <w:rPr>
-          <w:rFonts w:ascii="GDS Transport Website Light" w:eastAsia="Times New Roman" w:hAnsi="GDS Transport Website Light"/>
-          <w:color w:val="000000" w:themeColor="text1"/>
-          <w:sz w:val="28"/>
-          <w:szCs w:val="28"/>
-        </w:rPr>
-        <w:t>isBlank</w:t>
-      </w:r>
-      <w:proofErr w:type="spellEnd"/>
-      <w:r>
-        <w:rPr>
-          <w:rFonts w:ascii="GDS Transport Website Light" w:eastAsia="Times New Roman" w:hAnsi="GDS Transport Website Light"/>
-          <w:color w:val="000000" w:themeColor="text1"/>
-          <w:sz w:val="28"/>
-          <w:szCs w:val="28"/>
-        </w:rPr>
-        <w:t>(</w:t>
-      </w:r>
-      <w:proofErr w:type="spellStart"/>
-      <w:r>
-        <w:rPr>
-          <w:rFonts w:ascii="GDS Transport Website Light" w:eastAsia="Times New Roman" w:hAnsi="GDS Transport Website Light"/>
-          <w:color w:val="000000" w:themeColor="text1"/>
-          <w:sz w:val="28"/>
-          <w:szCs w:val="28"/>
-        </w:rPr>
-        <w:t>legalAdvisorName</w:t>
-      </w:r>
-      <w:proofErr w:type="spellEnd"/>
-      <w:r>
-        <w:rPr>
-          <w:rFonts w:ascii="GDS Transport Website Light" w:eastAsia="Times New Roman" w:hAnsi="GDS Transport Website Light"/>
-          <w:color w:val="000000" w:themeColor="text1"/>
-          <w:sz w:val="28"/>
-          <w:szCs w:val="28"/>
-        </w:rPr>
-        <w:t>)}</w:t>
-      </w:r>
-      <w:r>
-        <w:rPr>
-          <w:rFonts w:ascii="GDS Transport Website Light" w:eastAsia="Times New Roman" w:hAnsi="GDS Transport Website Light"/>
-          <w:color w:val="000000" w:themeColor="text1"/>
-          <w:sz w:val="28"/>
-          <w:szCs w:val="28"/>
-        </w:rPr>
-        <w:t>&gt;&gt;</w:t>
-      </w:r>
-      <w:r>
-        <w:rPr>
-          <w:rFonts w:ascii="GDS Transport Website Light" w:eastAsia="Times New Roman" w:hAnsi="GDS Transport Website Light"/>
-          <w:color w:val="000000" w:themeColor="text1"/>
-          <w:sz w:val="28"/>
-          <w:szCs w:val="28"/>
-        </w:rPr>
-        <w:t xml:space="preserve"> and Legal advisor </w:t>
-      </w:r>
-      <w:r>
-        <w:rPr>
-          <w:rFonts w:ascii="GDS Transport Website Light" w:eastAsia="Times New Roman" w:hAnsi="GDS Transport Website Light"/>
-          <w:color w:val="000000" w:themeColor="text1"/>
-          <w:sz w:val="28"/>
-          <w:szCs w:val="28"/>
-        </w:rPr>
-        <w:t>&lt;&lt;</w:t>
-      </w:r>
-      <w:proofErr w:type="spellStart"/>
-      <w:r>
-        <w:rPr>
-          <w:rFonts w:ascii="GDS Transport Website Light" w:eastAsia="Times New Roman" w:hAnsi="GDS Transport Website Light"/>
-          <w:color w:val="000000" w:themeColor="text1"/>
-          <w:sz w:val="28"/>
-          <w:szCs w:val="28"/>
-        </w:rPr>
-        <w:t>legalAdvisorName</w:t>
-      </w:r>
-      <w:proofErr w:type="spellEnd"/>
-      <w:r>
-        <w:rPr>
-          <w:rFonts w:ascii="GDS Transport Website Light" w:eastAsia="Times New Roman" w:hAnsi="GDS Transport Website Light"/>
-          <w:color w:val="000000" w:themeColor="text1"/>
-          <w:sz w:val="28"/>
-          <w:szCs w:val="28"/>
-        </w:rPr>
-        <w:t>&gt;&gt;&lt;&lt;</w:t>
-      </w:r>
-      <w:r>
-        <w:rPr>
-          <w:rFonts w:ascii="GDS Transport Website Light" w:eastAsia="Times New Roman" w:hAnsi="GDS Transport Website Light"/>
-          <w:color w:val="000000" w:themeColor="text1"/>
-          <w:sz w:val="28"/>
-          <w:szCs w:val="28"/>
-        </w:rPr>
-        <w:t>es_</w:t>
-      </w:r>
-      <w:r>
-        <w:rPr>
-          <w:rFonts w:ascii="GDS Transport Website Light" w:eastAsia="Times New Roman" w:hAnsi="GDS Transport Website Light"/>
-          <w:color w:val="000000" w:themeColor="text1"/>
-          <w:sz w:val="28"/>
-          <w:szCs w:val="28"/>
-        </w:rPr>
-        <w:t>&gt;&gt;</w:t>
-      </w:r>
-    </w:p>
-    <w:p>
-      <w:pPr>
-        <w:ind w:left="-567" w:right="-608"/>
-        <w:rPr>
-          <w:rFonts w:ascii="GDS Transport Website Light" w:eastAsia="Times New Roman" w:hAnsi="GDS Transport Website Light"/>
-          <w:color w:val="000000" w:themeColor="text1"/>
-          <w:sz w:val="28"/>
-          <w:szCs w:val="28"/>
-        </w:rPr>
-      </w:pPr>
-      <w:r>
-        <w:rPr>
-          <w:rFonts w:ascii="GDS Transport Website Light" w:eastAsia="Times New Roman" w:hAnsi="GDS Transport Website Light"/>
-          <w:color w:val="000000" w:themeColor="text1"/>
-          <w:sz w:val="28"/>
-          <w:szCs w:val="28"/>
-        </w:rPr>
-        <w:t>&lt;&lt;</w:t>
-      </w:r>
-      <w:proofErr w:type="spellStart"/>
-      <w:r>
-        <w:rPr>
-          <w:rFonts w:ascii="GDS Transport Website Light" w:eastAsia="Times New Roman" w:hAnsi="GDS Transport Website Light"/>
-          <w:color w:val="000000" w:themeColor="text1"/>
-          <w:sz w:val="28"/>
-          <w:szCs w:val="28"/>
-        </w:rPr>
-        <w:t>court</w:t>
-      </w:r>
-      <w:r>
-        <w:rPr>
-          <w:rFonts w:ascii="GDS Transport Website Light" w:eastAsia="Times New Roman" w:hAnsi="GDS Transport Website Light"/>
-          <w:color w:val="000000" w:themeColor="text1"/>
-          <w:sz w:val="28"/>
-          <w:szCs w:val="28"/>
-        </w:rPr>
-        <w:t>Name</w:t>
-      </w:r>
-      <w:proofErr w:type="spellEnd"/>
-      <w:r>
-        <w:rPr>
-          <w:rFonts w:ascii="GDS Transport Website Light" w:eastAsia="Times New Roman" w:hAnsi="GDS Transport Website Light"/>
-          <w:color w:val="000000" w:themeColor="text1"/>
-          <w:sz w:val="28"/>
-          <w:szCs w:val="28"/>
-        </w:rPr>
-        <w:t>&gt;&gt;</w:t>
-      </w:r>
-    </w:p>
-    <w:p>
-      <w:pPr>
-        <w:ind w:left="-567" w:right="-608"/>
-        <w:rPr>
-          <w:rFonts w:ascii="GDS Transport Website Light" w:eastAsia="Times New Roman" w:hAnsi="GDS Transport Website Light"/>
-          <w:color w:val="000000" w:themeColor="text1"/>
-          <w:sz w:val="28"/>
-          <w:szCs w:val="28"/>
-        </w:rPr>
-      </w:pPr>
-    </w:p>
-    <w:p>
-      <w:pPr>
-        <w:ind w:left="-567" w:right="-608"/>
-        <w:rPr>
-          <w:rFonts w:ascii="GDS Transport Website Light" w:eastAsia="Times New Roman" w:hAnsi="GDS Transport Website Light"/>
-          <w:color w:val="000000" w:themeColor="text1"/>
-          <w:sz w:val="28"/>
-          <w:szCs w:val="28"/>
-        </w:rPr>
-      </w:pPr>
-      <w:r>
-        <w:rPr>
-          <w:rFonts w:ascii="GDS Transport Website Light" w:hAnsi="GDS Transport Website Light"/>
-          <w:sz w:val="24"/>
-          <w:szCs w:val="24"/>
-        </w:rPr>
-        <w:t>&lt;&lt;</w:t>
-      </w:r>
-      <w:proofErr w:type="spellStart"/>
-      <w:r>
-        <w:rPr>
-          <w:rFonts w:ascii="GDS Transport Website Light" w:hAnsi="GDS Transport Website Light"/>
-          <w:sz w:val="24"/>
-          <w:szCs w:val="24"/>
-        </w:rPr>
-        <w:t>applicantName</w:t>
-      </w:r>
-      <w:proofErr w:type="spellEnd"/>
-      <w:r>
-        <w:rPr>
-          <w:rFonts w:ascii="GDS Transport Website Light" w:hAnsi="GDS Transport Website Light"/>
-          <w:sz w:val="24"/>
-          <w:szCs w:val="24"/>
-        </w:rPr>
-        <w:t>&gt;&gt;</w:t>
-      </w:r>
-      <w:r>
-        <w:rPr>
-          <w:rFonts w:ascii="GDS Transport Website Light" w:hAnsi="GDS Transport Website Light"/>
-          <w:sz w:val="24"/>
-          <w:szCs w:val="24"/>
-        </w:rPr>
-        <w:t xml:space="preserve"> has applied for a </w:t>
-      </w:r>
-      <w:r>
-        <w:rPr>
-          <w:rFonts w:ascii="GDS Transport Website Light" w:hAnsi="GDS Transport Website Light"/>
-          <w:sz w:val="24"/>
-          <w:szCs w:val="24"/>
-        </w:rPr>
-        <w:t>&lt;&lt;</w:t>
-      </w:r>
-      <w:r>
-        <w:rPr>
-          <w:rFonts w:ascii="GDS Transport Website Light" w:hAnsi="GDS Transport Website Light"/>
-          <w:sz w:val="24"/>
-          <w:szCs w:val="24"/>
-        </w:rPr>
-        <w:t>{</w:t>
-      </w:r>
-      <w:proofErr w:type="spellStart"/>
-      <w:r>
-        <w:rPr>
-          <w:rFonts w:ascii="GDS Transport Website Light" w:hAnsi="GDS Transport Website Light"/>
-          <w:sz w:val="24"/>
-          <w:szCs w:val="24"/>
-        </w:rPr>
-        <w:t>toLowerCase</w:t>
-      </w:r>
-      <w:proofErr w:type="spellEnd"/>
-      <w:r>
-        <w:rPr>
-          <w:rFonts w:ascii="GDS Transport Website Light" w:hAnsi="GDS Transport Website Light"/>
-          <w:sz w:val="24"/>
-          <w:szCs w:val="24"/>
-        </w:rPr>
-        <w:t>(</w:t>
-      </w:r>
-      <w:proofErr w:type="spellStart"/>
-      <w:r>
-        <w:rPr>
-          <w:rFonts w:ascii="GDS Transport Website Light" w:hAnsi="GDS Transport Website Light"/>
-          <w:sz w:val="24"/>
-          <w:szCs w:val="24"/>
-        </w:rPr>
-        <w:t>orderTypes</w:t>
-      </w:r>
-      <w:proofErr w:type="spellEnd"/>
-      <w:r>
-        <w:rPr>
-          <w:rFonts w:ascii="GDS Transport Website Light" w:hAnsi="GDS Transport Website Light"/>
-          <w:sz w:val="24"/>
-          <w:szCs w:val="24"/>
-        </w:rPr>
-        <w:t>)}</w:t>
-      </w:r>
-      <w:r>
-        <w:rPr>
-          <w:rFonts w:ascii="GDS Transport Website Light" w:hAnsi="GDS Transport Website Light"/>
-          <w:sz w:val="24"/>
-          <w:szCs w:val="24"/>
-        </w:rPr>
-        <w:t>&gt;&gt;&lt;&lt;</w:t>
-      </w:r>
-      <w:r>
-        <w:rPr>
-          <w:rFonts w:ascii="GDS Transport Website Light" w:hAnsi="GDS Transport Website Light"/>
-          <w:sz w:val="24"/>
-          <w:szCs w:val="24"/>
-        </w:rPr>
-        <w:t>cs</w:t>
-      </w:r>
-      <w:proofErr w:type="gramStart"/>
-      <w:r>
-        <w:rPr>
-          <w:rFonts w:ascii="GDS Transport Website Light" w:hAnsi="GDS Transport Website Light"/>
-          <w:sz w:val="24"/>
-          <w:szCs w:val="24"/>
-        </w:rPr>
-        <w:t>_{</w:t>
-      </w:r>
-      <w:proofErr w:type="spellStart"/>
-      <w:proofErr w:type="gramEnd"/>
-      <w:r>
-        <w:rPr>
-          <w:rFonts w:ascii="GDS Transport Website Light" w:hAnsi="GDS Transport Website Light"/>
-          <w:sz w:val="24"/>
-          <w:szCs w:val="24"/>
-        </w:rPr>
-        <w:t>endsWith</w:t>
-      </w:r>
-      <w:proofErr w:type="spellEnd"/>
-      <w:r>
-        <w:rPr>
-          <w:rFonts w:ascii="GDS Transport Website Light" w:hAnsi="GDS Transport Website Light"/>
-          <w:sz w:val="24"/>
-          <w:szCs w:val="24"/>
-        </w:rPr>
-        <w:t>(</w:t>
-      </w:r>
-      <w:proofErr w:type="spellStart"/>
-      <w:r>
-        <w:rPr>
-          <w:rFonts w:ascii="GDS Transport Website Light" w:hAnsi="GDS Transport Website Light"/>
-          <w:sz w:val="24"/>
-          <w:szCs w:val="24"/>
-        </w:rPr>
-        <w:t>orderTypes</w:t>
-      </w:r>
-      <w:proofErr w:type="spellEnd"/>
-      <w:r>
-        <w:rPr>
-          <w:rFonts w:ascii="GDS Transport Website Light" w:hAnsi="GDS Transport Website Light"/>
-          <w:sz w:val="24"/>
-          <w:szCs w:val="24"/>
-        </w:rPr>
-        <w:t>, ‘order’)}</w:t>
-      </w:r>
-      <w:r>
-        <w:rPr>
-          <w:rFonts w:ascii="GDS Transport Website Light" w:hAnsi="GDS Transport Website Light"/>
-          <w:sz w:val="24"/>
-          <w:szCs w:val="24"/>
-        </w:rPr>
-        <w:t>&gt;&gt;</w:t>
-      </w:r>
-      <w:r>
-        <w:rPr>
-          <w:rFonts w:ascii="GDS Transport Website Light" w:hAnsi="GDS Transport Website Light"/>
-          <w:sz w:val="24"/>
-          <w:szCs w:val="24"/>
-        </w:rPr>
-        <w:t xml:space="preserve"> </w:t>
-      </w:r>
-      <w:r>
-        <w:rPr>
-          <w:rFonts w:ascii="GDS Transport Website Light" w:hAnsi="GDS Transport Website Light"/>
-          <w:sz w:val="24"/>
-          <w:szCs w:val="24"/>
-        </w:rPr>
-        <w:t>&lt;&lt;</w:t>
-      </w:r>
-      <w:r>
-        <w:rPr>
-          <w:rFonts w:ascii="GDS Transport Website Light" w:hAnsi="GDS Transport Website Light"/>
-          <w:sz w:val="24"/>
-          <w:szCs w:val="24"/>
-        </w:rPr>
-        <w:t>else</w:t>
-      </w:r>
-      <w:r>
-        <w:rPr>
-          <w:rFonts w:ascii="GDS Transport Website Light" w:hAnsi="GDS Transport Website Light"/>
-          <w:sz w:val="24"/>
-          <w:szCs w:val="24"/>
-        </w:rPr>
-        <w:t>&gt;&gt;</w:t>
-      </w:r>
-      <w:r>
-        <w:rPr>
-          <w:rFonts w:ascii="GDS Transport Website Light" w:hAnsi="GDS Transport Website Light"/>
-          <w:sz w:val="24"/>
-          <w:szCs w:val="24"/>
-        </w:rPr>
-        <w:t xml:space="preserve">order </w:t>
-      </w:r>
-      <w:r>
-        <w:rPr>
-          <w:rFonts w:ascii="GDS Transport Website Light" w:hAnsi="GDS Transport Website Light"/>
-          <w:sz w:val="24"/>
-          <w:szCs w:val="24"/>
-        </w:rPr>
-        <w:t>&lt;&lt;</w:t>
-      </w:r>
-      <w:r>
-        <w:rPr>
-          <w:rFonts w:ascii="GDS Transport Website Light" w:hAnsi="GDS Transport Website Light"/>
-          <w:sz w:val="24"/>
-          <w:szCs w:val="24"/>
-        </w:rPr>
-        <w:t>es_</w:t>
-      </w:r>
-      <w:r>
-        <w:rPr>
-          <w:rFonts w:ascii="GDS Transport Website Light" w:hAnsi="GDS Transport Website Light"/>
-          <w:sz w:val="24"/>
-          <w:szCs w:val="24"/>
-        </w:rPr>
-        <w:t>&gt;&gt;</w:t>
-      </w:r>
-      <w:r>
-        <w:rPr>
-          <w:rFonts w:ascii="GDS Transport Website Light" w:hAnsi="GDS Transport Website Light"/>
-          <w:sz w:val="24"/>
-          <w:szCs w:val="24"/>
-        </w:rPr>
-        <w:t xml:space="preserve"> </w:t>
-      </w:r>
-      <w:r>
-        <w:rPr>
-          <w:rFonts w:ascii="GDS Transport Website Light" w:hAnsi="GDS Transport Website Light"/>
-          <w:sz w:val="24"/>
-          <w:szCs w:val="24"/>
-        </w:rPr>
-        <w:t xml:space="preserve">for </w:t>
-      </w:r>
-      <w:r>
-        <w:rPr>
-          <w:rFonts w:ascii="GDS Transport Website Light" w:hAnsi="GDS Transport Website Light"/>
-          <w:sz w:val="24"/>
-          <w:szCs w:val="24"/>
-        </w:rPr>
-        <w:t>&lt;&lt;</w:t>
-      </w:r>
-      <w:proofErr w:type="spellStart"/>
-      <w:r>
-        <w:rPr>
           <w:rFonts w:ascii="GDS Transport Website Light" w:hAnsi="GDS Transport Website Light"/>
           <w:sz w:val="24"/>
           <w:szCs w:val="24"/>
         </w:rPr>
         <w:t>childrenNames</w:t>
       </w:r>
-      <w:proofErr w:type="spellEnd"/>
       <w:r>
         <w:rPr>
           <w:rFonts w:ascii="GDS Transport Website Light" w:hAnsi="GDS Transport Website Light"/>
@@ -1139,8 +930,6 @@
         </w:rPr>
         <w:tab/>
       </w:r>
-      <w:bookmarkStart w:id="0" w:name="_GoBack"/>
-      <w:bookmarkEnd w:id="0"/>
       <w:r>
         <w:rPr>
           <w:rFonts w:ascii="GDS Transport Website" w:hAnsi="GDS Transport Website"/>
@@ -1151,7 +940,6 @@
         </w:rPr>
         <w:t>&lt;&lt;</w:t>
       </w:r>
-      <w:proofErr w:type="spellStart"/>
       <w:r>
         <w:rPr>
           <w:rFonts w:ascii="GDS Transport Website" w:hAnsi="GDS Transport Website"/>
@@ -1162,7 +950,6 @@
         </w:rPr>
         <w:t>hearingDate</w:t>
       </w:r>
-      <w:proofErr w:type="spellEnd"/>
       <w:r>
         <w:rPr>
           <w:rFonts w:ascii="GDS Transport Website" w:hAnsi="GDS Transport Website"/>
@@ -1245,7 +1032,6 @@
         </w:rPr>
         <w:t>&lt;&lt;</w:t>
       </w:r>
-      <w:proofErr w:type="spellStart"/>
       <w:r>
         <w:rPr>
           <w:rFonts w:ascii="GDS Transport Website" w:hAnsi="GDS Transport Website"/>
@@ -1256,7 +1042,6 @@
         </w:rPr>
         <w:t>hearingVenue</w:t>
       </w:r>
-      <w:proofErr w:type="spellEnd"/>
       <w:r>
         <w:rPr>
           <w:rFonts w:ascii="GDS Transport Website" w:hAnsi="GDS Transport Website"/>
@@ -1317,7 +1102,6 @@
         </w:rPr>
         <w:t>&lt;&lt;</w:t>
       </w:r>
-      <w:proofErr w:type="spellStart"/>
       <w:r>
         <w:rPr>
           <w:rFonts w:ascii="GDS Transport Website" w:hAnsi="GDS Transport Website"/>
@@ -1328,7 +1112,6 @@
         </w:rPr>
         <w:t>preHearingAttendance</w:t>
       </w:r>
-      <w:proofErr w:type="spellEnd"/>
       <w:r>
         <w:rPr>
           <w:rFonts w:ascii="GDS Transport Website" w:hAnsi="GDS Transport Website"/>
@@ -1408,7 +1191,6 @@
         </w:rPr>
         <w:t>&lt;&lt;</w:t>
       </w:r>
-      <w:proofErr w:type="spellStart"/>
       <w:r>
         <w:rPr>
           <w:rFonts w:ascii="GDS Transport Website" w:hAnsi="GDS Transport Website"/>
@@ -1419,7 +1201,6 @@
         </w:rPr>
         <w:t>hearingTime</w:t>
       </w:r>
-      <w:proofErr w:type="spellEnd"/>
       <w:r>
         <w:rPr>
           <w:rFonts w:ascii="GDS Transport Website" w:hAnsi="GDS Transport Website"/>
@@ -1814,8 +1595,10 @@
           <w:szCs w:val="24"/>
           <w:highlight w:val="white"/>
         </w:rPr>
-        <w:t>You’ll need to send the C2 to the court and all parties</w:t>
-      </w:r>
+        <w:t>You’ll need to send the C2 to the court</w:t>
+      </w:r>
+      <w:bookmarkStart w:id="0" w:name="_GoBack"/>
+      <w:bookmarkEnd w:id="0"/>
       <w:r>
         <w:rPr>
           <w:rFonts w:ascii="GDS Transport Website Light" w:hAnsi="GDS Transport Website Light"/>
@@ -3433,7 +3216,7 @@
 </file>
 
 <file path=customXml/itemProps1.xml><?xml version="1.0" encoding="utf-8"?>
-<ds:datastoreItem xmlns:ds="http://schemas.openxmlformats.org/officeDocument/2006/customXml" ds:itemID="{70CAF31B-9AC6-774F-B6AE-C7E78EABEA9E}">
+<ds:datastoreItem xmlns:ds="http://schemas.openxmlformats.org/officeDocument/2006/customXml" ds:itemID="{4240DFDD-BAC9-AB41-A0CB-92C5D9F3B5F1}">
   <ds:schemaRefs>
     <ds:schemaRef ds:uri="http://schemas.openxmlformats.org/officeDocument/2006/bibliography"/>
   </ds:schemaRefs>

</xml_diff>

<commit_message>
FPLA-782 update c6 and c6a templates so personalization's are aligned
</commit_message>
<xml_diff>
--- a/docker/docmosis/templates/FL-PLW-HNO-ENG-00092.docx
+++ b/docker/docmosis/templates/FL-PLW-HNO-ENG-00092.docx
@@ -1073,374 +1073,383 @@
         </w:rPr>
       </w:pPr>
     </w:p>
+    <w:tbl>
+      <w:tblPr>
+        <w:tblW w:w="10065" w:type="dxa"/>
+        <w:tblInd w:w="-719" w:type="dxa"/>
+        <w:tblCellMar>
+          <w:top w:w="15" w:type="dxa"/>
+          <w:left w:w="15" w:type="dxa"/>
+          <w:bottom w:w="15" w:type="dxa"/>
+          <w:right w:w="15" w:type="dxa"/>
+        </w:tblCellMar>
+        <w:tblLook w:val="04A0" w:firstRow="1" w:lastRow="0" w:firstColumn="1" w:lastColumn="0" w:noHBand="0" w:noVBand="1"/>
+      </w:tblPr>
+      <w:tblGrid>
+        <w:gridCol w:w="3587"/>
+        <w:gridCol w:w="6478"/>
+      </w:tblGrid>
+      <w:tr>
+        <w:trPr>
+          <w:trHeight w:val="206"/>
+        </w:trPr>
+        <w:tc>
+          <w:tcPr>
+            <w:tcW w:w="3587" w:type="dxa"/>
+            <w:tcBorders>
+              <w:top w:val="single" w:sz="8" w:space="0" w:color="FFFFFF"/>
+              <w:left w:val="single" w:sz="8" w:space="0" w:color="FFFFFF"/>
+              <w:bottom w:val="single" w:sz="12" w:space="0" w:color="000000"/>
+              <w:right w:val="single" w:sz="8" w:space="0" w:color="FFFFFF"/>
+            </w:tcBorders>
+            <w:tcMar>
+              <w:top w:w="100" w:type="dxa"/>
+              <w:left w:w="100" w:type="dxa"/>
+              <w:bottom w:w="100" w:type="dxa"/>
+              <w:right w:w="100" w:type="dxa"/>
+            </w:tcMar>
+            <w:hideMark/>
+          </w:tcPr>
+          <w:p>
+            <w:pPr>
+              <w:rPr>
+                <w:rFonts w:ascii="GDS Transport Website Light" w:eastAsia="Times New Roman" w:hAnsi="GDS Transport Website Light"/>
+              </w:rPr>
+            </w:pPr>
+            <w:r>
+              <w:rPr>
+                <w:rFonts w:ascii="GDS Transport Website Light" w:eastAsia="Times New Roman" w:hAnsi="GDS Transport Website Light"/>
+                <w:b/>
+                <w:bCs/>
+                <w:color w:val="000000"/>
+              </w:rPr>
+              <w:t>Date</w:t>
+            </w:r>
+          </w:p>
+        </w:tc>
+        <w:tc>
+          <w:tcPr>
+            <w:tcW w:w="6478" w:type="dxa"/>
+            <w:tcBorders>
+              <w:top w:val="single" w:sz="8" w:space="0" w:color="FFFFFF"/>
+              <w:left w:val="single" w:sz="8" w:space="0" w:color="FFFFFF"/>
+              <w:bottom w:val="single" w:sz="12" w:space="0" w:color="000000"/>
+              <w:right w:val="single" w:sz="8" w:space="0" w:color="FFFFFF"/>
+            </w:tcBorders>
+            <w:tcMar>
+              <w:top w:w="100" w:type="dxa"/>
+              <w:left w:w="100" w:type="dxa"/>
+              <w:bottom w:w="100" w:type="dxa"/>
+              <w:right w:w="100" w:type="dxa"/>
+            </w:tcMar>
+            <w:hideMark/>
+          </w:tcPr>
+          <w:p>
+            <w:pPr>
+              <w:rPr>
+                <w:rFonts w:ascii="GDS Transport Website Light" w:eastAsia="Times New Roman" w:hAnsi="GDS Transport Website Light"/>
+              </w:rPr>
+            </w:pPr>
+            <w:r>
+              <w:rPr>
+                <w:rFonts w:ascii="GDS Transport Website Light" w:eastAsia="Times New Roman" w:hAnsi="GDS Transport Website Light"/>
+                <w:color w:val="000000"/>
+              </w:rPr>
+              <w:t>&lt;&lt;</w:t>
+            </w:r>
+            <w:proofErr w:type="spellStart"/>
+            <w:r>
+              <w:rPr>
+                <w:rFonts w:ascii="GDS Transport Website Light" w:eastAsia="Times New Roman" w:hAnsi="GDS Transport Website Light"/>
+                <w:color w:val="000000"/>
+              </w:rPr>
+              <w:t>hearingDate</w:t>
+            </w:r>
+            <w:proofErr w:type="spellEnd"/>
+            <w:r>
+              <w:rPr>
+                <w:rFonts w:ascii="GDS Transport Website Light" w:eastAsia="Times New Roman" w:hAnsi="GDS Transport Website Light"/>
+                <w:color w:val="000000"/>
+              </w:rPr>
+              <w:t>&gt;&gt;</w:t>
+            </w:r>
+          </w:p>
+        </w:tc>
+      </w:tr>
+      <w:tr>
+        <w:trPr>
+          <w:trHeight w:val="261"/>
+        </w:trPr>
+        <w:tc>
+          <w:tcPr>
+            <w:tcW w:w="3587" w:type="dxa"/>
+            <w:tcBorders>
+              <w:top w:val="single" w:sz="12" w:space="0" w:color="000000"/>
+              <w:left w:val="single" w:sz="8" w:space="0" w:color="FFFFFF"/>
+              <w:bottom w:val="single" w:sz="12" w:space="0" w:color="000000"/>
+              <w:right w:val="single" w:sz="8" w:space="0" w:color="FFFFFF"/>
+            </w:tcBorders>
+            <w:tcMar>
+              <w:top w:w="100" w:type="dxa"/>
+              <w:left w:w="100" w:type="dxa"/>
+              <w:bottom w:w="100" w:type="dxa"/>
+              <w:right w:w="100" w:type="dxa"/>
+            </w:tcMar>
+            <w:hideMark/>
+          </w:tcPr>
+          <w:p>
+            <w:pPr>
+              <w:rPr>
+                <w:rFonts w:ascii="GDS Transport Website Light" w:eastAsia="Times New Roman" w:hAnsi="GDS Transport Website Light"/>
+              </w:rPr>
+            </w:pPr>
+            <w:r>
+              <w:rPr>
+                <w:rFonts w:ascii="GDS Transport Website Light" w:eastAsia="Times New Roman" w:hAnsi="GDS Transport Website Light"/>
+                <w:b/>
+                <w:bCs/>
+                <w:color w:val="000000"/>
+              </w:rPr>
+              <w:t>Venue</w:t>
+            </w:r>
+          </w:p>
+        </w:tc>
+        <w:tc>
+          <w:tcPr>
+            <w:tcW w:w="6478" w:type="dxa"/>
+            <w:tcBorders>
+              <w:top w:val="single" w:sz="12" w:space="0" w:color="000000"/>
+              <w:left w:val="single" w:sz="8" w:space="0" w:color="FFFFFF"/>
+              <w:bottom w:val="single" w:sz="12" w:space="0" w:color="000000"/>
+              <w:right w:val="single" w:sz="8" w:space="0" w:color="FFFFFF"/>
+            </w:tcBorders>
+            <w:tcMar>
+              <w:top w:w="100" w:type="dxa"/>
+              <w:left w:w="100" w:type="dxa"/>
+              <w:bottom w:w="100" w:type="dxa"/>
+              <w:right w:w="100" w:type="dxa"/>
+            </w:tcMar>
+            <w:hideMark/>
+          </w:tcPr>
+          <w:p>
+            <w:pPr>
+              <w:rPr>
+                <w:rFonts w:ascii="GDS Transport Website Light" w:eastAsia="Times New Roman" w:hAnsi="GDS Transport Website Light"/>
+              </w:rPr>
+            </w:pPr>
+            <w:r>
+              <w:rPr>
+                <w:rFonts w:ascii="GDS Transport Website Light" w:eastAsia="Times New Roman" w:hAnsi="GDS Transport Website Light"/>
+                <w:color w:val="000000"/>
+              </w:rPr>
+              <w:t>&lt;&lt;</w:t>
+            </w:r>
+            <w:proofErr w:type="spellStart"/>
+            <w:r>
+              <w:rPr>
+                <w:rFonts w:ascii="GDS Transport Website Light" w:eastAsia="Times New Roman" w:hAnsi="GDS Transport Website Light"/>
+                <w:color w:val="000000"/>
+              </w:rPr>
+              <w:t>hearingVenue</w:t>
+            </w:r>
+            <w:proofErr w:type="spellEnd"/>
+            <w:r>
+              <w:rPr>
+                <w:rFonts w:ascii="GDS Transport Website Light" w:eastAsia="Times New Roman" w:hAnsi="GDS Transport Website Light"/>
+                <w:color w:val="000000"/>
+              </w:rPr>
+              <w:t>&gt;&gt;</w:t>
+            </w:r>
+          </w:p>
+        </w:tc>
+      </w:tr>
+      <w:tr>
+        <w:trPr>
+          <w:trHeight w:val="30"/>
+        </w:trPr>
+        <w:tc>
+          <w:tcPr>
+            <w:tcW w:w="3587" w:type="dxa"/>
+            <w:tcBorders>
+              <w:top w:val="single" w:sz="12" w:space="0" w:color="000000"/>
+              <w:left w:val="single" w:sz="8" w:space="0" w:color="FFFFFF"/>
+              <w:bottom w:val="single" w:sz="12" w:space="0" w:color="000000"/>
+              <w:right w:val="single" w:sz="8" w:space="0" w:color="FFFFFF"/>
+            </w:tcBorders>
+            <w:tcMar>
+              <w:top w:w="100" w:type="dxa"/>
+              <w:left w:w="100" w:type="dxa"/>
+              <w:bottom w:w="100" w:type="dxa"/>
+              <w:right w:w="100" w:type="dxa"/>
+            </w:tcMar>
+            <w:hideMark/>
+          </w:tcPr>
+          <w:p>
+            <w:pPr>
+              <w:rPr>
+                <w:rFonts w:ascii="GDS Transport Website Light" w:eastAsia="Times New Roman" w:hAnsi="GDS Transport Website Light"/>
+              </w:rPr>
+            </w:pPr>
+            <w:r>
+              <w:rPr>
+                <w:rFonts w:ascii="GDS Transport Website Light" w:eastAsia="Times New Roman" w:hAnsi="GDS Transport Website Light"/>
+                <w:b/>
+                <w:bCs/>
+                <w:color w:val="000000"/>
+              </w:rPr>
+              <w:t>Pre-hearing attendance</w:t>
+            </w:r>
+          </w:p>
+        </w:tc>
+        <w:tc>
+          <w:tcPr>
+            <w:tcW w:w="6478" w:type="dxa"/>
+            <w:tcBorders>
+              <w:top w:val="single" w:sz="12" w:space="0" w:color="000000"/>
+              <w:left w:val="single" w:sz="8" w:space="0" w:color="FFFFFF"/>
+              <w:bottom w:val="single" w:sz="12" w:space="0" w:color="000000"/>
+              <w:right w:val="single" w:sz="8" w:space="0" w:color="FFFFFF"/>
+            </w:tcBorders>
+            <w:tcMar>
+              <w:top w:w="100" w:type="dxa"/>
+              <w:left w:w="100" w:type="dxa"/>
+              <w:bottom w:w="100" w:type="dxa"/>
+              <w:right w:w="100" w:type="dxa"/>
+            </w:tcMar>
+            <w:hideMark/>
+          </w:tcPr>
+          <w:p>
+            <w:pPr>
+              <w:rPr>
+                <w:rFonts w:ascii="GDS Transport Website Light" w:eastAsia="Times New Roman" w:hAnsi="GDS Transport Website Light"/>
+              </w:rPr>
+            </w:pPr>
+            <w:r>
+              <w:rPr>
+                <w:rFonts w:ascii="GDS Transport Website Light" w:eastAsia="Times New Roman" w:hAnsi="GDS Transport Website Light"/>
+                <w:color w:val="000000"/>
+              </w:rPr>
+              <w:t>&lt;&lt;</w:t>
+            </w:r>
+            <w:proofErr w:type="spellStart"/>
+            <w:r>
+              <w:rPr>
+                <w:rFonts w:ascii="GDS Transport Website Light" w:eastAsia="Times New Roman" w:hAnsi="GDS Transport Website Light"/>
+                <w:color w:val="000000"/>
+              </w:rPr>
+              <w:t>preHearingAttendance</w:t>
+            </w:r>
+            <w:proofErr w:type="spellEnd"/>
+            <w:r>
+              <w:rPr>
+                <w:rFonts w:ascii="GDS Transport Website Light" w:eastAsia="Times New Roman" w:hAnsi="GDS Transport Website Light"/>
+                <w:color w:val="000000"/>
+              </w:rPr>
+              <w:t xml:space="preserve">&gt;&gt; </w:t>
+            </w:r>
+          </w:p>
+        </w:tc>
+      </w:tr>
+      <w:tr>
+        <w:trPr>
+          <w:trHeight w:val="30"/>
+        </w:trPr>
+        <w:tc>
+          <w:tcPr>
+            <w:tcW w:w="3587" w:type="dxa"/>
+            <w:tcBorders>
+              <w:top w:val="single" w:sz="12" w:space="0" w:color="000000"/>
+              <w:left w:val="single" w:sz="8" w:space="0" w:color="FFFFFF"/>
+              <w:bottom w:val="single" w:sz="12" w:space="0" w:color="000000"/>
+              <w:right w:val="single" w:sz="8" w:space="0" w:color="FFFFFF"/>
+            </w:tcBorders>
+            <w:tcMar>
+              <w:top w:w="100" w:type="dxa"/>
+              <w:left w:w="100" w:type="dxa"/>
+              <w:bottom w:w="100" w:type="dxa"/>
+              <w:right w:w="100" w:type="dxa"/>
+            </w:tcMar>
+            <w:hideMark/>
+          </w:tcPr>
+          <w:p>
+            <w:pPr>
+              <w:rPr>
+                <w:rFonts w:ascii="GDS Transport Website Light" w:eastAsia="Times New Roman" w:hAnsi="GDS Transport Website Light"/>
+              </w:rPr>
+            </w:pPr>
+            <w:r>
+              <w:rPr>
+                <w:rFonts w:ascii="GDS Transport Website Light" w:eastAsia="Times New Roman" w:hAnsi="GDS Transport Website Light"/>
+                <w:b/>
+                <w:bCs/>
+                <w:color w:val="000000"/>
+              </w:rPr>
+              <w:t>Hearing</w:t>
+            </w:r>
+          </w:p>
+        </w:tc>
+        <w:tc>
+          <w:tcPr>
+            <w:tcW w:w="6478" w:type="dxa"/>
+            <w:tcBorders>
+              <w:top w:val="single" w:sz="12" w:space="0" w:color="000000"/>
+              <w:left w:val="single" w:sz="8" w:space="0" w:color="FFFFFF"/>
+              <w:bottom w:val="single" w:sz="12" w:space="0" w:color="000000"/>
+              <w:right w:val="single" w:sz="8" w:space="0" w:color="FFFFFF"/>
+            </w:tcBorders>
+            <w:tcMar>
+              <w:top w:w="100" w:type="dxa"/>
+              <w:left w:w="100" w:type="dxa"/>
+              <w:bottom w:w="100" w:type="dxa"/>
+              <w:right w:w="100" w:type="dxa"/>
+            </w:tcMar>
+            <w:hideMark/>
+          </w:tcPr>
+          <w:p>
+            <w:pPr>
+              <w:rPr>
+                <w:rFonts w:ascii="GDS Transport Website Light" w:eastAsia="Times New Roman" w:hAnsi="GDS Transport Website Light"/>
+              </w:rPr>
+            </w:pPr>
+            <w:r>
+              <w:rPr>
+                <w:rFonts w:ascii="GDS Transport Website Light" w:eastAsia="Times New Roman" w:hAnsi="GDS Transport Website Light"/>
+                <w:color w:val="000000"/>
+              </w:rPr>
+              <w:t>&lt;&lt;</w:t>
+            </w:r>
+            <w:proofErr w:type="spellStart"/>
+            <w:r>
+              <w:rPr>
+                <w:rFonts w:ascii="GDS Transport Website Light" w:eastAsia="Times New Roman" w:hAnsi="GDS Transport Website Light"/>
+                <w:color w:val="000000"/>
+              </w:rPr>
+              <w:t>hearingTime</w:t>
+            </w:r>
+            <w:proofErr w:type="spellEnd"/>
+            <w:r>
+              <w:rPr>
+                <w:rFonts w:ascii="GDS Transport Website Light" w:eastAsia="Times New Roman" w:hAnsi="GDS Transport Website Light"/>
+                <w:color w:val="000000"/>
+              </w:rPr>
+              <w:t>&gt;&gt;</w:t>
+            </w:r>
+          </w:p>
+        </w:tc>
+      </w:tr>
+    </w:tbl>
     <w:p>
       <w:pPr>
         <w:ind w:right="-608"/>
         <w:rPr>
-          <w:rFonts w:ascii="GDS Transport Website Light" w:eastAsia="Times New Roman" w:hAnsi="GDS Transport Website Light"/>
-          <w:color w:val="000000" w:themeColor="text1"/>
-          <w:sz w:val="28"/>
-          <w:szCs w:val="28"/>
-        </w:rPr>
-      </w:pPr>
-      <w:r>
-        <w:rPr>
-          <w:rFonts w:ascii="GDS Transport Website Light" w:hAnsi="GDS Transport Website Light"/>
-          <w:sz w:val="24"/>
-          <w:szCs w:val="24"/>
-        </w:rPr>
-        <w:t>Dat</w:t>
-      </w:r>
-      <w:r>
-        <w:rPr>
-          <w:rFonts w:ascii="GDS Transport Website Light" w:hAnsi="GDS Transport Website Light"/>
-          <w:sz w:val="24"/>
-          <w:szCs w:val="24"/>
-        </w:rPr>
-        <w:t>e</w:t>
-      </w:r>
-      <w:r>
-        <w:rPr>
-          <w:rFonts w:ascii="GDS Transport Website Light" w:hAnsi="GDS Transport Website Light"/>
-          <w:sz w:val="24"/>
-          <w:szCs w:val="24"/>
-        </w:rPr>
-        <w:tab/>
-      </w:r>
-      <w:r>
-        <w:rPr>
-          <w:rFonts w:ascii="GDS Transport Website Light" w:hAnsi="GDS Transport Website Light"/>
-          <w:sz w:val="24"/>
-          <w:szCs w:val="24"/>
-        </w:rPr>
-        <w:tab/>
-      </w:r>
-      <w:r>
-        <w:rPr>
-          <w:rFonts w:ascii="GDS Transport Website Light" w:hAnsi="GDS Transport Website Light"/>
-          <w:sz w:val="24"/>
-          <w:szCs w:val="24"/>
-        </w:rPr>
-        <w:tab/>
-      </w:r>
-      <w:r>
-        <w:rPr>
-          <w:rFonts w:ascii="GDS Transport Website Light" w:hAnsi="GDS Transport Website Light"/>
-          <w:sz w:val="24"/>
-          <w:szCs w:val="24"/>
-        </w:rPr>
-        <w:tab/>
-      </w:r>
-      <w:r>
-        <w:rPr>
-          <w:rFonts w:ascii="GDS Transport Website Light" w:hAnsi="GDS Transport Website Light"/>
-          <w:sz w:val="24"/>
-          <w:szCs w:val="24"/>
-        </w:rPr>
-        <w:tab/>
-      </w:r>
+          <w:rFonts w:ascii="GDS Transport Website Light" w:hAnsi="GDS Transport Website Light"/>
+          <w:color w:val="999999"/>
+          <w:sz w:val="24"/>
+          <w:szCs w:val="24"/>
+        </w:rPr>
+      </w:pPr>
       <w:bookmarkStart w:id="0" w:name="_GoBack"/>
       <w:bookmarkEnd w:id="0"/>
-      <w:r>
-        <w:rPr>
-          <w:rFonts w:ascii="GDS Transport Website" w:hAnsi="GDS Transport Website"/>
-          <w:b/>
-          <w:bCs/>
-          <w:sz w:val="24"/>
-          <w:szCs w:val="24"/>
-        </w:rPr>
-        <w:t>&lt;&lt;</w:t>
-      </w:r>
-      <w:proofErr w:type="spellStart"/>
-      <w:r>
-        <w:rPr>
-          <w:rFonts w:ascii="GDS Transport Website" w:hAnsi="GDS Transport Website"/>
-          <w:b/>
-          <w:bCs/>
-          <w:sz w:val="24"/>
-          <w:szCs w:val="24"/>
-        </w:rPr>
-        <w:t>hearingDate</w:t>
-      </w:r>
-      <w:proofErr w:type="spellEnd"/>
-      <w:r>
-        <w:rPr>
-          <w:rFonts w:ascii="GDS Transport Website" w:hAnsi="GDS Transport Website"/>
-          <w:b/>
-          <w:bCs/>
-          <w:sz w:val="24"/>
-          <w:szCs w:val="24"/>
-        </w:rPr>
-        <w:t>&gt;&gt;</w:t>
-      </w:r>
-      <w:r>
-        <w:rPr>
-          <w:b/>
-          <w:sz w:val="24"/>
-          <w:szCs w:val="24"/>
-        </w:rPr>
-        <w:t xml:space="preserve"> </w:t>
-      </w:r>
-    </w:p>
-    <w:p>
-      <w:pPr>
-        <w:ind w:right="-608"/>
-        <w:rPr>
-          <w:rFonts w:ascii="GDS Transport Website Light" w:eastAsia="Times New Roman" w:hAnsi="GDS Transport Website Light"/>
-          <w:color w:val="000000" w:themeColor="text1"/>
-          <w:sz w:val="28"/>
-          <w:szCs w:val="28"/>
-        </w:rPr>
-      </w:pPr>
-      <w:r>
-        <w:rPr>
-          <w:rFonts w:ascii="GDS Transport Website Light" w:hAnsi="GDS Transport Website Light"/>
-          <w:sz w:val="24"/>
-          <w:szCs w:val="24"/>
-        </w:rPr>
-        <w:t>Venue</w:t>
-      </w:r>
-      <w:r>
-        <w:rPr>
-          <w:sz w:val="24"/>
-          <w:szCs w:val="24"/>
-        </w:rPr>
-        <w:tab/>
-      </w:r>
-      <w:r>
-        <w:rPr>
-          <w:sz w:val="24"/>
-          <w:szCs w:val="24"/>
-        </w:rPr>
-        <w:tab/>
-      </w:r>
-      <w:r>
-        <w:rPr>
-          <w:sz w:val="24"/>
-          <w:szCs w:val="24"/>
-        </w:rPr>
-        <w:tab/>
-      </w:r>
-      <w:r>
-        <w:rPr>
-          <w:sz w:val="24"/>
-          <w:szCs w:val="24"/>
-        </w:rPr>
-        <w:tab/>
-      </w:r>
-      <w:r>
-        <w:rPr>
-          <w:sz w:val="24"/>
-          <w:szCs w:val="24"/>
-        </w:rPr>
-        <w:tab/>
-      </w:r>
-      <w:r>
-        <w:rPr>
-          <w:rFonts w:ascii="GDS Transport Website" w:hAnsi="GDS Transport Website"/>
-          <w:b/>
-          <w:bCs/>
-          <w:sz w:val="24"/>
-          <w:szCs w:val="24"/>
-        </w:rPr>
-        <w:t>&lt;&lt;</w:t>
-      </w:r>
-      <w:proofErr w:type="spellStart"/>
-      <w:r>
-        <w:rPr>
-          <w:rFonts w:ascii="GDS Transport Website" w:hAnsi="GDS Transport Website"/>
-          <w:b/>
-          <w:bCs/>
-          <w:sz w:val="24"/>
-          <w:szCs w:val="24"/>
-        </w:rPr>
-        <w:t>hearingVenue</w:t>
-      </w:r>
-      <w:proofErr w:type="spellEnd"/>
-      <w:r>
-        <w:rPr>
-          <w:rFonts w:ascii="GDS Transport Website" w:hAnsi="GDS Transport Website"/>
-          <w:b/>
-          <w:bCs/>
-          <w:sz w:val="24"/>
-          <w:szCs w:val="24"/>
-        </w:rPr>
-        <w:t>&gt;&gt;</w:t>
-      </w:r>
-    </w:p>
-    <w:p>
-      <w:pPr>
-        <w:ind w:right="-608"/>
-        <w:rPr>
-          <w:rFonts w:ascii="GDS Transport Website Light" w:eastAsia="Times New Roman" w:hAnsi="GDS Transport Website Light"/>
-          <w:color w:val="000000" w:themeColor="text1"/>
-          <w:sz w:val="28"/>
-          <w:szCs w:val="28"/>
-        </w:rPr>
-      </w:pPr>
-      <w:r>
-        <w:rPr>
-          <w:rFonts w:ascii="GDS Transport Website Light" w:hAnsi="GDS Transport Website Light"/>
-          <w:sz w:val="24"/>
-          <w:szCs w:val="24"/>
-        </w:rPr>
-        <w:t>Pre-hearing</w:t>
-      </w:r>
-      <w:r>
-        <w:rPr>
-          <w:sz w:val="24"/>
-          <w:szCs w:val="24"/>
-        </w:rPr>
-        <w:tab/>
-      </w:r>
-      <w:r>
-        <w:rPr>
-          <w:sz w:val="24"/>
-          <w:szCs w:val="24"/>
-        </w:rPr>
-        <w:tab/>
-      </w:r>
-      <w:r>
-        <w:rPr>
-          <w:sz w:val="24"/>
-          <w:szCs w:val="24"/>
-        </w:rPr>
-        <w:tab/>
-      </w:r>
-      <w:r>
-        <w:rPr>
-          <w:rFonts w:ascii="GDS Transport Website" w:hAnsi="GDS Transport Website"/>
-          <w:b/>
-          <w:bCs/>
-          <w:sz w:val="24"/>
-          <w:szCs w:val="24"/>
-        </w:rPr>
-        <w:t>&lt;&lt;</w:t>
-      </w:r>
-      <w:proofErr w:type="spellStart"/>
-      <w:r>
-        <w:rPr>
-          <w:rFonts w:ascii="GDS Transport Website" w:hAnsi="GDS Transport Website"/>
-          <w:b/>
-          <w:bCs/>
-          <w:sz w:val="24"/>
-          <w:szCs w:val="24"/>
-        </w:rPr>
-        <w:t>preHearingAttendance</w:t>
-      </w:r>
-      <w:proofErr w:type="spellEnd"/>
-      <w:r>
-        <w:rPr>
-          <w:rFonts w:ascii="GDS Transport Website" w:hAnsi="GDS Transport Website"/>
-          <w:b/>
-          <w:bCs/>
-          <w:sz w:val="24"/>
-          <w:szCs w:val="24"/>
-        </w:rPr>
-        <w:t>&gt;&gt;</w:t>
-      </w:r>
-    </w:p>
-    <w:p>
-      <w:pPr>
-        <w:ind w:right="-608"/>
-        <w:rPr>
-          <w:rFonts w:ascii="GDS Transport Website Light" w:eastAsia="Times New Roman" w:hAnsi="GDS Transport Website Light"/>
-          <w:color w:val="000000" w:themeColor="text1"/>
-          <w:sz w:val="28"/>
-          <w:szCs w:val="28"/>
-        </w:rPr>
-      </w:pPr>
-      <w:r>
-        <w:rPr>
-          <w:rFonts w:ascii="GDS Transport Website Light" w:hAnsi="GDS Transport Website Light"/>
-          <w:sz w:val="24"/>
-          <w:szCs w:val="24"/>
-        </w:rPr>
-        <w:t>Hearin</w:t>
-      </w:r>
-      <w:r>
-        <w:rPr>
-          <w:rFonts w:ascii="GDS Transport Website Light" w:hAnsi="GDS Transport Website Light"/>
-          <w:sz w:val="24"/>
-          <w:szCs w:val="24"/>
-        </w:rPr>
-        <w:t>g</w:t>
-      </w:r>
-      <w:r>
-        <w:rPr>
-          <w:rFonts w:ascii="GDS Transport Website Light" w:hAnsi="GDS Transport Website Light"/>
-          <w:sz w:val="24"/>
-          <w:szCs w:val="24"/>
-        </w:rPr>
-        <w:tab/>
-      </w:r>
-      <w:r>
-        <w:rPr>
-          <w:rFonts w:ascii="GDS Transport Website Light" w:hAnsi="GDS Transport Website Light"/>
-          <w:sz w:val="24"/>
-          <w:szCs w:val="24"/>
-        </w:rPr>
-        <w:tab/>
-      </w:r>
-      <w:r>
-        <w:rPr>
-          <w:rFonts w:ascii="GDS Transport Website Light" w:hAnsi="GDS Transport Website Light"/>
-          <w:sz w:val="24"/>
-          <w:szCs w:val="24"/>
-        </w:rPr>
-        <w:tab/>
-      </w:r>
-      <w:r>
-        <w:rPr>
-          <w:rFonts w:ascii="GDS Transport Website Light" w:hAnsi="GDS Transport Website Light"/>
-          <w:sz w:val="24"/>
-          <w:szCs w:val="24"/>
-        </w:rPr>
-        <w:tab/>
-      </w:r>
-      <w:r>
-        <w:rPr>
-          <w:rFonts w:ascii="GDS Transport Website" w:hAnsi="GDS Transport Website"/>
-          <w:b/>
-          <w:bCs/>
-          <w:sz w:val="24"/>
-          <w:szCs w:val="24"/>
-        </w:rPr>
-        <w:t>&lt;&lt;</w:t>
-      </w:r>
-      <w:proofErr w:type="spellStart"/>
-      <w:r>
-        <w:rPr>
-          <w:rFonts w:ascii="GDS Transport Website" w:hAnsi="GDS Transport Website"/>
-          <w:b/>
-          <w:bCs/>
-          <w:sz w:val="24"/>
-          <w:szCs w:val="24"/>
-        </w:rPr>
-        <w:t>hearingTime</w:t>
-      </w:r>
-      <w:proofErr w:type="spellEnd"/>
-      <w:r>
-        <w:rPr>
-          <w:rFonts w:ascii="GDS Transport Website" w:hAnsi="GDS Transport Website"/>
-          <w:b/>
-          <w:bCs/>
-          <w:sz w:val="24"/>
-          <w:szCs w:val="24"/>
-        </w:rPr>
-        <w:t>&gt;&gt;</w:t>
-      </w:r>
-    </w:p>
-    <w:p>
-      <w:pPr>
-        <w:ind w:right="-608"/>
-        <w:rPr>
-          <w:rFonts w:ascii="GDS Transport Website Light" w:hAnsi="GDS Transport Website Light"/>
-          <w:color w:val="999999"/>
-          <w:sz w:val="24"/>
-          <w:szCs w:val="24"/>
-        </w:rPr>
-      </w:pPr>
     </w:p>
     <w:p>
       <w:pPr>
@@ -2343,7 +2352,7 @@
       </w:pPr>
     </w:pPrDefault>
   </w:docDefaults>
-  <w:latentStyles w:defLockedState="0" w:defUIPriority="99" w:defSemiHidden="0" w:defUnhideWhenUsed="0" w:defQFormat="0" w:count="377">
+  <w:latentStyles w:defLockedState="0" w:defUIPriority="99" w:defSemiHidden="0" w:defUnhideWhenUsed="0" w:defQFormat="0" w:count="376">
     <w:lsdException w:name="Normal" w:uiPriority="0" w:qFormat="1"/>
     <w:lsdException w:name="heading 1" w:uiPriority="9" w:qFormat="1"/>
     <w:lsdException w:name="heading 2" w:semiHidden="1" w:uiPriority="9" w:unhideWhenUsed="1" w:qFormat="1"/>
@@ -2720,7 +2729,6 @@
     <w:lsdException w:name="Hashtag" w:semiHidden="1" w:unhideWhenUsed="1"/>
     <w:lsdException w:name="Unresolved Mention" w:semiHidden="1" w:unhideWhenUsed="1"/>
     <w:lsdException w:name="Smart Link" w:semiHidden="1" w:unhideWhenUsed="1"/>
-    <w:lsdException w:name="Smart Link Error" w:semiHidden="1" w:unhideWhenUsed="1"/>
   </w:latentStyles>
   <w:style w:type="paragraph" w:default="1" w:styleId="Normal">
     <w:name w:val="Normal"/>
@@ -3433,7 +3441,7 @@
 </file>
 
 <file path=customXml/itemProps1.xml><?xml version="1.0" encoding="utf-8"?>
-<ds:datastoreItem xmlns:ds="http://schemas.openxmlformats.org/officeDocument/2006/customXml" ds:itemID="{70CAF31B-9AC6-774F-B6AE-C7E78EABEA9E}">
+<ds:datastoreItem xmlns:ds="http://schemas.openxmlformats.org/officeDocument/2006/customXml" ds:itemID="{F3552F08-A53B-4F48-A28A-99061A90DC53}">
   <ds:schemaRefs>
     <ds:schemaRef ds:uri="http://schemas.openxmlformats.org/officeDocument/2006/bibliography"/>
   </ds:schemaRefs>

</xml_diff>

<commit_message>
refactor: removed all parties from c6 and c6a templates (FPLA-881) (#572)
</commit_message>
<xml_diff>
--- a/docker/docmosis/templates/FL-PLW-HNO-ENG-00092.docx
+++ b/docker/docmosis/templates/FL-PLW-HNO-ENG-00092.docx
@@ -165,47 +165,7 @@
           <w:sz w:val="28"/>
           <w:szCs w:val="28"/>
         </w:rPr>
-        <w:t>{</w:t>
-      </w:r>
-      <w:proofErr w:type="spellStart"/>
-      <w:r>
-        <w:rPr>
-          <w:rFonts w:ascii="GDS Transport Website Light" w:eastAsia="Times New Roman" w:hAnsi="GDS Transport Website Light"/>
-          <w:color w:val="000000" w:themeColor="text1"/>
-          <w:sz w:val="28"/>
-          <w:szCs w:val="28"/>
-        </w:rPr>
-        <w:t>toUpperCase</w:t>
-      </w:r>
-      <w:proofErr w:type="spellEnd"/>
-      <w:r>
-        <w:rPr>
-          <w:rFonts w:ascii="GDS Transport Website Light" w:eastAsia="Times New Roman" w:hAnsi="GDS Transport Website Light"/>
-          <w:color w:val="000000" w:themeColor="text1"/>
-          <w:sz w:val="28"/>
-          <w:szCs w:val="28"/>
-        </w:rPr>
-        <w:t>(</w:t>
-      </w:r>
-      <w:proofErr w:type="spellStart"/>
-      <w:r>
-        <w:rPr>
-          <w:rFonts w:ascii="GDS Transport Website Light" w:eastAsia="Times New Roman" w:hAnsi="GDS Transport Website Light"/>
-          <w:color w:val="000000" w:themeColor="text1"/>
-          <w:sz w:val="28"/>
-          <w:szCs w:val="28"/>
-        </w:rPr>
-        <w:t>familyManCaseNumber</w:t>
-      </w:r>
-      <w:proofErr w:type="spellEnd"/>
-      <w:r>
-        <w:rPr>
-          <w:rFonts w:ascii="GDS Transport Website Light" w:eastAsia="Times New Roman" w:hAnsi="GDS Transport Website Light"/>
-          <w:color w:val="000000" w:themeColor="text1"/>
-          <w:sz w:val="28"/>
-          <w:szCs w:val="28"/>
-        </w:rPr>
-        <w:t>)}</w:t>
+        <w:t>{toUpperCase(familyManCaseNumber)}</w:t>
       </w:r>
       <w:r>
         <w:rPr>
@@ -254,7 +214,6 @@
         </w:rPr>
         <w:t>&lt;&lt;</w:t>
       </w:r>
-      <w:proofErr w:type="spellStart"/>
       <w:r>
         <w:rPr>
           <w:rFonts w:ascii="GDS Transport Website Light" w:eastAsia="Times New Roman" w:hAnsi="GDS Transport Website Light" w:cs="Times New Roman"/>
@@ -263,7 +222,6 @@
         </w:rPr>
         <w:t>todaysDate</w:t>
       </w:r>
-      <w:proofErr w:type="spellEnd"/>
       <w:r>
         <w:rPr>
           <w:rFonts w:ascii="GDS Transport Website Light" w:eastAsia="Times New Roman" w:hAnsi="GDS Transport Website Light"/>
@@ -310,40 +268,17 @@
           <w:sz w:val="28"/>
           <w:szCs w:val="28"/>
         </w:rPr>
-        <w:t>cs_</w:t>
-      </w:r>
-      <w:proofErr w:type="gramStart"/>
-      <w:r>
-        <w:rPr>
-          <w:rFonts w:ascii="GDS Transport Website Light" w:eastAsia="Times New Roman" w:hAnsi="GDS Transport Website Light"/>
-          <w:color w:val="000000" w:themeColor="text1"/>
-          <w:sz w:val="28"/>
-          <w:szCs w:val="28"/>
-        </w:rPr>
-        <w:t>{!</w:t>
-      </w:r>
-      <w:proofErr w:type="spellStart"/>
-      <w:r>
-        <w:rPr>
-          <w:rFonts w:ascii="GDS Transport Website Light" w:eastAsia="Times New Roman" w:hAnsi="GDS Transport Website Light"/>
-          <w:color w:val="000000" w:themeColor="text1"/>
-          <w:sz w:val="28"/>
-          <w:szCs w:val="28"/>
-        </w:rPr>
-        <w:t>isBlank</w:t>
-      </w:r>
-      <w:proofErr w:type="spellEnd"/>
-      <w:proofErr w:type="gramEnd"/>
-      <w:r>
-        <w:rPr>
-          <w:rFonts w:ascii="GDS Transport Website Light" w:eastAsia="Times New Roman" w:hAnsi="GDS Transport Website Light"/>
-          <w:color w:val="000000" w:themeColor="text1"/>
-          <w:sz w:val="28"/>
-          <w:szCs w:val="28"/>
-        </w:rPr>
-        <w:t>(</w:t>
-      </w:r>
-      <w:proofErr w:type="spellStart"/>
+        <w:t>cs_{!isBlank(judgeTitleAndName)}</w:t>
+      </w:r>
+      <w:r>
+        <w:rPr>
+          <w:rFonts w:ascii="GDS Transport Website Light" w:eastAsia="Times New Roman" w:hAnsi="GDS Transport Website Light"/>
+          <w:color w:val="000000" w:themeColor="text1"/>
+          <w:sz w:val="28"/>
+          <w:szCs w:val="28"/>
+        </w:rPr>
+        <w:t>&gt;&gt;&lt;&lt;</w:t>
+      </w:r>
       <w:r>
         <w:rPr>
           <w:rFonts w:ascii="GDS Transport Website Light" w:eastAsia="Times New Roman" w:hAnsi="GDS Transport Website Light"/>
@@ -353,520 +288,376 @@
         </w:rPr>
         <w:t>judgeTitleAndName</w:t>
       </w:r>
-      <w:proofErr w:type="spellEnd"/>
-      <w:r>
-        <w:rPr>
-          <w:rFonts w:ascii="GDS Transport Website Light" w:eastAsia="Times New Roman" w:hAnsi="GDS Transport Website Light"/>
-          <w:color w:val="000000" w:themeColor="text1"/>
-          <w:sz w:val="28"/>
-          <w:szCs w:val="28"/>
+      <w:r>
+        <w:rPr>
+          <w:rFonts w:ascii="GDS Transport Website Light" w:eastAsia="Times New Roman" w:hAnsi="GDS Transport Website Light"/>
+          <w:color w:val="000000" w:themeColor="text1"/>
+          <w:sz w:val="28"/>
+          <w:szCs w:val="28"/>
+        </w:rPr>
+        <w:t>&gt;&gt;&lt;&lt;</w:t>
+      </w:r>
+      <w:r>
+        <w:rPr>
+          <w:rFonts w:ascii="GDS Transport Website Light" w:eastAsia="Times New Roman" w:hAnsi="GDS Transport Website Light"/>
+          <w:color w:val="000000" w:themeColor="text1"/>
+          <w:sz w:val="28"/>
+          <w:szCs w:val="28"/>
+        </w:rPr>
+        <w:t>es_</w:t>
+      </w:r>
+      <w:r>
+        <w:rPr>
+          <w:rFonts w:ascii="GDS Transport Website Light" w:eastAsia="Times New Roman" w:hAnsi="GDS Transport Website Light"/>
+          <w:color w:val="000000" w:themeColor="text1"/>
+          <w:sz w:val="28"/>
+          <w:szCs w:val="28"/>
+        </w:rPr>
+        <w:t>&gt;&gt;</w:t>
+      </w:r>
+      <w:r>
+        <w:rPr>
+          <w:rFonts w:ascii="GDS Transport Website Light" w:eastAsia="Times New Roman" w:hAnsi="GDS Transport Website Light"/>
+          <w:color w:val="000000" w:themeColor="text1"/>
+          <w:sz w:val="28"/>
+          <w:szCs w:val="28"/>
+        </w:rPr>
+        <w:t xml:space="preserve"> </w:t>
+      </w:r>
+      <w:r>
+        <w:rPr>
+          <w:rFonts w:ascii="GDS Transport Website Light" w:eastAsia="Times New Roman" w:hAnsi="GDS Transport Website Light"/>
+          <w:color w:val="000000" w:themeColor="text1"/>
+          <w:sz w:val="28"/>
+          <w:szCs w:val="28"/>
+        </w:rPr>
+        <w:t>&lt;&lt;</w:t>
+      </w:r>
+      <w:r>
+        <w:rPr>
+          <w:rFonts w:ascii="GDS Transport Website Light" w:eastAsia="Times New Roman" w:hAnsi="GDS Transport Website Light"/>
+          <w:color w:val="000000" w:themeColor="text1"/>
+          <w:sz w:val="28"/>
+          <w:szCs w:val="28"/>
+        </w:rPr>
+        <w:t>cs_{!isBlank(legalAdvisorName)}</w:t>
+      </w:r>
+      <w:r>
+        <w:rPr>
+          <w:rFonts w:ascii="GDS Transport Website Light" w:eastAsia="Times New Roman" w:hAnsi="GDS Transport Website Light"/>
+          <w:color w:val="000000" w:themeColor="text1"/>
+          <w:sz w:val="28"/>
+          <w:szCs w:val="28"/>
+        </w:rPr>
+        <w:t>&gt;&gt;</w:t>
+      </w:r>
+      <w:r>
+        <w:rPr>
+          <w:rFonts w:ascii="GDS Transport Website Light" w:eastAsia="Times New Roman" w:hAnsi="GDS Transport Website Light"/>
+          <w:color w:val="000000" w:themeColor="text1"/>
+          <w:sz w:val="28"/>
+          <w:szCs w:val="28"/>
+        </w:rPr>
+        <w:t xml:space="preserve"> and Legal advisor </w:t>
+      </w:r>
+      <w:r>
+        <w:rPr>
+          <w:rFonts w:ascii="GDS Transport Website Light" w:eastAsia="Times New Roman" w:hAnsi="GDS Transport Website Light"/>
+          <w:color w:val="000000" w:themeColor="text1"/>
+          <w:sz w:val="28"/>
+          <w:szCs w:val="28"/>
+        </w:rPr>
+        <w:t>&lt;&lt;</w:t>
+      </w:r>
+      <w:r>
+        <w:rPr>
+          <w:rFonts w:ascii="GDS Transport Website Light" w:eastAsia="Times New Roman" w:hAnsi="GDS Transport Website Light"/>
+          <w:color w:val="000000" w:themeColor="text1"/>
+          <w:sz w:val="28"/>
+          <w:szCs w:val="28"/>
+        </w:rPr>
+        <w:t>legalAdvisorName</w:t>
+      </w:r>
+      <w:r>
+        <w:rPr>
+          <w:rFonts w:ascii="GDS Transport Website Light" w:eastAsia="Times New Roman" w:hAnsi="GDS Transport Website Light"/>
+          <w:color w:val="000000" w:themeColor="text1"/>
+          <w:sz w:val="28"/>
+          <w:szCs w:val="28"/>
+        </w:rPr>
+        <w:t>&gt;&gt;&lt;&lt;</w:t>
+      </w:r>
+      <w:r>
+        <w:rPr>
+          <w:rFonts w:ascii="GDS Transport Website Light" w:eastAsia="Times New Roman" w:hAnsi="GDS Transport Website Light"/>
+          <w:color w:val="000000" w:themeColor="text1"/>
+          <w:sz w:val="28"/>
+          <w:szCs w:val="28"/>
+        </w:rPr>
+        <w:t>es_</w:t>
+      </w:r>
+      <w:r>
+        <w:rPr>
+          <w:rFonts w:ascii="GDS Transport Website Light" w:eastAsia="Times New Roman" w:hAnsi="GDS Transport Website Light"/>
+          <w:color w:val="000000" w:themeColor="text1"/>
+          <w:sz w:val="28"/>
+          <w:szCs w:val="28"/>
+        </w:rPr>
+        <w:t>&gt;&gt;</w:t>
+      </w:r>
+    </w:p>
+    <w:p>
+      <w:pPr>
+        <w:ind w:left="-567" w:right="-608"/>
+        <w:rPr>
+          <w:rFonts w:ascii="GDS Transport Website Light" w:eastAsia="Times New Roman" w:hAnsi="GDS Transport Website Light"/>
+          <w:color w:val="000000" w:themeColor="text1"/>
+          <w:sz w:val="28"/>
+          <w:szCs w:val="28"/>
+        </w:rPr>
+      </w:pPr>
+      <w:r>
+        <w:rPr>
+          <w:rFonts w:ascii="GDS Transport Website Light" w:eastAsia="Times New Roman" w:hAnsi="GDS Transport Website Light"/>
+          <w:color w:val="000000" w:themeColor="text1"/>
+          <w:sz w:val="28"/>
+          <w:szCs w:val="28"/>
+        </w:rPr>
+        <w:t>&lt;&lt;</w:t>
+      </w:r>
+      <w:r>
+        <w:rPr>
+          <w:rFonts w:ascii="GDS Transport Website Light" w:eastAsia="Times New Roman" w:hAnsi="GDS Transport Website Light"/>
+          <w:color w:val="000000" w:themeColor="text1"/>
+          <w:sz w:val="28"/>
+          <w:szCs w:val="28"/>
+        </w:rPr>
+        <w:t>court</w:t>
+      </w:r>
+      <w:r>
+        <w:rPr>
+          <w:rFonts w:ascii="GDS Transport Website Light" w:eastAsia="Times New Roman" w:hAnsi="GDS Transport Website Light"/>
+          <w:color w:val="000000" w:themeColor="text1"/>
+          <w:sz w:val="28"/>
+          <w:szCs w:val="28"/>
+        </w:rPr>
+        <w:t>Name</w:t>
+      </w:r>
+      <w:r>
+        <w:rPr>
+          <w:rFonts w:ascii="GDS Transport Website Light" w:eastAsia="Times New Roman" w:hAnsi="GDS Transport Website Light"/>
+          <w:color w:val="000000" w:themeColor="text1"/>
+          <w:sz w:val="28"/>
+          <w:szCs w:val="28"/>
+        </w:rPr>
+        <w:t>&gt;&gt;</w:t>
+      </w:r>
+    </w:p>
+    <w:p>
+      <w:pPr>
+        <w:ind w:left="-567" w:right="-608"/>
+        <w:rPr>
+          <w:rFonts w:ascii="GDS Transport Website Light" w:eastAsia="Times New Roman" w:hAnsi="GDS Transport Website Light"/>
+          <w:color w:val="000000" w:themeColor="text1"/>
+          <w:sz w:val="28"/>
+          <w:szCs w:val="28"/>
+        </w:rPr>
+      </w:pPr>
+    </w:p>
+    <w:p>
+      <w:pPr>
+        <w:ind w:left="-567" w:right="-608"/>
+        <w:rPr>
+          <w:rFonts w:ascii="GDS Transport Website Light" w:eastAsia="Times New Roman" w:hAnsi="GDS Transport Website Light"/>
+          <w:color w:val="000000" w:themeColor="text1"/>
+          <w:sz w:val="28"/>
+          <w:szCs w:val="28"/>
+        </w:rPr>
+      </w:pPr>
+      <w:r>
+        <w:rPr>
+          <w:rFonts w:ascii="GDS Transport Website Light" w:hAnsi="GDS Transport Website Light"/>
+          <w:sz w:val="24"/>
+          <w:szCs w:val="24"/>
+        </w:rPr>
+        <w:t>&lt;&lt;</w:t>
+      </w:r>
+      <w:r>
+        <w:rPr>
+          <w:rFonts w:ascii="GDS Transport Website Light" w:hAnsi="GDS Transport Website Light"/>
+          <w:sz w:val="24"/>
+          <w:szCs w:val="24"/>
+        </w:rPr>
+        <w:t>applicantName</w:t>
+      </w:r>
+      <w:r>
+        <w:rPr>
+          <w:rFonts w:ascii="GDS Transport Website Light" w:hAnsi="GDS Transport Website Light"/>
+          <w:sz w:val="24"/>
+          <w:szCs w:val="24"/>
+        </w:rPr>
+        <w:t>&gt;&gt;</w:t>
+      </w:r>
+      <w:r>
+        <w:rPr>
+          <w:rFonts w:ascii="GDS Transport Website Light" w:hAnsi="GDS Transport Website Light"/>
+          <w:sz w:val="24"/>
+          <w:szCs w:val="24"/>
+        </w:rPr>
+        <w:t xml:space="preserve"> has applied for a </w:t>
+      </w:r>
+      <w:r>
+        <w:rPr>
+          <w:rFonts w:ascii="GDS Transport Website Light" w:hAnsi="GDS Transport Website Light"/>
+          <w:sz w:val="24"/>
+          <w:szCs w:val="24"/>
+        </w:rPr>
+        <w:t>&lt;&lt;</w:t>
+      </w:r>
+      <w:r>
+        <w:rPr>
+          <w:rFonts w:ascii="GDS Transport Website Light" w:hAnsi="GDS Transport Website Light"/>
+          <w:sz w:val="24"/>
+          <w:szCs w:val="24"/>
+        </w:rPr>
+        <w:t>{toLowerCase(</w:t>
+      </w:r>
+      <w:r>
+        <w:rPr>
+          <w:rFonts w:ascii="GDS Transport Website Light" w:hAnsi="GDS Transport Website Light"/>
+          <w:sz w:val="24"/>
+          <w:szCs w:val="24"/>
+        </w:rPr>
+        <w:t>orderTypes</w:t>
+      </w:r>
+      <w:r>
+        <w:rPr>
+          <w:rFonts w:ascii="GDS Transport Website Light" w:hAnsi="GDS Transport Website Light"/>
+          <w:sz w:val="24"/>
+          <w:szCs w:val="24"/>
         </w:rPr>
         <w:t>)}</w:t>
       </w:r>
       <w:r>
         <w:rPr>
-          <w:rFonts w:ascii="GDS Transport Website Light" w:eastAsia="Times New Roman" w:hAnsi="GDS Transport Website Light"/>
-          <w:color w:val="000000" w:themeColor="text1"/>
-          <w:sz w:val="28"/>
-          <w:szCs w:val="28"/>
+          <w:rFonts w:ascii="GDS Transport Website Light" w:hAnsi="GDS Transport Website Light"/>
+          <w:sz w:val="24"/>
+          <w:szCs w:val="24"/>
         </w:rPr>
         <w:t>&gt;&gt;&lt;&lt;</w:t>
       </w:r>
-      <w:proofErr w:type="spellStart"/>
-      <w:r>
-        <w:rPr>
-          <w:rFonts w:ascii="GDS Transport Website Light" w:eastAsia="Times New Roman" w:hAnsi="GDS Transport Website Light"/>
-          <w:color w:val="000000" w:themeColor="text1"/>
-          <w:sz w:val="28"/>
-          <w:szCs w:val="28"/>
-        </w:rPr>
-        <w:t>judgeTitleAndName</w:t>
-      </w:r>
-      <w:proofErr w:type="spellEnd"/>
-      <w:r>
-        <w:rPr>
-          <w:rFonts w:ascii="GDS Transport Website Light" w:eastAsia="Times New Roman" w:hAnsi="GDS Transport Website Light"/>
-          <w:color w:val="000000" w:themeColor="text1"/>
-          <w:sz w:val="28"/>
-          <w:szCs w:val="28"/>
-        </w:rPr>
-        <w:t>&gt;&gt;&lt;&lt;</w:t>
-      </w:r>
-      <w:r>
-        <w:rPr>
-          <w:rFonts w:ascii="GDS Transport Website Light" w:eastAsia="Times New Roman" w:hAnsi="GDS Transport Website Light"/>
-          <w:color w:val="000000" w:themeColor="text1"/>
-          <w:sz w:val="28"/>
-          <w:szCs w:val="28"/>
+      <w:r>
+        <w:rPr>
+          <w:rFonts w:ascii="GDS Transport Website Light" w:hAnsi="GDS Transport Website Light"/>
+          <w:sz w:val="24"/>
+          <w:szCs w:val="24"/>
+        </w:rPr>
+        <w:t>cs_{endsWith(orderTypes, ‘order’)}</w:t>
+      </w:r>
+      <w:r>
+        <w:rPr>
+          <w:rFonts w:ascii="GDS Transport Website Light" w:hAnsi="GDS Transport Website Light"/>
+          <w:sz w:val="24"/>
+          <w:szCs w:val="24"/>
+        </w:rPr>
+        <w:t>&gt;&gt;</w:t>
+      </w:r>
+      <w:r>
+        <w:rPr>
+          <w:rFonts w:ascii="GDS Transport Website Light" w:hAnsi="GDS Transport Website Light"/>
+          <w:sz w:val="24"/>
+          <w:szCs w:val="24"/>
+        </w:rPr>
+        <w:t xml:space="preserve"> </w:t>
+      </w:r>
+      <w:r>
+        <w:rPr>
+          <w:rFonts w:ascii="GDS Transport Website Light" w:hAnsi="GDS Transport Website Light"/>
+          <w:sz w:val="24"/>
+          <w:szCs w:val="24"/>
+        </w:rPr>
+        <w:t>&lt;&lt;</w:t>
+      </w:r>
+      <w:r>
+        <w:rPr>
+          <w:rFonts w:ascii="GDS Transport Website Light" w:hAnsi="GDS Transport Website Light"/>
+          <w:sz w:val="24"/>
+          <w:szCs w:val="24"/>
+        </w:rPr>
+        <w:t>else</w:t>
+      </w:r>
+      <w:r>
+        <w:rPr>
+          <w:rFonts w:ascii="GDS Transport Website Light" w:hAnsi="GDS Transport Website Light"/>
+          <w:sz w:val="24"/>
+          <w:szCs w:val="24"/>
+        </w:rPr>
+        <w:t>&gt;&gt;</w:t>
+      </w:r>
+      <w:r>
+        <w:rPr>
+          <w:rFonts w:ascii="GDS Transport Website Light" w:hAnsi="GDS Transport Website Light"/>
+          <w:sz w:val="24"/>
+          <w:szCs w:val="24"/>
+        </w:rPr>
+        <w:t xml:space="preserve">order </w:t>
+      </w:r>
+      <w:r>
+        <w:rPr>
+          <w:rFonts w:ascii="GDS Transport Website Light" w:hAnsi="GDS Transport Website Light"/>
+          <w:sz w:val="24"/>
+          <w:szCs w:val="24"/>
+        </w:rPr>
+        <w:t>&lt;&lt;</w:t>
+      </w:r>
+      <w:r>
+        <w:rPr>
+          <w:rFonts w:ascii="GDS Transport Website Light" w:hAnsi="GDS Transport Website Light"/>
+          <w:sz w:val="24"/>
+          <w:szCs w:val="24"/>
         </w:rPr>
         <w:t>es_</w:t>
       </w:r>
       <w:r>
         <w:rPr>
-          <w:rFonts w:ascii="GDS Transport Website Light" w:eastAsia="Times New Roman" w:hAnsi="GDS Transport Website Light"/>
-          <w:color w:val="000000" w:themeColor="text1"/>
-          <w:sz w:val="28"/>
-          <w:szCs w:val="28"/>
+          <w:rFonts w:ascii="GDS Transport Website Light" w:hAnsi="GDS Transport Website Light"/>
+          <w:sz w:val="24"/>
+          <w:szCs w:val="24"/>
         </w:rPr>
         <w:t>&gt;&gt;</w:t>
       </w:r>
       <w:r>
         <w:rPr>
-          <w:rFonts w:ascii="GDS Transport Website Light" w:eastAsia="Times New Roman" w:hAnsi="GDS Transport Website Light"/>
-          <w:color w:val="000000" w:themeColor="text1"/>
-          <w:sz w:val="28"/>
-          <w:szCs w:val="28"/>
+          <w:rFonts w:ascii="GDS Transport Website Light" w:hAnsi="GDS Transport Website Light"/>
+          <w:sz w:val="24"/>
+          <w:szCs w:val="24"/>
         </w:rPr>
         <w:t xml:space="preserve"> </w:t>
       </w:r>
       <w:r>
         <w:rPr>
-          <w:rFonts w:ascii="GDS Transport Website Light" w:eastAsia="Times New Roman" w:hAnsi="GDS Transport Website Light"/>
-          <w:color w:val="000000" w:themeColor="text1"/>
-          <w:sz w:val="28"/>
-          <w:szCs w:val="28"/>
+          <w:rFonts w:ascii="GDS Transport Website Light" w:hAnsi="GDS Transport Website Light"/>
+          <w:sz w:val="24"/>
+          <w:szCs w:val="24"/>
+        </w:rPr>
+        <w:t xml:space="preserve">for </w:t>
+      </w:r>
+      <w:r>
+        <w:rPr>
+          <w:rFonts w:ascii="GDS Transport Website Light" w:hAnsi="GDS Transport Website Light"/>
+          <w:sz w:val="24"/>
+          <w:szCs w:val="24"/>
         </w:rPr>
         <w:t>&lt;&lt;</w:t>
       </w:r>
       <w:r>
         <w:rPr>
-          <w:rFonts w:ascii="GDS Transport Website Light" w:eastAsia="Times New Roman" w:hAnsi="GDS Transport Website Light"/>
-          <w:color w:val="000000" w:themeColor="text1"/>
-          <w:sz w:val="28"/>
-          <w:szCs w:val="28"/>
-        </w:rPr>
-        <w:t>cs_{!</w:t>
-      </w:r>
-      <w:proofErr w:type="spellStart"/>
-      <w:r>
-        <w:rPr>
-          <w:rFonts w:ascii="GDS Transport Website Light" w:eastAsia="Times New Roman" w:hAnsi="GDS Transport Website Light"/>
-          <w:color w:val="000000" w:themeColor="text1"/>
-          <w:sz w:val="28"/>
-          <w:szCs w:val="28"/>
-        </w:rPr>
-        <w:t>isBlank</w:t>
-      </w:r>
-      <w:proofErr w:type="spellEnd"/>
-      <w:r>
-        <w:rPr>
-          <w:rFonts w:ascii="GDS Transport Website Light" w:eastAsia="Times New Roman" w:hAnsi="GDS Transport Website Light"/>
-          <w:color w:val="000000" w:themeColor="text1"/>
-          <w:sz w:val="28"/>
-          <w:szCs w:val="28"/>
-        </w:rPr>
-        <w:t>(</w:t>
-      </w:r>
-      <w:proofErr w:type="spellStart"/>
-      <w:r>
-        <w:rPr>
-          <w:rFonts w:ascii="GDS Transport Website Light" w:eastAsia="Times New Roman" w:hAnsi="GDS Transport Website Light"/>
-          <w:color w:val="000000" w:themeColor="text1"/>
-          <w:sz w:val="28"/>
-          <w:szCs w:val="28"/>
-        </w:rPr>
-        <w:t>legalAdvisorName</w:t>
-      </w:r>
-      <w:proofErr w:type="spellEnd"/>
-      <w:r>
-        <w:rPr>
-          <w:rFonts w:ascii="GDS Transport Website Light" w:eastAsia="Times New Roman" w:hAnsi="GDS Transport Website Light"/>
-          <w:color w:val="000000" w:themeColor="text1"/>
-          <w:sz w:val="28"/>
-          <w:szCs w:val="28"/>
-        </w:rPr>
-        <w:t>)}</w:t>
-      </w:r>
-      <w:r>
-        <w:rPr>
-          <w:rFonts w:ascii="GDS Transport Website Light" w:eastAsia="Times New Roman" w:hAnsi="GDS Transport Website Light"/>
-          <w:color w:val="000000" w:themeColor="text1"/>
-          <w:sz w:val="28"/>
-          <w:szCs w:val="28"/>
-        </w:rPr>
-        <w:t>&gt;&gt;</w:t>
-      </w:r>
-      <w:r>
-        <w:rPr>
-          <w:rFonts w:ascii="GDS Transport Website Light" w:eastAsia="Times New Roman" w:hAnsi="GDS Transport Website Light"/>
-          <w:color w:val="000000" w:themeColor="text1"/>
-          <w:sz w:val="28"/>
-          <w:szCs w:val="28"/>
-        </w:rPr>
-        <w:t xml:space="preserve"> and Legal advisor </w:t>
-      </w:r>
-      <w:r>
-        <w:rPr>
-          <w:rFonts w:ascii="GDS Transport Website Light" w:eastAsia="Times New Roman" w:hAnsi="GDS Transport Website Light"/>
-          <w:color w:val="000000" w:themeColor="text1"/>
-          <w:sz w:val="28"/>
-          <w:szCs w:val="28"/>
-        </w:rPr>
-        <w:t>&lt;&lt;</w:t>
-      </w:r>
-      <w:proofErr w:type="spellStart"/>
-      <w:r>
-        <w:rPr>
-          <w:rFonts w:ascii="GDS Transport Website Light" w:eastAsia="Times New Roman" w:hAnsi="GDS Transport Website Light"/>
-          <w:color w:val="000000" w:themeColor="text1"/>
-          <w:sz w:val="28"/>
-          <w:szCs w:val="28"/>
-        </w:rPr>
-        <w:t>legalAdvisorName</w:t>
-      </w:r>
-      <w:proofErr w:type="spellEnd"/>
-      <w:r>
-        <w:rPr>
-          <w:rFonts w:ascii="GDS Transport Website Light" w:eastAsia="Times New Roman" w:hAnsi="GDS Transport Website Light"/>
-          <w:color w:val="000000" w:themeColor="text1"/>
-          <w:sz w:val="28"/>
-          <w:szCs w:val="28"/>
-        </w:rPr>
-        <w:t>&gt;&gt;&lt;&lt;</w:t>
-      </w:r>
-      <w:r>
-        <w:rPr>
-          <w:rFonts w:ascii="GDS Transport Website Light" w:eastAsia="Times New Roman" w:hAnsi="GDS Transport Website Light"/>
-          <w:color w:val="000000" w:themeColor="text1"/>
-          <w:sz w:val="28"/>
-          <w:szCs w:val="28"/>
-        </w:rPr>
-        <w:t>es_</w:t>
-      </w:r>
-      <w:r>
-        <w:rPr>
-          <w:rFonts w:ascii="GDS Transport Website Light" w:eastAsia="Times New Roman" w:hAnsi="GDS Transport Website Light"/>
-          <w:color w:val="000000" w:themeColor="text1"/>
-          <w:sz w:val="28"/>
-          <w:szCs w:val="28"/>
-        </w:rPr>
-        <w:t>&gt;&gt;</w:t>
-      </w:r>
-    </w:p>
-    <w:p>
-      <w:pPr>
-        <w:ind w:left="-567" w:right="-608"/>
-        <w:rPr>
-          <w:rFonts w:ascii="GDS Transport Website Light" w:eastAsia="Times New Roman" w:hAnsi="GDS Transport Website Light"/>
-          <w:color w:val="000000" w:themeColor="text1"/>
-          <w:sz w:val="28"/>
-          <w:szCs w:val="28"/>
-        </w:rPr>
-      </w:pPr>
-      <w:r>
-        <w:rPr>
-          <w:rFonts w:ascii="GDS Transport Website Light" w:eastAsia="Times New Roman" w:hAnsi="GDS Transport Website Light"/>
-          <w:color w:val="000000" w:themeColor="text1"/>
-          <w:sz w:val="28"/>
-          <w:szCs w:val="28"/>
-        </w:rPr>
-        <w:t>&lt;&lt;</w:t>
-      </w:r>
-      <w:proofErr w:type="spellStart"/>
-      <w:r>
-        <w:rPr>
-          <w:rFonts w:ascii="GDS Transport Website Light" w:eastAsia="Times New Roman" w:hAnsi="GDS Transport Website Light"/>
-          <w:color w:val="000000" w:themeColor="text1"/>
-          <w:sz w:val="28"/>
-          <w:szCs w:val="28"/>
-        </w:rPr>
-        <w:t>court</w:t>
-      </w:r>
-      <w:r>
-        <w:rPr>
-          <w:rFonts w:ascii="GDS Transport Website Light" w:eastAsia="Times New Roman" w:hAnsi="GDS Transport Website Light"/>
-          <w:color w:val="000000" w:themeColor="text1"/>
-          <w:sz w:val="28"/>
-          <w:szCs w:val="28"/>
-        </w:rPr>
-        <w:t>Name</w:t>
-      </w:r>
-      <w:proofErr w:type="spellEnd"/>
-      <w:r>
-        <w:rPr>
-          <w:rFonts w:ascii="GDS Transport Website Light" w:eastAsia="Times New Roman" w:hAnsi="GDS Transport Website Light"/>
-          <w:color w:val="000000" w:themeColor="text1"/>
-          <w:sz w:val="28"/>
-          <w:szCs w:val="28"/>
-        </w:rPr>
-        <w:t>&gt;&gt;</w:t>
-      </w:r>
-    </w:p>
-    <w:p>
-      <w:pPr>
-        <w:ind w:left="-567" w:right="-608"/>
-        <w:rPr>
-          <w:rFonts w:ascii="GDS Transport Website Light" w:eastAsia="Times New Roman" w:hAnsi="GDS Transport Website Light"/>
-          <w:color w:val="000000" w:themeColor="text1"/>
-          <w:sz w:val="28"/>
-          <w:szCs w:val="28"/>
-        </w:rPr>
-      </w:pPr>
-    </w:p>
-    <w:p>
-      <w:pPr>
-        <w:ind w:left="-567" w:right="-608"/>
-        <w:rPr>
-          <w:rFonts w:ascii="GDS Transport Website Light" w:eastAsia="Times New Roman" w:hAnsi="GDS Transport Website Light"/>
-          <w:color w:val="000000" w:themeColor="text1"/>
-          <w:sz w:val="28"/>
-          <w:szCs w:val="28"/>
-        </w:rPr>
-      </w:pPr>
-      <w:r>
-        <w:rPr>
-          <w:rFonts w:ascii="GDS Transport Website Light" w:hAnsi="GDS Transport Website Light"/>
-          <w:sz w:val="24"/>
-          <w:szCs w:val="24"/>
-        </w:rPr>
-        <w:t>&lt;&lt;</w:t>
-      </w:r>
-      <w:proofErr w:type="spellStart"/>
-      <w:r>
-        <w:rPr>
-          <w:rFonts w:ascii="GDS Transport Website Light" w:hAnsi="GDS Transport Website Light"/>
-          <w:sz w:val="24"/>
-          <w:szCs w:val="24"/>
-        </w:rPr>
-        <w:t>applicantName</w:t>
-      </w:r>
-      <w:proofErr w:type="spellEnd"/>
-      <w:r>
-        <w:rPr>
-          <w:rFonts w:ascii="GDS Transport Website Light" w:hAnsi="GDS Transport Website Light"/>
-          <w:sz w:val="24"/>
-          <w:szCs w:val="24"/>
-        </w:rPr>
-        <w:t>&gt;&gt;</w:t>
-      </w:r>
-      <w:r>
-        <w:rPr>
-          <w:rFonts w:ascii="GDS Transport Website Light" w:hAnsi="GDS Transport Website Light"/>
-          <w:sz w:val="24"/>
-          <w:szCs w:val="24"/>
-        </w:rPr>
-        <w:t xml:space="preserve"> has applied for a </w:t>
-      </w:r>
-      <w:r>
-        <w:rPr>
-          <w:rFonts w:ascii="GDS Transport Website Light" w:hAnsi="GDS Transport Website Light"/>
-          <w:sz w:val="24"/>
-          <w:szCs w:val="24"/>
-        </w:rPr>
-        <w:t>&lt;&lt;</w:t>
-      </w:r>
-      <w:r>
-        <w:rPr>
-          <w:rFonts w:ascii="GDS Transport Website Light" w:hAnsi="GDS Transport Website Light"/>
-          <w:sz w:val="24"/>
-          <w:szCs w:val="24"/>
-        </w:rPr>
-        <w:t>{</w:t>
-      </w:r>
-      <w:proofErr w:type="spellStart"/>
-      <w:r>
-        <w:rPr>
-          <w:rFonts w:ascii="GDS Transport Website Light" w:hAnsi="GDS Transport Website Light"/>
-          <w:sz w:val="24"/>
-          <w:szCs w:val="24"/>
-        </w:rPr>
-        <w:t>toLowerCase</w:t>
-      </w:r>
-      <w:proofErr w:type="spellEnd"/>
-      <w:r>
-        <w:rPr>
-          <w:rFonts w:ascii="GDS Transport Website Light" w:hAnsi="GDS Transport Website Light"/>
-          <w:sz w:val="24"/>
-          <w:szCs w:val="24"/>
-        </w:rPr>
-        <w:t>(</w:t>
-      </w:r>
-      <w:proofErr w:type="spellStart"/>
-      <w:r>
-        <w:rPr>
-          <w:rFonts w:ascii="GDS Transport Website Light" w:hAnsi="GDS Transport Website Light"/>
-          <w:sz w:val="24"/>
-          <w:szCs w:val="24"/>
-        </w:rPr>
-        <w:t>orderTypes</w:t>
-      </w:r>
-      <w:proofErr w:type="spellEnd"/>
-      <w:r>
-        <w:rPr>
-          <w:rFonts w:ascii="GDS Transport Website Light" w:hAnsi="GDS Transport Website Light"/>
-          <w:sz w:val="24"/>
-          <w:szCs w:val="24"/>
-        </w:rPr>
-        <w:t>)}</w:t>
-      </w:r>
-      <w:r>
-        <w:rPr>
-          <w:rFonts w:ascii="GDS Transport Website Light" w:hAnsi="GDS Transport Website Light"/>
-          <w:sz w:val="24"/>
-          <w:szCs w:val="24"/>
-        </w:rPr>
-        <w:t>&gt;&gt;&lt;&lt;</w:t>
-      </w:r>
-      <w:r>
-        <w:rPr>
-          <w:rFonts w:ascii="GDS Transport Website Light" w:hAnsi="GDS Transport Website Light"/>
-          <w:sz w:val="24"/>
-          <w:szCs w:val="24"/>
-        </w:rPr>
-        <w:t>cs</w:t>
-      </w:r>
-      <w:proofErr w:type="gramStart"/>
-      <w:r>
-        <w:rPr>
-          <w:rFonts w:ascii="GDS Transport Website Light" w:hAnsi="GDS Transport Website Light"/>
-          <w:sz w:val="24"/>
-          <w:szCs w:val="24"/>
-        </w:rPr>
-        <w:t>_{</w:t>
-      </w:r>
-      <w:proofErr w:type="spellStart"/>
-      <w:proofErr w:type="gramEnd"/>
-      <w:r>
-        <w:rPr>
-          <w:rFonts w:ascii="GDS Transport Website Light" w:hAnsi="GDS Transport Website Light"/>
-          <w:sz w:val="24"/>
-          <w:szCs w:val="24"/>
-        </w:rPr>
-        <w:t>endsWith</w:t>
-      </w:r>
-      <w:proofErr w:type="spellEnd"/>
-      <w:r>
-        <w:rPr>
-          <w:rFonts w:ascii="GDS Transport Website Light" w:hAnsi="GDS Transport Website Light"/>
-          <w:sz w:val="24"/>
-          <w:szCs w:val="24"/>
-        </w:rPr>
-        <w:t>(</w:t>
-      </w:r>
-      <w:proofErr w:type="spellStart"/>
-      <w:r>
-        <w:rPr>
-          <w:rFonts w:ascii="GDS Transport Website Light" w:hAnsi="GDS Transport Website Light"/>
-          <w:sz w:val="24"/>
-          <w:szCs w:val="24"/>
-        </w:rPr>
-        <w:t>orderTypes</w:t>
-      </w:r>
-      <w:proofErr w:type="spellEnd"/>
-      <w:r>
-        <w:rPr>
-          <w:rFonts w:ascii="GDS Transport Website Light" w:hAnsi="GDS Transport Website Light"/>
-          <w:sz w:val="24"/>
-          <w:szCs w:val="24"/>
-        </w:rPr>
-        <w:t>, ‘order’)}</w:t>
-      </w:r>
-      <w:r>
-        <w:rPr>
-          <w:rFonts w:ascii="GDS Transport Website Light" w:hAnsi="GDS Transport Website Light"/>
-          <w:sz w:val="24"/>
-          <w:szCs w:val="24"/>
-        </w:rPr>
-        <w:t>&gt;&gt;</w:t>
-      </w:r>
-      <w:r>
-        <w:rPr>
-          <w:rFonts w:ascii="GDS Transport Website Light" w:hAnsi="GDS Transport Website Light"/>
-          <w:sz w:val="24"/>
-          <w:szCs w:val="24"/>
-        </w:rPr>
-        <w:t xml:space="preserve"> </w:t>
-      </w:r>
-      <w:r>
-        <w:rPr>
-          <w:rFonts w:ascii="GDS Transport Website Light" w:hAnsi="GDS Transport Website Light"/>
-          <w:sz w:val="24"/>
-          <w:szCs w:val="24"/>
-        </w:rPr>
-        <w:t>&lt;&lt;</w:t>
-      </w:r>
-      <w:r>
-        <w:rPr>
-          <w:rFonts w:ascii="GDS Transport Website Light" w:hAnsi="GDS Transport Website Light"/>
-          <w:sz w:val="24"/>
-          <w:szCs w:val="24"/>
-        </w:rPr>
-        <w:t>else</w:t>
-      </w:r>
-      <w:r>
-        <w:rPr>
-          <w:rFonts w:ascii="GDS Transport Website Light" w:hAnsi="GDS Transport Website Light"/>
-          <w:sz w:val="24"/>
-          <w:szCs w:val="24"/>
-        </w:rPr>
-        <w:t>&gt;&gt;</w:t>
-      </w:r>
-      <w:r>
-        <w:rPr>
-          <w:rFonts w:ascii="GDS Transport Website Light" w:hAnsi="GDS Transport Website Light"/>
-          <w:sz w:val="24"/>
-          <w:szCs w:val="24"/>
-        </w:rPr>
-        <w:t xml:space="preserve">order </w:t>
-      </w:r>
-      <w:r>
-        <w:rPr>
-          <w:rFonts w:ascii="GDS Transport Website Light" w:hAnsi="GDS Transport Website Light"/>
-          <w:sz w:val="24"/>
-          <w:szCs w:val="24"/>
-        </w:rPr>
-        <w:t>&lt;&lt;</w:t>
-      </w:r>
-      <w:r>
-        <w:rPr>
-          <w:rFonts w:ascii="GDS Transport Website Light" w:hAnsi="GDS Transport Website Light"/>
-          <w:sz w:val="24"/>
-          <w:szCs w:val="24"/>
-        </w:rPr>
-        <w:t>es_</w:t>
-      </w:r>
-      <w:r>
-        <w:rPr>
-          <w:rFonts w:ascii="GDS Transport Website Light" w:hAnsi="GDS Transport Website Light"/>
-          <w:sz w:val="24"/>
-          <w:szCs w:val="24"/>
-        </w:rPr>
-        <w:t>&gt;&gt;</w:t>
-      </w:r>
-      <w:r>
-        <w:rPr>
-          <w:rFonts w:ascii="GDS Transport Website Light" w:hAnsi="GDS Transport Website Light"/>
-          <w:sz w:val="24"/>
-          <w:szCs w:val="24"/>
-        </w:rPr>
-        <w:t xml:space="preserve"> </w:t>
-      </w:r>
-      <w:r>
-        <w:rPr>
-          <w:rFonts w:ascii="GDS Transport Website Light" w:hAnsi="GDS Transport Website Light"/>
-          <w:sz w:val="24"/>
-          <w:szCs w:val="24"/>
-        </w:rPr>
-        <w:t xml:space="preserve">for </w:t>
-      </w:r>
-      <w:r>
-        <w:rPr>
-          <w:rFonts w:ascii="GDS Transport Website Light" w:hAnsi="GDS Transport Website Light"/>
-          <w:sz w:val="24"/>
-          <w:szCs w:val="24"/>
-        </w:rPr>
-        <w:t>&lt;&lt;</w:t>
-      </w:r>
-      <w:proofErr w:type="spellStart"/>
-      <w:r>
-        <w:rPr>
           <w:rFonts w:ascii="GDS Transport Website Light" w:hAnsi="GDS Transport Website Light"/>
           <w:sz w:val="24"/>
           <w:szCs w:val="24"/>
         </w:rPr>
         <w:t>childrenNames</w:t>
       </w:r>
-      <w:proofErr w:type="spellEnd"/>
       <w:r>
         <w:rPr>
           <w:rFonts w:ascii="GDS Transport Website Light" w:hAnsi="GDS Transport Website Light"/>
@@ -1073,374 +864,319 @@
         </w:rPr>
       </w:pPr>
     </w:p>
+    <w:tbl>
+      <w:tblPr>
+        <w:tblW w:w="10065" w:type="dxa"/>
+        <w:tblInd w:w="-719" w:type="dxa"/>
+        <w:tblCellMar>
+          <w:top w:w="15" w:type="dxa"/>
+          <w:left w:w="15" w:type="dxa"/>
+          <w:bottom w:w="15" w:type="dxa"/>
+          <w:right w:w="15" w:type="dxa"/>
+        </w:tblCellMar>
+        <w:tblLook w:val="04A0" w:firstRow="1" w:lastRow="0" w:firstColumn="1" w:lastColumn="0" w:noHBand="0" w:noVBand="1"/>
+      </w:tblPr>
+      <w:tblGrid>
+        <w:gridCol w:w="3587"/>
+        <w:gridCol w:w="6478"/>
+      </w:tblGrid>
+      <w:tr>
+        <w:trPr>
+          <w:trHeight w:val="206"/>
+        </w:trPr>
+        <w:tc>
+          <w:tcPr>
+            <w:tcW w:w="3587" w:type="dxa"/>
+            <w:tcBorders>
+              <w:top w:val="single" w:sz="8" w:space="0" w:color="FFFFFF"/>
+              <w:left w:val="single" w:sz="8" w:space="0" w:color="FFFFFF"/>
+              <w:bottom w:val="single" w:sz="12" w:space="0" w:color="000000"/>
+              <w:right w:val="single" w:sz="8" w:space="0" w:color="FFFFFF"/>
+            </w:tcBorders>
+            <w:tcMar>
+              <w:top w:w="100" w:type="dxa"/>
+              <w:left w:w="100" w:type="dxa"/>
+              <w:bottom w:w="100" w:type="dxa"/>
+              <w:right w:w="100" w:type="dxa"/>
+            </w:tcMar>
+            <w:hideMark/>
+          </w:tcPr>
+          <w:p>
+            <w:pPr>
+              <w:rPr>
+                <w:rFonts w:ascii="GDS Transport Website Light" w:eastAsia="Times New Roman" w:hAnsi="GDS Transport Website Light"/>
+              </w:rPr>
+            </w:pPr>
+            <w:r>
+              <w:rPr>
+                <w:rFonts w:ascii="GDS Transport Website Light" w:eastAsia="Times New Roman" w:hAnsi="GDS Transport Website Light"/>
+                <w:b/>
+                <w:bCs/>
+                <w:color w:val="000000"/>
+              </w:rPr>
+              <w:t>Date</w:t>
+            </w:r>
+          </w:p>
+        </w:tc>
+        <w:tc>
+          <w:tcPr>
+            <w:tcW w:w="6478" w:type="dxa"/>
+            <w:tcBorders>
+              <w:top w:val="single" w:sz="8" w:space="0" w:color="FFFFFF"/>
+              <w:left w:val="single" w:sz="8" w:space="0" w:color="FFFFFF"/>
+              <w:bottom w:val="single" w:sz="12" w:space="0" w:color="000000"/>
+              <w:right w:val="single" w:sz="8" w:space="0" w:color="FFFFFF"/>
+            </w:tcBorders>
+            <w:tcMar>
+              <w:top w:w="100" w:type="dxa"/>
+              <w:left w:w="100" w:type="dxa"/>
+              <w:bottom w:w="100" w:type="dxa"/>
+              <w:right w:w="100" w:type="dxa"/>
+            </w:tcMar>
+            <w:hideMark/>
+          </w:tcPr>
+          <w:p>
+            <w:pPr>
+              <w:rPr>
+                <w:rFonts w:ascii="GDS Transport Website Light" w:eastAsia="Times New Roman" w:hAnsi="GDS Transport Website Light"/>
+              </w:rPr>
+            </w:pPr>
+            <w:r>
+              <w:rPr>
+                <w:rFonts w:ascii="GDS Transport Website Light" w:eastAsia="Times New Roman" w:hAnsi="GDS Transport Website Light"/>
+                <w:color w:val="000000"/>
+              </w:rPr>
+              <w:t>&lt;&lt;hearingDate&gt;&gt;</w:t>
+            </w:r>
+          </w:p>
+        </w:tc>
+      </w:tr>
+      <w:tr>
+        <w:trPr>
+          <w:trHeight w:val="261"/>
+        </w:trPr>
+        <w:tc>
+          <w:tcPr>
+            <w:tcW w:w="3587" w:type="dxa"/>
+            <w:tcBorders>
+              <w:top w:val="single" w:sz="12" w:space="0" w:color="000000"/>
+              <w:left w:val="single" w:sz="8" w:space="0" w:color="FFFFFF"/>
+              <w:bottom w:val="single" w:sz="12" w:space="0" w:color="000000"/>
+              <w:right w:val="single" w:sz="8" w:space="0" w:color="FFFFFF"/>
+            </w:tcBorders>
+            <w:tcMar>
+              <w:top w:w="100" w:type="dxa"/>
+              <w:left w:w="100" w:type="dxa"/>
+              <w:bottom w:w="100" w:type="dxa"/>
+              <w:right w:w="100" w:type="dxa"/>
+            </w:tcMar>
+            <w:hideMark/>
+          </w:tcPr>
+          <w:p>
+            <w:pPr>
+              <w:rPr>
+                <w:rFonts w:ascii="GDS Transport Website Light" w:eastAsia="Times New Roman" w:hAnsi="GDS Transport Website Light"/>
+              </w:rPr>
+            </w:pPr>
+            <w:r>
+              <w:rPr>
+                <w:rFonts w:ascii="GDS Transport Website Light" w:eastAsia="Times New Roman" w:hAnsi="GDS Transport Website Light"/>
+                <w:b/>
+                <w:bCs/>
+                <w:color w:val="000000"/>
+              </w:rPr>
+              <w:t>Venue</w:t>
+            </w:r>
+          </w:p>
+        </w:tc>
+        <w:tc>
+          <w:tcPr>
+            <w:tcW w:w="6478" w:type="dxa"/>
+            <w:tcBorders>
+              <w:top w:val="single" w:sz="12" w:space="0" w:color="000000"/>
+              <w:left w:val="single" w:sz="8" w:space="0" w:color="FFFFFF"/>
+              <w:bottom w:val="single" w:sz="12" w:space="0" w:color="000000"/>
+              <w:right w:val="single" w:sz="8" w:space="0" w:color="FFFFFF"/>
+            </w:tcBorders>
+            <w:tcMar>
+              <w:top w:w="100" w:type="dxa"/>
+              <w:left w:w="100" w:type="dxa"/>
+              <w:bottom w:w="100" w:type="dxa"/>
+              <w:right w:w="100" w:type="dxa"/>
+            </w:tcMar>
+            <w:hideMark/>
+          </w:tcPr>
+          <w:p>
+            <w:pPr>
+              <w:rPr>
+                <w:rFonts w:ascii="GDS Transport Website Light" w:eastAsia="Times New Roman" w:hAnsi="GDS Transport Website Light"/>
+              </w:rPr>
+            </w:pPr>
+            <w:r>
+              <w:rPr>
+                <w:rFonts w:ascii="GDS Transport Website Light" w:eastAsia="Times New Roman" w:hAnsi="GDS Transport Website Light"/>
+                <w:color w:val="000000"/>
+              </w:rPr>
+              <w:t>&lt;&lt;hearingVenue&gt;&gt;</w:t>
+            </w:r>
+          </w:p>
+        </w:tc>
+      </w:tr>
+      <w:tr>
+        <w:trPr>
+          <w:trHeight w:val="30"/>
+        </w:trPr>
+        <w:tc>
+          <w:tcPr>
+            <w:tcW w:w="3587" w:type="dxa"/>
+            <w:tcBorders>
+              <w:top w:val="single" w:sz="12" w:space="0" w:color="000000"/>
+              <w:left w:val="single" w:sz="8" w:space="0" w:color="FFFFFF"/>
+              <w:bottom w:val="single" w:sz="12" w:space="0" w:color="000000"/>
+              <w:right w:val="single" w:sz="8" w:space="0" w:color="FFFFFF"/>
+            </w:tcBorders>
+            <w:tcMar>
+              <w:top w:w="100" w:type="dxa"/>
+              <w:left w:w="100" w:type="dxa"/>
+              <w:bottom w:w="100" w:type="dxa"/>
+              <w:right w:w="100" w:type="dxa"/>
+            </w:tcMar>
+            <w:hideMark/>
+          </w:tcPr>
+          <w:p>
+            <w:pPr>
+              <w:rPr>
+                <w:rFonts w:ascii="GDS Transport Website Light" w:eastAsia="Times New Roman" w:hAnsi="GDS Transport Website Light"/>
+              </w:rPr>
+            </w:pPr>
+            <w:r>
+              <w:rPr>
+                <w:rFonts w:ascii="GDS Transport Website Light" w:eastAsia="Times New Roman" w:hAnsi="GDS Transport Website Light"/>
+                <w:b/>
+                <w:bCs/>
+                <w:color w:val="000000"/>
+              </w:rPr>
+              <w:t>Pre-hearing attendance</w:t>
+            </w:r>
+          </w:p>
+        </w:tc>
+        <w:tc>
+          <w:tcPr>
+            <w:tcW w:w="6478" w:type="dxa"/>
+            <w:tcBorders>
+              <w:top w:val="single" w:sz="12" w:space="0" w:color="000000"/>
+              <w:left w:val="single" w:sz="8" w:space="0" w:color="FFFFFF"/>
+              <w:bottom w:val="single" w:sz="12" w:space="0" w:color="000000"/>
+              <w:right w:val="single" w:sz="8" w:space="0" w:color="FFFFFF"/>
+            </w:tcBorders>
+            <w:tcMar>
+              <w:top w:w="100" w:type="dxa"/>
+              <w:left w:w="100" w:type="dxa"/>
+              <w:bottom w:w="100" w:type="dxa"/>
+              <w:right w:w="100" w:type="dxa"/>
+            </w:tcMar>
+            <w:hideMark/>
+          </w:tcPr>
+          <w:p>
+            <w:pPr>
+              <w:rPr>
+                <w:rFonts w:ascii="GDS Transport Website Light" w:eastAsia="Times New Roman" w:hAnsi="GDS Transport Website Light"/>
+              </w:rPr>
+            </w:pPr>
+            <w:r>
+              <w:rPr>
+                <w:rFonts w:ascii="GDS Transport Website Light" w:eastAsia="Times New Roman" w:hAnsi="GDS Transport Website Light"/>
+                <w:color w:val="000000"/>
+              </w:rPr>
+              <w:t xml:space="preserve">&lt;&lt;preHearingAttendance&gt;&gt; </w:t>
+            </w:r>
+          </w:p>
+        </w:tc>
+      </w:tr>
+      <w:tr>
+        <w:trPr>
+          <w:trHeight w:val="30"/>
+        </w:trPr>
+        <w:tc>
+          <w:tcPr>
+            <w:tcW w:w="3587" w:type="dxa"/>
+            <w:tcBorders>
+              <w:top w:val="single" w:sz="12" w:space="0" w:color="000000"/>
+              <w:left w:val="single" w:sz="8" w:space="0" w:color="FFFFFF"/>
+              <w:bottom w:val="single" w:sz="12" w:space="0" w:color="000000"/>
+              <w:right w:val="single" w:sz="8" w:space="0" w:color="FFFFFF"/>
+            </w:tcBorders>
+            <w:tcMar>
+              <w:top w:w="100" w:type="dxa"/>
+              <w:left w:w="100" w:type="dxa"/>
+              <w:bottom w:w="100" w:type="dxa"/>
+              <w:right w:w="100" w:type="dxa"/>
+            </w:tcMar>
+            <w:hideMark/>
+          </w:tcPr>
+          <w:p>
+            <w:pPr>
+              <w:rPr>
+                <w:rFonts w:ascii="GDS Transport Website Light" w:eastAsia="Times New Roman" w:hAnsi="GDS Transport Website Light"/>
+              </w:rPr>
+            </w:pPr>
+            <w:r>
+              <w:rPr>
+                <w:rFonts w:ascii="GDS Transport Website Light" w:eastAsia="Times New Roman" w:hAnsi="GDS Transport Website Light"/>
+                <w:b/>
+                <w:bCs/>
+                <w:color w:val="000000"/>
+              </w:rPr>
+              <w:t>Hearing</w:t>
+            </w:r>
+          </w:p>
+        </w:tc>
+        <w:tc>
+          <w:tcPr>
+            <w:tcW w:w="6478" w:type="dxa"/>
+            <w:tcBorders>
+              <w:top w:val="single" w:sz="12" w:space="0" w:color="000000"/>
+              <w:left w:val="single" w:sz="8" w:space="0" w:color="FFFFFF"/>
+              <w:bottom w:val="single" w:sz="12" w:space="0" w:color="000000"/>
+              <w:right w:val="single" w:sz="8" w:space="0" w:color="FFFFFF"/>
+            </w:tcBorders>
+            <w:tcMar>
+              <w:top w:w="100" w:type="dxa"/>
+              <w:left w:w="100" w:type="dxa"/>
+              <w:bottom w:w="100" w:type="dxa"/>
+              <w:right w:w="100" w:type="dxa"/>
+            </w:tcMar>
+            <w:hideMark/>
+          </w:tcPr>
+          <w:p>
+            <w:pPr>
+              <w:rPr>
+                <w:rFonts w:ascii="GDS Transport Website Light" w:eastAsia="Times New Roman" w:hAnsi="GDS Transport Website Light"/>
+              </w:rPr>
+            </w:pPr>
+            <w:r>
+              <w:rPr>
+                <w:rFonts w:ascii="GDS Transport Website Light" w:eastAsia="Times New Roman" w:hAnsi="GDS Transport Website Light"/>
+                <w:color w:val="000000"/>
+              </w:rPr>
+              <w:t>&lt;&lt;hearingTime&gt;&gt;</w:t>
+            </w:r>
+          </w:p>
+        </w:tc>
+      </w:tr>
+    </w:tbl>
     <w:p>
       <w:pPr>
         <w:ind w:right="-608"/>
         <w:rPr>
-          <w:rFonts w:ascii="GDS Transport Website Light" w:eastAsia="Times New Roman" w:hAnsi="GDS Transport Website Light"/>
-          <w:color w:val="000000" w:themeColor="text1"/>
-          <w:sz w:val="28"/>
-          <w:szCs w:val="28"/>
-        </w:rPr>
-      </w:pPr>
-      <w:r>
-        <w:rPr>
-          <w:rFonts w:ascii="GDS Transport Website Light" w:hAnsi="GDS Transport Website Light"/>
-          <w:sz w:val="24"/>
-          <w:szCs w:val="24"/>
-        </w:rPr>
-        <w:t>Dat</w:t>
-      </w:r>
-      <w:r>
-        <w:rPr>
-          <w:rFonts w:ascii="GDS Transport Website Light" w:hAnsi="GDS Transport Website Light"/>
-          <w:sz w:val="24"/>
-          <w:szCs w:val="24"/>
-        </w:rPr>
-        <w:t>e</w:t>
-      </w:r>
-      <w:r>
-        <w:rPr>
-          <w:rFonts w:ascii="GDS Transport Website Light" w:hAnsi="GDS Transport Website Light"/>
-          <w:sz w:val="24"/>
-          <w:szCs w:val="24"/>
-        </w:rPr>
-        <w:tab/>
-      </w:r>
-      <w:r>
-        <w:rPr>
-          <w:rFonts w:ascii="GDS Transport Website Light" w:hAnsi="GDS Transport Website Light"/>
-          <w:sz w:val="24"/>
-          <w:szCs w:val="24"/>
-        </w:rPr>
-        <w:tab/>
-      </w:r>
-      <w:r>
-        <w:rPr>
-          <w:rFonts w:ascii="GDS Transport Website Light" w:hAnsi="GDS Transport Website Light"/>
-          <w:sz w:val="24"/>
-          <w:szCs w:val="24"/>
-        </w:rPr>
-        <w:tab/>
-      </w:r>
-      <w:r>
-        <w:rPr>
-          <w:rFonts w:ascii="GDS Transport Website Light" w:hAnsi="GDS Transport Website Light"/>
-          <w:sz w:val="24"/>
-          <w:szCs w:val="24"/>
-        </w:rPr>
-        <w:tab/>
-      </w:r>
-      <w:r>
-        <w:rPr>
-          <w:rFonts w:ascii="GDS Transport Website Light" w:hAnsi="GDS Transport Website Light"/>
-          <w:sz w:val="24"/>
-          <w:szCs w:val="24"/>
-        </w:rPr>
-        <w:tab/>
-      </w:r>
+          <w:rFonts w:ascii="GDS Transport Website Light" w:hAnsi="GDS Transport Website Light"/>
+          <w:color w:val="999999"/>
+          <w:sz w:val="24"/>
+          <w:szCs w:val="24"/>
+        </w:rPr>
+      </w:pPr>
       <w:bookmarkStart w:id="0" w:name="_GoBack"/>
       <w:bookmarkEnd w:id="0"/>
-      <w:r>
-        <w:rPr>
-          <w:rFonts w:ascii="GDS Transport Website" w:hAnsi="GDS Transport Website"/>
-          <w:b/>
-          <w:bCs/>
-          <w:sz w:val="24"/>
-          <w:szCs w:val="24"/>
-        </w:rPr>
-        <w:t>&lt;&lt;</w:t>
-      </w:r>
-      <w:proofErr w:type="spellStart"/>
-      <w:r>
-        <w:rPr>
-          <w:rFonts w:ascii="GDS Transport Website" w:hAnsi="GDS Transport Website"/>
-          <w:b/>
-          <w:bCs/>
-          <w:sz w:val="24"/>
-          <w:szCs w:val="24"/>
-        </w:rPr>
-        <w:t>hearingDate</w:t>
-      </w:r>
-      <w:proofErr w:type="spellEnd"/>
-      <w:r>
-        <w:rPr>
-          <w:rFonts w:ascii="GDS Transport Website" w:hAnsi="GDS Transport Website"/>
-          <w:b/>
-          <w:bCs/>
-          <w:sz w:val="24"/>
-          <w:szCs w:val="24"/>
-        </w:rPr>
-        <w:t>&gt;&gt;</w:t>
-      </w:r>
-      <w:r>
-        <w:rPr>
-          <w:b/>
-          <w:sz w:val="24"/>
-          <w:szCs w:val="24"/>
-        </w:rPr>
-        <w:t xml:space="preserve"> </w:t>
-      </w:r>
-    </w:p>
-    <w:p>
-      <w:pPr>
-        <w:ind w:right="-608"/>
-        <w:rPr>
-          <w:rFonts w:ascii="GDS Transport Website Light" w:eastAsia="Times New Roman" w:hAnsi="GDS Transport Website Light"/>
-          <w:color w:val="000000" w:themeColor="text1"/>
-          <w:sz w:val="28"/>
-          <w:szCs w:val="28"/>
-        </w:rPr>
-      </w:pPr>
-      <w:r>
-        <w:rPr>
-          <w:rFonts w:ascii="GDS Transport Website Light" w:hAnsi="GDS Transport Website Light"/>
-          <w:sz w:val="24"/>
-          <w:szCs w:val="24"/>
-        </w:rPr>
-        <w:t>Venue</w:t>
-      </w:r>
-      <w:r>
-        <w:rPr>
-          <w:sz w:val="24"/>
-          <w:szCs w:val="24"/>
-        </w:rPr>
-        <w:tab/>
-      </w:r>
-      <w:r>
-        <w:rPr>
-          <w:sz w:val="24"/>
-          <w:szCs w:val="24"/>
-        </w:rPr>
-        <w:tab/>
-      </w:r>
-      <w:r>
-        <w:rPr>
-          <w:sz w:val="24"/>
-          <w:szCs w:val="24"/>
-        </w:rPr>
-        <w:tab/>
-      </w:r>
-      <w:r>
-        <w:rPr>
-          <w:sz w:val="24"/>
-          <w:szCs w:val="24"/>
-        </w:rPr>
-        <w:tab/>
-      </w:r>
-      <w:r>
-        <w:rPr>
-          <w:sz w:val="24"/>
-          <w:szCs w:val="24"/>
-        </w:rPr>
-        <w:tab/>
-      </w:r>
-      <w:r>
-        <w:rPr>
-          <w:rFonts w:ascii="GDS Transport Website" w:hAnsi="GDS Transport Website"/>
-          <w:b/>
-          <w:bCs/>
-          <w:sz w:val="24"/>
-          <w:szCs w:val="24"/>
-        </w:rPr>
-        <w:t>&lt;&lt;</w:t>
-      </w:r>
-      <w:proofErr w:type="spellStart"/>
-      <w:r>
-        <w:rPr>
-          <w:rFonts w:ascii="GDS Transport Website" w:hAnsi="GDS Transport Website"/>
-          <w:b/>
-          <w:bCs/>
-          <w:sz w:val="24"/>
-          <w:szCs w:val="24"/>
-        </w:rPr>
-        <w:t>hearingVenue</w:t>
-      </w:r>
-      <w:proofErr w:type="spellEnd"/>
-      <w:r>
-        <w:rPr>
-          <w:rFonts w:ascii="GDS Transport Website" w:hAnsi="GDS Transport Website"/>
-          <w:b/>
-          <w:bCs/>
-          <w:sz w:val="24"/>
-          <w:szCs w:val="24"/>
-        </w:rPr>
-        <w:t>&gt;&gt;</w:t>
-      </w:r>
-    </w:p>
-    <w:p>
-      <w:pPr>
-        <w:ind w:right="-608"/>
-        <w:rPr>
-          <w:rFonts w:ascii="GDS Transport Website Light" w:eastAsia="Times New Roman" w:hAnsi="GDS Transport Website Light"/>
-          <w:color w:val="000000" w:themeColor="text1"/>
-          <w:sz w:val="28"/>
-          <w:szCs w:val="28"/>
-        </w:rPr>
-      </w:pPr>
-      <w:r>
-        <w:rPr>
-          <w:rFonts w:ascii="GDS Transport Website Light" w:hAnsi="GDS Transport Website Light"/>
-          <w:sz w:val="24"/>
-          <w:szCs w:val="24"/>
-        </w:rPr>
-        <w:t>Pre-hearing</w:t>
-      </w:r>
-      <w:r>
-        <w:rPr>
-          <w:sz w:val="24"/>
-          <w:szCs w:val="24"/>
-        </w:rPr>
-        <w:tab/>
-      </w:r>
-      <w:r>
-        <w:rPr>
-          <w:sz w:val="24"/>
-          <w:szCs w:val="24"/>
-        </w:rPr>
-        <w:tab/>
-      </w:r>
-      <w:r>
-        <w:rPr>
-          <w:sz w:val="24"/>
-          <w:szCs w:val="24"/>
-        </w:rPr>
-        <w:tab/>
-      </w:r>
-      <w:r>
-        <w:rPr>
-          <w:rFonts w:ascii="GDS Transport Website" w:hAnsi="GDS Transport Website"/>
-          <w:b/>
-          <w:bCs/>
-          <w:sz w:val="24"/>
-          <w:szCs w:val="24"/>
-        </w:rPr>
-        <w:t>&lt;&lt;</w:t>
-      </w:r>
-      <w:proofErr w:type="spellStart"/>
-      <w:r>
-        <w:rPr>
-          <w:rFonts w:ascii="GDS Transport Website" w:hAnsi="GDS Transport Website"/>
-          <w:b/>
-          <w:bCs/>
-          <w:sz w:val="24"/>
-          <w:szCs w:val="24"/>
-        </w:rPr>
-        <w:t>preHearingAttendance</w:t>
-      </w:r>
-      <w:proofErr w:type="spellEnd"/>
-      <w:r>
-        <w:rPr>
-          <w:rFonts w:ascii="GDS Transport Website" w:hAnsi="GDS Transport Website"/>
-          <w:b/>
-          <w:bCs/>
-          <w:sz w:val="24"/>
-          <w:szCs w:val="24"/>
-        </w:rPr>
-        <w:t>&gt;&gt;</w:t>
-      </w:r>
-    </w:p>
-    <w:p>
-      <w:pPr>
-        <w:ind w:right="-608"/>
-        <w:rPr>
-          <w:rFonts w:ascii="GDS Transport Website Light" w:eastAsia="Times New Roman" w:hAnsi="GDS Transport Website Light"/>
-          <w:color w:val="000000" w:themeColor="text1"/>
-          <w:sz w:val="28"/>
-          <w:szCs w:val="28"/>
-        </w:rPr>
-      </w:pPr>
-      <w:r>
-        <w:rPr>
-          <w:rFonts w:ascii="GDS Transport Website Light" w:hAnsi="GDS Transport Website Light"/>
-          <w:sz w:val="24"/>
-          <w:szCs w:val="24"/>
-        </w:rPr>
-        <w:t>Hearin</w:t>
-      </w:r>
-      <w:r>
-        <w:rPr>
-          <w:rFonts w:ascii="GDS Transport Website Light" w:hAnsi="GDS Transport Website Light"/>
-          <w:sz w:val="24"/>
-          <w:szCs w:val="24"/>
-        </w:rPr>
-        <w:t>g</w:t>
-      </w:r>
-      <w:r>
-        <w:rPr>
-          <w:rFonts w:ascii="GDS Transport Website Light" w:hAnsi="GDS Transport Website Light"/>
-          <w:sz w:val="24"/>
-          <w:szCs w:val="24"/>
-        </w:rPr>
-        <w:tab/>
-      </w:r>
-      <w:r>
-        <w:rPr>
-          <w:rFonts w:ascii="GDS Transport Website Light" w:hAnsi="GDS Transport Website Light"/>
-          <w:sz w:val="24"/>
-          <w:szCs w:val="24"/>
-        </w:rPr>
-        <w:tab/>
-      </w:r>
-      <w:r>
-        <w:rPr>
-          <w:rFonts w:ascii="GDS Transport Website Light" w:hAnsi="GDS Transport Website Light"/>
-          <w:sz w:val="24"/>
-          <w:szCs w:val="24"/>
-        </w:rPr>
-        <w:tab/>
-      </w:r>
-      <w:r>
-        <w:rPr>
-          <w:rFonts w:ascii="GDS Transport Website Light" w:hAnsi="GDS Transport Website Light"/>
-          <w:sz w:val="24"/>
-          <w:szCs w:val="24"/>
-        </w:rPr>
-        <w:tab/>
-      </w:r>
-      <w:r>
-        <w:rPr>
-          <w:rFonts w:ascii="GDS Transport Website" w:hAnsi="GDS Transport Website"/>
-          <w:b/>
-          <w:bCs/>
-          <w:sz w:val="24"/>
-          <w:szCs w:val="24"/>
-        </w:rPr>
-        <w:t>&lt;&lt;</w:t>
-      </w:r>
-      <w:proofErr w:type="spellStart"/>
-      <w:r>
-        <w:rPr>
-          <w:rFonts w:ascii="GDS Transport Website" w:hAnsi="GDS Transport Website"/>
-          <w:b/>
-          <w:bCs/>
-          <w:sz w:val="24"/>
-          <w:szCs w:val="24"/>
-        </w:rPr>
-        <w:t>hearingTime</w:t>
-      </w:r>
-      <w:proofErr w:type="spellEnd"/>
-      <w:r>
-        <w:rPr>
-          <w:rFonts w:ascii="GDS Transport Website" w:hAnsi="GDS Transport Website"/>
-          <w:b/>
-          <w:bCs/>
-          <w:sz w:val="24"/>
-          <w:szCs w:val="24"/>
-        </w:rPr>
-        <w:t>&gt;&gt;</w:t>
-      </w:r>
-    </w:p>
-    <w:p>
-      <w:pPr>
-        <w:ind w:right="-608"/>
-        <w:rPr>
-          <w:rFonts w:ascii="GDS Transport Website Light" w:hAnsi="GDS Transport Website Light"/>
-          <w:color w:val="999999"/>
-          <w:sz w:val="24"/>
-          <w:szCs w:val="24"/>
-        </w:rPr>
-      </w:pPr>
     </w:p>
     <w:p>
       <w:pPr>
@@ -1814,7 +1550,7 @@
           <w:szCs w:val="24"/>
           <w:highlight w:val="white"/>
         </w:rPr>
-        <w:t>You’ll need to send the C2 to the court and all parties</w:t>
+        <w:t>You’ll need to send the C2 to the court</w:t>
       </w:r>
       <w:r>
         <w:rPr>
@@ -2343,7 +2079,7 @@
       </w:pPr>
     </w:pPrDefault>
   </w:docDefaults>
-  <w:latentStyles w:defLockedState="0" w:defUIPriority="99" w:defSemiHidden="0" w:defUnhideWhenUsed="0" w:defQFormat="0" w:count="377">
+  <w:latentStyles w:defLockedState="0" w:defUIPriority="99" w:defSemiHidden="0" w:defUnhideWhenUsed="0" w:defQFormat="0" w:count="376">
     <w:lsdException w:name="Normal" w:uiPriority="0" w:qFormat="1"/>
     <w:lsdException w:name="heading 1" w:uiPriority="9" w:qFormat="1"/>
     <w:lsdException w:name="heading 2" w:semiHidden="1" w:uiPriority="9" w:unhideWhenUsed="1" w:qFormat="1"/>
@@ -2720,7 +2456,6 @@
     <w:lsdException w:name="Hashtag" w:semiHidden="1" w:unhideWhenUsed="1"/>
     <w:lsdException w:name="Unresolved Mention" w:semiHidden="1" w:unhideWhenUsed="1"/>
     <w:lsdException w:name="Smart Link" w:semiHidden="1" w:unhideWhenUsed="1"/>
-    <w:lsdException w:name="Smart Link Error" w:semiHidden="1" w:unhideWhenUsed="1"/>
   </w:latentStyles>
   <w:style w:type="paragraph" w:default="1" w:styleId="Normal">
     <w:name w:val="Normal"/>
@@ -3433,7 +3168,7 @@
 </file>
 
 <file path=customXml/itemProps1.xml><?xml version="1.0" encoding="utf-8"?>
-<ds:datastoreItem xmlns:ds="http://schemas.openxmlformats.org/officeDocument/2006/customXml" ds:itemID="{70CAF31B-9AC6-774F-B6AE-C7E78EABEA9E}">
+<ds:datastoreItem xmlns:ds="http://schemas.openxmlformats.org/officeDocument/2006/customXml" ds:itemID="{2EA2D353-F305-2C4F-87A2-B4D6E65EC014}">
   <ds:schemaRefs>
     <ds:schemaRef ds:uri="http://schemas.openxmlformats.org/officeDocument/2006/bibliography"/>
   </ds:schemaRefs>

</xml_diff>

<commit_message>
Updated templates to sort out table formatting issue The issue was that if all the table cells had a bottom border then there would be a top border on venue when the hearing date didn't exist. This is unwanted so by individually selecting the painting in the correct borders has fixed the issue.
</commit_message>
<xml_diff>
--- a/docker/docmosis/templates/FL-PLW-HNO-ENG-00092.docx
+++ b/docker/docmosis/templates/FL-PLW-HNO-ENG-00092.docx
@@ -1052,7 +1052,17 @@
           <w:sz w:val="24"/>
           <w:szCs w:val="24"/>
         </w:rPr>
-        <w:t xml:space="preserve">pre-hearing and the </w:t>
+        <w:t>pre-hearing a</w:t>
+      </w:r>
+      <w:bookmarkStart w:id="0" w:name="_GoBack"/>
+      <w:bookmarkEnd w:id="0"/>
+      <w:r>
+        <w:rPr>
+          <w:rFonts w:ascii="GDS Transport Website Light" w:hAnsi="GDS Transport Website Light"/>
+          <w:sz w:val="24"/>
+          <w:szCs w:val="24"/>
+        </w:rPr>
+        <w:t xml:space="preserve">nd the </w:t>
       </w:r>
       <w:r>
         <w:rPr>
@@ -1096,12 +1106,6 @@
         <w:tc>
           <w:tcPr>
             <w:tcW w:w="3587" w:type="dxa"/>
-            <w:tcBorders>
-              <w:top w:val="single" w:sz="8" w:space="0" w:color="FFFFFF"/>
-              <w:left w:val="single" w:sz="8" w:space="0" w:color="FFFFFF"/>
-              <w:bottom w:val="single" w:sz="12" w:space="0" w:color="000000"/>
-              <w:right w:val="single" w:sz="8" w:space="0" w:color="FFFFFF"/>
-            </w:tcBorders>
             <w:tcMar>
               <w:top w:w="100" w:type="dxa"/>
               <w:left w:w="100" w:type="dxa"/>
@@ -1203,12 +1207,6 @@
         <w:tc>
           <w:tcPr>
             <w:tcW w:w="6478" w:type="dxa"/>
-            <w:tcBorders>
-              <w:top w:val="single" w:sz="8" w:space="0" w:color="FFFFFF"/>
-              <w:left w:val="single" w:sz="8" w:space="0" w:color="FFFFFF"/>
-              <w:bottom w:val="single" w:sz="12" w:space="0" w:color="000000"/>
-              <w:right w:val="single" w:sz="8" w:space="0" w:color="FFFFFF"/>
-            </w:tcBorders>
             <w:tcMar>
               <w:top w:w="100" w:type="dxa"/>
               <w:left w:w="100" w:type="dxa"/>
@@ -1234,10 +1232,7 @@
           <w:tcPr>
             <w:tcW w:w="3587" w:type="dxa"/>
             <w:tcBorders>
-              <w:top w:val="single" w:sz="8" w:space="0" w:color="FFFFFF"/>
-              <w:left w:val="single" w:sz="8" w:space="0" w:color="FFFFFF"/>
-              <w:bottom w:val="single" w:sz="12" w:space="0" w:color="000000"/>
-              <w:right w:val="single" w:sz="8" w:space="0" w:color="FFFFFF"/>
+              <w:bottom w:val="single" w:sz="12" w:space="0" w:color="auto"/>
             </w:tcBorders>
             <w:tcMar>
               <w:top w:w="100" w:type="dxa"/>
@@ -1268,10 +1263,7 @@
           <w:tcPr>
             <w:tcW w:w="6478" w:type="dxa"/>
             <w:tcBorders>
-              <w:top w:val="single" w:sz="8" w:space="0" w:color="FFFFFF"/>
-              <w:left w:val="single" w:sz="8" w:space="0" w:color="FFFFFF"/>
-              <w:bottom w:val="single" w:sz="12" w:space="0" w:color="000000"/>
-              <w:right w:val="single" w:sz="8" w:space="0" w:color="FFFFFF"/>
+              <w:bottom w:val="single" w:sz="12" w:space="0" w:color="auto"/>
             </w:tcBorders>
             <w:tcMar>
               <w:top w:w="100" w:type="dxa"/>
@@ -1321,10 +1313,7 @@
           <w:tcPr>
             <w:tcW w:w="3587" w:type="dxa"/>
             <w:tcBorders>
-              <w:top w:val="single" w:sz="8" w:space="0" w:color="FFFFFF"/>
-              <w:left w:val="single" w:sz="8" w:space="0" w:color="FFFFFF"/>
-              <w:bottom w:val="single" w:sz="12" w:space="0" w:color="000000"/>
-              <w:right w:val="single" w:sz="8" w:space="0" w:color="FFFFFF"/>
+              <w:top w:val="single" w:sz="12" w:space="0" w:color="auto"/>
             </w:tcBorders>
             <w:tcMar>
               <w:top w:w="100" w:type="dxa"/>
@@ -1342,7 +1331,6 @@
                 <w:color w:val="000000"/>
               </w:rPr>
             </w:pPr>
-            <w:bookmarkStart w:id="0" w:name="_GoBack" w:colFirst="0" w:colLast="0"/>
             <w:r>
               <w:rPr>
                 <w:rFonts w:ascii="GDS Transport Website Light" w:eastAsia="Times New Roman" w:hAnsi="GDS Transport Website Light"/>
@@ -1438,10 +1426,7 @@
           <w:tcPr>
             <w:tcW w:w="6478" w:type="dxa"/>
             <w:tcBorders>
-              <w:top w:val="single" w:sz="8" w:space="0" w:color="FFFFFF"/>
-              <w:left w:val="single" w:sz="8" w:space="0" w:color="FFFFFF"/>
-              <w:bottom w:val="single" w:sz="12" w:space="0" w:color="000000"/>
-              <w:right w:val="single" w:sz="8" w:space="0" w:color="FFFFFF"/>
+              <w:top w:val="single" w:sz="12" w:space="0" w:color="auto"/>
             </w:tcBorders>
             <w:tcMar>
               <w:top w:w="100" w:type="dxa"/>
@@ -1460,7 +1445,6 @@
           </w:p>
         </w:tc>
       </w:tr>
-      <w:bookmarkEnd w:id="0"/>
       <w:tr>
         <w:trPr>
           <w:trHeight w:val="261"/>
@@ -1469,10 +1453,7 @@
           <w:tcPr>
             <w:tcW w:w="3587" w:type="dxa"/>
             <w:tcBorders>
-              <w:top w:val="single" w:sz="12" w:space="0" w:color="000000"/>
-              <w:left w:val="single" w:sz="8" w:space="0" w:color="FFFFFF"/>
-              <w:bottom w:val="single" w:sz="12" w:space="0" w:color="000000"/>
-              <w:right w:val="single" w:sz="8" w:space="0" w:color="FFFFFF"/>
+              <w:bottom w:val="single" w:sz="12" w:space="0" w:color="auto"/>
             </w:tcBorders>
             <w:tcMar>
               <w:top w:w="100" w:type="dxa"/>
@@ -1503,10 +1484,7 @@
           <w:tcPr>
             <w:tcW w:w="6478" w:type="dxa"/>
             <w:tcBorders>
-              <w:top w:val="single" w:sz="12" w:space="0" w:color="000000"/>
-              <w:left w:val="single" w:sz="8" w:space="0" w:color="FFFFFF"/>
-              <w:bottom w:val="single" w:sz="12" w:space="0" w:color="000000"/>
-              <w:right w:val="single" w:sz="8" w:space="0" w:color="FFFFFF"/>
+              <w:bottom w:val="single" w:sz="12" w:space="0" w:color="auto"/>
             </w:tcBorders>
             <w:tcMar>
               <w:top w:w="100" w:type="dxa"/>
@@ -1556,10 +1534,8 @@
           <w:tcPr>
             <w:tcW w:w="3587" w:type="dxa"/>
             <w:tcBorders>
-              <w:top w:val="single" w:sz="12" w:space="0" w:color="000000"/>
-              <w:left w:val="single" w:sz="8" w:space="0" w:color="FFFFFF"/>
-              <w:bottom w:val="single" w:sz="12" w:space="0" w:color="000000"/>
-              <w:right w:val="single" w:sz="8" w:space="0" w:color="FFFFFF"/>
+              <w:top w:val="single" w:sz="12" w:space="0" w:color="auto"/>
+              <w:bottom w:val="single" w:sz="12" w:space="0" w:color="auto"/>
             </w:tcBorders>
             <w:tcMar>
               <w:top w:w="100" w:type="dxa"/>
@@ -1590,10 +1566,8 @@
           <w:tcPr>
             <w:tcW w:w="6478" w:type="dxa"/>
             <w:tcBorders>
-              <w:top w:val="single" w:sz="12" w:space="0" w:color="000000"/>
-              <w:left w:val="single" w:sz="8" w:space="0" w:color="FFFFFF"/>
-              <w:bottom w:val="single" w:sz="12" w:space="0" w:color="000000"/>
-              <w:right w:val="single" w:sz="8" w:space="0" w:color="FFFFFF"/>
+              <w:top w:val="single" w:sz="12" w:space="0" w:color="auto"/>
+              <w:bottom w:val="single" w:sz="12" w:space="0" w:color="auto"/>
             </w:tcBorders>
             <w:tcMar>
               <w:top w:w="100" w:type="dxa"/>
@@ -1643,10 +1617,8 @@
           <w:tcPr>
             <w:tcW w:w="3587" w:type="dxa"/>
             <w:tcBorders>
-              <w:top w:val="single" w:sz="12" w:space="0" w:color="000000"/>
-              <w:left w:val="single" w:sz="8" w:space="0" w:color="FFFFFF"/>
-              <w:bottom w:val="single" w:sz="12" w:space="0" w:color="000000"/>
-              <w:right w:val="single" w:sz="8" w:space="0" w:color="FFFFFF"/>
+              <w:top w:val="single" w:sz="12" w:space="0" w:color="auto"/>
+              <w:bottom w:val="single" w:sz="12" w:space="0" w:color="auto"/>
             </w:tcBorders>
             <w:tcMar>
               <w:top w:w="100" w:type="dxa"/>
@@ -1677,10 +1649,8 @@
           <w:tcPr>
             <w:tcW w:w="6478" w:type="dxa"/>
             <w:tcBorders>
-              <w:top w:val="single" w:sz="12" w:space="0" w:color="000000"/>
-              <w:left w:val="single" w:sz="8" w:space="0" w:color="FFFFFF"/>
-              <w:bottom w:val="single" w:sz="12" w:space="0" w:color="000000"/>
-              <w:right w:val="single" w:sz="8" w:space="0" w:color="FFFFFF"/>
+              <w:top w:val="single" w:sz="12" w:space="0" w:color="auto"/>
+              <w:bottom w:val="single" w:sz="12" w:space="0" w:color="auto"/>
             </w:tcBorders>
             <w:tcMar>
               <w:top w:w="100" w:type="dxa"/>
@@ -3724,7 +3694,7 @@
 </file>
 
 <file path=customXml/itemProps1.xml><?xml version="1.0" encoding="utf-8"?>
-<ds:datastoreItem xmlns:ds="http://schemas.openxmlformats.org/officeDocument/2006/customXml" ds:itemID="{90B027FD-53E4-EB41-AE18-AF025029057A}">
+<ds:datastoreItem xmlns:ds="http://schemas.openxmlformats.org/officeDocument/2006/customXml" ds:itemID="{AE67D713-80EF-0B4B-9816-255D7A78D826}">
   <ds:schemaRefs>
     <ds:schemaRef ds:uri="http://schemas.openxmlformats.org/officeDocument/2006/bibliography"/>
   </ds:schemaRefs>

</xml_diff>

<commit_message>
feat: update hearing details to use startDate and endDate (#625)
FPLA-802: Update hearing details to use startDate and endDate
</commit_message>
<xml_diff>
--- a/docker/docmosis/templates/FL-PLW-HNO-ENG-00092.docx
+++ b/docker/docmosis/templates/FL-PLW-HNO-ENG-00092.docx
@@ -165,7 +165,47 @@
           <w:sz w:val="28"/>
           <w:szCs w:val="28"/>
         </w:rPr>
-        <w:t>{toUpperCase(familyManCaseNumber)}</w:t>
+        <w:t>{</w:t>
+      </w:r>
+      <w:proofErr w:type="spellStart"/>
+      <w:r>
+        <w:rPr>
+          <w:rFonts w:ascii="GDS Transport Website Light" w:eastAsia="Times New Roman" w:hAnsi="GDS Transport Website Light"/>
+          <w:color w:val="000000" w:themeColor="text1"/>
+          <w:sz w:val="28"/>
+          <w:szCs w:val="28"/>
+        </w:rPr>
+        <w:t>toUpperCase</w:t>
+      </w:r>
+      <w:proofErr w:type="spellEnd"/>
+      <w:r>
+        <w:rPr>
+          <w:rFonts w:ascii="GDS Transport Website Light" w:eastAsia="Times New Roman" w:hAnsi="GDS Transport Website Light"/>
+          <w:color w:val="000000" w:themeColor="text1"/>
+          <w:sz w:val="28"/>
+          <w:szCs w:val="28"/>
+        </w:rPr>
+        <w:t>(</w:t>
+      </w:r>
+      <w:proofErr w:type="spellStart"/>
+      <w:r>
+        <w:rPr>
+          <w:rFonts w:ascii="GDS Transport Website Light" w:eastAsia="Times New Roman" w:hAnsi="GDS Transport Website Light"/>
+          <w:color w:val="000000" w:themeColor="text1"/>
+          <w:sz w:val="28"/>
+          <w:szCs w:val="28"/>
+        </w:rPr>
+        <w:t>familyManCaseNumber</w:t>
+      </w:r>
+      <w:proofErr w:type="spellEnd"/>
+      <w:r>
+        <w:rPr>
+          <w:rFonts w:ascii="GDS Transport Website Light" w:eastAsia="Times New Roman" w:hAnsi="GDS Transport Website Light"/>
+          <w:color w:val="000000" w:themeColor="text1"/>
+          <w:sz w:val="28"/>
+          <w:szCs w:val="28"/>
+        </w:rPr>
+        <w:t>)}</w:t>
       </w:r>
       <w:r>
         <w:rPr>
@@ -214,6 +254,7 @@
         </w:rPr>
         <w:t>&lt;&lt;</w:t>
       </w:r>
+      <w:proofErr w:type="spellStart"/>
       <w:r>
         <w:rPr>
           <w:rFonts w:ascii="GDS Transport Website Light" w:eastAsia="Times New Roman" w:hAnsi="GDS Transport Website Light" w:cs="Times New Roman"/>
@@ -222,6 +263,7 @@
         </w:rPr>
         <w:t>todaysDate</w:t>
       </w:r>
+      <w:proofErr w:type="spellEnd"/>
       <w:r>
         <w:rPr>
           <w:rFonts w:ascii="GDS Transport Website Light" w:eastAsia="Times New Roman" w:hAnsi="GDS Transport Website Light"/>
@@ -268,7 +310,58 @@
           <w:sz w:val="28"/>
           <w:szCs w:val="28"/>
         </w:rPr>
-        <w:t>cs_{!isBlank(judgeTitleAndName)}</w:t>
+        <w:t>cs_</w:t>
+      </w:r>
+      <w:proofErr w:type="gramStart"/>
+      <w:r>
+        <w:rPr>
+          <w:rFonts w:ascii="GDS Transport Website Light" w:eastAsia="Times New Roman" w:hAnsi="GDS Transport Website Light"/>
+          <w:color w:val="000000" w:themeColor="text1"/>
+          <w:sz w:val="28"/>
+          <w:szCs w:val="28"/>
+        </w:rPr>
+        <w:t>{!</w:t>
+      </w:r>
+      <w:proofErr w:type="spellStart"/>
+      <w:r>
+        <w:rPr>
+          <w:rFonts w:ascii="GDS Transport Website Light" w:eastAsia="Times New Roman" w:hAnsi="GDS Transport Website Light"/>
+          <w:color w:val="000000" w:themeColor="text1"/>
+          <w:sz w:val="28"/>
+          <w:szCs w:val="28"/>
+        </w:rPr>
+        <w:t>isBlank</w:t>
+      </w:r>
+      <w:proofErr w:type="spellEnd"/>
+      <w:proofErr w:type="gramEnd"/>
+      <w:r>
+        <w:rPr>
+          <w:rFonts w:ascii="GDS Transport Website Light" w:eastAsia="Times New Roman" w:hAnsi="GDS Transport Website Light"/>
+          <w:color w:val="000000" w:themeColor="text1"/>
+          <w:sz w:val="28"/>
+          <w:szCs w:val="28"/>
+        </w:rPr>
+        <w:t>(</w:t>
+      </w:r>
+      <w:proofErr w:type="spellStart"/>
+      <w:r>
+        <w:rPr>
+          <w:rFonts w:ascii="GDS Transport Website Light" w:eastAsia="Times New Roman" w:hAnsi="GDS Transport Website Light"/>
+          <w:color w:val="000000" w:themeColor="text1"/>
+          <w:sz w:val="28"/>
+          <w:szCs w:val="28"/>
+        </w:rPr>
+        <w:t>judgeTitleAndName</w:t>
+      </w:r>
+      <w:proofErr w:type="spellEnd"/>
+      <w:r>
+        <w:rPr>
+          <w:rFonts w:ascii="GDS Transport Website Light" w:eastAsia="Times New Roman" w:hAnsi="GDS Transport Website Light"/>
+          <w:color w:val="000000" w:themeColor="text1"/>
+          <w:sz w:val="28"/>
+          <w:szCs w:val="28"/>
+        </w:rPr>
+        <w:t>)}</w:t>
       </w:r>
       <w:r>
         <w:rPr>
@@ -279,6 +372,7 @@
         </w:rPr>
         <w:t>&gt;&gt;&lt;&lt;</w:t>
       </w:r>
+      <w:proofErr w:type="spellStart"/>
       <w:r>
         <w:rPr>
           <w:rFonts w:ascii="GDS Transport Website Light" w:eastAsia="Times New Roman" w:hAnsi="GDS Transport Website Light"/>
@@ -288,6 +382,7 @@
         </w:rPr>
         <w:t>judgeTitleAndName</w:t>
       </w:r>
+      <w:proofErr w:type="spellEnd"/>
       <w:r>
         <w:rPr>
           <w:rFonts w:ascii="GDS Transport Website Light" w:eastAsia="Times New Roman" w:hAnsi="GDS Transport Website Light"/>
@@ -340,7 +435,47 @@
           <w:sz w:val="28"/>
           <w:szCs w:val="28"/>
         </w:rPr>
-        <w:t>cs_{!isBlank(legalAdvisorName)}</w:t>
+        <w:t>cs_{!</w:t>
+      </w:r>
+      <w:proofErr w:type="spellStart"/>
+      <w:r>
+        <w:rPr>
+          <w:rFonts w:ascii="GDS Transport Website Light" w:eastAsia="Times New Roman" w:hAnsi="GDS Transport Website Light"/>
+          <w:color w:val="000000" w:themeColor="text1"/>
+          <w:sz w:val="28"/>
+          <w:szCs w:val="28"/>
+        </w:rPr>
+        <w:t>isBlank</w:t>
+      </w:r>
+      <w:proofErr w:type="spellEnd"/>
+      <w:r>
+        <w:rPr>
+          <w:rFonts w:ascii="GDS Transport Website Light" w:eastAsia="Times New Roman" w:hAnsi="GDS Transport Website Light"/>
+          <w:color w:val="000000" w:themeColor="text1"/>
+          <w:sz w:val="28"/>
+          <w:szCs w:val="28"/>
+        </w:rPr>
+        <w:t>(</w:t>
+      </w:r>
+      <w:proofErr w:type="spellStart"/>
+      <w:r>
+        <w:rPr>
+          <w:rFonts w:ascii="GDS Transport Website Light" w:eastAsia="Times New Roman" w:hAnsi="GDS Transport Website Light"/>
+          <w:color w:val="000000" w:themeColor="text1"/>
+          <w:sz w:val="28"/>
+          <w:szCs w:val="28"/>
+        </w:rPr>
+        <w:t>legalAdvisorName</w:t>
+      </w:r>
+      <w:proofErr w:type="spellEnd"/>
+      <w:r>
+        <w:rPr>
+          <w:rFonts w:ascii="GDS Transport Website Light" w:eastAsia="Times New Roman" w:hAnsi="GDS Transport Website Light"/>
+          <w:color w:val="000000" w:themeColor="text1"/>
+          <w:sz w:val="28"/>
+          <w:szCs w:val="28"/>
+        </w:rPr>
+        <w:t>)}</w:t>
       </w:r>
       <w:r>
         <w:rPr>
@@ -369,6 +504,7 @@
         </w:rPr>
         <w:t>&lt;&lt;</w:t>
       </w:r>
+      <w:proofErr w:type="spellStart"/>
       <w:r>
         <w:rPr>
           <w:rFonts w:ascii="GDS Transport Website Light" w:eastAsia="Times New Roman" w:hAnsi="GDS Transport Website Light"/>
@@ -378,6 +514,7 @@
         </w:rPr>
         <w:t>legalAdvisorName</w:t>
       </w:r>
+      <w:proofErr w:type="spellEnd"/>
       <w:r>
         <w:rPr>
           <w:rFonts w:ascii="GDS Transport Website Light" w:eastAsia="Times New Roman" w:hAnsi="GDS Transport Website Light"/>
@@ -425,6 +562,7 @@
         </w:rPr>
         <w:t>&lt;&lt;</w:t>
       </w:r>
+      <w:proofErr w:type="spellStart"/>
       <w:r>
         <w:rPr>
           <w:rFonts w:ascii="GDS Transport Website Light" w:eastAsia="Times New Roman" w:hAnsi="GDS Transport Website Light"/>
@@ -443,6 +581,7 @@
         </w:rPr>
         <w:t>Name</w:t>
       </w:r>
+      <w:proofErr w:type="spellEnd"/>
       <w:r>
         <w:rPr>
           <w:rFonts w:ascii="GDS Transport Website Light" w:eastAsia="Times New Roman" w:hAnsi="GDS Transport Website Light"/>
@@ -482,6 +621,7 @@
         </w:rPr>
         <w:t>&lt;&lt;</w:t>
       </w:r>
+      <w:proofErr w:type="spellStart"/>
       <w:r>
         <w:rPr>
           <w:rFonts w:ascii="GDS Transport Website Light" w:hAnsi="GDS Transport Website Light"/>
@@ -490,6 +630,7 @@
         </w:rPr>
         <w:t>applicantName</w:t>
       </w:r>
+      <w:proofErr w:type="spellEnd"/>
       <w:r>
         <w:rPr>
           <w:rFonts w:ascii="GDS Transport Website Light" w:hAnsi="GDS Transport Website Light"/>
@@ -520,8 +661,27 @@
           <w:sz w:val="24"/>
           <w:szCs w:val="24"/>
         </w:rPr>
-        <w:t>{toLowerCase(</w:t>
-      </w:r>
+        <w:t>{</w:t>
+      </w:r>
+      <w:proofErr w:type="spellStart"/>
+      <w:r>
+        <w:rPr>
+          <w:rFonts w:ascii="GDS Transport Website Light" w:hAnsi="GDS Transport Website Light"/>
+          <w:sz w:val="24"/>
+          <w:szCs w:val="24"/>
+        </w:rPr>
+        <w:t>toLowerCase</w:t>
+      </w:r>
+      <w:proofErr w:type="spellEnd"/>
+      <w:r>
+        <w:rPr>
+          <w:rFonts w:ascii="GDS Transport Website Light" w:hAnsi="GDS Transport Website Light"/>
+          <w:sz w:val="24"/>
+          <w:szCs w:val="24"/>
+        </w:rPr>
+        <w:t>(</w:t>
+      </w:r>
+      <w:proofErr w:type="spellStart"/>
       <w:r>
         <w:rPr>
           <w:rFonts w:ascii="GDS Transport Website Light" w:hAnsi="GDS Transport Website Light"/>
@@ -530,6 +690,7 @@
         </w:rPr>
         <w:t>orderTypes</w:t>
       </w:r>
+      <w:proofErr w:type="spellEnd"/>
       <w:r>
         <w:rPr>
           <w:rFonts w:ascii="GDS Transport Website Light" w:hAnsi="GDS Transport Website Light"/>
@@ -552,7 +713,53 @@
           <w:sz w:val="24"/>
           <w:szCs w:val="24"/>
         </w:rPr>
-        <w:t>cs_{endsWith(orderTypes, ‘order’)}</w:t>
+        <w:t>cs</w:t>
+      </w:r>
+      <w:proofErr w:type="gramStart"/>
+      <w:r>
+        <w:rPr>
+          <w:rFonts w:ascii="GDS Transport Website Light" w:hAnsi="GDS Transport Website Light"/>
+          <w:sz w:val="24"/>
+          <w:szCs w:val="24"/>
+        </w:rPr>
+        <w:t>_{</w:t>
+      </w:r>
+      <w:proofErr w:type="spellStart"/>
+      <w:proofErr w:type="gramEnd"/>
+      <w:r>
+        <w:rPr>
+          <w:rFonts w:ascii="GDS Transport Website Light" w:hAnsi="GDS Transport Website Light"/>
+          <w:sz w:val="24"/>
+          <w:szCs w:val="24"/>
+        </w:rPr>
+        <w:t>endsWith</w:t>
+      </w:r>
+      <w:proofErr w:type="spellEnd"/>
+      <w:r>
+        <w:rPr>
+          <w:rFonts w:ascii="GDS Transport Website Light" w:hAnsi="GDS Transport Website Light"/>
+          <w:sz w:val="24"/>
+          <w:szCs w:val="24"/>
+        </w:rPr>
+        <w:t>(</w:t>
+      </w:r>
+      <w:proofErr w:type="spellStart"/>
+      <w:r>
+        <w:rPr>
+          <w:rFonts w:ascii="GDS Transport Website Light" w:hAnsi="GDS Transport Website Light"/>
+          <w:sz w:val="24"/>
+          <w:szCs w:val="24"/>
+        </w:rPr>
+        <w:t>orderTypes</w:t>
+      </w:r>
+      <w:proofErr w:type="spellEnd"/>
+      <w:r>
+        <w:rPr>
+          <w:rFonts w:ascii="GDS Transport Website Light" w:hAnsi="GDS Transport Website Light"/>
+          <w:sz w:val="24"/>
+          <w:szCs w:val="24"/>
+        </w:rPr>
+        <w:t>, ‘order’)}</w:t>
       </w:r>
       <w:r>
         <w:rPr>
@@ -650,6 +857,7 @@
         </w:rPr>
         <w:t>&lt;&lt;</w:t>
       </w:r>
+      <w:proofErr w:type="spellStart"/>
       <w:r>
         <w:rPr>
           <w:rFonts w:ascii="GDS Transport Website Light" w:hAnsi="GDS Transport Website Light"/>
@@ -658,6 +866,7 @@
         </w:rPr>
         <w:t>childrenNames</w:t>
       </w:r>
+      <w:proofErr w:type="spellEnd"/>
       <w:r>
         <w:rPr>
           <w:rFonts w:ascii="GDS Transport Website Light" w:hAnsi="GDS Transport Website Light"/>
@@ -843,7 +1052,17 @@
           <w:sz w:val="24"/>
           <w:szCs w:val="24"/>
         </w:rPr>
-        <w:t xml:space="preserve">pre-hearing and the </w:t>
+        <w:t>pre-hearing a</w:t>
+      </w:r>
+      <w:bookmarkStart w:id="0" w:name="_GoBack"/>
+      <w:bookmarkEnd w:id="0"/>
+      <w:r>
+        <w:rPr>
+          <w:rFonts w:ascii="GDS Transport Website Light" w:hAnsi="GDS Transport Website Light"/>
+          <w:sz w:val="24"/>
+          <w:szCs w:val="24"/>
+        </w:rPr>
+        <w:t xml:space="preserve">nd the </w:t>
       </w:r>
       <w:r>
         <w:rPr>
@@ -887,11 +1106,133 @@
         <w:tc>
           <w:tcPr>
             <w:tcW w:w="3587" w:type="dxa"/>
+            <w:tcMar>
+              <w:top w:w="100" w:type="dxa"/>
+              <w:left w:w="100" w:type="dxa"/>
+              <w:bottom w:w="100" w:type="dxa"/>
+              <w:right w:w="100" w:type="dxa"/>
+            </w:tcMar>
+          </w:tcPr>
+          <w:p>
+            <w:pPr>
+              <w:rPr>
+                <w:rFonts w:ascii="GDS Transport Website Light" w:eastAsia="Times New Roman" w:hAnsi="GDS Transport Website Light"/>
+                <w:b/>
+                <w:bCs/>
+                <w:color w:val="000000"/>
+              </w:rPr>
+            </w:pPr>
+            <w:r>
+              <w:rPr>
+                <w:rFonts w:ascii="GDS Transport Website Light" w:eastAsia="Times New Roman" w:hAnsi="GDS Transport Website Light"/>
+                <w:b/>
+                <w:bCs/>
+                <w:color w:val="000000"/>
+              </w:rPr>
+              <w:t>&lt;&lt;</w:t>
+            </w:r>
+            <w:proofErr w:type="spellStart"/>
+            <w:r>
+              <w:rPr>
+                <w:rFonts w:ascii="GDS Transport Website Light" w:eastAsia="Times New Roman" w:hAnsi="GDS Transport Website Light"/>
+                <w:b/>
+                <w:bCs/>
+                <w:color w:val="000000"/>
+              </w:rPr>
+              <w:t>cr</w:t>
+            </w:r>
+            <w:proofErr w:type="spellEnd"/>
+            <w:r>
+              <w:rPr>
+                <w:rFonts w:ascii="GDS Transport Website Light" w:eastAsia="Times New Roman" w:hAnsi="GDS Transport Website Light"/>
+                <w:b/>
+                <w:bCs/>
+                <w:color w:val="000000"/>
+              </w:rPr>
+              <w:t>_</w:t>
+            </w:r>
+            <w:proofErr w:type="gramStart"/>
+            <w:r>
+              <w:rPr>
+                <w:rFonts w:ascii="GDS Transport Website Light" w:eastAsia="Times New Roman" w:hAnsi="GDS Transport Website Light"/>
+                <w:b/>
+                <w:bCs/>
+                <w:color w:val="000000"/>
+              </w:rPr>
+              <w:t>{!</w:t>
+            </w:r>
+            <w:proofErr w:type="spellStart"/>
+            <w:r>
+              <w:rPr>
+                <w:rFonts w:ascii="GDS Transport Website Light" w:eastAsia="Times New Roman" w:hAnsi="GDS Transport Website Light"/>
+                <w:b/>
+                <w:bCs/>
+                <w:color w:val="000000"/>
+              </w:rPr>
+              <w:t>isBlank</w:t>
+            </w:r>
+            <w:proofErr w:type="spellEnd"/>
+            <w:proofErr w:type="gramEnd"/>
+            <w:r>
+              <w:rPr>
+                <w:rFonts w:ascii="GDS Transport Website Light" w:eastAsia="Times New Roman" w:hAnsi="GDS Transport Website Light"/>
+                <w:b/>
+                <w:bCs/>
+                <w:color w:val="000000"/>
+              </w:rPr>
+              <w:t>(</w:t>
+            </w:r>
+            <w:proofErr w:type="spellStart"/>
+            <w:r>
+              <w:rPr>
+                <w:rFonts w:ascii="GDS Transport Website Light" w:eastAsia="Times New Roman" w:hAnsi="GDS Transport Website Light"/>
+                <w:b/>
+                <w:bCs/>
+                <w:color w:val="000000"/>
+              </w:rPr>
+              <w:t>hearingDate</w:t>
+            </w:r>
+            <w:proofErr w:type="spellEnd"/>
+            <w:r>
+              <w:rPr>
+                <w:rFonts w:ascii="GDS Transport Website Light" w:eastAsia="Times New Roman" w:hAnsi="GDS Transport Website Light"/>
+                <w:b/>
+                <w:bCs/>
+                <w:color w:val="000000"/>
+              </w:rPr>
+              <w:t>)}&gt;&gt;</w:t>
+            </w:r>
+          </w:p>
+        </w:tc>
+        <w:tc>
+          <w:tcPr>
+            <w:tcW w:w="6478" w:type="dxa"/>
+            <w:tcMar>
+              <w:top w:w="100" w:type="dxa"/>
+              <w:left w:w="100" w:type="dxa"/>
+              <w:bottom w:w="100" w:type="dxa"/>
+              <w:right w:w="100" w:type="dxa"/>
+            </w:tcMar>
+          </w:tcPr>
+          <w:p>
+            <w:pPr>
+              <w:rPr>
+                <w:rFonts w:ascii="GDS Transport Website Light" w:eastAsia="Times New Roman" w:hAnsi="GDS Transport Website Light"/>
+                <w:color w:val="000000"/>
+              </w:rPr>
+            </w:pPr>
+          </w:p>
+        </w:tc>
+      </w:tr>
+      <w:tr>
+        <w:trPr>
+          <w:trHeight w:val="206"/>
+        </w:trPr>
+        <w:tc>
+          <w:tcPr>
+            <w:tcW w:w="3587" w:type="dxa"/>
             <w:tcBorders>
-              <w:top w:val="single" w:sz="8" w:space="0" w:color="FFFFFF"/>
-              <w:left w:val="single" w:sz="8" w:space="0" w:color="FFFFFF"/>
-              <w:bottom w:val="single" w:sz="12" w:space="0" w:color="000000"/>
-              <w:right w:val="single" w:sz="8" w:space="0" w:color="FFFFFF"/>
+              <w:bottom w:val="single" w:sz="12" w:space="0" w:color="auto"/>
             </w:tcBorders>
             <w:tcMar>
               <w:top w:w="100" w:type="dxa"/>
@@ -922,10 +1263,7 @@
           <w:tcPr>
             <w:tcW w:w="6478" w:type="dxa"/>
             <w:tcBorders>
-              <w:top w:val="single" w:sz="8" w:space="0" w:color="FFFFFF"/>
-              <w:left w:val="single" w:sz="8" w:space="0" w:color="FFFFFF"/>
-              <w:bottom w:val="single" w:sz="12" w:space="0" w:color="000000"/>
-              <w:right w:val="single" w:sz="8" w:space="0" w:color="FFFFFF"/>
+              <w:bottom w:val="single" w:sz="12" w:space="0" w:color="auto"/>
             </w:tcBorders>
             <w:tcMar>
               <w:top w:w="100" w:type="dxa"/>
@@ -946,8 +1284,164 @@
                 <w:rFonts w:ascii="GDS Transport Website Light" w:eastAsia="Times New Roman" w:hAnsi="GDS Transport Website Light"/>
                 <w:color w:val="000000"/>
               </w:rPr>
-              <w:t>&lt;&lt;hearingDate&gt;&gt;</w:t>
+              <w:t>&lt;&lt;</w:t>
             </w:r>
+            <w:proofErr w:type="spellStart"/>
+            <w:r>
+              <w:rPr>
+                <w:rFonts w:ascii="GDS Transport Website Light" w:eastAsia="Times New Roman" w:hAnsi="GDS Transport Website Light"/>
+                <w:color w:val="000000"/>
+              </w:rPr>
+              <w:t>hearingDate</w:t>
+            </w:r>
+            <w:proofErr w:type="spellEnd"/>
+            <w:r>
+              <w:rPr>
+                <w:rFonts w:ascii="GDS Transport Website Light" w:eastAsia="Times New Roman" w:hAnsi="GDS Transport Website Light"/>
+                <w:color w:val="000000"/>
+              </w:rPr>
+              <w:t>&gt;&gt;</w:t>
+            </w:r>
+          </w:p>
+        </w:tc>
+      </w:tr>
+      <w:tr>
+        <w:trPr>
+          <w:trHeight w:val="206"/>
+        </w:trPr>
+        <w:tc>
+          <w:tcPr>
+            <w:tcW w:w="3587" w:type="dxa"/>
+            <w:tcBorders>
+              <w:top w:val="single" w:sz="12" w:space="0" w:color="auto"/>
+            </w:tcBorders>
+            <w:tcMar>
+              <w:top w:w="100" w:type="dxa"/>
+              <w:left w:w="100" w:type="dxa"/>
+              <w:bottom w:w="100" w:type="dxa"/>
+              <w:right w:w="100" w:type="dxa"/>
+            </w:tcMar>
+          </w:tcPr>
+          <w:p>
+            <w:pPr>
+              <w:rPr>
+                <w:rFonts w:ascii="GDS Transport Website Light" w:eastAsia="Times New Roman" w:hAnsi="GDS Transport Website Light"/>
+                <w:b/>
+                <w:bCs/>
+                <w:color w:val="000000"/>
+              </w:rPr>
+            </w:pPr>
+            <w:r>
+              <w:rPr>
+                <w:rFonts w:ascii="GDS Transport Website Light" w:eastAsia="Times New Roman" w:hAnsi="GDS Transport Website Light"/>
+                <w:b/>
+                <w:bCs/>
+                <w:color w:val="000000"/>
+              </w:rPr>
+              <w:t>&lt;&lt;</w:t>
+            </w:r>
+            <w:proofErr w:type="spellStart"/>
+            <w:r>
+              <w:rPr>
+                <w:rFonts w:ascii="GDS Transport Website Light" w:eastAsia="Times New Roman" w:hAnsi="GDS Transport Website Light"/>
+                <w:b/>
+                <w:bCs/>
+                <w:color w:val="000000"/>
+              </w:rPr>
+              <w:t>e</w:t>
+            </w:r>
+            <w:r>
+              <w:rPr>
+                <w:rFonts w:ascii="GDS Transport Website Light" w:eastAsia="Times New Roman" w:hAnsi="GDS Transport Website Light"/>
+                <w:b/>
+                <w:bCs/>
+                <w:color w:val="000000"/>
+              </w:rPr>
+              <w:t>r</w:t>
+            </w:r>
+            <w:proofErr w:type="spellEnd"/>
+            <w:r>
+              <w:rPr>
+                <w:rFonts w:ascii="GDS Transport Website Light" w:eastAsia="Times New Roman" w:hAnsi="GDS Transport Website Light"/>
+                <w:b/>
+                <w:bCs/>
+                <w:color w:val="000000"/>
+              </w:rPr>
+              <w:t>_</w:t>
+            </w:r>
+            <w:proofErr w:type="gramStart"/>
+            <w:r>
+              <w:rPr>
+                <w:rFonts w:ascii="GDS Transport Website Light" w:eastAsia="Times New Roman" w:hAnsi="GDS Transport Website Light"/>
+                <w:b/>
+                <w:bCs/>
+                <w:color w:val="000000"/>
+              </w:rPr>
+              <w:t>{!</w:t>
+            </w:r>
+            <w:proofErr w:type="spellStart"/>
+            <w:r>
+              <w:rPr>
+                <w:rFonts w:ascii="GDS Transport Website Light" w:eastAsia="Times New Roman" w:hAnsi="GDS Transport Website Light"/>
+                <w:b/>
+                <w:bCs/>
+                <w:color w:val="000000"/>
+              </w:rPr>
+              <w:t>isBlank</w:t>
+            </w:r>
+            <w:proofErr w:type="spellEnd"/>
+            <w:proofErr w:type="gramEnd"/>
+            <w:r>
+              <w:rPr>
+                <w:rFonts w:ascii="GDS Transport Website Light" w:eastAsia="Times New Roman" w:hAnsi="GDS Transport Website Light"/>
+                <w:b/>
+                <w:bCs/>
+                <w:color w:val="000000"/>
+              </w:rPr>
+              <w:t>(</w:t>
+            </w:r>
+            <w:proofErr w:type="spellStart"/>
+            <w:r>
+              <w:rPr>
+                <w:rFonts w:ascii="GDS Transport Website Light" w:eastAsia="Times New Roman" w:hAnsi="GDS Transport Website Light"/>
+                <w:b/>
+                <w:bCs/>
+                <w:color w:val="000000"/>
+              </w:rPr>
+              <w:t>hearingDate</w:t>
+            </w:r>
+            <w:proofErr w:type="spellEnd"/>
+            <w:r>
+              <w:rPr>
+                <w:rFonts w:ascii="GDS Transport Website Light" w:eastAsia="Times New Roman" w:hAnsi="GDS Transport Website Light"/>
+                <w:b/>
+                <w:bCs/>
+                <w:color w:val="000000"/>
+              </w:rPr>
+              <w:t>)}&gt;&gt;</w:t>
+            </w:r>
+          </w:p>
+        </w:tc>
+        <w:tc>
+          <w:tcPr>
+            <w:tcW w:w="6478" w:type="dxa"/>
+            <w:tcBorders>
+              <w:top w:val="single" w:sz="12" w:space="0" w:color="auto"/>
+            </w:tcBorders>
+            <w:tcMar>
+              <w:top w:w="100" w:type="dxa"/>
+              <w:left w:w="100" w:type="dxa"/>
+              <w:bottom w:w="100" w:type="dxa"/>
+              <w:right w:w="100" w:type="dxa"/>
+            </w:tcMar>
+          </w:tcPr>
+          <w:p>
+            <w:pPr>
+              <w:rPr>
+                <w:rFonts w:ascii="GDS Transport Website Light" w:eastAsia="Times New Roman" w:hAnsi="GDS Transport Website Light"/>
+                <w:color w:val="000000"/>
+              </w:rPr>
+            </w:pPr>
           </w:p>
         </w:tc>
       </w:tr>
@@ -959,10 +1453,7 @@
           <w:tcPr>
             <w:tcW w:w="3587" w:type="dxa"/>
             <w:tcBorders>
-              <w:top w:val="single" w:sz="12" w:space="0" w:color="000000"/>
-              <w:left w:val="single" w:sz="8" w:space="0" w:color="FFFFFF"/>
-              <w:bottom w:val="single" w:sz="12" w:space="0" w:color="000000"/>
-              <w:right w:val="single" w:sz="8" w:space="0" w:color="FFFFFF"/>
+              <w:bottom w:val="single" w:sz="12" w:space="0" w:color="auto"/>
             </w:tcBorders>
             <w:tcMar>
               <w:top w:w="100" w:type="dxa"/>
@@ -993,10 +1484,7 @@
           <w:tcPr>
             <w:tcW w:w="6478" w:type="dxa"/>
             <w:tcBorders>
-              <w:top w:val="single" w:sz="12" w:space="0" w:color="000000"/>
-              <w:left w:val="single" w:sz="8" w:space="0" w:color="FFFFFF"/>
-              <w:bottom w:val="single" w:sz="12" w:space="0" w:color="000000"/>
-              <w:right w:val="single" w:sz="8" w:space="0" w:color="FFFFFF"/>
+              <w:bottom w:val="single" w:sz="12" w:space="0" w:color="auto"/>
             </w:tcBorders>
             <w:tcMar>
               <w:top w:w="100" w:type="dxa"/>
@@ -1017,7 +1505,23 @@
                 <w:rFonts w:ascii="GDS Transport Website Light" w:eastAsia="Times New Roman" w:hAnsi="GDS Transport Website Light"/>
                 <w:color w:val="000000"/>
               </w:rPr>
-              <w:t>&lt;&lt;hearingVenue&gt;&gt;</w:t>
+              <w:t>&lt;&lt;</w:t>
+            </w:r>
+            <w:proofErr w:type="spellStart"/>
+            <w:r>
+              <w:rPr>
+                <w:rFonts w:ascii="GDS Transport Website Light" w:eastAsia="Times New Roman" w:hAnsi="GDS Transport Website Light"/>
+                <w:color w:val="000000"/>
+              </w:rPr>
+              <w:t>hearingVenue</w:t>
+            </w:r>
+            <w:proofErr w:type="spellEnd"/>
+            <w:r>
+              <w:rPr>
+                <w:rFonts w:ascii="GDS Transport Website Light" w:eastAsia="Times New Roman" w:hAnsi="GDS Transport Website Light"/>
+                <w:color w:val="000000"/>
+              </w:rPr>
+              <w:t>&gt;&gt;</w:t>
             </w:r>
           </w:p>
         </w:tc>
@@ -1030,10 +1534,8 @@
           <w:tcPr>
             <w:tcW w:w="3587" w:type="dxa"/>
             <w:tcBorders>
-              <w:top w:val="single" w:sz="12" w:space="0" w:color="000000"/>
-              <w:left w:val="single" w:sz="8" w:space="0" w:color="FFFFFF"/>
-              <w:bottom w:val="single" w:sz="12" w:space="0" w:color="000000"/>
-              <w:right w:val="single" w:sz="8" w:space="0" w:color="FFFFFF"/>
+              <w:top w:val="single" w:sz="12" w:space="0" w:color="auto"/>
+              <w:bottom w:val="single" w:sz="12" w:space="0" w:color="auto"/>
             </w:tcBorders>
             <w:tcMar>
               <w:top w:w="100" w:type="dxa"/>
@@ -1064,10 +1566,8 @@
           <w:tcPr>
             <w:tcW w:w="6478" w:type="dxa"/>
             <w:tcBorders>
-              <w:top w:val="single" w:sz="12" w:space="0" w:color="000000"/>
-              <w:left w:val="single" w:sz="8" w:space="0" w:color="FFFFFF"/>
-              <w:bottom w:val="single" w:sz="12" w:space="0" w:color="000000"/>
-              <w:right w:val="single" w:sz="8" w:space="0" w:color="FFFFFF"/>
+              <w:top w:val="single" w:sz="12" w:space="0" w:color="auto"/>
+              <w:bottom w:val="single" w:sz="12" w:space="0" w:color="auto"/>
             </w:tcBorders>
             <w:tcMar>
               <w:top w:w="100" w:type="dxa"/>
@@ -1088,7 +1588,23 @@
                 <w:rFonts w:ascii="GDS Transport Website Light" w:eastAsia="Times New Roman" w:hAnsi="GDS Transport Website Light"/>
                 <w:color w:val="000000"/>
               </w:rPr>
-              <w:t xml:space="preserve">&lt;&lt;preHearingAttendance&gt;&gt; </w:t>
+              <w:t>&lt;&lt;</w:t>
+            </w:r>
+            <w:proofErr w:type="spellStart"/>
+            <w:r>
+              <w:rPr>
+                <w:rFonts w:ascii="GDS Transport Website Light" w:eastAsia="Times New Roman" w:hAnsi="GDS Transport Website Light"/>
+                <w:color w:val="000000"/>
+              </w:rPr>
+              <w:t>preHearingAttendance</w:t>
+            </w:r>
+            <w:proofErr w:type="spellEnd"/>
+            <w:r>
+              <w:rPr>
+                <w:rFonts w:ascii="GDS Transport Website Light" w:eastAsia="Times New Roman" w:hAnsi="GDS Transport Website Light"/>
+                <w:color w:val="000000"/>
+              </w:rPr>
+              <w:t xml:space="preserve">&gt;&gt; </w:t>
             </w:r>
           </w:p>
         </w:tc>
@@ -1101,10 +1617,8 @@
           <w:tcPr>
             <w:tcW w:w="3587" w:type="dxa"/>
             <w:tcBorders>
-              <w:top w:val="single" w:sz="12" w:space="0" w:color="000000"/>
-              <w:left w:val="single" w:sz="8" w:space="0" w:color="FFFFFF"/>
-              <w:bottom w:val="single" w:sz="12" w:space="0" w:color="000000"/>
-              <w:right w:val="single" w:sz="8" w:space="0" w:color="FFFFFF"/>
+              <w:top w:val="single" w:sz="12" w:space="0" w:color="auto"/>
+              <w:bottom w:val="single" w:sz="12" w:space="0" w:color="auto"/>
             </w:tcBorders>
             <w:tcMar>
               <w:top w:w="100" w:type="dxa"/>
@@ -1135,10 +1649,8 @@
           <w:tcPr>
             <w:tcW w:w="6478" w:type="dxa"/>
             <w:tcBorders>
-              <w:top w:val="single" w:sz="12" w:space="0" w:color="000000"/>
-              <w:left w:val="single" w:sz="8" w:space="0" w:color="FFFFFF"/>
-              <w:bottom w:val="single" w:sz="12" w:space="0" w:color="000000"/>
-              <w:right w:val="single" w:sz="8" w:space="0" w:color="FFFFFF"/>
+              <w:top w:val="single" w:sz="12" w:space="0" w:color="auto"/>
+              <w:bottom w:val="single" w:sz="12" w:space="0" w:color="auto"/>
             </w:tcBorders>
             <w:tcMar>
               <w:top w:w="100" w:type="dxa"/>
@@ -1159,7 +1671,23 @@
                 <w:rFonts w:ascii="GDS Transport Website Light" w:eastAsia="Times New Roman" w:hAnsi="GDS Transport Website Light"/>
                 <w:color w:val="000000"/>
               </w:rPr>
-              <w:t>&lt;&lt;hearingTime&gt;&gt;</w:t>
+              <w:t>&lt;&lt;</w:t>
+            </w:r>
+            <w:proofErr w:type="spellStart"/>
+            <w:r>
+              <w:rPr>
+                <w:rFonts w:ascii="GDS Transport Website Light" w:eastAsia="Times New Roman" w:hAnsi="GDS Transport Website Light"/>
+                <w:color w:val="000000"/>
+              </w:rPr>
+              <w:t>hearingTime</w:t>
+            </w:r>
+            <w:proofErr w:type="spellEnd"/>
+            <w:r>
+              <w:rPr>
+                <w:rFonts w:ascii="GDS Transport Website Light" w:eastAsia="Times New Roman" w:hAnsi="GDS Transport Website Light"/>
+                <w:color w:val="000000"/>
+              </w:rPr>
+              <w:t>&gt;&gt;</w:t>
             </w:r>
           </w:p>
         </w:tc>
@@ -1175,8 +1703,6 @@
           <w:szCs w:val="24"/>
         </w:rPr>
       </w:pPr>
-      <w:bookmarkStart w:id="0" w:name="_GoBack"/>
-      <w:bookmarkEnd w:id="0"/>
     </w:p>
     <w:p>
       <w:pPr>
@@ -3168,7 +3694,7 @@
 </file>
 
 <file path=customXml/itemProps1.xml><?xml version="1.0" encoding="utf-8"?>
-<ds:datastoreItem xmlns:ds="http://schemas.openxmlformats.org/officeDocument/2006/customXml" ds:itemID="{2EA2D353-F305-2C4F-87A2-B4D6E65EC014}">
+<ds:datastoreItem xmlns:ds="http://schemas.openxmlformats.org/officeDocument/2006/customXml" ds:itemID="{AE67D713-80EF-0B4B-9816-255D7A78D826}">
   <ds:schemaRefs>
     <ds:schemaRef ds:uri="http://schemas.openxmlformats.org/officeDocument/2006/bibliography"/>
   </ds:schemaRefs>

</xml_diff>

<commit_message>
feat: updated phone numbe FPLA-1290 (#905)
Co-authored-by: Joe Zazzaro-Francis <joez@Gabbana.local>
</commit_message>
<xml_diff>
--- a/docker/docmosis/templates/FL-PLW-HNO-ENG-00092.docx
+++ b/docker/docmosis/templates/FL-PLW-HNO-ENG-00092.docx
@@ -1052,17 +1052,7 @@
           <w:sz w:val="24"/>
           <w:szCs w:val="24"/>
         </w:rPr>
-        <w:t>pre-hearing a</w:t>
-      </w:r>
-      <w:bookmarkStart w:id="0" w:name="_GoBack"/>
-      <w:bookmarkEnd w:id="0"/>
-      <w:r>
-        <w:rPr>
-          <w:rFonts w:ascii="GDS Transport Website Light" w:hAnsi="GDS Transport Website Light"/>
-          <w:sz w:val="24"/>
-          <w:szCs w:val="24"/>
-        </w:rPr>
-        <w:t xml:space="preserve">nd the </w:t>
+        <w:t xml:space="preserve">pre-hearing and the </w:t>
       </w:r>
       <w:r>
         <w:rPr>
@@ -1348,16 +1338,7 @@
                 <w:bCs/>
                 <w:color w:val="000000"/>
               </w:rPr>
-              <w:t>e</w:t>
-            </w:r>
-            <w:r>
-              <w:rPr>
-                <w:rFonts w:ascii="GDS Transport Website Light" w:eastAsia="Times New Roman" w:hAnsi="GDS Transport Website Light"/>
-                <w:b/>
-                <w:bCs/>
-                <w:color w:val="000000"/>
-              </w:rPr>
-              <w:t>r</w:t>
+              <w:t>er</w:t>
             </w:r>
             <w:proofErr w:type="spellEnd"/>
             <w:r>
@@ -2288,7 +2269,25 @@
           <w:sz w:val="24"/>
           <w:szCs w:val="24"/>
         </w:rPr>
-        <w:t>can call the court on 01792 485 800. The court cannot give legal advice.</w:t>
+        <w:t xml:space="preserve">can call the court on </w:t>
+      </w:r>
+      <w:r>
+        <w:rPr>
+          <w:rFonts w:ascii="GDS Transport Website Light" w:hAnsi="GDS Transport Website Light"/>
+          <w:sz w:val="24"/>
+          <w:szCs w:val="24"/>
+        </w:rPr>
+        <w:t>0330 808 4424</w:t>
+      </w:r>
+      <w:bookmarkStart w:id="0" w:name="_GoBack"/>
+      <w:bookmarkEnd w:id="0"/>
+      <w:r>
+        <w:rPr>
+          <w:rFonts w:ascii="GDS Transport Website Light" w:hAnsi="GDS Transport Website Light"/>
+          <w:sz w:val="24"/>
+          <w:szCs w:val="24"/>
+        </w:rPr>
+        <w:t>. The court cannot give legal advice.</w:t>
       </w:r>
     </w:p>
     <w:sectPr>
@@ -3694,7 +3693,7 @@
 </file>
 
 <file path=customXml/itemProps1.xml><?xml version="1.0" encoding="utf-8"?>
-<ds:datastoreItem xmlns:ds="http://schemas.openxmlformats.org/officeDocument/2006/customXml" ds:itemID="{AE67D713-80EF-0B4B-9816-255D7A78D826}">
+<ds:datastoreItem xmlns:ds="http://schemas.openxmlformats.org/officeDocument/2006/customXml" ds:itemID="{FAA86CB4-2916-E04D-B571-8EC517F5246A}">
   <ds:schemaRefs>
     <ds:schemaRef ds:uri="http://schemas.openxmlformats.org/officeDocument/2006/bibliography"/>
   </ds:schemaRefs>

</xml_diff>

<commit_message>
impr: replace legal advisor with justices' legal adviser (FPLA-1295) (#1023)
* Updated documents

* updated case fields

* updated complex types

* updated case event to complex types

* updated e2e tests

* Fix e2e test

* update document
</commit_message>
<xml_diff>
--- a/docker/docmosis/templates/FL-PLW-HNO-ENG-00092.docx
+++ b/docker/docmosis/templates/FL-PLW-HNO-ENG-00092.docx
@@ -493,7 +493,16 @@
           <w:sz w:val="28"/>
           <w:szCs w:val="28"/>
         </w:rPr>
-        <w:t xml:space="preserve"> and Legal advisor </w:t>
+        <w:t xml:space="preserve"> and </w:t>
+      </w:r>
+      <w:r>
+        <w:rPr>
+          <w:rFonts w:ascii="GDS Transport Website Light" w:eastAsia="Times New Roman" w:hAnsi="GDS Transport Website Light"/>
+          <w:color w:val="000000" w:themeColor="text1"/>
+          <w:sz w:val="28"/>
+          <w:szCs w:val="28"/>
+        </w:rPr>
+        <w:t xml:space="preserve">Justices’ Legal Adviser </w:t>
       </w:r>
       <w:r>
         <w:rPr>
@@ -2279,8 +2288,6 @@
         </w:rPr>
         <w:t>0330 808 4424</w:t>
       </w:r>
-      <w:bookmarkStart w:id="0" w:name="_GoBack"/>
-      <w:bookmarkEnd w:id="0"/>
       <w:r>
         <w:rPr>
           <w:rFonts w:ascii="GDS Transport Website Light" w:hAnsi="GDS Transport Website Light"/>
@@ -3102,7 +3109,6 @@
   <w:style w:type="character" w:default="1" w:styleId="DefaultParagraphFont">
     <w:name w:val="Default Paragraph Font"/>
     <w:uiPriority w:val="1"/>
-    <w:semiHidden/>
     <w:unhideWhenUsed/>
   </w:style>
   <w:style w:type="table" w:default="1" w:styleId="TableNormal">

</xml_diff>